<commit_message>
Update All related documentation
</commit_message>
<xml_diff>
--- a/Documentation/Project_Report .docx
+++ b/Documentation/Project_Report .docx
@@ -1,6 +1,6 @@
 
 <file path=word/document.xml><?xml version="1.0" encoding="utf-8"?>
-<w:document xmlns:wpc="http://schemas.microsoft.com/office/word/2010/wordprocessingCanvas" xmlns:cx="http://schemas.microsoft.com/office/drawing/2014/chartex" xmlns:cx1="http://schemas.microsoft.com/office/drawing/2015/9/8/chartex" xmlns:cx2="http://schemas.microsoft.com/office/drawing/2015/10/21/chartex" xmlns:cx3="http://schemas.microsoft.com/office/drawing/2016/5/9/chartex" xmlns:cx4="http://schemas.microsoft.com/office/drawing/2016/5/10/chartex" xmlns:cx5="http://schemas.microsoft.com/office/drawing/2016/5/11/chartex" xmlns:cx6="http://schemas.microsoft.com/office/drawing/2016/5/12/chartex" xmlns:cx7="http://schemas.microsoft.com/office/drawing/2016/5/13/chartex" xmlns:cx8="http://schemas.microsoft.com/office/drawing/2016/5/14/chartex" xmlns:mc="http://schemas.openxmlformats.org/markup-compatibility/2006" xmlns:aink="http://schemas.microsoft.com/office/drawing/2016/ink" xmlns:am3d="http://schemas.microsoft.com/office/drawing/2017/model3d" xmlns:o="urn:schemas-microsoft-com:office:office" xmlns:r="http://schemas.openxmlformats.org/officeDocument/2006/relationships" xmlns:m="http://schemas.openxmlformats.org/officeDocument/2006/math" xmlns:v="urn:schemas-microsoft-com:vml" xmlns:wp14="http://schemas.microsoft.com/office/word/2010/wordprocessingDrawing" xmlns:wp="http://schemas.openxmlformats.org/drawingml/2006/wordprocessingDrawing" xmlns:w10="urn:schemas-microsoft-com:office:word" xmlns:w="http://schemas.openxmlformats.org/wordprocessingml/2006/main" xmlns:w14="http://schemas.microsoft.com/office/word/2010/wordml" xmlns:w15="http://schemas.microsoft.com/office/word/2012/wordml" xmlns:w16cid="http://schemas.microsoft.com/office/word/2016/wordml/cid" xmlns:w16se="http://schemas.microsoft.com/office/word/2015/wordml/symex" xmlns:wpg="http://schemas.microsoft.com/office/word/2010/wordprocessingGroup" xmlns:wpi="http://schemas.microsoft.com/office/word/2010/wordprocessingInk" xmlns:wne="http://schemas.microsoft.com/office/word/2006/wordml" xmlns:wps="http://schemas.microsoft.com/office/word/2010/wordprocessingShape" mc:Ignorable="w14 w15 w16se w16cid wp14">
+<w:document xmlns:wpc="http://schemas.microsoft.com/office/word/2010/wordprocessingCanvas" xmlns:cx="http://schemas.microsoft.com/office/drawing/2014/chartex" xmlns:cx1="http://schemas.microsoft.com/office/drawing/2015/9/8/chartex" xmlns:cx2="http://schemas.microsoft.com/office/drawing/2015/10/21/chartex" xmlns:cx3="http://schemas.microsoft.com/office/drawing/2016/5/9/chartex" xmlns:cx4="http://schemas.microsoft.com/office/drawing/2016/5/10/chartex" xmlns:cx5="http://schemas.microsoft.com/office/drawing/2016/5/11/chartex" xmlns:cx6="http://schemas.microsoft.com/office/drawing/2016/5/12/chartex" xmlns:cx7="http://schemas.microsoft.com/office/drawing/2016/5/13/chartex" xmlns:cx8="http://schemas.microsoft.com/office/drawing/2016/5/14/chartex" xmlns:mc="http://schemas.openxmlformats.org/markup-compatibility/2006" xmlns:aink="http://schemas.microsoft.com/office/drawing/2016/ink" xmlns:am3d="http://schemas.microsoft.com/office/drawing/2017/model3d" xmlns:o="urn:schemas-microsoft-com:office:office" xmlns:oel="http://schemas.microsoft.com/office/2019/extlst" xmlns:r="http://schemas.openxmlformats.org/officeDocument/2006/relationships" xmlns:m="http://schemas.openxmlformats.org/officeDocument/2006/math" xmlns:v="urn:schemas-microsoft-com:vml" xmlns:wp14="http://schemas.microsoft.com/office/word/2010/wordprocessingDrawing" xmlns:wp="http://schemas.openxmlformats.org/drawingml/2006/wordprocessingDrawing" xmlns:w10="urn:schemas-microsoft-com:office:word" xmlns:w="http://schemas.openxmlformats.org/wordprocessingml/2006/main" xmlns:w14="http://schemas.microsoft.com/office/word/2010/wordml" xmlns:w15="http://schemas.microsoft.com/office/word/2012/wordml" xmlns:w16cex="http://schemas.microsoft.com/office/word/2018/wordml/cex" xmlns:w16cid="http://schemas.microsoft.com/office/word/2016/wordml/cid" xmlns:w16="http://schemas.microsoft.com/office/word/2018/wordml" xmlns:w16du="http://schemas.microsoft.com/office/word/2023/wordml/word16du" xmlns:w16sdtdh="http://schemas.microsoft.com/office/word/2020/wordml/sdtdatahash" xmlns:w16se="http://schemas.microsoft.com/office/word/2015/wordml/symex" xmlns:wpg="http://schemas.microsoft.com/office/word/2010/wordprocessingGroup" xmlns:wpi="http://schemas.microsoft.com/office/word/2010/wordprocessingInk" xmlns:wne="http://schemas.microsoft.com/office/word/2006/wordml" xmlns:wps="http://schemas.microsoft.com/office/word/2010/wordprocessingShape" mc:Ignorable="w14 w15 w16se w16cid w16 w16cex w16sdtdh wp14">
   <w:body>
     <w:p>
       <w:pPr>
@@ -172,29 +172,44 @@
           <w:sz w:val="32"/>
           <w:szCs w:val="32"/>
         </w:rPr>
-        <w:t xml:space="preserve">Muhammad Danial Hakim Bin </w:t>
-      </w:r>
-      <w:proofErr w:type="gramStart"/>
+        <w:t>Muhammad Danial Hakim Bin Nor Azman</w:t>
+      </w:r>
       <w:r>
         <w:rPr>
           <w:sz w:val="32"/>
           <w:szCs w:val="32"/>
         </w:rPr>
-        <w:t>Nor</w:t>
-      </w:r>
-      <w:proofErr w:type="gramEnd"/>
-      <w:r>
+        <w:t>]</w:t>
+      </w:r>
+    </w:p>
+    <w:p>
+      <w:pPr>
+        <w:pStyle w:val="Title"/>
+        <w:jc w:val="center"/>
         <w:rPr>
           <w:sz w:val="32"/>
           <w:szCs w:val="32"/>
         </w:rPr>
-        <w:t xml:space="preserve"> Azman</w:t>
-      </w:r>
+      </w:pPr>
       <w:r>
         <w:rPr>
           <w:sz w:val="32"/>
           <w:szCs w:val="32"/>
         </w:rPr>
+        <w:t>[</w:t>
+      </w:r>
+      <w:r>
+        <w:rPr>
+          <w:sz w:val="32"/>
+          <w:szCs w:val="32"/>
+        </w:rPr>
+        <w:t>C00253517</w:t>
+      </w:r>
+      <w:r>
+        <w:rPr>
+          <w:sz w:val="32"/>
+          <w:szCs w:val="32"/>
+        </w:rPr>
         <w:t>]</w:t>
       </w:r>
     </w:p>
@@ -219,38 +234,35 @@
           <w:sz w:val="32"/>
           <w:szCs w:val="32"/>
         </w:rPr>
-        <w:t>C00253517</w:t>
+        <w:t>2</w:t>
       </w:r>
       <w:r>
         <w:rPr>
           <w:sz w:val="32"/>
           <w:szCs w:val="32"/>
         </w:rPr>
-        <w:t>]</w:t>
-      </w:r>
-    </w:p>
-    <w:p>
-      <w:pPr>
-        <w:pStyle w:val="Title"/>
-        <w:jc w:val="center"/>
+        <w:t>6</w:t>
+      </w:r>
+      <w:r>
         <w:rPr>
           <w:sz w:val="32"/>
           <w:szCs w:val="32"/>
         </w:rPr>
-      </w:pPr>
+        <w:t>/0</w:t>
+      </w:r>
       <w:r>
         <w:rPr>
           <w:sz w:val="32"/>
           <w:szCs w:val="32"/>
         </w:rPr>
-        <w:t>[</w:t>
+        <w:t>4</w:t>
       </w:r>
       <w:r>
         <w:rPr>
           <w:sz w:val="32"/>
           <w:szCs w:val="32"/>
         </w:rPr>
-        <w:t>25/05/2023</w:t>
+        <w:t>/2023</w:t>
       </w:r>
       <w:r>
         <w:rPr>
@@ -258,6 +270,264 @@
           <w:szCs w:val="32"/>
         </w:rPr>
         <w:t>]</w:t>
+      </w:r>
+    </w:p>
+    <w:p>
+      <w:pPr>
+        <w:spacing w:after="0" w:line="240" w:lineRule="auto"/>
+        <w:rPr>
+          <w:b/>
+          <w:sz w:val="32"/>
+          <w:lang w:val="en-GB"/>
+        </w:rPr>
+      </w:pPr>
+      <w:r>
+        <w:rPr>
+          <w:b/>
+          <w:sz w:val="32"/>
+          <w:lang w:val="en-GB"/>
+        </w:rPr>
+        <w:br w:type="page"/>
+      </w:r>
+    </w:p>
+    <w:p>
+      <w:pPr>
+        <w:spacing w:after="0"/>
+        <w:jc w:val="center"/>
+        <w:rPr>
+          <w:b/>
+          <w:sz w:val="32"/>
+          <w:lang w:val="en-GB"/>
+        </w:rPr>
+      </w:pPr>
+      <w:r>
+        <w:rPr>
+          <w:b/>
+          <w:sz w:val="32"/>
+          <w:lang w:val="en-GB"/>
+        </w:rPr>
+        <w:lastRenderedPageBreak/>
+        <w:t>DECLARATION</w:t>
+      </w:r>
+    </w:p>
+    <w:p>
+      <w:pPr>
+        <w:spacing w:after="0"/>
+        <w:rPr>
+          <w:szCs w:val="24"/>
+          <w:lang w:val="ga-IE"/>
+        </w:rPr>
+      </w:pPr>
+      <w:r>
+        <w:rPr>
+          <w:noProof/>
+        </w:rPr>
+        <w:pict w14:anchorId="4E1C0A71">
+          <v:shapetype id="_x0000_t202" coordsize="21600,21600" o:spt="202" path="m,l,21600r21600,l21600,xe">
+            <v:stroke joinstyle="miter"/>
+            <v:path gradientshapeok="t" o:connecttype="rect"/>
+          </v:shapetype>
+          <v:shape id="Text Box 1" o:spid="_x0000_s1029" type="#_x0000_t202" style="position:absolute;margin-left:141pt;margin-top:212.75pt;width:174.75pt;height:19.5pt;z-index:251659264;visibility:visible;mso-wrap-style:square;mso-width-percent:0;mso-height-percent:0;mso-wrap-distance-left:9pt;mso-wrap-distance-top:0;mso-wrap-distance-right:9pt;mso-wrap-distance-bottom:0;mso-position-horizontal:absolute;mso-position-horizontal-relative:margin;mso-position-vertical:absolute;mso-position-vertical-relative:text;mso-width-percent:0;mso-height-percent:0;mso-width-relative:margin;mso-height-relative:margin;v-text-anchor:top" o:gfxdata="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" fillcolor="white [3201]" stroked="f" strokeweight=".5pt">
+            <v:textbox>
+              <w:txbxContent>
+                <w:p>
+                  <w:pPr>
+                    <w:rPr>
+                      <w:sz w:val="20"/>
+                      <w:szCs w:val="18"/>
+                    </w:rPr>
+                  </w:pPr>
+                  <w:r>
+                    <w:rPr>
+                      <w:sz w:val="20"/>
+                      <w:szCs w:val="18"/>
+                    </w:rPr>
+                    <w:t>Muhammad Danial Hakim Nor</w:t>
+                  </w:r>
+                  <w:r>
+                    <w:rPr>
+                      <w:sz w:val="20"/>
+                      <w:szCs w:val="18"/>
+                    </w:rPr>
+                    <w:t xml:space="preserve"> Azman</w:t>
+                  </w:r>
+                  <w:r>
+                    <w:rPr>
+                      <w:sz w:val="20"/>
+                      <w:szCs w:val="18"/>
+                    </w:rPr>
+                    <w:t xml:space="preserve"> </w:t>
+                  </w:r>
+                  <w:proofErr w:type="spellStart"/>
+                  <w:r>
+                    <w:rPr>
+                      <w:sz w:val="20"/>
+                      <w:szCs w:val="18"/>
+                    </w:rPr>
+                    <w:t>Azman</w:t>
+                  </w:r>
+                  <w:proofErr w:type="spellEnd"/>
+                </w:p>
+              </w:txbxContent>
+            </v:textbox>
+            <w10:wrap anchorx="margin"/>
+          </v:shape>
+        </w:pict>
+      </w:r>
+      <w:r>
+        <w:rPr>
+          <w:noProof/>
+        </w:rPr>
+        <w:pict w14:anchorId="1E5384A6">
+          <v:shape id="_x0000_s1028" type="#_x0000_t202" style="position:absolute;margin-left:0;margin-top:290.7pt;width:169.5pt;height:19.5pt;z-index:251662336;visibility:visible;mso-wrap-style:square;mso-width-percent:0;mso-height-percent:0;mso-wrap-distance-left:9pt;mso-wrap-distance-top:0;mso-wrap-distance-right:9pt;mso-wrap-distance-bottom:0;mso-position-horizontal:center;mso-position-horizontal-relative:margin;mso-position-vertical:absolute;mso-position-vertical-relative:text;mso-width-percent:0;mso-height-percent:0;mso-width-relative:margin;mso-height-relative:margin;v-text-anchor:top" o:gfxdata="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" fillcolor="white [3201]" stroked="f" strokeweight=".5pt">
+            <v:textbox>
+              <w:txbxContent>
+                <w:p>
+                  <w:pPr>
+                    <w:rPr>
+                      <w:sz w:val="20"/>
+                      <w:szCs w:val="18"/>
+                    </w:rPr>
+                  </w:pPr>
+                  <w:r>
+                    <w:rPr>
+                      <w:sz w:val="20"/>
+                      <w:szCs w:val="18"/>
+                    </w:rPr>
+                    <w:t>26/4/2023</w:t>
+                  </w:r>
+                </w:p>
+                <w:p>
+                  <w:pPr>
+                    <w:rPr>
+                      <w:sz w:val="20"/>
+                      <w:szCs w:val="18"/>
+                    </w:rPr>
+                  </w:pPr>
+                </w:p>
+              </w:txbxContent>
+            </v:textbox>
+            <w10:wrap anchorx="margin"/>
+          </v:shape>
+        </w:pict>
+      </w:r>
+      <w:r>
+        <w:rPr>
+          <w:noProof/>
+        </w:rPr>
+        <w:pict w14:anchorId="4FFAD647">
+          <v:shape id="_x0000_s1027" type="#_x0000_t202" style="position:absolute;margin-left:0;margin-top:266.7pt;width:169.5pt;height:19.5pt;z-index:251661312;visibility:visible;mso-wrap-style:square;mso-width-percent:0;mso-height-percent:0;mso-wrap-distance-left:9pt;mso-wrap-distance-top:0;mso-wrap-distance-right:9pt;mso-wrap-distance-bottom:0;mso-position-horizontal:center;mso-position-horizontal-relative:margin;mso-position-vertical:absolute;mso-position-vertical-relative:text;mso-width-percent:0;mso-height-percent:0;mso-width-relative:margin;mso-height-relative:margin;v-text-anchor:top" o:gfxdata="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" fillcolor="white [3201]" stroked="f" strokeweight=".5pt">
+            <v:textbox>
+              <w:txbxContent>
+                <w:p>
+                  <w:pPr>
+                    <w:rPr>
+                      <w:sz w:val="20"/>
+                      <w:szCs w:val="18"/>
+                    </w:rPr>
+                  </w:pPr>
+                  <w:r>
+                    <w:rPr>
+                      <w:sz w:val="20"/>
+                      <w:szCs w:val="18"/>
+                    </w:rPr>
+                    <w:t>Danial Nor Azman</w:t>
+                  </w:r>
+                </w:p>
+              </w:txbxContent>
+            </v:textbox>
+            <w10:wrap anchorx="margin"/>
+          </v:shape>
+        </w:pict>
+      </w:r>
+      <w:r>
+        <w:rPr>
+          <w:noProof/>
+        </w:rPr>
+        <w:pict w14:anchorId="2C374689">
+          <v:shape id="_x0000_s1026" type="#_x0000_t202" style="position:absolute;margin-left:0;margin-top:237.45pt;width:169.5pt;height:19.5pt;z-index:251660288;visibility:visible;mso-wrap-style:square;mso-width-percent:0;mso-height-percent:0;mso-wrap-distance-left:9pt;mso-wrap-distance-top:0;mso-wrap-distance-right:9pt;mso-wrap-distance-bottom:0;mso-position-horizontal:center;mso-position-horizontal-relative:margin;mso-position-vertical:absolute;mso-position-vertical-relative:text;mso-width-percent:0;mso-height-percent:0;mso-width-relative:margin;mso-height-relative:margin;v-text-anchor:top" o:gfxdata="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" fillcolor="white [3201]" stroked="f" strokeweight=".5pt">
+            <v:textbox>
+              <w:txbxContent>
+                <w:p>
+                  <w:pPr>
+                    <w:rPr>
+                      <w:sz w:val="20"/>
+                      <w:szCs w:val="18"/>
+                    </w:rPr>
+                  </w:pPr>
+                  <w:r>
+                    <w:rPr>
+                      <w:sz w:val="20"/>
+                      <w:szCs w:val="18"/>
+                    </w:rPr>
+                    <w:t>C00253517</w:t>
+                  </w:r>
+                </w:p>
+              </w:txbxContent>
+            </v:textbox>
+            <w10:wrap anchorx="margin"/>
+          </v:shape>
+        </w:pict>
+      </w:r>
+      <w:r>
+        <w:rPr>
+          <w:b/>
+          <w:noProof/>
+          <w:sz w:val="56"/>
+          <w:szCs w:val="56"/>
+          <w:lang w:eastAsia="en-GB"/>
+        </w:rPr>
+        <w:drawing>
+          <wp:inline distT="0" distB="0" distL="0" distR="0" wp14:anchorId="64E63907" wp14:editId="6F26B59B">
+            <wp:extent cx="5642919" cy="5254805"/>
+            <wp:effectExtent l="0" t="0" r="0" b="3175"/>
+            <wp:docPr id="17" name="Picture 17" descr="C:\Users\tom\SkyDrive\Documents\HDip in Science in Computing\Electronic Plagiarism Declaration Undergraduates.png"/>
+            <wp:cNvGraphicFramePr>
+              <a:graphicFrameLocks xmlns:a="http://schemas.openxmlformats.org/drawingml/2006/main" noChangeAspect="1"/>
+            </wp:cNvGraphicFramePr>
+            <a:graphic xmlns:a="http://schemas.openxmlformats.org/drawingml/2006/main">
+              <a:graphicData uri="http://schemas.openxmlformats.org/drawingml/2006/picture">
+                <pic:pic xmlns:pic="http://schemas.openxmlformats.org/drawingml/2006/picture">
+                  <pic:nvPicPr>
+                    <pic:cNvPr id="0" name="Picture 1" descr="C:\Users\tom\SkyDrive\Documents\HDip in Science in Computing\Electronic Plagiarism Declaration Undergraduates.png"/>
+                    <pic:cNvPicPr>
+                      <a:picLocks noChangeAspect="1" noChangeArrowheads="1"/>
+                    </pic:cNvPicPr>
+                  </pic:nvPicPr>
+                  <pic:blipFill rotWithShape="1">
+                    <a:blip r:embed="rId12">
+                      <a:extLst>
+                        <a:ext uri="{28A0092B-C50C-407E-A947-70E740481C1C}">
+                          <a14:useLocalDpi xmlns:a14="http://schemas.microsoft.com/office/drawing/2010/main" val="0"/>
+                        </a:ext>
+                      </a:extLst>
+                    </a:blip>
+                    <a:srcRect t="11645"/>
+                    <a:stretch/>
+                  </pic:blipFill>
+                  <pic:spPr bwMode="auto">
+                    <a:xfrm>
+                      <a:off x="0" y="0"/>
+                      <a:ext cx="5647935" cy="5259476"/>
+                    </a:xfrm>
+                    <a:prstGeom prst="rect">
+                      <a:avLst/>
+                    </a:prstGeom>
+                    <a:noFill/>
+                    <a:ln>
+                      <a:noFill/>
+                    </a:ln>
+                    <a:extLst>
+                      <a:ext uri="{53640926-AAD7-44D8-BBD7-CCE9431645EC}">
+                        <a14:shadowObscured xmlns:a14="http://schemas.microsoft.com/office/drawing/2010/main"/>
+                      </a:ext>
+                    </a:extLst>
+                  </pic:spPr>
+                </pic:pic>
+              </a:graphicData>
+            </a:graphic>
+          </wp:inline>
+        </w:drawing>
       </w:r>
     </w:p>
     <w:p>
@@ -306,7 +576,6 @@
         <w:rPr>
           <w:sz w:val="24"/>
           <w:szCs w:val="24"/>
-          <w:lang w:val="ga-IE"/>
         </w:rPr>
       </w:pPr>
     </w:p>
@@ -316,61 +585,8 @@
         <w:rPr>
           <w:sz w:val="24"/>
           <w:szCs w:val="24"/>
-          <w:lang w:val="ga-IE"/>
-        </w:rPr>
-      </w:pPr>
-    </w:p>
-    <w:p>
-      <w:pPr>
-        <w:pStyle w:val="Heading1"/>
-        <w:rPr>
-          <w:sz w:val="24"/>
-          <w:szCs w:val="24"/>
-          <w:lang w:val="ga-IE"/>
-        </w:rPr>
-      </w:pPr>
-    </w:p>
-    <w:p>
-      <w:pPr>
-        <w:pStyle w:val="Heading1"/>
-        <w:rPr>
-          <w:sz w:val="24"/>
-          <w:szCs w:val="24"/>
-          <w:lang w:val="ga-IE"/>
-        </w:rPr>
-      </w:pPr>
-    </w:p>
-    <w:p>
-      <w:pPr>
-        <w:pStyle w:val="Title"/>
-        <w:jc w:val="center"/>
-        <w:rPr>
-          <w:sz w:val="32"/>
-          <w:szCs w:val="32"/>
-        </w:rPr>
-      </w:pPr>
-      <w:r>
-        <w:rPr>
-          <w:sz w:val="32"/>
-          <w:szCs w:val="32"/>
-        </w:rPr>
-        <w:t xml:space="preserve">[Declaration </w:t>
-      </w:r>
-      <w:r>
-        <w:rPr>
-          <w:sz w:val="32"/>
-          <w:szCs w:val="32"/>
-          <w:lang w:val="ga-IE"/>
-        </w:rPr>
-        <w:t>form to be attached]</w:t>
-      </w:r>
-      <w:r>
-        <w:rPr>
-          <w:sz w:val="32"/>
-          <w:szCs w:val="32"/>
-        </w:rPr>
-        <w:t xml:space="preserve"> </w:t>
-      </w:r>
+        </w:rPr>
+      </w:pPr>
     </w:p>
     <w:p>
       <w:pPr>
@@ -483,7 +699,7 @@
             <w:noProof/>
             <w:webHidden/>
           </w:rPr>
-          <w:t>2</w:t>
+          <w:t>3</w:t>
         </w:r>
         <w:r>
           <w:rPr>
@@ -554,7 +770,7 @@
             <w:noProof/>
             <w:webHidden/>
           </w:rPr>
-          <w:t>2</w:t>
+          <w:t>3</w:t>
         </w:r>
         <w:r>
           <w:rPr>
@@ -625,7 +841,7 @@
             <w:noProof/>
             <w:webHidden/>
           </w:rPr>
-          <w:t>2</w:t>
+          <w:t>3</w:t>
         </w:r>
         <w:r>
           <w:rPr>
@@ -696,7 +912,7 @@
             <w:noProof/>
             <w:webHidden/>
           </w:rPr>
-          <w:t>4</w:t>
+          <w:t>5</w:t>
         </w:r>
         <w:r>
           <w:rPr>
@@ -767,7 +983,7 @@
             <w:noProof/>
             <w:webHidden/>
           </w:rPr>
-          <w:t>13</w:t>
+          <w:t>14</w:t>
         </w:r>
         <w:r>
           <w:rPr>
@@ -838,7 +1054,7 @@
             <w:noProof/>
             <w:webHidden/>
           </w:rPr>
-          <w:t>20</w:t>
+          <w:t>21</w:t>
         </w:r>
         <w:r>
           <w:rPr>
@@ -909,7 +1125,7 @@
             <w:noProof/>
             <w:webHidden/>
           </w:rPr>
-          <w:t>20</w:t>
+          <w:t>21</w:t>
         </w:r>
         <w:r>
           <w:rPr>
@@ -1027,8 +1243,6 @@
       <w:r>
         <w:t>.</w:t>
       </w:r>
-      <w:bookmarkStart w:id="2" w:name="_GoBack"/>
-      <w:bookmarkEnd w:id="2"/>
     </w:p>
     <w:p>
       <w:pPr>
@@ -1038,7 +1252,7 @@
           <w:szCs w:val="28"/>
         </w:rPr>
       </w:pPr>
-      <w:bookmarkStart w:id="3" w:name="_Toc133222521"/>
+      <w:bookmarkStart w:id="2" w:name="_Toc133222521"/>
       <w:r>
         <w:rPr>
           <w:sz w:val="28"/>
@@ -1074,7 +1288,7 @@
         </w:rPr>
         <w:t xml:space="preserve"> Research Question</w:t>
       </w:r>
-      <w:bookmarkEnd w:id="3"/>
+      <w:bookmarkEnd w:id="2"/>
     </w:p>
     <w:p>
       <w:r>
@@ -1263,7 +1477,6 @@
           <w:id w:val="-575659908"/>
           <w:citation/>
         </w:sdtPr>
-        <w:sdtEndPr/>
         <w:sdtContent>
           <w:r>
             <w:rPr>
@@ -1493,7 +1706,6 @@
           <w:id w:val="-1792271262"/>
           <w:citation/>
         </w:sdtPr>
-        <w:sdtEndPr/>
         <w:sdtContent>
           <w:r>
             <w:rPr>
@@ -1592,7 +1804,7 @@
           <w:szCs w:val="28"/>
         </w:rPr>
       </w:pPr>
-      <w:bookmarkStart w:id="4" w:name="_Toc133222522"/>
+      <w:bookmarkStart w:id="3" w:name="_Toc133222522"/>
       <w:r>
         <w:rPr>
           <w:sz w:val="28"/>
@@ -1600,7 +1812,7 @@
         </w:rPr>
         <w:t>Literature Review</w:t>
       </w:r>
-      <w:bookmarkEnd w:id="4"/>
+      <w:bookmarkEnd w:id="3"/>
     </w:p>
     <w:p>
       <w:pPr>
@@ -1640,7 +1852,6 @@
           </w:placeholder>
           <w:citation/>
         </w:sdtPr>
-        <w:sdtEndPr/>
         <w:sdtContent>
           <w:r>
             <w:fldChar w:fldCharType="begin"/>
@@ -1685,7 +1896,6 @@
           </w:placeholder>
           <w:citation/>
         </w:sdtPr>
-        <w:sdtEndPr/>
         <w:sdtContent>
           <w:r>
             <w:fldChar w:fldCharType="begin"/>
@@ -1868,7 +2078,6 @@
           <w:id w:val="-761147864"/>
           <w:citation/>
         </w:sdtPr>
-        <w:sdtEndPr/>
         <w:sdtContent>
           <w:r>
             <w:fldChar w:fldCharType="begin"/>
@@ -1916,7 +2125,6 @@
           <w:id w:val="770980715"/>
           <w:citation/>
         </w:sdtPr>
-        <w:sdtEndPr/>
         <w:sdtContent>
           <w:r>
             <w:fldChar w:fldCharType="begin"/>
@@ -1984,7 +2192,6 @@
           </w:placeholder>
           <w:citation/>
         </w:sdtPr>
-        <w:sdtEndPr/>
         <w:sdtContent>
           <w:r>
             <w:fldChar w:fldCharType="begin"/>
@@ -2042,7 +2249,6 @@
           </w:placeholder>
           <w:citation/>
         </w:sdtPr>
-        <w:sdtEndPr/>
         <w:sdtContent>
           <w:r>
             <w:fldChar w:fldCharType="begin"/>
@@ -2360,11 +2566,11 @@
       <w:r>
         <w:t xml:space="preserve"> In </w:t>
       </w:r>
-      <w:bookmarkStart w:id="5" w:name="_Int_SyCXSudG"/>
+      <w:bookmarkStart w:id="4" w:name="_Int_SyCXSudG"/>
       <w:r>
         <w:t>a research</w:t>
       </w:r>
-      <w:bookmarkEnd w:id="5"/>
+      <w:bookmarkEnd w:id="4"/>
       <w:r>
         <w:t xml:space="preserve"> done by </w:t>
       </w:r>
@@ -2692,36 +2898,36 @@
       <w:r>
         <w:t xml:space="preserve"> Players </w:t>
       </w:r>
-      <w:bookmarkStart w:id="6" w:name="_Int_Ih5WuoO6"/>
+      <w:bookmarkStart w:id="5" w:name="_Int_Ih5WuoO6"/>
       <w:r>
         <w:t>are able to</w:t>
       </w:r>
+      <w:bookmarkEnd w:id="5"/>
+      <w:r>
+        <w:t xml:space="preserve"> play the game but </w:t>
+      </w:r>
+      <w:bookmarkStart w:id="6" w:name="_Int_y7A2srPK"/>
+      <w:r>
+        <w:t>miss out on</w:t>
+      </w:r>
       <w:bookmarkEnd w:id="6"/>
       <w:r>
-        <w:t xml:space="preserve"> play the game but </w:t>
-      </w:r>
-      <w:bookmarkStart w:id="7" w:name="_Int_y7A2srPK"/>
-      <w:r>
-        <w:t>miss out on</w:t>
+        <w:t xml:space="preserve"> the immersion caused by the </w:t>
+      </w:r>
+      <w:r>
+        <w:t>sounds,</w:t>
+      </w:r>
+      <w:r>
+        <w:t xml:space="preserve"> music or even the audio cues to what is happening around them. </w:t>
+      </w:r>
+      <w:bookmarkStart w:id="7" w:name="_Int_iLyZ5tGj"/>
+      <w:r>
+        <w:t>A</w:t>
+      </w:r>
+      <w:r>
+        <w:t>udio</w:t>
       </w:r>
       <w:bookmarkEnd w:id="7"/>
-      <w:r>
-        <w:t xml:space="preserve"> the immersion caused by the </w:t>
-      </w:r>
-      <w:r>
-        <w:t>sounds,</w:t>
-      </w:r>
-      <w:r>
-        <w:t xml:space="preserve"> music or even the audio cues to what is happening around them. </w:t>
-      </w:r>
-      <w:bookmarkStart w:id="8" w:name="_Int_iLyZ5tGj"/>
-      <w:r>
-        <w:t>A</w:t>
-      </w:r>
-      <w:r>
-        <w:t>udio</w:t>
-      </w:r>
-      <w:bookmarkEnd w:id="8"/>
       <w:r>
         <w:t xml:space="preserve"> are usually used as the secondary cue.</w:t>
       </w:r>
@@ -2750,13 +2956,11 @@
       <w:r>
         <w:t xml:space="preserve"> ability to </w:t>
       </w:r>
-      <w:bookmarkStart w:id="9" w:name="_Int_m7bwGoiO"/>
-      <w:proofErr w:type="gramStart"/>
+      <w:bookmarkStart w:id="8" w:name="_Int_m7bwGoiO"/>
       <w:r>
         <w:t>make a decision</w:t>
       </w:r>
-      <w:bookmarkEnd w:id="9"/>
-      <w:proofErr w:type="gramEnd"/>
+      <w:bookmarkEnd w:id="8"/>
       <w:r>
         <w:t xml:space="preserve"> about how to respond in the game are affected. A learning </w:t>
       </w:r>
@@ -2996,35 +3200,35 @@
       <w:r>
         <w:t xml:space="preserve">In the single-player FPS roguelike game LabEscape, which is set in a research facility, players must make their way through randomly generated levels populated with opponents and hazards </w:t>
       </w:r>
-      <w:bookmarkStart w:id="10" w:name="_Int_qirRUb1y"/>
+      <w:bookmarkStart w:id="9" w:name="_Int_qirRUb1y"/>
       <w:r>
         <w:t>in order to</w:t>
       </w:r>
+      <w:bookmarkEnd w:id="9"/>
+      <w:r>
+        <w:t xml:space="preserve"> escape. The game offers a variety of weaponry with various bullet effects, from electric to explosive, giving players tactical options to conquer the difficulties they face. Fuzzy logic and finite state machines are used by the AI foes in the game to create intelligent and difficult foes. The AI also utilizes </w:t>
+      </w:r>
+      <w:proofErr w:type="spellStart"/>
+      <w:r>
+        <w:t>Navmesh</w:t>
+      </w:r>
+      <w:proofErr w:type="spellEnd"/>
+      <w:r>
+        <w:t xml:space="preserve"> for navigation, enabling them to move across the environment in an organic and responsive manner. This helps them adapt to the dynamic nature of the game's randomly generated stages.</w:t>
+      </w:r>
+    </w:p>
+    <w:p>
+      <w:pPr>
+        <w:jc w:val="both"/>
+      </w:pPr>
+      <w:r>
+        <w:t xml:space="preserve">Playtesting sessions with people were held from various gaming backgrounds </w:t>
+      </w:r>
+      <w:bookmarkStart w:id="10" w:name="_Int_LLhqqfbC"/>
+      <w:r>
+        <w:t>in order to</w:t>
+      </w:r>
       <w:bookmarkEnd w:id="10"/>
-      <w:r>
-        <w:t xml:space="preserve"> escape. The game offers a variety of weaponry with various bullet effects, from electric to explosive, giving players tactical options to conquer the difficulties they face. Fuzzy logic and finite state machines are used by the AI foes in the game to create intelligent and difficult foes. The AI also utilizes </w:t>
-      </w:r>
-      <w:proofErr w:type="spellStart"/>
-      <w:r>
-        <w:t>Navmesh</w:t>
-      </w:r>
-      <w:proofErr w:type="spellEnd"/>
-      <w:r>
-        <w:t xml:space="preserve"> for navigation, enabling them to move across the environment in an organic and responsive manner. This helps them adapt to the dynamic nature of the game's randomly generated stages.</w:t>
-      </w:r>
-    </w:p>
-    <w:p>
-      <w:pPr>
-        <w:jc w:val="both"/>
-      </w:pPr>
-      <w:r>
-        <w:t xml:space="preserve">Playtesting sessions with people were held from various gaming backgrounds </w:t>
-      </w:r>
-      <w:bookmarkStart w:id="11" w:name="_Int_LLhqqfbC"/>
-      <w:r>
-        <w:t>in order to</w:t>
-      </w:r>
-      <w:bookmarkEnd w:id="11"/>
       <w:r>
         <w:t xml:space="preserve"> assess the effect of the game mechanics, level design, and AI </w:t>
       </w:r>
@@ -3118,52 +3322,6 @@
             <wp:extent cx="4572000" cy="2562225"/>
             <wp:effectExtent l="0" t="0" r="0" b="0"/>
             <wp:docPr id="920997023" name="Picture 920997023"/>
-            <wp:cNvGraphicFramePr>
-              <a:graphicFrameLocks xmlns:a="http://schemas.openxmlformats.org/drawingml/2006/main" noChangeAspect="1"/>
-            </wp:cNvGraphicFramePr>
-            <a:graphic xmlns:a="http://schemas.openxmlformats.org/drawingml/2006/main">
-              <a:graphicData uri="http://schemas.openxmlformats.org/drawingml/2006/picture">
-                <pic:pic xmlns:pic="http://schemas.openxmlformats.org/drawingml/2006/picture">
-                  <pic:nvPicPr>
-                    <pic:cNvPr id="0" name=""/>
-                    <pic:cNvPicPr/>
-                  </pic:nvPicPr>
-                  <pic:blipFill>
-                    <a:blip r:embed="rId12" cstate="print">
-                      <a:extLst>
-                        <a:ext uri="{28A0092B-C50C-407E-A947-70E740481C1C}">
-                          <a14:useLocalDpi xmlns:a14="http://schemas.microsoft.com/office/drawing/2010/main" val="0"/>
-                        </a:ext>
-                      </a:extLst>
-                    </a:blip>
-                    <a:stretch>
-                      <a:fillRect/>
-                    </a:stretch>
-                  </pic:blipFill>
-                  <pic:spPr>
-                    <a:xfrm>
-                      <a:off x="0" y="0"/>
-                      <a:ext cx="4572000" cy="2562225"/>
-                    </a:xfrm>
-                    <a:prstGeom prst="rect">
-                      <a:avLst/>
-                    </a:prstGeom>
-                  </pic:spPr>
-                </pic:pic>
-              </a:graphicData>
-            </a:graphic>
-          </wp:inline>
-        </w:drawing>
-      </w:r>
-      <w:r>
-        <w:rPr>
-          <w:noProof/>
-        </w:rPr>
-        <w:drawing>
-          <wp:inline distT="0" distB="0" distL="0" distR="0" wp14:anchorId="0104C6D2" wp14:editId="5E08E363">
-            <wp:extent cx="4572000" cy="2552700"/>
-            <wp:effectExtent l="0" t="0" r="0" b="0"/>
-            <wp:docPr id="501384301" name="Picture 501384301"/>
             <wp:cNvGraphicFramePr>
               <a:graphicFrameLocks xmlns:a="http://schemas.openxmlformats.org/drawingml/2006/main" noChangeAspect="1"/>
             </wp:cNvGraphicFramePr>
@@ -3189,7 +3347,7 @@
                   <pic:spPr>
                     <a:xfrm>
                       <a:off x="0" y="0"/>
-                      <a:ext cx="4572000" cy="2552700"/>
+                      <a:ext cx="4572000" cy="2562225"/>
                     </a:xfrm>
                     <a:prstGeom prst="rect">
                       <a:avLst/>
@@ -3201,76 +3359,15 @@
           </wp:inline>
         </w:drawing>
       </w:r>
-    </w:p>
-    <w:p>
-      <w:pPr>
-        <w:jc w:val="both"/>
-      </w:pPr>
-      <w:r>
-        <w:t>The magnifier can be used to focus on a particular area of the screen, increasing visibility and making it easier to view, as demonstrated above. This makes moving about the game environment simpler because it enables the player to see their next goal even when it is further away. With an eye tracker attached, the player can move it a</w:t>
-      </w:r>
-      <w:r>
-        <w:t xml:space="preserve">round </w:t>
-      </w:r>
-      <w:r>
-        <w:t xml:space="preserve">the screen rather </w:t>
-      </w:r>
-      <w:r>
-        <w:t>than</w:t>
-      </w:r>
-      <w:r>
-        <w:t xml:space="preserve"> being restricted to the middle of the screen, maximizing its utility.</w:t>
-      </w:r>
-    </w:p>
-    <w:p>
-      <w:pPr>
-        <w:spacing w:after="0" w:line="240" w:lineRule="auto"/>
-        <w:rPr>
-          <w:b/>
-          <w:bCs/>
-          <w:u w:val="single"/>
-        </w:rPr>
-      </w:pPr>
-      <w:r>
-        <w:rPr>
-          <w:b/>
-          <w:bCs/>
-          <w:u w:val="single"/>
-        </w:rPr>
-        <w:br w:type="page"/>
-      </w:r>
-    </w:p>
-    <w:p>
-      <w:pPr>
-        <w:rPr>
-          <w:b/>
-          <w:bCs/>
-          <w:u w:val="single"/>
-        </w:rPr>
-      </w:pPr>
-      <w:r>
-        <w:rPr>
-          <w:b/>
-          <w:bCs/>
-          <w:u w:val="single"/>
-        </w:rPr>
-        <w:lastRenderedPageBreak/>
-        <w:t>Audio Cue</w:t>
-      </w:r>
-    </w:p>
-    <w:p>
-      <w:pPr>
-        <w:jc w:val="both"/>
-      </w:pPr>
       <w:r>
         <w:rPr>
           <w:noProof/>
         </w:rPr>
         <w:drawing>
-          <wp:inline distT="0" distB="0" distL="0" distR="0" wp14:anchorId="34B9412F" wp14:editId="15B9DABA">
-            <wp:extent cx="4572000" cy="2562225"/>
+          <wp:inline distT="0" distB="0" distL="0" distR="0" wp14:anchorId="0104C6D2" wp14:editId="5E08E363">
+            <wp:extent cx="4572000" cy="2552700"/>
             <wp:effectExtent l="0" t="0" r="0" b="0"/>
-            <wp:docPr id="1664148664" name="Picture 1664148664"/>
+            <wp:docPr id="501384301" name="Picture 501384301"/>
             <wp:cNvGraphicFramePr>
               <a:graphicFrameLocks xmlns:a="http://schemas.openxmlformats.org/drawingml/2006/main" noChangeAspect="1"/>
             </wp:cNvGraphicFramePr>
@@ -3296,7 +3393,7 @@
                   <pic:spPr>
                     <a:xfrm>
                       <a:off x="0" y="0"/>
-                      <a:ext cx="4572000" cy="2562225"/>
+                      <a:ext cx="4572000" cy="2552700"/>
                     </a:xfrm>
                     <a:prstGeom prst="rect">
                       <a:avLst/>
@@ -3314,20 +3411,24 @@
         <w:jc w:val="both"/>
       </w:pPr>
       <w:r>
-        <w:t xml:space="preserve">The arrows indicate where the enemies are </w:t>
-      </w:r>
-      <w:r>
-        <w:t>depending on</w:t>
-      </w:r>
-      <w:r>
-        <w:t xml:space="preserve"> where the player is at and facing.</w:t>
-      </w:r>
-      <w:r>
-        <w:t xml:space="preserve"> The opacity of the arrows is used to represent the distance between the player and the enemy, with faded arrows indicating enemies that are further away. This feature is designed with the goal of providing an alternative means of identifying enemy positions for players with hearing impairments, allowing them to locate enemies without relying solely on auditory cues. By providing visual cues through arrows, players with hearing impairments can still effectively track enemy positions, even without direct visual contact with the enemies.</w:t>
-      </w:r>
-    </w:p>
-    <w:p>
-      <w:pPr>
+        <w:t>The magnifier can be used to focus on a particular area of the screen, increasing visibility and making it easier to view, as demonstrated above. This makes moving about the game environment simpler because it enables the player to see their next goal even when it is further away. With an eye tracker attached, the player can move it a</w:t>
+      </w:r>
+      <w:r>
+        <w:t xml:space="preserve">round </w:t>
+      </w:r>
+      <w:r>
+        <w:t xml:space="preserve">the screen rather </w:t>
+      </w:r>
+      <w:r>
+        <w:t>than</w:t>
+      </w:r>
+      <w:r>
+        <w:t xml:space="preserve"> being restricted to the middle of the screen, maximizing its utility.</w:t>
+      </w:r>
+    </w:p>
+    <w:p>
+      <w:pPr>
+        <w:spacing w:after="0" w:line="240" w:lineRule="auto"/>
         <w:rPr>
           <w:b/>
           <w:bCs/>
@@ -3340,7 +3441,25 @@
           <w:bCs/>
           <w:u w:val="single"/>
         </w:rPr>
-        <w:t>Customizable Controls</w:t>
+        <w:br w:type="page"/>
+      </w:r>
+    </w:p>
+    <w:p>
+      <w:pPr>
+        <w:rPr>
+          <w:b/>
+          <w:bCs/>
+          <w:u w:val="single"/>
+        </w:rPr>
+      </w:pPr>
+      <w:r>
+        <w:rPr>
+          <w:b/>
+          <w:bCs/>
+          <w:u w:val="single"/>
+        </w:rPr>
+        <w:lastRenderedPageBreak/>
+        <w:t>Audio Cue</w:t>
       </w:r>
     </w:p>
     <w:p>
@@ -3352,10 +3471,10 @@
           <w:noProof/>
         </w:rPr>
         <w:drawing>
-          <wp:inline distT="0" distB="0" distL="0" distR="0" wp14:anchorId="0991AFEE" wp14:editId="33203DA5">
+          <wp:inline distT="0" distB="0" distL="0" distR="0" wp14:anchorId="34B9412F" wp14:editId="15B9DABA">
             <wp:extent cx="4572000" cy="2562225"/>
             <wp:effectExtent l="0" t="0" r="0" b="0"/>
-            <wp:docPr id="1559132703" name="Picture 1559132703"/>
+            <wp:docPr id="1664148664" name="Picture 1664148664"/>
             <wp:cNvGraphicFramePr>
               <a:graphicFrameLocks xmlns:a="http://schemas.openxmlformats.org/drawingml/2006/main" noChangeAspect="1"/>
             </wp:cNvGraphicFramePr>
@@ -3399,22 +3518,20 @@
         <w:jc w:val="both"/>
       </w:pPr>
       <w:r>
-        <w:t xml:space="preserve">Players can rebind their controllers in the game's extensive custom controls option to better fit their unique demands. By using the escape key on the keyboard, which pauses the game and launches the custom controls menu, players can use this option. The controls for </w:t>
-      </w:r>
-      <w:r>
-        <w:lastRenderedPageBreak/>
-        <w:t xml:space="preserve">movement and jumping can then be remapped to the players' favourite keys or buttons. The custom controls option also allows gamers to connect their own controllers of choice, so </w:t>
-      </w:r>
-      <w:r>
-        <w:t>it is</w:t>
-      </w:r>
-      <w:r>
-        <w:t xml:space="preserve"> not only confined to the keyboard. By allowing players with physical disabilities to use controls that are most comfortable and appropriate for their unique needs, this flexibility in control modification aims to lessen their physical discomfort and strain. By enabling players with physical limitations to participate completely in the gameplay experience on their own terms, this not only improves the immersion and enjoyment of the game but also encourages inclusivity.</w:t>
-      </w:r>
-    </w:p>
-    <w:p>
-      <w:pPr>
-        <w:jc w:val="both"/>
+        <w:t xml:space="preserve">The arrows indicate where the enemies are </w:t>
+      </w:r>
+      <w:r>
+        <w:t>depending on</w:t>
+      </w:r>
+      <w:r>
+        <w:t xml:space="preserve"> where the player is at and facing.</w:t>
+      </w:r>
+      <w:r>
+        <w:t xml:space="preserve"> The opacity of the arrows is used to represent the distance between the player and the enemy, with faded arrows indicating enemies that are further away. This feature is designed with the goal of providing an alternative means of identifying enemy positions for players with hearing impairments, allowing them to locate enemies without relying solely on auditory cues. By providing visual cues through arrows, players with hearing impairments can still effectively track enemy positions, even without direct visual contact with the enemies.</w:t>
+      </w:r>
+    </w:p>
+    <w:p>
+      <w:pPr>
         <w:rPr>
           <w:b/>
           <w:bCs/>
@@ -3427,7 +3544,7 @@
           <w:bCs/>
           <w:u w:val="single"/>
         </w:rPr>
-        <w:t>The questionnaire</w:t>
+        <w:t>Customizable Controls</w:t>
       </w:r>
     </w:p>
     <w:p>
@@ -3435,99 +3552,14 @@
         <w:jc w:val="both"/>
       </w:pPr>
       <w:r>
-        <w:t>A questionnaire was designed with specific criteria which was sent out to players after they have finished their playtesting. The criteria are listed below:</w:t>
-      </w:r>
-    </w:p>
-    <w:p>
-      <w:pPr>
-        <w:rPr>
-          <w:b/>
-          <w:bCs/>
-          <w:u w:val="single"/>
-        </w:rPr>
-      </w:pPr>
-      <w:r>
-        <w:rPr>
-          <w:b/>
-          <w:bCs/>
-          <w:u w:val="single"/>
-        </w:rPr>
-        <w:t>Visual cues</w:t>
-      </w:r>
-    </w:p>
-    <w:p>
-      <w:r>
-        <w:t>To evaluate the effectiveness of visual cues in my game, I used the following guidelines as criteria: highlighting important objects, clear indicators for progress/objectives, and visual information for players with visual impairments. I included questions in my questionnaire that asked participants to rate the effectiveness of these visual cues on a scale of 1 to 5, where 1 represents "</w:t>
-      </w:r>
-      <w:r>
-        <w:t>N</w:t>
-      </w:r>
-      <w:r>
-        <w:t>ot effective" and 5 represents "</w:t>
-      </w:r>
-      <w:r>
-        <w:t xml:space="preserve">Very </w:t>
-      </w:r>
-      <w:r>
-        <w:t>effective."</w:t>
-      </w:r>
-    </w:p>
-    <w:p>
-      <w:r>
-        <w:rPr>
-          <w:b/>
-          <w:bCs/>
-          <w:u w:val="single"/>
-        </w:rPr>
-        <w:t>Customizable controls</w:t>
-      </w:r>
-    </w:p>
-    <w:p>
-      <w:r>
-        <w:t>To assess the customization options for controls in my game, I used the following guidelines as criteria: remapping buttons/keys, and alternative input methods for comfortable and effective control for players with diverse physical abilities. I included questions in my questionnaire that asked participants to rate the ease of use and effectiveness of these customization options on a scale of 1 to 5, where 1 represents "</w:t>
-      </w:r>
-      <w:r>
-        <w:t>Very Easy</w:t>
-      </w:r>
-      <w:r>
-        <w:t>" and 5 represents "</w:t>
-      </w:r>
-      <w:r>
-        <w:t>Very Hard</w:t>
-      </w:r>
-      <w:r>
-        <w:t>"</w:t>
-      </w:r>
-    </w:p>
-    <w:p>
-      <w:r>
-        <w:rPr>
-          <w:b/>
-          <w:bCs/>
-          <w:u w:val="single"/>
-        </w:rPr>
-        <w:t>Magnifier for zoom</w:t>
-      </w:r>
-    </w:p>
-    <w:p>
-      <w:r>
-        <w:t>To evaluate the ease of use and benefit of the magnifier for zoom functionality in my game for players with visual impairments, I included questions in my questionnaire that asked participants to rate their experience with using the magnifier for zoom on a scale of 1 to 5, where 1 represents "not easy to use/ineffective" and 5 represents "highly easy to use/effective."</w:t>
-      </w:r>
-    </w:p>
-    <w:p>
-      <w:pPr>
-        <w:jc w:val="both"/>
-      </w:pPr>
-      <w:r>
         <w:rPr>
           <w:noProof/>
         </w:rPr>
-        <w:lastRenderedPageBreak/>
         <w:drawing>
-          <wp:inline distT="0" distB="0" distL="0" distR="0" wp14:anchorId="4C60EF0E" wp14:editId="113D501A">
-            <wp:extent cx="4788516" cy="5211989"/>
+          <wp:inline distT="0" distB="0" distL="0" distR="0" wp14:anchorId="0991AFEE" wp14:editId="33203DA5">
+            <wp:extent cx="4572000" cy="2562225"/>
             <wp:effectExtent l="0" t="0" r="0" b="0"/>
-            <wp:docPr id="208245678" name="Picture 208245678"/>
+            <wp:docPr id="1559132703" name="Picture 1559132703"/>
             <wp:cNvGraphicFramePr>
               <a:graphicFrameLocks xmlns:a="http://schemas.openxmlformats.org/drawingml/2006/main" noChangeAspect="1"/>
             </wp:cNvGraphicFramePr>
@@ -3539,7 +3571,7 @@
                     <pic:cNvPicPr/>
                   </pic:nvPicPr>
                   <pic:blipFill>
-                    <a:blip r:embed="rId16">
+                    <a:blip r:embed="rId16" cstate="print">
                       <a:extLst>
                         <a:ext uri="{28A0092B-C50C-407E-A947-70E740481C1C}">
                           <a14:useLocalDpi xmlns:a14="http://schemas.microsoft.com/office/drawing/2010/main" val="0"/>
@@ -3553,7 +3585,7 @@
                   <pic:spPr>
                     <a:xfrm>
                       <a:off x="0" y="0"/>
-                      <a:ext cx="4788516" cy="5211989"/>
+                      <a:ext cx="4572000" cy="2562225"/>
                     </a:xfrm>
                     <a:prstGeom prst="rect">
                       <a:avLst/>
@@ -3571,15 +3603,135 @@
         <w:jc w:val="both"/>
       </w:pPr>
       <w:r>
+        <w:t xml:space="preserve">Players can rebind their controllers in the game's extensive custom controls option to better fit their unique demands. By using the escape key on the keyboard, which pauses the game and launches the custom controls menu, players can use this option. The controls for </w:t>
+      </w:r>
+      <w:r>
+        <w:lastRenderedPageBreak/>
+        <w:t xml:space="preserve">movement and jumping can then be remapped to the players' favourite keys or buttons. The custom controls option also allows gamers to connect their own controllers of choice, so </w:t>
+      </w:r>
+      <w:r>
+        <w:t>it is</w:t>
+      </w:r>
+      <w:r>
+        <w:t xml:space="preserve"> not only confined to the keyboard. By allowing players with physical disabilities to use controls that are most comfortable and appropriate for their unique needs, this flexibility in control modification aims to lessen their physical discomfort and strain. By enabling players with physical limitations to participate completely in the gameplay experience on their own terms, this not only improves the immersion and enjoyment of the game but also encourages inclusivity.</w:t>
+      </w:r>
+    </w:p>
+    <w:p>
+      <w:pPr>
+        <w:jc w:val="both"/>
+        <w:rPr>
+          <w:b/>
+          <w:bCs/>
+          <w:u w:val="single"/>
+        </w:rPr>
+      </w:pPr>
+      <w:r>
+        <w:rPr>
+          <w:b/>
+          <w:bCs/>
+          <w:u w:val="single"/>
+        </w:rPr>
+        <w:t>The questionnaire</w:t>
+      </w:r>
+    </w:p>
+    <w:p>
+      <w:pPr>
+        <w:jc w:val="both"/>
+      </w:pPr>
+      <w:r>
+        <w:t>A questionnaire was designed with specific criteria which was sent out to players after they have finished their playtesting. The criteria are listed below:</w:t>
+      </w:r>
+    </w:p>
+    <w:p>
+      <w:pPr>
+        <w:rPr>
+          <w:b/>
+          <w:bCs/>
+          <w:u w:val="single"/>
+        </w:rPr>
+      </w:pPr>
+      <w:r>
+        <w:rPr>
+          <w:b/>
+          <w:bCs/>
+          <w:u w:val="single"/>
+        </w:rPr>
+        <w:t>Visual cues</w:t>
+      </w:r>
+    </w:p>
+    <w:p>
+      <w:r>
+        <w:t>To evaluate the effectiveness of visual cues in my game, I used the following guidelines as criteria: highlighting important objects, clear indicators for progress/objectives, and visual information for players with visual impairments. I included questions in my questionnaire that asked participants to rate the effectiveness of these visual cues on a scale of 1 to 5, where 1 represents "</w:t>
+      </w:r>
+      <w:r>
+        <w:t>N</w:t>
+      </w:r>
+      <w:r>
+        <w:t>ot effective" and 5 represents "</w:t>
+      </w:r>
+      <w:r>
+        <w:t xml:space="preserve">Very </w:t>
+      </w:r>
+      <w:r>
+        <w:t>effective."</w:t>
+      </w:r>
+    </w:p>
+    <w:p>
+      <w:r>
+        <w:rPr>
+          <w:b/>
+          <w:bCs/>
+          <w:u w:val="single"/>
+        </w:rPr>
+        <w:t>Customizable controls</w:t>
+      </w:r>
+    </w:p>
+    <w:p>
+      <w:r>
+        <w:t>To assess the customization options for controls in my game, I used the following guidelines as criteria: remapping buttons/keys, and alternative input methods for comfortable and effective control for players with diverse physical abilities. I included questions in my questionnaire that asked participants to rate the ease of use and effectiveness of these customization options on a scale of 1 to 5, where 1 represents "</w:t>
+      </w:r>
+      <w:r>
+        <w:t>Very Easy</w:t>
+      </w:r>
+      <w:r>
+        <w:t>" and 5 represents "</w:t>
+      </w:r>
+      <w:r>
+        <w:t>Very Hard</w:t>
+      </w:r>
+      <w:r>
+        <w:t>"</w:t>
+      </w:r>
+    </w:p>
+    <w:p>
+      <w:r>
+        <w:rPr>
+          <w:b/>
+          <w:bCs/>
+          <w:u w:val="single"/>
+        </w:rPr>
+        <w:t>Magnifier for zoom</w:t>
+      </w:r>
+    </w:p>
+    <w:p>
+      <w:r>
+        <w:t>To evaluate the ease of use and benefit of the magnifier for zoom functionality in my game for players with visual impairments, I included questions in my questionnaire that asked participants to rate their experience with using the magnifier for zoom on a scale of 1 to 5, where 1 represents "not easy to use/ineffective" and 5 represents "highly easy to use/effective."</w:t>
+      </w:r>
+    </w:p>
+    <w:p>
+      <w:pPr>
+        <w:jc w:val="both"/>
+      </w:pPr>
+      <w:r>
         <w:rPr>
           <w:noProof/>
         </w:rPr>
         <w:lastRenderedPageBreak/>
         <w:drawing>
-          <wp:inline distT="0" distB="0" distL="0" distR="0" wp14:anchorId="09CBEEF8" wp14:editId="2199C53C">
-            <wp:extent cx="4781550" cy="5387662"/>
+          <wp:inline distT="0" distB="0" distL="0" distR="0" wp14:anchorId="4C60EF0E" wp14:editId="113D501A">
+            <wp:extent cx="4788516" cy="5211989"/>
             <wp:effectExtent l="0" t="0" r="0" b="0"/>
-            <wp:docPr id="494158009" name="Picture 494158009"/>
+            <wp:docPr id="208245678" name="Picture 208245678"/>
             <wp:cNvGraphicFramePr>
               <a:graphicFrameLocks xmlns:a="http://schemas.openxmlformats.org/drawingml/2006/main" noChangeAspect="1"/>
             </wp:cNvGraphicFramePr>
@@ -3605,6 +3757,58 @@
                   <pic:spPr>
                     <a:xfrm>
                       <a:off x="0" y="0"/>
+                      <a:ext cx="4788516" cy="5211989"/>
+                    </a:xfrm>
+                    <a:prstGeom prst="rect">
+                      <a:avLst/>
+                    </a:prstGeom>
+                  </pic:spPr>
+                </pic:pic>
+              </a:graphicData>
+            </a:graphic>
+          </wp:inline>
+        </w:drawing>
+      </w:r>
+    </w:p>
+    <w:p>
+      <w:pPr>
+        <w:jc w:val="both"/>
+      </w:pPr>
+      <w:r>
+        <w:rPr>
+          <w:noProof/>
+        </w:rPr>
+        <w:lastRenderedPageBreak/>
+        <w:drawing>
+          <wp:inline distT="0" distB="0" distL="0" distR="0" wp14:anchorId="09CBEEF8" wp14:editId="2199C53C">
+            <wp:extent cx="4781550" cy="5387662"/>
+            <wp:effectExtent l="0" t="0" r="0" b="0"/>
+            <wp:docPr id="494158009" name="Picture 494158009"/>
+            <wp:cNvGraphicFramePr>
+              <a:graphicFrameLocks xmlns:a="http://schemas.openxmlformats.org/drawingml/2006/main" noChangeAspect="1"/>
+            </wp:cNvGraphicFramePr>
+            <a:graphic xmlns:a="http://schemas.openxmlformats.org/drawingml/2006/main">
+              <a:graphicData uri="http://schemas.openxmlformats.org/drawingml/2006/picture">
+                <pic:pic xmlns:pic="http://schemas.openxmlformats.org/drawingml/2006/picture">
+                  <pic:nvPicPr>
+                    <pic:cNvPr id="0" name=""/>
+                    <pic:cNvPicPr/>
+                  </pic:nvPicPr>
+                  <pic:blipFill>
+                    <a:blip r:embed="rId18">
+                      <a:extLst>
+                        <a:ext uri="{28A0092B-C50C-407E-A947-70E740481C1C}">
+                          <a14:useLocalDpi xmlns:a14="http://schemas.microsoft.com/office/drawing/2010/main" val="0"/>
+                        </a:ext>
+                      </a:extLst>
+                    </a:blip>
+                    <a:stretch>
+                      <a:fillRect/>
+                    </a:stretch>
+                  </pic:blipFill>
+                  <pic:spPr>
+                    <a:xfrm>
+                      <a:off x="0" y="0"/>
                       <a:ext cx="4781550" cy="5387662"/>
                     </a:xfrm>
                     <a:prstGeom prst="rect">
@@ -3622,7 +3826,7 @@
       <w:pPr>
         <w:pStyle w:val="Heading1"/>
       </w:pPr>
-      <w:bookmarkStart w:id="12" w:name="_Toc133222523"/>
+      <w:bookmarkStart w:id="11" w:name="_Toc133222523"/>
       <w:r>
         <w:lastRenderedPageBreak/>
         <w:t xml:space="preserve">Evaluation </w:t>
@@ -3630,7 +3834,7 @@
       <w:r>
         <w:t>and Discussion</w:t>
       </w:r>
-      <w:bookmarkEnd w:id="12"/>
+      <w:bookmarkEnd w:id="11"/>
     </w:p>
     <w:p>
       <w:r>
@@ -3653,7 +3857,7 @@
                     <pic:cNvPicPr/>
                   </pic:nvPicPr>
                   <pic:blipFill>
-                    <a:blip r:embed="rId18">
+                    <a:blip r:embed="rId19">
                       <a:extLst>
                         <a:ext uri="{28A0092B-C50C-407E-A947-70E740481C1C}">
                           <a14:useLocalDpi xmlns:a14="http://schemas.microsoft.com/office/drawing/2010/main" val="0"/>
@@ -3722,7 +3926,7 @@
                     <pic:cNvPicPr/>
                   </pic:nvPicPr>
                   <pic:blipFill>
-                    <a:blip r:embed="rId18">
+                    <a:blip r:embed="rId19">
                       <a:extLst>
                         <a:ext uri="{28A0092B-C50C-407E-A947-70E740481C1C}">
                           <a14:useLocalDpi xmlns:a14="http://schemas.microsoft.com/office/drawing/2010/main" val="0"/>
@@ -3810,7 +4014,7 @@
                     <pic:cNvPicPr/>
                   </pic:nvPicPr>
                   <pic:blipFill>
-                    <a:blip r:embed="rId19">
+                    <a:blip r:embed="rId20">
                       <a:extLst>
                         <a:ext uri="{28A0092B-C50C-407E-A947-70E740481C1C}">
                           <a14:useLocalDpi xmlns:a14="http://schemas.microsoft.com/office/drawing/2010/main" val="0"/>
@@ -3909,7 +4113,7 @@
                     <pic:cNvPicPr/>
                   </pic:nvPicPr>
                   <pic:blipFill>
-                    <a:blip r:embed="rId19">
+                    <a:blip r:embed="rId20">
                       <a:extLst>
                         <a:ext uri="{28A0092B-C50C-407E-A947-70E740481C1C}">
                           <a14:useLocalDpi xmlns:a14="http://schemas.microsoft.com/office/drawing/2010/main" val="0"/>
@@ -3985,7 +4189,7 @@
                     <pic:cNvPicPr/>
                   </pic:nvPicPr>
                   <pic:blipFill>
-                    <a:blip r:embed="rId20">
+                    <a:blip r:embed="rId21">
                       <a:extLst>
                         <a:ext uri="{28A0092B-C50C-407E-A947-70E740481C1C}">
                           <a14:useLocalDpi xmlns:a14="http://schemas.microsoft.com/office/drawing/2010/main" val="0"/>
@@ -4066,7 +4270,7 @@
                     <pic:cNvPicPr/>
                   </pic:nvPicPr>
                   <pic:blipFill>
-                    <a:blip r:embed="rId20">
+                    <a:blip r:embed="rId21">
                       <a:extLst>
                         <a:ext uri="{28A0092B-C50C-407E-A947-70E740481C1C}">
                           <a14:useLocalDpi xmlns:a14="http://schemas.microsoft.com/office/drawing/2010/main" val="0"/>
@@ -4148,7 +4352,7 @@
                     <pic:cNvPicPr/>
                   </pic:nvPicPr>
                   <pic:blipFill>
-                    <a:blip r:embed="rId21">
+                    <a:blip r:embed="rId22">
                       <a:extLst>
                         <a:ext uri="{28A0092B-C50C-407E-A947-70E740481C1C}">
                           <a14:useLocalDpi xmlns:a14="http://schemas.microsoft.com/office/drawing/2010/main" val="0"/>
@@ -4182,25 +4386,15 @@
       <w:pPr>
         <w:rPr>
           <w:szCs w:val="24"/>
-          <w:lang/>
-        </w:rPr>
-      </w:pPr>
-      <w:r>
-        <w:rPr>
-          <w:lang/>
-        </w:rPr>
+        </w:rPr>
+      </w:pPr>
+      <w:r>
         <w:t xml:space="preserve">Based on the responses, the majority of participants (7 out of 9) rated the importance of accessibility settings for players with disabilities as very high. One participant rated it as 4 out of 5, and one participant rated it as 3 out of 5. This demonstrates that the majority of participants are aware of how important accessibility options are for disabled </w:t>
       </w:r>
       <w:r>
-        <w:rPr>
-          <w:lang/>
-        </w:rPr>
         <w:t>players. The</w:t>
       </w:r>
       <w:r>
-        <w:rPr>
-          <w:lang/>
-        </w:rPr>
         <w:t xml:space="preserve"> overall finding indicates that most participants place a high value on accessibility settings, highlighting the necessity of inclusive design in gaming to accommodate a variety of demands and ensure a great gaming experience for all players.</w:t>
       </w:r>
     </w:p>
@@ -4264,11 +4458,11 @@
       <w:r>
         <w:t xml:space="preserve">This was my first time using an eye tracker, so it was initially daunting. Additionally, I only had access to the eye tracker for </w:t>
       </w:r>
-      <w:bookmarkStart w:id="13" w:name="_Int_0bjgUT5y"/>
+      <w:bookmarkStart w:id="12" w:name="_Int_0bjgUT5y"/>
       <w:r>
         <w:t>a short period</w:t>
       </w:r>
-      <w:bookmarkEnd w:id="13"/>
+      <w:bookmarkEnd w:id="12"/>
       <w:r>
         <w:t xml:space="preserve"> of time near the end of my project, so I had to adapt quickly. Although Unity does not have a built-in library for eye tracking, I was able to request the SDK from the eye tracker website itself. When the eye tracker </w:t>
       </w:r>
@@ -4306,11 +4500,11 @@
       <w:r>
         <w:t xml:space="preserve">It was my first time working on a project that involved generating levels on the fly, and I saw it as </w:t>
       </w:r>
-      <w:bookmarkStart w:id="14" w:name="_Int_6JJGyjCX"/>
+      <w:bookmarkStart w:id="13" w:name="_Int_6JJGyjCX"/>
       <w:r>
         <w:t>a great opportunity</w:t>
       </w:r>
-      <w:bookmarkEnd w:id="14"/>
+      <w:bookmarkEnd w:id="13"/>
       <w:r>
         <w:t xml:space="preserve"> to try out procedural generation, which has always fascinated me. After researching various methods, including checking for </w:t>
       </w:r>
@@ -4352,11 +4546,11 @@
       <w:r>
         <w:t xml:space="preserve"> have a C# script for your inputs, which I did. I considered multiple ways to implement custom key bindings, and one approach I </w:t>
       </w:r>
-      <w:bookmarkStart w:id="15" w:name="_Int_boUj1eGI"/>
+      <w:bookmarkStart w:id="14" w:name="_Int_boUj1eGI"/>
       <w:r>
         <w:t>looked into</w:t>
       </w:r>
-      <w:bookmarkEnd w:id="15"/>
+      <w:bookmarkEnd w:id="14"/>
       <w:r>
         <w:t xml:space="preserve"> was using the Command Design Pattern. This pattern involves encapsulating individual commands as objects that can be invoked at runtime to perform specific actions associated with the controls. It seemed like a good approach, but then I discovered that I could also write my own script. However, making the rebind script work at runtime for an input system that was built from the start didn't seem possible. I found multiple tutorials and tried several of them, but none of them worked for my project, except for one. I had to rewrite the code from the tutorial to fit my project, and it took almost a week to get it sorted out. But the result was worth it.</w:t>
       </w:r>
@@ -4623,11 +4817,11 @@
       <w:r>
         <w:t xml:space="preserve"> it works out fine in the </w:t>
       </w:r>
-      <w:bookmarkStart w:id="16" w:name="_Int_kPdcSceN"/>
+      <w:bookmarkStart w:id="15" w:name="_Int_kPdcSceN"/>
       <w:r>
         <w:t>final version</w:t>
       </w:r>
-      <w:bookmarkEnd w:id="16"/>
+      <w:bookmarkEnd w:id="15"/>
       <w:r>
         <w:t xml:space="preserve"> of the game. In the </w:t>
       </w:r>
@@ -5080,12 +5274,12 @@
       <w:pPr>
         <w:pStyle w:val="Heading1"/>
       </w:pPr>
-      <w:bookmarkStart w:id="17" w:name="_Toc133222524"/>
+      <w:bookmarkStart w:id="16" w:name="_Toc133222524"/>
       <w:r>
         <w:lastRenderedPageBreak/>
         <w:t>Conclusions</w:t>
       </w:r>
-      <w:bookmarkEnd w:id="17"/>
+      <w:bookmarkEnd w:id="16"/>
     </w:p>
     <w:p>
       <w:r>
@@ -5130,7 +5324,7 @@
         <w:t xml:space="preserve">gnitive disability and one accessibility for this would be the letting the player control the pacing of the game. </w:t>
       </w:r>
     </w:p>
-    <w:bookmarkStart w:id="18" w:name="_Toc133222525" w:displacedByCustomXml="next"/>
+    <w:bookmarkStart w:id="17" w:name="_Toc133222525" w:displacedByCustomXml="next"/>
     <w:sdt>
       <w:sdtPr>
         <w:rPr>
@@ -5147,7 +5341,6 @@
           <w:docPartUnique/>
         </w:docPartObj>
       </w:sdtPr>
-      <w:sdtEndPr/>
       <w:sdtContent>
         <w:p>
           <w:pPr>
@@ -5156,14 +5349,13 @@
           <w:r>
             <w:t>References</w:t>
           </w:r>
-          <w:bookmarkEnd w:id="18"/>
+          <w:bookmarkEnd w:id="17"/>
         </w:p>
         <w:sdt>
           <w:sdtPr>
             <w:id w:val="-573587230"/>
             <w:bibliography/>
           </w:sdtPr>
-          <w:sdtEndPr/>
           <w:sdtContent>
             <w:p>
               <w:pPr>
@@ -5656,10 +5848,10 @@
       </w:r>
     </w:p>
     <w:sectPr>
-      <w:headerReference w:type="default" r:id="rId22"/>
-      <w:footerReference w:type="default" r:id="rId23"/>
-      <w:headerReference w:type="first" r:id="rId24"/>
-      <w:footerReference w:type="first" r:id="rId25"/>
+      <w:headerReference w:type="default" r:id="rId23"/>
+      <w:footerReference w:type="default" r:id="rId24"/>
+      <w:headerReference w:type="first" r:id="rId25"/>
+      <w:footerReference w:type="first" r:id="rId26"/>
       <w:pgSz w:w="11906" w:h="16838"/>
       <w:pgMar w:top="1440" w:right="1440" w:bottom="1440" w:left="1440" w:header="708" w:footer="708" w:gutter="0"/>
       <w:pgNumType w:start="0"/>
@@ -5672,7 +5864,7 @@
 </file>
 
 <file path=word/endnotes.xml><?xml version="1.0" encoding="utf-8"?>
-<w:endnotes xmlns:wpc="http://schemas.microsoft.com/office/word/2010/wordprocessingCanvas" xmlns:cx="http://schemas.microsoft.com/office/drawing/2014/chartex" xmlns:cx1="http://schemas.microsoft.com/office/drawing/2015/9/8/chartex" xmlns:cx2="http://schemas.microsoft.com/office/drawing/2015/10/21/chartex" xmlns:cx3="http://schemas.microsoft.com/office/drawing/2016/5/9/chartex" xmlns:cx4="http://schemas.microsoft.com/office/drawing/2016/5/10/chartex" xmlns:cx5="http://schemas.microsoft.com/office/drawing/2016/5/11/chartex" xmlns:cx6="http://schemas.microsoft.com/office/drawing/2016/5/12/chartex" xmlns:cx7="http://schemas.microsoft.com/office/drawing/2016/5/13/chartex" xmlns:cx8="http://schemas.microsoft.com/office/drawing/2016/5/14/chartex" xmlns:mc="http://schemas.openxmlformats.org/markup-compatibility/2006" xmlns:aink="http://schemas.microsoft.com/office/drawing/2016/ink" xmlns:am3d="http://schemas.microsoft.com/office/drawing/2017/model3d" xmlns:o="urn:schemas-microsoft-com:office:office" xmlns:r="http://schemas.openxmlformats.org/officeDocument/2006/relationships" xmlns:m="http://schemas.openxmlformats.org/officeDocument/2006/math" xmlns:v="urn:schemas-microsoft-com:vml" xmlns:wp14="http://schemas.microsoft.com/office/word/2010/wordprocessingDrawing" xmlns:wp="http://schemas.openxmlformats.org/drawingml/2006/wordprocessingDrawing" xmlns:w10="urn:schemas-microsoft-com:office:word" xmlns:w="http://schemas.openxmlformats.org/wordprocessingml/2006/main" xmlns:w14="http://schemas.microsoft.com/office/word/2010/wordml" xmlns:w15="http://schemas.microsoft.com/office/word/2012/wordml" xmlns:w16cid="http://schemas.microsoft.com/office/word/2016/wordml/cid" xmlns:w16se="http://schemas.microsoft.com/office/word/2015/wordml/symex" xmlns:wpg="http://schemas.microsoft.com/office/word/2010/wordprocessingGroup" xmlns:wpi="http://schemas.microsoft.com/office/word/2010/wordprocessingInk" xmlns:wne="http://schemas.microsoft.com/office/word/2006/wordml" xmlns:wps="http://schemas.microsoft.com/office/word/2010/wordprocessingShape" mc:Ignorable="w14 w15 w16se w16cid wp14">
+<w:endnotes xmlns:wpc="http://schemas.microsoft.com/office/word/2010/wordprocessingCanvas" xmlns:cx="http://schemas.microsoft.com/office/drawing/2014/chartex" xmlns:cx1="http://schemas.microsoft.com/office/drawing/2015/9/8/chartex" xmlns:cx2="http://schemas.microsoft.com/office/drawing/2015/10/21/chartex" xmlns:cx3="http://schemas.microsoft.com/office/drawing/2016/5/9/chartex" xmlns:cx4="http://schemas.microsoft.com/office/drawing/2016/5/10/chartex" xmlns:cx5="http://schemas.microsoft.com/office/drawing/2016/5/11/chartex" xmlns:cx6="http://schemas.microsoft.com/office/drawing/2016/5/12/chartex" xmlns:cx7="http://schemas.microsoft.com/office/drawing/2016/5/13/chartex" xmlns:cx8="http://schemas.microsoft.com/office/drawing/2016/5/14/chartex" xmlns:mc="http://schemas.openxmlformats.org/markup-compatibility/2006" xmlns:aink="http://schemas.microsoft.com/office/drawing/2016/ink" xmlns:am3d="http://schemas.microsoft.com/office/drawing/2017/model3d" xmlns:o="urn:schemas-microsoft-com:office:office" xmlns:oel="http://schemas.microsoft.com/office/2019/extlst" xmlns:r="http://schemas.openxmlformats.org/officeDocument/2006/relationships" xmlns:m="http://schemas.openxmlformats.org/officeDocument/2006/math" xmlns:v="urn:schemas-microsoft-com:vml" xmlns:wp14="http://schemas.microsoft.com/office/word/2010/wordprocessingDrawing" xmlns:wp="http://schemas.openxmlformats.org/drawingml/2006/wordprocessingDrawing" xmlns:w10="urn:schemas-microsoft-com:office:word" xmlns:w="http://schemas.openxmlformats.org/wordprocessingml/2006/main" xmlns:w14="http://schemas.microsoft.com/office/word/2010/wordml" xmlns:w15="http://schemas.microsoft.com/office/word/2012/wordml" xmlns:w16cex="http://schemas.microsoft.com/office/word/2018/wordml/cex" xmlns:w16cid="http://schemas.microsoft.com/office/word/2016/wordml/cid" xmlns:w16="http://schemas.microsoft.com/office/word/2018/wordml" xmlns:w16du="http://schemas.microsoft.com/office/word/2023/wordml/word16du" xmlns:w16sdtdh="http://schemas.microsoft.com/office/word/2020/wordml/sdtdatahash" xmlns:w16se="http://schemas.microsoft.com/office/word/2015/wordml/symex" xmlns:wpg="http://schemas.microsoft.com/office/word/2010/wordprocessingGroup" xmlns:wpi="http://schemas.microsoft.com/office/word/2010/wordprocessingInk" xmlns:wne="http://schemas.microsoft.com/office/word/2006/wordml" xmlns:wps="http://schemas.microsoft.com/office/word/2010/wordprocessingShape" mc:Ignorable="w14 w15 w16se w16cid w16 w16cex w16sdtdh wp14">
   <w:endnote w:type="separator" w:id="-1">
     <w:p>
       <w:pPr>
@@ -5697,7 +5889,7 @@
 </file>
 
 <file path=word/footer1.xml><?xml version="1.0" encoding="utf-8"?>
-<w:ftr xmlns:wpc="http://schemas.microsoft.com/office/word/2010/wordprocessingCanvas" xmlns:cx="http://schemas.microsoft.com/office/drawing/2014/chartex" xmlns:cx1="http://schemas.microsoft.com/office/drawing/2015/9/8/chartex" xmlns:cx2="http://schemas.microsoft.com/office/drawing/2015/10/21/chartex" xmlns:cx3="http://schemas.microsoft.com/office/drawing/2016/5/9/chartex" xmlns:cx4="http://schemas.microsoft.com/office/drawing/2016/5/10/chartex" xmlns:cx5="http://schemas.microsoft.com/office/drawing/2016/5/11/chartex" xmlns:cx6="http://schemas.microsoft.com/office/drawing/2016/5/12/chartex" xmlns:cx7="http://schemas.microsoft.com/office/drawing/2016/5/13/chartex" xmlns:cx8="http://schemas.microsoft.com/office/drawing/2016/5/14/chartex" xmlns:mc="http://schemas.openxmlformats.org/markup-compatibility/2006" xmlns:aink="http://schemas.microsoft.com/office/drawing/2016/ink" xmlns:am3d="http://schemas.microsoft.com/office/drawing/2017/model3d" xmlns:o="urn:schemas-microsoft-com:office:office" xmlns:r="http://schemas.openxmlformats.org/officeDocument/2006/relationships" xmlns:m="http://schemas.openxmlformats.org/officeDocument/2006/math" xmlns:v="urn:schemas-microsoft-com:vml" xmlns:wp14="http://schemas.microsoft.com/office/word/2010/wordprocessingDrawing" xmlns:wp="http://schemas.openxmlformats.org/drawingml/2006/wordprocessingDrawing" xmlns:w10="urn:schemas-microsoft-com:office:word" xmlns:w="http://schemas.openxmlformats.org/wordprocessingml/2006/main" xmlns:w14="http://schemas.microsoft.com/office/word/2010/wordml" xmlns:w15="http://schemas.microsoft.com/office/word/2012/wordml" xmlns:w16cid="http://schemas.microsoft.com/office/word/2016/wordml/cid" xmlns:w16se="http://schemas.microsoft.com/office/word/2015/wordml/symex" xmlns:wpg="http://schemas.microsoft.com/office/word/2010/wordprocessingGroup" xmlns:wpi="http://schemas.microsoft.com/office/word/2010/wordprocessingInk" xmlns:wne="http://schemas.microsoft.com/office/word/2006/wordml" xmlns:wps="http://schemas.microsoft.com/office/word/2010/wordprocessingShape" mc:Ignorable="w14 w15 w16se w16cid wp14">
+<w:ftr xmlns:wpc="http://schemas.microsoft.com/office/word/2010/wordprocessingCanvas" xmlns:cx="http://schemas.microsoft.com/office/drawing/2014/chartex" xmlns:cx1="http://schemas.microsoft.com/office/drawing/2015/9/8/chartex" xmlns:cx2="http://schemas.microsoft.com/office/drawing/2015/10/21/chartex" xmlns:cx3="http://schemas.microsoft.com/office/drawing/2016/5/9/chartex" xmlns:cx4="http://schemas.microsoft.com/office/drawing/2016/5/10/chartex" xmlns:cx5="http://schemas.microsoft.com/office/drawing/2016/5/11/chartex" xmlns:cx6="http://schemas.microsoft.com/office/drawing/2016/5/12/chartex" xmlns:cx7="http://schemas.microsoft.com/office/drawing/2016/5/13/chartex" xmlns:cx8="http://schemas.microsoft.com/office/drawing/2016/5/14/chartex" xmlns:mc="http://schemas.openxmlformats.org/markup-compatibility/2006" xmlns:aink="http://schemas.microsoft.com/office/drawing/2016/ink" xmlns:am3d="http://schemas.microsoft.com/office/drawing/2017/model3d" xmlns:o="urn:schemas-microsoft-com:office:office" xmlns:oel="http://schemas.microsoft.com/office/2019/extlst" xmlns:r="http://schemas.openxmlformats.org/officeDocument/2006/relationships" xmlns:m="http://schemas.openxmlformats.org/officeDocument/2006/math" xmlns:v="urn:schemas-microsoft-com:vml" xmlns:wp14="http://schemas.microsoft.com/office/word/2010/wordprocessingDrawing" xmlns:wp="http://schemas.openxmlformats.org/drawingml/2006/wordprocessingDrawing" xmlns:w10="urn:schemas-microsoft-com:office:word" xmlns:w="http://schemas.openxmlformats.org/wordprocessingml/2006/main" xmlns:w14="http://schemas.microsoft.com/office/word/2010/wordml" xmlns:w15="http://schemas.microsoft.com/office/word/2012/wordml" xmlns:w16cex="http://schemas.microsoft.com/office/word/2018/wordml/cex" xmlns:w16cid="http://schemas.microsoft.com/office/word/2016/wordml/cid" xmlns:w16="http://schemas.microsoft.com/office/word/2018/wordml" xmlns:w16du="http://schemas.microsoft.com/office/word/2023/wordml/word16du" xmlns:w16sdtdh="http://schemas.microsoft.com/office/word/2020/wordml/sdtdatahash" xmlns:w16se="http://schemas.microsoft.com/office/word/2015/wordml/symex" xmlns:wpg="http://schemas.microsoft.com/office/word/2010/wordprocessingGroup" xmlns:wpi="http://schemas.microsoft.com/office/word/2010/wordprocessingInk" xmlns:wne="http://schemas.microsoft.com/office/word/2006/wordml" xmlns:wps="http://schemas.microsoft.com/office/word/2010/wordprocessingShape" mc:Ignorable="w14 w15 w16se w16cid w16 w16cex w16sdtdh wp14">
   <w:p>
     <w:pPr>
       <w:pStyle w:val="Footer"/>
@@ -5743,7 +5935,7 @@
 </file>
 
 <file path=word/footer2.xml><?xml version="1.0" encoding="utf-8"?>
-<w:ftr xmlns:wpc="http://schemas.microsoft.com/office/word/2010/wordprocessingCanvas" xmlns:cx="http://schemas.microsoft.com/office/drawing/2014/chartex" xmlns:cx1="http://schemas.microsoft.com/office/drawing/2015/9/8/chartex" xmlns:cx2="http://schemas.microsoft.com/office/drawing/2015/10/21/chartex" xmlns:cx3="http://schemas.microsoft.com/office/drawing/2016/5/9/chartex" xmlns:cx4="http://schemas.microsoft.com/office/drawing/2016/5/10/chartex" xmlns:cx5="http://schemas.microsoft.com/office/drawing/2016/5/11/chartex" xmlns:cx6="http://schemas.microsoft.com/office/drawing/2016/5/12/chartex" xmlns:cx7="http://schemas.microsoft.com/office/drawing/2016/5/13/chartex" xmlns:cx8="http://schemas.microsoft.com/office/drawing/2016/5/14/chartex" xmlns:mc="http://schemas.openxmlformats.org/markup-compatibility/2006" xmlns:aink="http://schemas.microsoft.com/office/drawing/2016/ink" xmlns:am3d="http://schemas.microsoft.com/office/drawing/2017/model3d" xmlns:o="urn:schemas-microsoft-com:office:office" xmlns:r="http://schemas.openxmlformats.org/officeDocument/2006/relationships" xmlns:m="http://schemas.openxmlformats.org/officeDocument/2006/math" xmlns:v="urn:schemas-microsoft-com:vml" xmlns:wp14="http://schemas.microsoft.com/office/word/2010/wordprocessingDrawing" xmlns:wp="http://schemas.openxmlformats.org/drawingml/2006/wordprocessingDrawing" xmlns:w10="urn:schemas-microsoft-com:office:word" xmlns:w="http://schemas.openxmlformats.org/wordprocessingml/2006/main" xmlns:w14="http://schemas.microsoft.com/office/word/2010/wordml" xmlns:w15="http://schemas.microsoft.com/office/word/2012/wordml" xmlns:w16cid="http://schemas.microsoft.com/office/word/2016/wordml/cid" xmlns:w16se="http://schemas.microsoft.com/office/word/2015/wordml/symex" xmlns:wpg="http://schemas.microsoft.com/office/word/2010/wordprocessingGroup" xmlns:wpi="http://schemas.microsoft.com/office/word/2010/wordprocessingInk" xmlns:wne="http://schemas.microsoft.com/office/word/2006/wordml" xmlns:wps="http://schemas.microsoft.com/office/word/2010/wordprocessingShape" mc:Ignorable="w14 w15 w16se w16cid wp14">
+<w:ftr xmlns:wpc="http://schemas.microsoft.com/office/word/2010/wordprocessingCanvas" xmlns:cx="http://schemas.microsoft.com/office/drawing/2014/chartex" xmlns:cx1="http://schemas.microsoft.com/office/drawing/2015/9/8/chartex" xmlns:cx2="http://schemas.microsoft.com/office/drawing/2015/10/21/chartex" xmlns:cx3="http://schemas.microsoft.com/office/drawing/2016/5/9/chartex" xmlns:cx4="http://schemas.microsoft.com/office/drawing/2016/5/10/chartex" xmlns:cx5="http://schemas.microsoft.com/office/drawing/2016/5/11/chartex" xmlns:cx6="http://schemas.microsoft.com/office/drawing/2016/5/12/chartex" xmlns:cx7="http://schemas.microsoft.com/office/drawing/2016/5/13/chartex" xmlns:cx8="http://schemas.microsoft.com/office/drawing/2016/5/14/chartex" xmlns:mc="http://schemas.openxmlformats.org/markup-compatibility/2006" xmlns:aink="http://schemas.microsoft.com/office/drawing/2016/ink" xmlns:am3d="http://schemas.microsoft.com/office/drawing/2017/model3d" xmlns:o="urn:schemas-microsoft-com:office:office" xmlns:oel="http://schemas.microsoft.com/office/2019/extlst" xmlns:r="http://schemas.openxmlformats.org/officeDocument/2006/relationships" xmlns:m="http://schemas.openxmlformats.org/officeDocument/2006/math" xmlns:v="urn:schemas-microsoft-com:vml" xmlns:wp14="http://schemas.microsoft.com/office/word/2010/wordprocessingDrawing" xmlns:wp="http://schemas.openxmlformats.org/drawingml/2006/wordprocessingDrawing" xmlns:w10="urn:schemas-microsoft-com:office:word" xmlns:w="http://schemas.openxmlformats.org/wordprocessingml/2006/main" xmlns:w14="http://schemas.microsoft.com/office/word/2010/wordml" xmlns:w15="http://schemas.microsoft.com/office/word/2012/wordml" xmlns:w16cex="http://schemas.microsoft.com/office/word/2018/wordml/cex" xmlns:w16cid="http://schemas.microsoft.com/office/word/2016/wordml/cid" xmlns:w16="http://schemas.microsoft.com/office/word/2018/wordml" xmlns:w16du="http://schemas.microsoft.com/office/word/2023/wordml/word16du" xmlns:w16sdtdh="http://schemas.microsoft.com/office/word/2020/wordml/sdtdatahash" xmlns:w16se="http://schemas.microsoft.com/office/word/2015/wordml/symex" xmlns:wpg="http://schemas.microsoft.com/office/word/2010/wordprocessingGroup" xmlns:wpi="http://schemas.microsoft.com/office/word/2010/wordprocessingInk" xmlns:wne="http://schemas.microsoft.com/office/word/2006/wordml" xmlns:wps="http://schemas.microsoft.com/office/word/2010/wordprocessingShape" mc:Ignorable="w14 w15 w16se w16cid w16 w16cex w16sdtdh wp14">
   <w:tbl>
     <w:tblPr>
       <w:tblW w:w="0" w:type="auto"/>
@@ -5804,7 +5996,7 @@
 </file>
 
 <file path=word/footnotes.xml><?xml version="1.0" encoding="utf-8"?>
-<w:footnotes xmlns:wpc="http://schemas.microsoft.com/office/word/2010/wordprocessingCanvas" xmlns:cx="http://schemas.microsoft.com/office/drawing/2014/chartex" xmlns:cx1="http://schemas.microsoft.com/office/drawing/2015/9/8/chartex" xmlns:cx2="http://schemas.microsoft.com/office/drawing/2015/10/21/chartex" xmlns:cx3="http://schemas.microsoft.com/office/drawing/2016/5/9/chartex" xmlns:cx4="http://schemas.microsoft.com/office/drawing/2016/5/10/chartex" xmlns:cx5="http://schemas.microsoft.com/office/drawing/2016/5/11/chartex" xmlns:cx6="http://schemas.microsoft.com/office/drawing/2016/5/12/chartex" xmlns:cx7="http://schemas.microsoft.com/office/drawing/2016/5/13/chartex" xmlns:cx8="http://schemas.microsoft.com/office/drawing/2016/5/14/chartex" xmlns:mc="http://schemas.openxmlformats.org/markup-compatibility/2006" xmlns:aink="http://schemas.microsoft.com/office/drawing/2016/ink" xmlns:am3d="http://schemas.microsoft.com/office/drawing/2017/model3d" xmlns:o="urn:schemas-microsoft-com:office:office" xmlns:r="http://schemas.openxmlformats.org/officeDocument/2006/relationships" xmlns:m="http://schemas.openxmlformats.org/officeDocument/2006/math" xmlns:v="urn:schemas-microsoft-com:vml" xmlns:wp14="http://schemas.microsoft.com/office/word/2010/wordprocessingDrawing" xmlns:wp="http://schemas.openxmlformats.org/drawingml/2006/wordprocessingDrawing" xmlns:w10="urn:schemas-microsoft-com:office:word" xmlns:w="http://schemas.openxmlformats.org/wordprocessingml/2006/main" xmlns:w14="http://schemas.microsoft.com/office/word/2010/wordml" xmlns:w15="http://schemas.microsoft.com/office/word/2012/wordml" xmlns:w16cid="http://schemas.microsoft.com/office/word/2016/wordml/cid" xmlns:w16se="http://schemas.microsoft.com/office/word/2015/wordml/symex" xmlns:wpg="http://schemas.microsoft.com/office/word/2010/wordprocessingGroup" xmlns:wpi="http://schemas.microsoft.com/office/word/2010/wordprocessingInk" xmlns:wne="http://schemas.microsoft.com/office/word/2006/wordml" xmlns:wps="http://schemas.microsoft.com/office/word/2010/wordprocessingShape" mc:Ignorable="w14 w15 w16se w16cid wp14">
+<w:footnotes xmlns:wpc="http://schemas.microsoft.com/office/word/2010/wordprocessingCanvas" xmlns:cx="http://schemas.microsoft.com/office/drawing/2014/chartex" xmlns:cx1="http://schemas.microsoft.com/office/drawing/2015/9/8/chartex" xmlns:cx2="http://schemas.microsoft.com/office/drawing/2015/10/21/chartex" xmlns:cx3="http://schemas.microsoft.com/office/drawing/2016/5/9/chartex" xmlns:cx4="http://schemas.microsoft.com/office/drawing/2016/5/10/chartex" xmlns:cx5="http://schemas.microsoft.com/office/drawing/2016/5/11/chartex" xmlns:cx6="http://schemas.microsoft.com/office/drawing/2016/5/12/chartex" xmlns:cx7="http://schemas.microsoft.com/office/drawing/2016/5/13/chartex" xmlns:cx8="http://schemas.microsoft.com/office/drawing/2016/5/14/chartex" xmlns:mc="http://schemas.openxmlformats.org/markup-compatibility/2006" xmlns:aink="http://schemas.microsoft.com/office/drawing/2016/ink" xmlns:am3d="http://schemas.microsoft.com/office/drawing/2017/model3d" xmlns:o="urn:schemas-microsoft-com:office:office" xmlns:oel="http://schemas.microsoft.com/office/2019/extlst" xmlns:r="http://schemas.openxmlformats.org/officeDocument/2006/relationships" xmlns:m="http://schemas.openxmlformats.org/officeDocument/2006/math" xmlns:v="urn:schemas-microsoft-com:vml" xmlns:wp14="http://schemas.microsoft.com/office/word/2010/wordprocessingDrawing" xmlns:wp="http://schemas.openxmlformats.org/drawingml/2006/wordprocessingDrawing" xmlns:w10="urn:schemas-microsoft-com:office:word" xmlns:w="http://schemas.openxmlformats.org/wordprocessingml/2006/main" xmlns:w14="http://schemas.microsoft.com/office/word/2010/wordml" xmlns:w15="http://schemas.microsoft.com/office/word/2012/wordml" xmlns:w16cex="http://schemas.microsoft.com/office/word/2018/wordml/cex" xmlns:w16cid="http://schemas.microsoft.com/office/word/2016/wordml/cid" xmlns:w16="http://schemas.microsoft.com/office/word/2018/wordml" xmlns:w16du="http://schemas.microsoft.com/office/word/2023/wordml/word16du" xmlns:w16sdtdh="http://schemas.microsoft.com/office/word/2020/wordml/sdtdatahash" xmlns:w16se="http://schemas.microsoft.com/office/word/2015/wordml/symex" xmlns:wpg="http://schemas.microsoft.com/office/word/2010/wordprocessingGroup" xmlns:wpi="http://schemas.microsoft.com/office/word/2010/wordprocessingInk" xmlns:wne="http://schemas.microsoft.com/office/word/2006/wordml" xmlns:wps="http://schemas.microsoft.com/office/word/2010/wordprocessingShape" mc:Ignorable="w14 w15 w16se w16cid w16 w16cex w16sdtdh wp14">
   <w:footnote w:type="separator" w:id="-1">
     <w:p>
       <w:pPr>
@@ -5845,7 +6037,7 @@
 </file>
 
 <file path=word/header1.xml><?xml version="1.0" encoding="utf-8"?>
-<w:hdr xmlns:wpc="http://schemas.microsoft.com/office/word/2010/wordprocessingCanvas" xmlns:cx="http://schemas.microsoft.com/office/drawing/2014/chartex" xmlns:cx1="http://schemas.microsoft.com/office/drawing/2015/9/8/chartex" xmlns:cx2="http://schemas.microsoft.com/office/drawing/2015/10/21/chartex" xmlns:cx3="http://schemas.microsoft.com/office/drawing/2016/5/9/chartex" xmlns:cx4="http://schemas.microsoft.com/office/drawing/2016/5/10/chartex" xmlns:cx5="http://schemas.microsoft.com/office/drawing/2016/5/11/chartex" xmlns:cx6="http://schemas.microsoft.com/office/drawing/2016/5/12/chartex" xmlns:cx7="http://schemas.microsoft.com/office/drawing/2016/5/13/chartex" xmlns:cx8="http://schemas.microsoft.com/office/drawing/2016/5/14/chartex" xmlns:mc="http://schemas.openxmlformats.org/markup-compatibility/2006" xmlns:aink="http://schemas.microsoft.com/office/drawing/2016/ink" xmlns:am3d="http://schemas.microsoft.com/office/drawing/2017/model3d" xmlns:o="urn:schemas-microsoft-com:office:office" xmlns:r="http://schemas.openxmlformats.org/officeDocument/2006/relationships" xmlns:m="http://schemas.openxmlformats.org/officeDocument/2006/math" xmlns:v="urn:schemas-microsoft-com:vml" xmlns:wp14="http://schemas.microsoft.com/office/word/2010/wordprocessingDrawing" xmlns:wp="http://schemas.openxmlformats.org/drawingml/2006/wordprocessingDrawing" xmlns:w10="urn:schemas-microsoft-com:office:word" xmlns:w="http://schemas.openxmlformats.org/wordprocessingml/2006/main" xmlns:w14="http://schemas.microsoft.com/office/word/2010/wordml" xmlns:w15="http://schemas.microsoft.com/office/word/2012/wordml" xmlns:w16cid="http://schemas.microsoft.com/office/word/2016/wordml/cid" xmlns:w16se="http://schemas.microsoft.com/office/word/2015/wordml/symex" xmlns:wpg="http://schemas.microsoft.com/office/word/2010/wordprocessingGroup" xmlns:wpi="http://schemas.microsoft.com/office/word/2010/wordprocessingInk" xmlns:wne="http://schemas.microsoft.com/office/word/2006/wordml" xmlns:wps="http://schemas.microsoft.com/office/word/2010/wordprocessingShape" mc:Ignorable="w14 w15 w16se w16cid wp14">
+<w:hdr xmlns:wpc="http://schemas.microsoft.com/office/word/2010/wordprocessingCanvas" xmlns:cx="http://schemas.microsoft.com/office/drawing/2014/chartex" xmlns:cx1="http://schemas.microsoft.com/office/drawing/2015/9/8/chartex" xmlns:cx2="http://schemas.microsoft.com/office/drawing/2015/10/21/chartex" xmlns:cx3="http://schemas.microsoft.com/office/drawing/2016/5/9/chartex" xmlns:cx4="http://schemas.microsoft.com/office/drawing/2016/5/10/chartex" xmlns:cx5="http://schemas.microsoft.com/office/drawing/2016/5/11/chartex" xmlns:cx6="http://schemas.microsoft.com/office/drawing/2016/5/12/chartex" xmlns:cx7="http://schemas.microsoft.com/office/drawing/2016/5/13/chartex" xmlns:cx8="http://schemas.microsoft.com/office/drawing/2016/5/14/chartex" xmlns:mc="http://schemas.openxmlformats.org/markup-compatibility/2006" xmlns:aink="http://schemas.microsoft.com/office/drawing/2016/ink" xmlns:am3d="http://schemas.microsoft.com/office/drawing/2017/model3d" xmlns:o="urn:schemas-microsoft-com:office:office" xmlns:oel="http://schemas.microsoft.com/office/2019/extlst" xmlns:r="http://schemas.openxmlformats.org/officeDocument/2006/relationships" xmlns:m="http://schemas.openxmlformats.org/officeDocument/2006/math" xmlns:v="urn:schemas-microsoft-com:vml" xmlns:wp14="http://schemas.microsoft.com/office/word/2010/wordprocessingDrawing" xmlns:wp="http://schemas.openxmlformats.org/drawingml/2006/wordprocessingDrawing" xmlns:w10="urn:schemas-microsoft-com:office:word" xmlns:w="http://schemas.openxmlformats.org/wordprocessingml/2006/main" xmlns:w14="http://schemas.microsoft.com/office/word/2010/wordml" xmlns:w15="http://schemas.microsoft.com/office/word/2012/wordml" xmlns:w16cex="http://schemas.microsoft.com/office/word/2018/wordml/cex" xmlns:w16cid="http://schemas.microsoft.com/office/word/2016/wordml/cid" xmlns:w16="http://schemas.microsoft.com/office/word/2018/wordml" xmlns:w16du="http://schemas.microsoft.com/office/word/2023/wordml/word16du" xmlns:w16sdtdh="http://schemas.microsoft.com/office/word/2020/wordml/sdtdatahash" xmlns:w16se="http://schemas.microsoft.com/office/word/2015/wordml/symex" xmlns:wpg="http://schemas.microsoft.com/office/word/2010/wordprocessingGroup" xmlns:wpi="http://schemas.microsoft.com/office/word/2010/wordprocessingInk" xmlns:wne="http://schemas.microsoft.com/office/word/2006/wordml" xmlns:wps="http://schemas.microsoft.com/office/word/2010/wordprocessingShape" mc:Ignorable="w14 w15 w16se w16cid w16 w16cex w16sdtdh wp14">
   <w:tbl>
     <w:tblPr>
       <w:tblW w:w="0" w:type="auto"/>
@@ -5906,7 +6098,7 @@
 </file>
 
 <file path=word/header2.xml><?xml version="1.0" encoding="utf-8"?>
-<w:hdr xmlns:wpc="http://schemas.microsoft.com/office/word/2010/wordprocessingCanvas" xmlns:cx="http://schemas.microsoft.com/office/drawing/2014/chartex" xmlns:cx1="http://schemas.microsoft.com/office/drawing/2015/9/8/chartex" xmlns:cx2="http://schemas.microsoft.com/office/drawing/2015/10/21/chartex" xmlns:cx3="http://schemas.microsoft.com/office/drawing/2016/5/9/chartex" xmlns:cx4="http://schemas.microsoft.com/office/drawing/2016/5/10/chartex" xmlns:cx5="http://schemas.microsoft.com/office/drawing/2016/5/11/chartex" xmlns:cx6="http://schemas.microsoft.com/office/drawing/2016/5/12/chartex" xmlns:cx7="http://schemas.microsoft.com/office/drawing/2016/5/13/chartex" xmlns:cx8="http://schemas.microsoft.com/office/drawing/2016/5/14/chartex" xmlns:mc="http://schemas.openxmlformats.org/markup-compatibility/2006" xmlns:aink="http://schemas.microsoft.com/office/drawing/2016/ink" xmlns:am3d="http://schemas.microsoft.com/office/drawing/2017/model3d" xmlns:o="urn:schemas-microsoft-com:office:office" xmlns:r="http://schemas.openxmlformats.org/officeDocument/2006/relationships" xmlns:m="http://schemas.openxmlformats.org/officeDocument/2006/math" xmlns:v="urn:schemas-microsoft-com:vml" xmlns:wp14="http://schemas.microsoft.com/office/word/2010/wordprocessingDrawing" xmlns:wp="http://schemas.openxmlformats.org/drawingml/2006/wordprocessingDrawing" xmlns:w10="urn:schemas-microsoft-com:office:word" xmlns:w="http://schemas.openxmlformats.org/wordprocessingml/2006/main" xmlns:w14="http://schemas.microsoft.com/office/word/2010/wordml" xmlns:w15="http://schemas.microsoft.com/office/word/2012/wordml" xmlns:w16cid="http://schemas.microsoft.com/office/word/2016/wordml/cid" xmlns:w16se="http://schemas.microsoft.com/office/word/2015/wordml/symex" xmlns:wpg="http://schemas.microsoft.com/office/word/2010/wordprocessingGroup" xmlns:wpi="http://schemas.microsoft.com/office/word/2010/wordprocessingInk" xmlns:wne="http://schemas.microsoft.com/office/word/2006/wordml" xmlns:wps="http://schemas.microsoft.com/office/word/2010/wordprocessingShape" mc:Ignorable="w14 w15 w16se w16cid wp14">
+<w:hdr xmlns:wpc="http://schemas.microsoft.com/office/word/2010/wordprocessingCanvas" xmlns:cx="http://schemas.microsoft.com/office/drawing/2014/chartex" xmlns:cx1="http://schemas.microsoft.com/office/drawing/2015/9/8/chartex" xmlns:cx2="http://schemas.microsoft.com/office/drawing/2015/10/21/chartex" xmlns:cx3="http://schemas.microsoft.com/office/drawing/2016/5/9/chartex" xmlns:cx4="http://schemas.microsoft.com/office/drawing/2016/5/10/chartex" xmlns:cx5="http://schemas.microsoft.com/office/drawing/2016/5/11/chartex" xmlns:cx6="http://schemas.microsoft.com/office/drawing/2016/5/12/chartex" xmlns:cx7="http://schemas.microsoft.com/office/drawing/2016/5/13/chartex" xmlns:cx8="http://schemas.microsoft.com/office/drawing/2016/5/14/chartex" xmlns:mc="http://schemas.openxmlformats.org/markup-compatibility/2006" xmlns:aink="http://schemas.microsoft.com/office/drawing/2016/ink" xmlns:am3d="http://schemas.microsoft.com/office/drawing/2017/model3d" xmlns:o="urn:schemas-microsoft-com:office:office" xmlns:oel="http://schemas.microsoft.com/office/2019/extlst" xmlns:r="http://schemas.openxmlformats.org/officeDocument/2006/relationships" xmlns:m="http://schemas.openxmlformats.org/officeDocument/2006/math" xmlns:v="urn:schemas-microsoft-com:vml" xmlns:wp14="http://schemas.microsoft.com/office/word/2010/wordprocessingDrawing" xmlns:wp="http://schemas.openxmlformats.org/drawingml/2006/wordprocessingDrawing" xmlns:w10="urn:schemas-microsoft-com:office:word" xmlns:w="http://schemas.openxmlformats.org/wordprocessingml/2006/main" xmlns:w14="http://schemas.microsoft.com/office/word/2010/wordml" xmlns:w15="http://schemas.microsoft.com/office/word/2012/wordml" xmlns:w16cex="http://schemas.microsoft.com/office/word/2018/wordml/cex" xmlns:w16cid="http://schemas.microsoft.com/office/word/2016/wordml/cid" xmlns:w16="http://schemas.microsoft.com/office/word/2018/wordml" xmlns:w16du="http://schemas.microsoft.com/office/word/2023/wordml/word16du" xmlns:w16sdtdh="http://schemas.microsoft.com/office/word/2020/wordml/sdtdatahash" xmlns:w16se="http://schemas.microsoft.com/office/word/2015/wordml/symex" xmlns:wpg="http://schemas.microsoft.com/office/word/2010/wordprocessingGroup" xmlns:wpi="http://schemas.microsoft.com/office/word/2010/wordprocessingInk" xmlns:wne="http://schemas.microsoft.com/office/word/2006/wordml" xmlns:wps="http://schemas.microsoft.com/office/word/2010/wordprocessingShape" mc:Ignorable="w14 w15 w16se w16cid w16 w16cex w16sdtdh wp14">
   <w:tbl>
     <w:tblPr>
       <w:tblW w:w="0" w:type="auto"/>
@@ -5967,93 +6159,94 @@
 </file>
 
 <file path=word/intelligence2.xml><?xml version="1.0" encoding="utf-8"?>
-<int2:intelligence xmlns:int2="http://schemas.microsoft.com/office/intelligence/2020/intelligence">
+<int2:intelligence xmlns:int2="http://schemas.microsoft.com/office/intelligence/2020/intelligence" xmlns:oel="http://schemas.microsoft.com/office/2019/extlst">
   <int2:observations>
     <int2:textHash int2:hashCode="tZc6SSBt4HFZ4f" int2:id="RjIKGBwU">
-      <int2:state int2:type="AugLoop_Text_Critique" int2:value="Rejected"/>
+      <int2:state int2:value="Rejected" int2:type="AugLoop_Text_Critique"/>
     </int2:textHash>
     <int2:textHash int2:hashCode="fJ2QL8GEYOMIx7" int2:id="Jmt2gX1w">
-      <int2:state int2:type="AugLoop_Text_Critique" int2:value="Rejected"/>
+      <int2:state int2:value="Rejected" int2:type="AugLoop_Text_Critique"/>
     </int2:textHash>
     <int2:textHash int2:hashCode="fI87PHvneD86fF" int2:id="ISH0SLfe">
-      <int2:state int2:type="AugLoop_Text_Critique" int2:value="Rejected"/>
+      <int2:state int2:value="Rejected" int2:type="AugLoop_Text_Critique"/>
     </int2:textHash>
     <int2:textHash int2:hashCode="2C4iCajOwrIOaP" int2:id="K0HpMG4d">
-      <int2:state int2:type="AugLoop_Text_Critique" int2:value="Rejected"/>
+      <int2:state int2:value="Rejected" int2:type="AugLoop_Text_Critique"/>
     </int2:textHash>
     <int2:textHash int2:hashCode="BxanONe7el14FX" int2:id="zqFhJv3c">
-      <int2:state int2:type="AugLoop_Text_Critique" int2:value="Rejected"/>
+      <int2:state int2:value="Rejected" int2:type="AugLoop_Text_Critique"/>
     </int2:textHash>
     <int2:textHash int2:hashCode="yAB7y+f1WGnN92" int2:id="m3FQXWG2">
-      <int2:state int2:type="AugLoop_Text_Critique" int2:value="Rejected"/>
+      <int2:state int2:value="Rejected" int2:type="AugLoop_Text_Critique"/>
     </int2:textHash>
     <int2:textHash int2:hashCode="7JuIj03oeHnHuK" int2:id="TUGzEZyS">
-      <int2:state int2:type="AugLoop_Text_Critique" int2:value="Rejected"/>
+      <int2:state int2:value="Rejected" int2:type="AugLoop_Text_Critique"/>
     </int2:textHash>
     <int2:textHash int2:hashCode="ZPEZ6L5hwar4bG" int2:id="aLcjbnkg">
-      <int2:state int2:type="AugLoop_Text_Critique" int2:value="Rejected"/>
+      <int2:state int2:value="Rejected" int2:type="AugLoop_Text_Critique"/>
     </int2:textHash>
     <int2:textHash int2:hashCode="0btgmejzAN+pNY" int2:id="YVlYoJRv">
-      <int2:state int2:type="AugLoop_Text_Critique" int2:value="Rejected"/>
+      <int2:state int2:value="Rejected" int2:type="AugLoop_Text_Critique"/>
     </int2:textHash>
     <int2:textHash int2:hashCode="ZD4DPyxyvbq3AT" int2:id="OQqqs6Do">
-      <int2:state int2:type="AugLoop_Text_Critique" int2:value="Rejected"/>
+      <int2:state int2:value="Rejected" int2:type="AugLoop_Text_Critique"/>
     </int2:textHash>
     <int2:textHash int2:hashCode="7ENvPpRwPo7TTZ" int2:id="DaBxHD2N">
-      <int2:state int2:type="AugLoop_Text_Critique" int2:value="Rejected"/>
+      <int2:state int2:value="Rejected" int2:type="AugLoop_Text_Critique"/>
     </int2:textHash>
     <int2:textHash int2:hashCode="G6wB2/qdIHFQYU" int2:id="FlpE87Rf">
-      <int2:state int2:type="AugLoop_Text_Critique" int2:value="Rejected"/>
+      <int2:state int2:value="Rejected" int2:type="AugLoop_Text_Critique"/>
     </int2:textHash>
     <int2:textHash int2:hashCode="nW/0tmIGs7Stx1" int2:id="cR3tRKdG">
-      <int2:state int2:type="AugLoop_Text_Critique" int2:value="Rejected"/>
+      <int2:state int2:value="Rejected" int2:type="AugLoop_Text_Critique"/>
     </int2:textHash>
     <int2:textHash int2:hashCode="2z1AWxBnWZjAMC" int2:id="RVA7w6x9">
-      <int2:state int2:type="AugLoop_Text_Critique" int2:value="Rejected"/>
+      <int2:state int2:value="Rejected" int2:type="AugLoop_Text_Critique"/>
     </int2:textHash>
     <int2:textHash int2:hashCode="Jp9ufc6e8sAMvo" int2:id="rHJfHj86">
-      <int2:state int2:type="AugLoop_Text_Critique" int2:value="Rejected"/>
+      <int2:state int2:value="Rejected" int2:type="AugLoop_Text_Critique"/>
     </int2:textHash>
     <int2:bookmark int2:bookmarkName="_Int_kPdcSceN" int2:invalidationBookmarkName="" int2:hashCode="52FwMAySVendUk" int2:id="TOe1OssM">
-      <int2:state int2:type="AugLoop_Text_Critique" int2:value="Rejected"/>
+      <int2:state int2:value="Rejected" int2:type="AugLoop_Text_Critique"/>
     </int2:bookmark>
     <int2:bookmark int2:bookmarkName="_Int_boUj1eGI" int2:invalidationBookmarkName="" int2:hashCode="QaCAzzJ//ndoNl" int2:id="MBzPSLal">
-      <int2:state int2:type="AugLoop_Text_Critique" int2:value="Rejected"/>
+      <int2:state int2:value="Rejected" int2:type="AugLoop_Text_Critique"/>
     </int2:bookmark>
     <int2:bookmark int2:bookmarkName="_Int_6JJGyjCX" int2:invalidationBookmarkName="" int2:hashCode="AUqVff/bDCyJXe" int2:id="FIEDUT6H">
-      <int2:state int2:type="AugLoop_Text_Critique" int2:value="Rejected"/>
+      <int2:state int2:value="Rejected" int2:type="AugLoop_Text_Critique"/>
     </int2:bookmark>
     <int2:bookmark int2:bookmarkName="_Int_0bjgUT5y" int2:invalidationBookmarkName="" int2:hashCode="LgwZLb0wIroM1J" int2:id="MWaJA09D">
-      <int2:state int2:type="AugLoop_Text_Critique" int2:value="Rejected"/>
+      <int2:state int2:value="Rejected" int2:type="AugLoop_Text_Critique"/>
     </int2:bookmark>
     <int2:bookmark int2:bookmarkName="_Int_LLhqqfbC" int2:invalidationBookmarkName="" int2:hashCode="e0dMsLOcF3PXGS" int2:id="5ITIOEE8">
-      <int2:state int2:type="AugLoop_Text_Critique" int2:value="Rejected"/>
+      <int2:state int2:value="Rejected" int2:type="AugLoop_Text_Critique"/>
     </int2:bookmark>
     <int2:bookmark int2:bookmarkName="_Int_qirRUb1y" int2:invalidationBookmarkName="" int2:hashCode="e0dMsLOcF3PXGS" int2:id="xGRuVvYc">
-      <int2:state int2:type="AugLoop_Text_Critique" int2:value="Rejected"/>
+      <int2:state int2:value="Rejected" int2:type="AugLoop_Text_Critique"/>
     </int2:bookmark>
     <int2:bookmark int2:bookmarkName="_Int_Ih5WuoO6" int2:invalidationBookmarkName="" int2:hashCode="YD+82+V1vFecXo" int2:id="HvyZVNto">
-      <int2:state int2:type="AugLoop_Text_Critique" int2:value="Rejected"/>
+      <int2:state int2:value="Rejected" int2:type="AugLoop_Text_Critique"/>
     </int2:bookmark>
     <int2:bookmark int2:bookmarkName="_Int_m7bwGoiO" int2:invalidationBookmarkName="" int2:hashCode="sJ0IuCSomVftAu" int2:id="zC40PDz0">
-      <int2:state int2:type="AugLoop_Text_Critique" int2:value="Rejected"/>
+      <int2:state int2:value="Rejected" int2:type="AugLoop_Text_Critique"/>
     </int2:bookmark>
     <int2:bookmark int2:bookmarkName="_Int_iLyZ5tGj" int2:invalidationBookmarkName="" int2:hashCode="rNrCBfXiTLdRE8" int2:id="nqGHixbm">
-      <int2:state int2:type="AugLoop_Text_Critique" int2:value="Rejected"/>
+      <int2:state int2:value="Rejected" int2:type="AugLoop_Text_Critique"/>
     </int2:bookmark>
     <int2:bookmark int2:bookmarkName="_Int_y7A2srPK" int2:invalidationBookmarkName="" int2:hashCode="6eqm/3gnj6yH0F" int2:id="kz9n8gfB">
-      <int2:state int2:type="AugLoop_Text_Critique" int2:value="Rejected"/>
+      <int2:state int2:value="Rejected" int2:type="AugLoop_Text_Critique"/>
     </int2:bookmark>
     <int2:bookmark int2:bookmarkName="_Int_SyCXSudG" int2:invalidationBookmarkName="" int2:hashCode="cgylsQ8cRYAYcQ" int2:id="6Jd5hU1r">
-      <int2:state int2:type="AugLoop_Text_Critique" int2:value="Rejected"/>
+      <int2:state int2:value="Rejected" int2:type="AugLoop_Text_Critique"/>
     </int2:bookmark>
   </int2:observations>
   <int2:intelligenceSettings/>
+  <int2:onDemandWorkflows/>
 </int2:intelligence>
 </file>
 
 <file path=word/numbering.xml><?xml version="1.0" encoding="utf-8"?>
-<w:numbering xmlns:wpc="http://schemas.microsoft.com/office/word/2010/wordprocessingCanvas" xmlns:cx="http://schemas.microsoft.com/office/drawing/2014/chartex" xmlns:cx1="http://schemas.microsoft.com/office/drawing/2015/9/8/chartex" xmlns:cx2="http://schemas.microsoft.com/office/drawing/2015/10/21/chartex" xmlns:cx3="http://schemas.microsoft.com/office/drawing/2016/5/9/chartex" xmlns:cx4="http://schemas.microsoft.com/office/drawing/2016/5/10/chartex" xmlns:cx5="http://schemas.microsoft.com/office/drawing/2016/5/11/chartex" xmlns:cx6="http://schemas.microsoft.com/office/drawing/2016/5/12/chartex" xmlns:cx7="http://schemas.microsoft.com/office/drawing/2016/5/13/chartex" xmlns:cx8="http://schemas.microsoft.com/office/drawing/2016/5/14/chartex" xmlns:mc="http://schemas.openxmlformats.org/markup-compatibility/2006" xmlns:aink="http://schemas.microsoft.com/office/drawing/2016/ink" xmlns:am3d="http://schemas.microsoft.com/office/drawing/2017/model3d" xmlns:o="urn:schemas-microsoft-com:office:office" xmlns:r="http://schemas.openxmlformats.org/officeDocument/2006/relationships" xmlns:m="http://schemas.openxmlformats.org/officeDocument/2006/math" xmlns:v="urn:schemas-microsoft-com:vml" xmlns:wp14="http://schemas.microsoft.com/office/word/2010/wordprocessingDrawing" xmlns:wp="http://schemas.openxmlformats.org/drawingml/2006/wordprocessingDrawing" xmlns:w10="urn:schemas-microsoft-com:office:word" xmlns:w="http://schemas.openxmlformats.org/wordprocessingml/2006/main" xmlns:w14="http://schemas.microsoft.com/office/word/2010/wordml" xmlns:w15="http://schemas.microsoft.com/office/word/2012/wordml" xmlns:w16cid="http://schemas.microsoft.com/office/word/2016/wordml/cid" xmlns:w16se="http://schemas.microsoft.com/office/word/2015/wordml/symex" xmlns:wpg="http://schemas.microsoft.com/office/word/2010/wordprocessingGroup" xmlns:wpi="http://schemas.microsoft.com/office/word/2010/wordprocessingInk" xmlns:wne="http://schemas.microsoft.com/office/word/2006/wordml" xmlns:wps="http://schemas.microsoft.com/office/word/2010/wordprocessingShape" mc:Ignorable="w14 w15 w16se w16cid wp14">
+<w:numbering xmlns:wpc="http://schemas.microsoft.com/office/word/2010/wordprocessingCanvas" xmlns:cx="http://schemas.microsoft.com/office/drawing/2014/chartex" xmlns:cx1="http://schemas.microsoft.com/office/drawing/2015/9/8/chartex" xmlns:cx2="http://schemas.microsoft.com/office/drawing/2015/10/21/chartex" xmlns:cx3="http://schemas.microsoft.com/office/drawing/2016/5/9/chartex" xmlns:cx4="http://schemas.microsoft.com/office/drawing/2016/5/10/chartex" xmlns:cx5="http://schemas.microsoft.com/office/drawing/2016/5/11/chartex" xmlns:cx6="http://schemas.microsoft.com/office/drawing/2016/5/12/chartex" xmlns:cx7="http://schemas.microsoft.com/office/drawing/2016/5/13/chartex" xmlns:cx8="http://schemas.microsoft.com/office/drawing/2016/5/14/chartex" xmlns:mc="http://schemas.openxmlformats.org/markup-compatibility/2006" xmlns:aink="http://schemas.microsoft.com/office/drawing/2016/ink" xmlns:am3d="http://schemas.microsoft.com/office/drawing/2017/model3d" xmlns:o="urn:schemas-microsoft-com:office:office" xmlns:oel="http://schemas.microsoft.com/office/2019/extlst" xmlns:r="http://schemas.openxmlformats.org/officeDocument/2006/relationships" xmlns:m="http://schemas.openxmlformats.org/officeDocument/2006/math" xmlns:v="urn:schemas-microsoft-com:vml" xmlns:wp14="http://schemas.microsoft.com/office/word/2010/wordprocessingDrawing" xmlns:wp="http://schemas.openxmlformats.org/drawingml/2006/wordprocessingDrawing" xmlns:w10="urn:schemas-microsoft-com:office:word" xmlns:w="http://schemas.openxmlformats.org/wordprocessingml/2006/main" xmlns:w14="http://schemas.microsoft.com/office/word/2010/wordml" xmlns:w15="http://schemas.microsoft.com/office/word/2012/wordml" xmlns:w16cex="http://schemas.microsoft.com/office/word/2018/wordml/cex" xmlns:w16cid="http://schemas.microsoft.com/office/word/2016/wordml/cid" xmlns:w16="http://schemas.microsoft.com/office/word/2018/wordml" xmlns:w16du="http://schemas.microsoft.com/office/word/2023/wordml/word16du" xmlns:w16sdtdh="http://schemas.microsoft.com/office/word/2020/wordml/sdtdatahash" xmlns:w16se="http://schemas.microsoft.com/office/word/2015/wordml/symex" xmlns:wpg="http://schemas.microsoft.com/office/word/2010/wordprocessingGroup" xmlns:wpi="http://schemas.microsoft.com/office/word/2010/wordprocessingInk" xmlns:wne="http://schemas.microsoft.com/office/word/2006/wordml" xmlns:wps="http://schemas.microsoft.com/office/word/2010/wordprocessingShape" mc:Ignorable="w14 w15 w16se w16cid w16 w16cex w16sdtdh wp14">
   <w:abstractNum w:abstractNumId="0" w15:restartNumberingAfterBreak="0">
     <w:nsid w:val="055B1CEC"/>
     <w:multiLevelType w:val="hybridMultilevel"/>
@@ -8059,53 +8252,53 @@
       </w:rPr>
     </w:lvl>
   </w:abstractNum>
-  <w:num w:numId="1">
+  <w:num w:numId="1" w16cid:durableId="491288651">
     <w:abstractNumId w:val="9"/>
   </w:num>
-  <w:num w:numId="2">
+  <w:num w:numId="2" w16cid:durableId="422804338">
     <w:abstractNumId w:val="6"/>
   </w:num>
-  <w:num w:numId="3">
+  <w:num w:numId="3" w16cid:durableId="1623076755">
     <w:abstractNumId w:val="2"/>
   </w:num>
-  <w:num w:numId="4">
+  <w:num w:numId="4" w16cid:durableId="1229724990">
     <w:abstractNumId w:val="1"/>
   </w:num>
-  <w:num w:numId="5">
+  <w:num w:numId="5" w16cid:durableId="1400712877">
     <w:abstractNumId w:val="3"/>
   </w:num>
-  <w:num w:numId="6">
+  <w:num w:numId="6" w16cid:durableId="1678070359">
     <w:abstractNumId w:val="10"/>
   </w:num>
-  <w:num w:numId="7">
+  <w:num w:numId="7" w16cid:durableId="1523202858">
     <w:abstractNumId w:val="13"/>
   </w:num>
-  <w:num w:numId="8">
+  <w:num w:numId="8" w16cid:durableId="1293172059">
     <w:abstractNumId w:val="4"/>
   </w:num>
-  <w:num w:numId="9">
+  <w:num w:numId="9" w16cid:durableId="1736080235">
     <w:abstractNumId w:val="5"/>
   </w:num>
-  <w:num w:numId="10">
+  <w:num w:numId="10" w16cid:durableId="459345471">
     <w:abstractNumId w:val="7"/>
   </w:num>
-  <w:num w:numId="11">
+  <w:num w:numId="11" w16cid:durableId="1221673738">
     <w:abstractNumId w:val="12"/>
   </w:num>
-  <w:num w:numId="12">
+  <w:num w:numId="12" w16cid:durableId="807165623">
     <w:abstractNumId w:val="8"/>
   </w:num>
-  <w:num w:numId="13">
+  <w:num w:numId="13" w16cid:durableId="873034803">
     <w:abstractNumId w:val="11"/>
   </w:num>
-  <w:num w:numId="14">
+  <w:num w:numId="14" w16cid:durableId="14891310">
     <w:abstractNumId w:val="0"/>
   </w:num>
 </w:numbering>
 </file>
 
 <file path=word/styles.xml><?xml version="1.0" encoding="utf-8"?>
-<w:styles xmlns:mc="http://schemas.openxmlformats.org/markup-compatibility/2006" xmlns:r="http://schemas.openxmlformats.org/officeDocument/2006/relationships" xmlns:w="http://schemas.openxmlformats.org/wordprocessingml/2006/main" xmlns:w14="http://schemas.microsoft.com/office/word/2010/wordml" xmlns:w15="http://schemas.microsoft.com/office/word/2012/wordml" xmlns:w16cid="http://schemas.microsoft.com/office/word/2016/wordml/cid" xmlns:w16se="http://schemas.microsoft.com/office/word/2015/wordml/symex" mc:Ignorable="w14 w15 w16se w16cid">
+<w:styles xmlns:mc="http://schemas.openxmlformats.org/markup-compatibility/2006" xmlns:r="http://schemas.openxmlformats.org/officeDocument/2006/relationships" xmlns:w="http://schemas.openxmlformats.org/wordprocessingml/2006/main" xmlns:w14="http://schemas.microsoft.com/office/word/2010/wordml" xmlns:w15="http://schemas.microsoft.com/office/word/2012/wordml" xmlns:w16cex="http://schemas.microsoft.com/office/word/2018/wordml/cex" xmlns:w16cid="http://schemas.microsoft.com/office/word/2016/wordml/cid" xmlns:w16="http://schemas.microsoft.com/office/word/2018/wordml" xmlns:w16sdtdh="http://schemas.microsoft.com/office/word/2020/wordml/sdtdatahash" xmlns:w16se="http://schemas.microsoft.com/office/word/2015/wordml/symex" mc:Ignorable="w14 w15 w16se w16cid w16 w16cex w16sdtdh">
   <w:docDefaults>
     <w:rPrDefault>
       <w:rPr>
@@ -8115,7 +8308,7 @@
     </w:rPrDefault>
     <w:pPrDefault/>
   </w:docDefaults>
-  <w:latentStyles w:defLockedState="0" w:defUIPriority="99" w:defSemiHidden="0" w:defUnhideWhenUsed="0" w:defQFormat="0" w:count="375">
+  <w:latentStyles w:defLockedState="0" w:defUIPriority="99" w:defSemiHidden="0" w:defUnhideWhenUsed="0" w:defQFormat="0" w:count="376">
     <w:lsdException w:name="Normal" w:uiPriority="0" w:qFormat="1"/>
     <w:lsdException w:name="heading 1" w:uiPriority="9" w:qFormat="1"/>
     <w:lsdException w:name="heading 2" w:semiHidden="1" w:uiPriority="9" w:unhideWhenUsed="1" w:qFormat="1"/>
@@ -8221,7 +8414,6 @@
     <w:lsdException w:name="HTML Sample" w:semiHidden="1" w:unhideWhenUsed="1"/>
     <w:lsdException w:name="HTML Typewriter" w:semiHidden="1" w:unhideWhenUsed="1"/>
     <w:lsdException w:name="HTML Variable" w:semiHidden="1" w:unhideWhenUsed="1"/>
-    <w:lsdException w:name="Normal Table" w:semiHidden="1" w:unhideWhenUsed="1"/>
     <w:lsdException w:name="annotation subject" w:semiHidden="1" w:unhideWhenUsed="1"/>
     <w:lsdException w:name="No List" w:semiHidden="1" w:unhideWhenUsed="1"/>
     <w:lsdException w:name="Outline List 1" w:semiHidden="1" w:unhideWhenUsed="1"/>
@@ -8268,10 +8460,8 @@
     <w:lsdException w:name="Table Subtle 2" w:semiHidden="1" w:unhideWhenUsed="1"/>
     <w:lsdException w:name="Table Web 1" w:semiHidden="1" w:unhideWhenUsed="1"/>
     <w:lsdException w:name="Table Web 2" w:semiHidden="1" w:unhideWhenUsed="1"/>
-    <w:lsdException w:name="Table Web 3" w:semiHidden="1" w:unhideWhenUsed="1"/>
     <w:lsdException w:name="Balloon Text" w:semiHidden="1" w:unhideWhenUsed="1"/>
     <w:lsdException w:name="Table Grid" w:uiPriority="39"/>
-    <w:lsdException w:name="Table Theme" w:semiHidden="1" w:unhideWhenUsed="1"/>
     <w:lsdException w:name="Placeholder Text" w:semiHidden="1"/>
     <w:lsdException w:name="No Spacing" w:uiPriority="1" w:qFormat="1"/>
     <w:lsdException w:name="Light Shading" w:uiPriority="60"/>
@@ -8491,6 +8681,7 @@
     <w:lsdException w:name="Smart Hyperlink" w:semiHidden="1" w:unhideWhenUsed="1"/>
     <w:lsdException w:name="Hashtag" w:semiHidden="1" w:unhideWhenUsed="1"/>
     <w:lsdException w:name="Unresolved Mention" w:semiHidden="1" w:unhideWhenUsed="1"/>
+    <w:lsdException w:name="Smart Link" w:semiHidden="1" w:unhideWhenUsed="1"/>
   </w:latentStyles>
   <w:style w:type="paragraph" w:default="1" w:styleId="Normal">
     <w:name w:val="Normal"/>
@@ -8915,7 +9106,7 @@
 </file>
 
 <file path=word/glossary/document.xml><?xml version="1.0" encoding="utf-8"?>
-<w:glossaryDocument xmlns:wpc="http://schemas.microsoft.com/office/word/2010/wordprocessingCanvas" xmlns:cx="http://schemas.microsoft.com/office/drawing/2014/chartex" xmlns:cx1="http://schemas.microsoft.com/office/drawing/2015/9/8/chartex" xmlns:cx2="http://schemas.microsoft.com/office/drawing/2015/10/21/chartex" xmlns:cx3="http://schemas.microsoft.com/office/drawing/2016/5/9/chartex" xmlns:cx4="http://schemas.microsoft.com/office/drawing/2016/5/10/chartex" xmlns:cx5="http://schemas.microsoft.com/office/drawing/2016/5/11/chartex" xmlns:cx6="http://schemas.microsoft.com/office/drawing/2016/5/12/chartex" xmlns:cx7="http://schemas.microsoft.com/office/drawing/2016/5/13/chartex" xmlns:cx8="http://schemas.microsoft.com/office/drawing/2016/5/14/chartex" xmlns:mc="http://schemas.openxmlformats.org/markup-compatibility/2006" xmlns:aink="http://schemas.microsoft.com/office/drawing/2016/ink" xmlns:am3d="http://schemas.microsoft.com/office/drawing/2017/model3d" xmlns:o="urn:schemas-microsoft-com:office:office" xmlns:r="http://schemas.openxmlformats.org/officeDocument/2006/relationships" xmlns:m="http://schemas.openxmlformats.org/officeDocument/2006/math" xmlns:v="urn:schemas-microsoft-com:vml" xmlns:wp14="http://schemas.microsoft.com/office/word/2010/wordprocessingDrawing" xmlns:wp="http://schemas.openxmlformats.org/drawingml/2006/wordprocessingDrawing" xmlns:w10="urn:schemas-microsoft-com:office:word" xmlns:w="http://schemas.openxmlformats.org/wordprocessingml/2006/main" xmlns:w14="http://schemas.microsoft.com/office/word/2010/wordml" xmlns:w15="http://schemas.microsoft.com/office/word/2012/wordml" xmlns:w16cid="http://schemas.microsoft.com/office/word/2016/wordml/cid" xmlns:w16se="http://schemas.microsoft.com/office/word/2015/wordml/symex" xmlns:wpg="http://schemas.microsoft.com/office/word/2010/wordprocessingGroup" xmlns:wpi="http://schemas.microsoft.com/office/word/2010/wordprocessingInk" xmlns:wne="http://schemas.microsoft.com/office/word/2006/wordml" xmlns:wps="http://schemas.microsoft.com/office/word/2010/wordprocessingShape" mc:Ignorable="w14 w15 w16se w16cid wp14">
+<w:glossaryDocument xmlns:wpc="http://schemas.microsoft.com/office/word/2010/wordprocessingCanvas" xmlns:cx="http://schemas.microsoft.com/office/drawing/2014/chartex" xmlns:cx1="http://schemas.microsoft.com/office/drawing/2015/9/8/chartex" xmlns:cx2="http://schemas.microsoft.com/office/drawing/2015/10/21/chartex" xmlns:cx3="http://schemas.microsoft.com/office/drawing/2016/5/9/chartex" xmlns:cx4="http://schemas.microsoft.com/office/drawing/2016/5/10/chartex" xmlns:cx5="http://schemas.microsoft.com/office/drawing/2016/5/11/chartex" xmlns:cx6="http://schemas.microsoft.com/office/drawing/2016/5/12/chartex" xmlns:cx7="http://schemas.microsoft.com/office/drawing/2016/5/13/chartex" xmlns:cx8="http://schemas.microsoft.com/office/drawing/2016/5/14/chartex" xmlns:mc="http://schemas.openxmlformats.org/markup-compatibility/2006" xmlns:aink="http://schemas.microsoft.com/office/drawing/2016/ink" xmlns:am3d="http://schemas.microsoft.com/office/drawing/2017/model3d" xmlns:o="urn:schemas-microsoft-com:office:office" xmlns:oel="http://schemas.microsoft.com/office/2019/extlst" xmlns:r="http://schemas.openxmlformats.org/officeDocument/2006/relationships" xmlns:m="http://schemas.openxmlformats.org/officeDocument/2006/math" xmlns:v="urn:schemas-microsoft-com:vml" xmlns:wp14="http://schemas.microsoft.com/office/word/2010/wordprocessingDrawing" xmlns:wp="http://schemas.openxmlformats.org/drawingml/2006/wordprocessingDrawing" xmlns:w10="urn:schemas-microsoft-com:office:word" xmlns:w="http://schemas.openxmlformats.org/wordprocessingml/2006/main" xmlns:w14="http://schemas.microsoft.com/office/word/2010/wordml" xmlns:w15="http://schemas.microsoft.com/office/word/2012/wordml" xmlns:w16cex="http://schemas.microsoft.com/office/word/2018/wordml/cex" xmlns:w16cid="http://schemas.microsoft.com/office/word/2016/wordml/cid" xmlns:w16="http://schemas.microsoft.com/office/word/2018/wordml" xmlns:w16du="http://schemas.microsoft.com/office/word/2023/wordml/word16du" xmlns:w16sdtdh="http://schemas.microsoft.com/office/word/2020/wordml/sdtdatahash" xmlns:w16se="http://schemas.microsoft.com/office/word/2015/wordml/symex" xmlns:wpg="http://schemas.microsoft.com/office/word/2010/wordprocessingGroup" xmlns:wpi="http://schemas.microsoft.com/office/word/2010/wordprocessingInk" xmlns:wne="http://schemas.microsoft.com/office/word/2006/wordml" xmlns:wps="http://schemas.microsoft.com/office/word/2010/wordprocessingShape" mc:Ignorable="w14 w15 w16se w16cid w16 w16cex w16sdtdh wp14">
   <w:docParts>
     <w:docPart>
       <w:docPartPr>
@@ -8941,7 +9132,7 @@
 </file>
 
 <file path=word/glossary/fontTable.xml><?xml version="1.0" encoding="utf-8"?>
-<w:fonts xmlns:mc="http://schemas.openxmlformats.org/markup-compatibility/2006" xmlns:r="http://schemas.openxmlformats.org/officeDocument/2006/relationships" xmlns:w="http://schemas.openxmlformats.org/wordprocessingml/2006/main" xmlns:w14="http://schemas.microsoft.com/office/word/2010/wordml" xmlns:w15="http://schemas.microsoft.com/office/word/2012/wordml" xmlns:w16cid="http://schemas.microsoft.com/office/word/2016/wordml/cid" xmlns:w16se="http://schemas.microsoft.com/office/word/2015/wordml/symex" mc:Ignorable="w14 w15 w16se w16cid">
+<w:fonts xmlns:mc="http://schemas.openxmlformats.org/markup-compatibility/2006" xmlns:r="http://schemas.openxmlformats.org/officeDocument/2006/relationships" xmlns:w="http://schemas.openxmlformats.org/wordprocessingml/2006/main" xmlns:w14="http://schemas.microsoft.com/office/word/2010/wordml" xmlns:w15="http://schemas.microsoft.com/office/word/2012/wordml" xmlns:w16cex="http://schemas.microsoft.com/office/word/2018/wordml/cex" xmlns:w16cid="http://schemas.microsoft.com/office/word/2016/wordml/cid" xmlns:w16="http://schemas.microsoft.com/office/word/2018/wordml" xmlns:w16sdtdh="http://schemas.microsoft.com/office/word/2020/wordml/sdtdatahash" xmlns:w16se="http://schemas.microsoft.com/office/word/2015/wordml/symex" mc:Ignorable="w14 w15 w16se w16cid w16 w16cex w16sdtdh">
   <w:font w:name="Symbol">
     <w:panose1 w:val="05050102010706020507"/>
     <w:charset w:val="02"/>
@@ -8954,7 +9145,7 @@
     <w:charset w:val="00"/>
     <w:family w:val="roman"/>
     <w:pitch w:val="variable"/>
-    <w:sig w:usb0="E0002AFF" w:usb1="C0007843" w:usb2="00000009" w:usb3="00000000" w:csb0="000001FF" w:csb1="00000000"/>
+    <w:sig w:usb0="E0002EFF" w:usb1="C000785B" w:usb2="00000009" w:usb3="00000000" w:csb0="000001FF" w:csb1="00000000"/>
   </w:font>
   <w:font w:name="Courier New">
     <w:panose1 w:val="02070309020205020404"/>
@@ -8981,14 +9172,14 @@
     <w:charset w:val="00"/>
     <w:family w:val="swiss"/>
     <w:pitch w:val="variable"/>
-    <w:sig w:usb0="E0002AFF" w:usb1="C0007843" w:usb2="00000009" w:usb3="00000000" w:csb0="000001FF" w:csb1="00000000"/>
+    <w:sig w:usb0="E0002EFF" w:usb1="C000785B" w:usb2="00000009" w:usb3="00000000" w:csb0="000001FF" w:csb1="00000000"/>
   </w:font>
   <w:font w:name="Calibri">
     <w:panose1 w:val="020F0502020204030204"/>
     <w:charset w:val="00"/>
     <w:family w:val="swiss"/>
     <w:pitch w:val="variable"/>
-    <w:sig w:usb0="E0002AFF" w:usb1="4000ACFF" w:usb2="00000001" w:usb3="00000000" w:csb0="000001FF" w:csb1="00000000"/>
+    <w:sig w:usb0="E4002EFF" w:usb1="C200247B" w:usb2="00000009" w:usb3="00000000" w:csb0="000001FF" w:csb1="00000000"/>
   </w:font>
   <w:font w:name="Yu Mincho">
     <w:charset w:val="80"/>
@@ -9008,13 +9199,13 @@
     <w:charset w:val="00"/>
     <w:family w:val="swiss"/>
     <w:pitch w:val="variable"/>
-    <w:sig w:usb0="A0002AEF" w:usb1="4000207B" w:usb2="00000000" w:usb3="00000000" w:csb0="000001FF" w:csb1="00000000"/>
+    <w:sig w:usb0="E4002EFF" w:usb1="C200247B" w:usb2="00000009" w:usb3="00000000" w:csb0="000001FF" w:csb1="00000000"/>
   </w:font>
 </w:fonts>
 </file>
 
 <file path=word/glossary/settings.xml><?xml version="1.0" encoding="utf-8"?>
-<w:settings xmlns:mc="http://schemas.openxmlformats.org/markup-compatibility/2006" xmlns:o="urn:schemas-microsoft-com:office:office" xmlns:r="http://schemas.openxmlformats.org/officeDocument/2006/relationships" xmlns:m="http://schemas.openxmlformats.org/officeDocument/2006/math" xmlns:v="urn:schemas-microsoft-com:vml" xmlns:w10="urn:schemas-microsoft-com:office:word" xmlns:w="http://schemas.openxmlformats.org/wordprocessingml/2006/main" xmlns:w14="http://schemas.microsoft.com/office/word/2010/wordml" xmlns:w15="http://schemas.microsoft.com/office/word/2012/wordml" xmlns:w16cid="http://schemas.microsoft.com/office/word/2016/wordml/cid" xmlns:w16se="http://schemas.microsoft.com/office/word/2015/wordml/symex" xmlns:sl="http://schemas.openxmlformats.org/schemaLibrary/2006/main" mc:Ignorable="w14 w15 w16se w16cid">
+<w:settings xmlns:mc="http://schemas.openxmlformats.org/markup-compatibility/2006" xmlns:o="urn:schemas-microsoft-com:office:office" xmlns:r="http://schemas.openxmlformats.org/officeDocument/2006/relationships" xmlns:m="http://schemas.openxmlformats.org/officeDocument/2006/math" xmlns:v="urn:schemas-microsoft-com:vml" xmlns:w10="urn:schemas-microsoft-com:office:word" xmlns:w="http://schemas.openxmlformats.org/wordprocessingml/2006/main" xmlns:w14="http://schemas.microsoft.com/office/word/2010/wordml" xmlns:w15="http://schemas.microsoft.com/office/word/2012/wordml" xmlns:w16cex="http://schemas.microsoft.com/office/word/2018/wordml/cex" xmlns:w16cid="http://schemas.microsoft.com/office/word/2016/wordml/cid" xmlns:w16="http://schemas.microsoft.com/office/word/2018/wordml" xmlns:w16sdtdh="http://schemas.microsoft.com/office/word/2020/wordml/sdtdatahash" xmlns:w16se="http://schemas.microsoft.com/office/word/2015/wordml/symex" xmlns:sl="http://schemas.openxmlformats.org/schemaLibrary/2006/main" mc:Ignorable="w14 w15 w16se w16cid w16 w16cex w16sdtdh">
   <w:defaultTabStop w:val="720"/>
   <w:characterSpacingControl w:val="doNotCompress"/>
   <w:compat>
@@ -9026,6 +9217,7 @@
     <w:rsidRoot w:val="003A2811"/>
     <w:rsid w:val="003A2811"/>
     <w:rsid w:val="00C03B4D"/>
+    <w:rsid w:val="00D00876"/>
   </w:rsids>
   <m:mathPr>
     <m:mathFont m:val="Cambria Math"/>
@@ -9048,7 +9240,7 @@
 </file>
 
 <file path=word/glossary/styles.xml><?xml version="1.0" encoding="utf-8"?>
-<w:styles xmlns:mc="http://schemas.openxmlformats.org/markup-compatibility/2006" xmlns:r="http://schemas.openxmlformats.org/officeDocument/2006/relationships" xmlns:w="http://schemas.openxmlformats.org/wordprocessingml/2006/main" xmlns:w14="http://schemas.microsoft.com/office/word/2010/wordml" xmlns:w15="http://schemas.microsoft.com/office/word/2012/wordml" xmlns:w16cid="http://schemas.microsoft.com/office/word/2016/wordml/cid" xmlns:w16se="http://schemas.microsoft.com/office/word/2015/wordml/symex" mc:Ignorable="w14 w15 w16se w16cid">
+<w:styles xmlns:mc="http://schemas.openxmlformats.org/markup-compatibility/2006" xmlns:r="http://schemas.openxmlformats.org/officeDocument/2006/relationships" xmlns:w="http://schemas.openxmlformats.org/wordprocessingml/2006/main" xmlns:w14="http://schemas.microsoft.com/office/word/2010/wordml" xmlns:w15="http://schemas.microsoft.com/office/word/2012/wordml" xmlns:w16cex="http://schemas.microsoft.com/office/word/2018/wordml/cex" xmlns:w16cid="http://schemas.microsoft.com/office/word/2016/wordml/cid" xmlns:w16="http://schemas.microsoft.com/office/word/2018/wordml" xmlns:w16sdtdh="http://schemas.microsoft.com/office/word/2020/wordml/sdtdatahash" xmlns:w16se="http://schemas.microsoft.com/office/word/2015/wordml/symex" mc:Ignorable="w14 w15 w16se w16cid w16 w16cex w16sdtdh">
   <w:docDefaults>
     <w:rPrDefault>
       <w:rPr>
@@ -9064,7 +9256,7 @@
       </w:pPr>
     </w:pPrDefault>
   </w:docDefaults>
-  <w:latentStyles w:defLockedState="0" w:defUIPriority="99" w:defSemiHidden="0" w:defUnhideWhenUsed="0" w:defQFormat="0" w:count="375">
+  <w:latentStyles w:defLockedState="0" w:defUIPriority="99" w:defSemiHidden="0" w:defUnhideWhenUsed="0" w:defQFormat="0" w:count="376">
     <w:lsdException w:name="Normal" w:uiPriority="0" w:qFormat="1"/>
     <w:lsdException w:name="heading 1" w:uiPriority="9" w:qFormat="1"/>
     <w:lsdException w:name="heading 2" w:semiHidden="1" w:uiPriority="9" w:unhideWhenUsed="1" w:qFormat="1"/>
@@ -9170,7 +9362,6 @@
     <w:lsdException w:name="HTML Sample" w:semiHidden="1" w:unhideWhenUsed="1"/>
     <w:lsdException w:name="HTML Typewriter" w:semiHidden="1" w:unhideWhenUsed="1"/>
     <w:lsdException w:name="HTML Variable" w:semiHidden="1" w:unhideWhenUsed="1"/>
-    <w:lsdException w:name="Normal Table" w:semiHidden="1" w:unhideWhenUsed="1"/>
     <w:lsdException w:name="annotation subject" w:semiHidden="1" w:unhideWhenUsed="1"/>
     <w:lsdException w:name="No List" w:semiHidden="1" w:unhideWhenUsed="1"/>
     <w:lsdException w:name="Outline List 1" w:semiHidden="1" w:unhideWhenUsed="1"/>
@@ -9217,10 +9408,8 @@
     <w:lsdException w:name="Table Subtle 2" w:semiHidden="1" w:unhideWhenUsed="1"/>
     <w:lsdException w:name="Table Web 1" w:semiHidden="1" w:unhideWhenUsed="1"/>
     <w:lsdException w:name="Table Web 2" w:semiHidden="1" w:unhideWhenUsed="1"/>
-    <w:lsdException w:name="Table Web 3" w:semiHidden="1" w:unhideWhenUsed="1"/>
     <w:lsdException w:name="Balloon Text" w:semiHidden="1" w:unhideWhenUsed="1"/>
     <w:lsdException w:name="Table Grid" w:uiPriority="39"/>
-    <w:lsdException w:name="Table Theme" w:semiHidden="1" w:unhideWhenUsed="1"/>
     <w:lsdException w:name="Placeholder Text" w:semiHidden="1"/>
     <w:lsdException w:name="No Spacing" w:uiPriority="1" w:qFormat="1"/>
     <w:lsdException w:name="Light Shading" w:uiPriority="60"/>
@@ -9440,6 +9629,7 @@
     <w:lsdException w:name="Smart Hyperlink" w:semiHidden="1" w:unhideWhenUsed="1"/>
     <w:lsdException w:name="Hashtag" w:semiHidden="1" w:unhideWhenUsed="1"/>
     <w:lsdException w:name="Unresolved Mention" w:semiHidden="1" w:unhideWhenUsed="1"/>
+    <w:lsdException w:name="Smart Link" w:semiHidden="1" w:unhideWhenUsed="1"/>
   </w:latentStyles>
   <w:style w:type="paragraph" w:default="1" w:styleId="Normal">
     <w:name w:val="Normal"/>
@@ -9476,7 +9666,7 @@
 </file>
 
 <file path=word/glossary/webSettings.xml><?xml version="1.0" encoding="utf-8"?>
-<w:webSettings xmlns:mc="http://schemas.openxmlformats.org/markup-compatibility/2006" xmlns:r="http://schemas.openxmlformats.org/officeDocument/2006/relationships" xmlns:w="http://schemas.openxmlformats.org/wordprocessingml/2006/main" xmlns:w14="http://schemas.microsoft.com/office/word/2010/wordml" xmlns:w15="http://schemas.microsoft.com/office/word/2012/wordml" xmlns:w16cid="http://schemas.microsoft.com/office/word/2016/wordml/cid" xmlns:w16se="http://schemas.microsoft.com/office/word/2015/wordml/symex" mc:Ignorable="w14 w15 w16se w16cid"/>
+<w:webSettings xmlns:mc="http://schemas.openxmlformats.org/markup-compatibility/2006" xmlns:r="http://schemas.openxmlformats.org/officeDocument/2006/relationships" xmlns:w="http://schemas.openxmlformats.org/wordprocessingml/2006/main" xmlns:w14="http://schemas.microsoft.com/office/word/2010/wordml" xmlns:w15="http://schemas.microsoft.com/office/word/2012/wordml" xmlns:w16cex="http://schemas.microsoft.com/office/word/2018/wordml/cex" xmlns:w16cid="http://schemas.microsoft.com/office/word/2016/wordml/cid" xmlns:w16="http://schemas.microsoft.com/office/word/2018/wordml" xmlns:w16sdtdh="http://schemas.microsoft.com/office/word/2020/wordml/sdtdatahash" xmlns:w16se="http://schemas.microsoft.com/office/word/2015/wordml/symex" mc:Ignorable="w14 w15 w16se w16cid w16 w16cex w16sdtdh"/>
 </file>
 
 <file path=word/theme/theme1.xml><?xml version="1.0" encoding="utf-8"?>
@@ -9775,21 +9965,6 @@
 </file>
 
 <file path=customXml/item1.xml><?xml version="1.0" encoding="utf-8"?>
-<?mso-contentType ?>
-<FormTemplates xmlns="http://schemas.microsoft.com/sharepoint/v3/contenttype/forms">
-  <Display>DocumentLibraryForm</Display>
-  <Edit>DocumentLibraryForm</Edit>
-  <New>DocumentLibraryForm</New>
-</FormTemplates>
-</file>
-
-<file path=customXml/item2.xml><?xml version="1.0" encoding="utf-8"?>
-<p:properties xmlns:p="http://schemas.microsoft.com/office/2006/metadata/properties" xmlns:xsi="http://www.w3.org/2001/XMLSchema-instance" xmlns:pc="http://schemas.microsoft.com/office/infopath/2007/PartnerControls">
-  <documentManagement/>
-</p:properties>
-</file>
-
-<file path=customXml/item3.xml><?xml version="1.0" encoding="utf-8"?>
 <ct:contentTypeSchema xmlns:ct="http://schemas.microsoft.com/office/2006/metadata/contentType" xmlns:ma="http://schemas.microsoft.com/office/2006/metadata/properties/metaAttributes" ct:_="" ma:_="" ma:contentTypeName="Document" ma:contentTypeID="0x010100B4B3963D136B89489C303B1F134CDEFE" ma:contentTypeVersion="2" ma:contentTypeDescription="Create a new document." ma:contentTypeScope="" ma:versionID="308c9ae795ee33ed826f6ffffe232275">
   <xsd:schema xmlns:xsd="http://www.w3.org/2001/XMLSchema" xmlns:xs="http://www.w3.org/2001/XMLSchema" xmlns:p="http://schemas.microsoft.com/office/2006/metadata/properties" xmlns:ns2="3d09ae41-e7b8-4678-82ce-f613907bc86b" targetNamespace="http://schemas.microsoft.com/office/2006/metadata/properties" ma:root="true" ma:fieldsID="ae9e1e531943a4b87ea1040b939bb65d" ns2:_="">
     <xsd:import namespace="3d09ae41-e7b8-4678-82ce-f613907bc86b"/>
@@ -9919,6 +10094,21 @@
     <xs:element name="TermId" type="xs:string"/>
   </xs:schema>
 </ct:contentTypeSchema>
+</file>
+
+<file path=customXml/item2.xml><?xml version="1.0" encoding="utf-8"?>
+<p:properties xmlns:p="http://schemas.microsoft.com/office/2006/metadata/properties" xmlns:xsi="http://www.w3.org/2001/XMLSchema-instance" xmlns:pc="http://schemas.microsoft.com/office/infopath/2007/PartnerControls">
+  <documentManagement/>
+</p:properties>
+</file>
+
+<file path=customXml/item3.xml><?xml version="1.0" encoding="utf-8"?>
+<?mso-contentType ?>
+<FormTemplates xmlns="http://schemas.microsoft.com/sharepoint/v3/contenttype/forms">
+  <Display>DocumentLibraryForm</Display>
+  <Edit>DocumentLibraryForm</Edit>
+  <New>DocumentLibraryForm</New>
+</FormTemplates>
 </file>
 
 <file path=customXml/item4.xml><?xml version="1.0" encoding="utf-8"?>
@@ -10340,23 +10530,6 @@
 </file>
 
 <file path=customXml/itemProps1.xml><?xml version="1.0" encoding="utf-8"?>
-<ds:datastoreItem xmlns:ds="http://schemas.openxmlformats.org/officeDocument/2006/customXml" ds:itemID="{62938047-4573-473E-BF0E-290566D59595}">
-  <ds:schemaRefs>
-    <ds:schemaRef ds:uri="http://schemas.microsoft.com/sharepoint/v3/contenttype/forms"/>
-  </ds:schemaRefs>
-</ds:datastoreItem>
-</file>
-
-<file path=customXml/itemProps2.xml><?xml version="1.0" encoding="utf-8"?>
-<ds:datastoreItem xmlns:ds="http://schemas.openxmlformats.org/officeDocument/2006/customXml" ds:itemID="{B81975BD-F3A5-4B76-88D3-92416F194EA7}">
-  <ds:schemaRefs>
-    <ds:schemaRef ds:uri="http://schemas.microsoft.com/office/2006/metadata/properties"/>
-    <ds:schemaRef ds:uri="http://schemas.microsoft.com/office/infopath/2007/PartnerControls"/>
-  </ds:schemaRefs>
-</ds:datastoreItem>
-</file>
-
-<file path=customXml/itemProps3.xml><?xml version="1.0" encoding="utf-8"?>
 <ds:datastoreItem xmlns:ds="http://schemas.openxmlformats.org/officeDocument/2006/customXml" ds:itemID="{2565A03E-28DF-494F-BAE7-C32272330B83}">
   <ds:schemaRefs>
     <ds:schemaRef ds:uri="http://schemas.microsoft.com/office/2006/metadata/contentType"/>
@@ -10374,6 +10547,23 @@
 </ds:datastoreItem>
 </file>
 
+<file path=customXml/itemProps2.xml><?xml version="1.0" encoding="utf-8"?>
+<ds:datastoreItem xmlns:ds="http://schemas.openxmlformats.org/officeDocument/2006/customXml" ds:itemID="{B81975BD-F3A5-4B76-88D3-92416F194EA7}">
+  <ds:schemaRefs>
+    <ds:schemaRef ds:uri="http://schemas.microsoft.com/office/2006/metadata/properties"/>
+    <ds:schemaRef ds:uri="http://schemas.microsoft.com/office/infopath/2007/PartnerControls"/>
+  </ds:schemaRefs>
+</ds:datastoreItem>
+</file>
+
+<file path=customXml/itemProps3.xml><?xml version="1.0" encoding="utf-8"?>
+<ds:datastoreItem xmlns:ds="http://schemas.openxmlformats.org/officeDocument/2006/customXml" ds:itemID="{62938047-4573-473E-BF0E-290566D59595}">
+  <ds:schemaRefs>
+    <ds:schemaRef ds:uri="http://schemas.microsoft.com/sharepoint/v3/contenttype/forms"/>
+  </ds:schemaRefs>
+</ds:datastoreItem>
+</file>
+
 <file path=customXml/itemProps4.xml><?xml version="1.0" encoding="utf-8"?>
 <ds:datastoreItem xmlns:ds="http://schemas.openxmlformats.org/officeDocument/2006/customXml" ds:itemID="{0E65B57E-F96D-403A-8D3B-63CC4E4BC7FB}">
   <ds:schemaRefs>

</xml_diff>

<commit_message>
Need to update the documents , hint is in each of the documentation
</commit_message>
<xml_diff>
--- a/Documentation/Project_Report .docx
+++ b/Documentation/Project_Report .docx
@@ -1,6 +1,6 @@
 
 <file path=word/document.xml><?xml version="1.0" encoding="utf-8"?>
-<w:document xmlns:wpc="http://schemas.microsoft.com/office/word/2010/wordprocessingCanvas" xmlns:cx="http://schemas.microsoft.com/office/drawing/2014/chartex" xmlns:cx1="http://schemas.microsoft.com/office/drawing/2015/9/8/chartex" xmlns:cx2="http://schemas.microsoft.com/office/drawing/2015/10/21/chartex" xmlns:cx3="http://schemas.microsoft.com/office/drawing/2016/5/9/chartex" xmlns:cx4="http://schemas.microsoft.com/office/drawing/2016/5/10/chartex" xmlns:cx5="http://schemas.microsoft.com/office/drawing/2016/5/11/chartex" xmlns:cx6="http://schemas.microsoft.com/office/drawing/2016/5/12/chartex" xmlns:cx7="http://schemas.microsoft.com/office/drawing/2016/5/13/chartex" xmlns:cx8="http://schemas.microsoft.com/office/drawing/2016/5/14/chartex" xmlns:mc="http://schemas.openxmlformats.org/markup-compatibility/2006" xmlns:aink="http://schemas.microsoft.com/office/drawing/2016/ink" xmlns:am3d="http://schemas.microsoft.com/office/drawing/2017/model3d" xmlns:o="urn:schemas-microsoft-com:office:office" xmlns:oel="http://schemas.microsoft.com/office/2019/extlst" xmlns:r="http://schemas.openxmlformats.org/officeDocument/2006/relationships" xmlns:m="http://schemas.openxmlformats.org/officeDocument/2006/math" xmlns:v="urn:schemas-microsoft-com:vml" xmlns:wp14="http://schemas.microsoft.com/office/word/2010/wordprocessingDrawing" xmlns:wp="http://schemas.openxmlformats.org/drawingml/2006/wordprocessingDrawing" xmlns:w10="urn:schemas-microsoft-com:office:word" xmlns:w="http://schemas.openxmlformats.org/wordprocessingml/2006/main" xmlns:w14="http://schemas.microsoft.com/office/word/2010/wordml" xmlns:w15="http://schemas.microsoft.com/office/word/2012/wordml" xmlns:w16cex="http://schemas.microsoft.com/office/word/2018/wordml/cex" xmlns:w16cid="http://schemas.microsoft.com/office/word/2016/wordml/cid" xmlns:w16="http://schemas.microsoft.com/office/word/2018/wordml" xmlns:w16du="http://schemas.microsoft.com/office/word/2023/wordml/word16du" xmlns:w16sdtdh="http://schemas.microsoft.com/office/word/2020/wordml/sdtdatahash" xmlns:w16se="http://schemas.microsoft.com/office/word/2015/wordml/symex" xmlns:wpg="http://schemas.microsoft.com/office/word/2010/wordprocessingGroup" xmlns:wpi="http://schemas.microsoft.com/office/word/2010/wordprocessingInk" xmlns:wne="http://schemas.microsoft.com/office/word/2006/wordml" xmlns:wps="http://schemas.microsoft.com/office/word/2010/wordprocessingShape" mc:Ignorable="w14 w15 w16se w16cid w16 w16cex w16sdtdh wp14">
+<w:document xmlns:wpc="http://schemas.microsoft.com/office/word/2010/wordprocessingCanvas" xmlns:cx="http://schemas.microsoft.com/office/drawing/2014/chartex" xmlns:cx1="http://schemas.microsoft.com/office/drawing/2015/9/8/chartex" xmlns:cx2="http://schemas.microsoft.com/office/drawing/2015/10/21/chartex" xmlns:cx3="http://schemas.microsoft.com/office/drawing/2016/5/9/chartex" xmlns:cx4="http://schemas.microsoft.com/office/drawing/2016/5/10/chartex" xmlns:cx5="http://schemas.microsoft.com/office/drawing/2016/5/11/chartex" xmlns:cx6="http://schemas.microsoft.com/office/drawing/2016/5/12/chartex" xmlns:cx7="http://schemas.microsoft.com/office/drawing/2016/5/13/chartex" xmlns:cx8="http://schemas.microsoft.com/office/drawing/2016/5/14/chartex" xmlns:mc="http://schemas.openxmlformats.org/markup-compatibility/2006" xmlns:aink="http://schemas.microsoft.com/office/drawing/2016/ink" xmlns:am3d="http://schemas.microsoft.com/office/drawing/2017/model3d" xmlns:o="urn:schemas-microsoft-com:office:office" xmlns:r="http://schemas.openxmlformats.org/officeDocument/2006/relationships" xmlns:m="http://schemas.openxmlformats.org/officeDocument/2006/math" xmlns:v="urn:schemas-microsoft-com:vml" xmlns:wp14="http://schemas.microsoft.com/office/word/2010/wordprocessingDrawing" xmlns:wp="http://schemas.openxmlformats.org/drawingml/2006/wordprocessingDrawing" xmlns:w10="urn:schemas-microsoft-com:office:word" xmlns:w="http://schemas.openxmlformats.org/wordprocessingml/2006/main" xmlns:w14="http://schemas.microsoft.com/office/word/2010/wordml" xmlns:w15="http://schemas.microsoft.com/office/word/2012/wordml" xmlns:w16cid="http://schemas.microsoft.com/office/word/2016/wordml/cid" xmlns:w16se="http://schemas.microsoft.com/office/word/2015/wordml/symex" xmlns:wpg="http://schemas.microsoft.com/office/word/2010/wordprocessingGroup" xmlns:wpi="http://schemas.microsoft.com/office/word/2010/wordprocessingInk" xmlns:wne="http://schemas.microsoft.com/office/word/2006/wordml" xmlns:wps="http://schemas.microsoft.com/office/word/2010/wordprocessingShape" mc:Ignorable="w14 w15 w16se w16cid wp14">
   <w:body>
     <w:p>
       <w:pPr>
@@ -172,7 +172,23 @@
           <w:sz w:val="32"/>
           <w:szCs w:val="32"/>
         </w:rPr>
-        <w:t>Muhammad Danial Hakim Bin Nor Azman</w:t>
+        <w:t xml:space="preserve">Muhammad Danial Hakim Bin </w:t>
+      </w:r>
+      <w:proofErr w:type="gramStart"/>
+      <w:r>
+        <w:rPr>
+          <w:sz w:val="32"/>
+          <w:szCs w:val="32"/>
+        </w:rPr>
+        <w:t>Nor</w:t>
+      </w:r>
+      <w:proofErr w:type="gramEnd"/>
+      <w:r>
+        <w:rPr>
+          <w:sz w:val="32"/>
+          <w:szCs w:val="32"/>
+        </w:rPr>
+        <w:t xml:space="preserve"> Azman</w:t>
       </w:r>
       <w:r>
         <w:rPr>
@@ -342,8 +358,17 @@
                       <w:sz w:val="20"/>
                       <w:szCs w:val="18"/>
                     </w:rPr>
-                    <w:t>Muhammad Danial Hakim Nor</w:t>
+                    <w:t xml:space="preserve">Muhammad Danial Hakim </w:t>
                   </w:r>
+                  <w:proofErr w:type="gramStart"/>
+                  <w:r>
+                    <w:rPr>
+                      <w:sz w:val="20"/>
+                      <w:szCs w:val="18"/>
+                    </w:rPr>
+                    <w:t>Nor</w:t>
+                  </w:r>
+                  <w:proofErr w:type="gramEnd"/>
                   <w:r>
                     <w:rPr>
                       <w:sz w:val="20"/>
@@ -1477,6 +1502,7 @@
           <w:id w:val="-575659908"/>
           <w:citation/>
         </w:sdtPr>
+        <w:sdtEndPr/>
         <w:sdtContent>
           <w:r>
             <w:rPr>
@@ -1534,6 +1560,7 @@
           <w:id w:val="623503441"/>
           <w:citation/>
         </w:sdtPr>
+        <w:sdtEndPr/>
         <w:sdtContent>
           <w:r>
             <w:fldChar w:fldCharType="begin"/>
@@ -1573,6 +1600,7 @@
           <w:id w:val="-4055787"/>
           <w:citation/>
         </w:sdtPr>
+        <w:sdtEndPr/>
         <w:sdtContent>
           <w:r>
             <w:fldChar w:fldCharType="begin"/>
@@ -1646,6 +1674,7 @@
           <w:id w:val="-1885005119"/>
           <w:citation/>
         </w:sdtPr>
+        <w:sdtEndPr/>
         <w:sdtContent>
           <w:r>
             <w:fldChar w:fldCharType="begin"/>
@@ -1706,6 +1735,7 @@
           <w:id w:val="-1792271262"/>
           <w:citation/>
         </w:sdtPr>
+        <w:sdtEndPr/>
         <w:sdtContent>
           <w:r>
             <w:rPr>
@@ -1754,6 +1784,7 @@
           <w:id w:val="1402486323"/>
           <w:citation/>
         </w:sdtPr>
+        <w:sdtEndPr/>
         <w:sdtContent>
           <w:r>
             <w:fldChar w:fldCharType="begin"/>
@@ -1852,6 +1883,7 @@
           </w:placeholder>
           <w:citation/>
         </w:sdtPr>
+        <w:sdtEndPr/>
         <w:sdtContent>
           <w:r>
             <w:fldChar w:fldCharType="begin"/>
@@ -1896,6 +1928,7 @@
           </w:placeholder>
           <w:citation/>
         </w:sdtPr>
+        <w:sdtEndPr/>
         <w:sdtContent>
           <w:r>
             <w:fldChar w:fldCharType="begin"/>
@@ -1982,6 +2015,7 @@
           <w:id w:val="-2127149218"/>
           <w:citation/>
         </w:sdtPr>
+        <w:sdtEndPr/>
         <w:sdtContent>
           <w:r>
             <w:fldChar w:fldCharType="begin"/>
@@ -2078,6 +2112,7 @@
           <w:id w:val="-761147864"/>
           <w:citation/>
         </w:sdtPr>
+        <w:sdtEndPr/>
         <w:sdtContent>
           <w:r>
             <w:fldChar w:fldCharType="begin"/>
@@ -2125,6 +2160,7 @@
           <w:id w:val="770980715"/>
           <w:citation/>
         </w:sdtPr>
+        <w:sdtEndPr/>
         <w:sdtContent>
           <w:r>
             <w:fldChar w:fldCharType="begin"/>
@@ -2192,6 +2228,7 @@
           </w:placeholder>
           <w:citation/>
         </w:sdtPr>
+        <w:sdtEndPr/>
         <w:sdtContent>
           <w:r>
             <w:fldChar w:fldCharType="begin"/>
@@ -2249,6 +2286,7 @@
           </w:placeholder>
           <w:citation/>
         </w:sdtPr>
+        <w:sdtEndPr/>
         <w:sdtContent>
           <w:r>
             <w:fldChar w:fldCharType="begin"/>
@@ -2359,6 +2397,7 @@
           <w:id w:val="-1400279340"/>
           <w:citation/>
         </w:sdtPr>
+        <w:sdtEndPr/>
         <w:sdtContent>
           <w:r>
             <w:fldChar w:fldCharType="begin"/>
@@ -2488,6 +2527,7 @@
           <w:id w:val="-694000077"/>
           <w:citation/>
         </w:sdtPr>
+        <w:sdtEndPr/>
         <w:sdtContent>
           <w:r>
             <w:fldChar w:fldCharType="begin"/>
@@ -2579,6 +2619,7 @@
           <w:id w:val="-1405670554"/>
           <w:citation/>
         </w:sdtPr>
+        <w:sdtEndPr/>
         <w:sdtContent>
           <w:r>
             <w:fldChar w:fldCharType="begin"/>
@@ -2674,6 +2715,7 @@
           <w:id w:val="-1994781956"/>
           <w:citation/>
         </w:sdtPr>
+        <w:sdtEndPr/>
         <w:sdtContent>
           <w:r>
             <w:fldChar w:fldCharType="begin"/>
@@ -2748,6 +2790,7 @@
           <w:id w:val="-942304777"/>
           <w:citation/>
         </w:sdtPr>
+        <w:sdtEndPr/>
         <w:sdtContent>
           <w:r>
             <w:fldChar w:fldCharType="begin"/>
@@ -2820,6 +2863,7 @@
           <w:id w:val="1236823513"/>
           <w:citation/>
         </w:sdtPr>
+        <w:sdtEndPr/>
         <w:sdtContent>
           <w:r>
             <w:fldChar w:fldCharType="begin"/>
@@ -2957,10 +3001,12 @@
         <w:t xml:space="preserve"> ability to </w:t>
       </w:r>
       <w:bookmarkStart w:id="8" w:name="_Int_m7bwGoiO"/>
+      <w:proofErr w:type="gramStart"/>
       <w:r>
         <w:t>make a decision</w:t>
       </w:r>
       <w:bookmarkEnd w:id="8"/>
+      <w:proofErr w:type="gramEnd"/>
       <w:r>
         <w:t xml:space="preserve"> about how to respond in the game are affected. A learning </w:t>
       </w:r>
@@ -3156,6 +3202,66 @@
     <w:p>
       <w:pPr>
         <w:rPr>
+          <w:color w:val="FF0000"/>
+          <w:sz w:val="32"/>
+        </w:rPr>
+      </w:pPr>
+      <w:r>
+        <w:rPr>
+          <w:color w:val="FF0000"/>
+          <w:sz w:val="32"/>
+        </w:rPr>
+        <w:lastRenderedPageBreak/>
+        <w:t>Need research question.</w:t>
+      </w:r>
+      <w:r>
+        <w:rPr>
+          <w:color w:val="FF0000"/>
+          <w:sz w:val="32"/>
+        </w:rPr>
+        <w:t xml:space="preserve"> Actual </w:t>
+      </w:r>
+      <w:r>
+        <w:rPr>
+          <w:color w:val="FF0000"/>
+          <w:sz w:val="32"/>
+        </w:rPr>
+        <w:t>question,</w:t>
+      </w:r>
+      <w:r>
+        <w:rPr>
+          <w:color w:val="FF0000"/>
+          <w:sz w:val="32"/>
+        </w:rPr>
+        <w:t xml:space="preserve"> </w:t>
+      </w:r>
+      <w:r>
+        <w:rPr>
+          <w:color w:val="FF0000"/>
+          <w:sz w:val="32"/>
+        </w:rPr>
+        <w:t xml:space="preserve">what question </w:t>
+      </w:r>
+      <w:proofErr w:type="spellStart"/>
+      <w:r>
+        <w:rPr>
+          <w:color w:val="FF0000"/>
+          <w:sz w:val="32"/>
+        </w:rPr>
+        <w:t>im</w:t>
+      </w:r>
+      <w:proofErr w:type="spellEnd"/>
+      <w:r>
+        <w:rPr>
+          <w:color w:val="FF0000"/>
+          <w:sz w:val="32"/>
+        </w:rPr>
+        <w:t xml:space="preserve"> trying to answer after all those </w:t>
+      </w:r>
+    </w:p>
+    <w:p>
+      <w:pPr>
+        <w:rPr>
           <w:b/>
           <w:bCs/>
           <w:sz w:val="32"/>
@@ -3169,8 +3275,30 @@
           <w:sz w:val="32"/>
           <w:szCs w:val="32"/>
         </w:rPr>
-        <w:lastRenderedPageBreak/>
         <w:t>Methodology</w:t>
+      </w:r>
+      <w:bookmarkStart w:id="9" w:name="_GoBack"/>
+      <w:bookmarkEnd w:id="9"/>
+    </w:p>
+    <w:p>
+      <w:pPr>
+        <w:rPr>
+          <w:b/>
+          <w:bCs/>
+          <w:color w:val="FF0000"/>
+          <w:sz w:val="32"/>
+          <w:szCs w:val="32"/>
+        </w:rPr>
+      </w:pPr>
+      <w:r>
+        <w:rPr>
+          <w:b/>
+          <w:bCs/>
+          <w:color w:val="FF0000"/>
+          <w:sz w:val="32"/>
+          <w:szCs w:val="32"/>
+        </w:rPr>
+        <w:t>How I plan to do the methodology.</w:t>
       </w:r>
     </w:p>
     <w:p>
@@ -3200,11 +3328,11 @@
       <w:r>
         <w:t xml:space="preserve">In the single-player FPS roguelike game LabEscape, which is set in a research facility, players must make their way through randomly generated levels populated with opponents and hazards </w:t>
       </w:r>
-      <w:bookmarkStart w:id="9" w:name="_Int_qirRUb1y"/>
+      <w:bookmarkStart w:id="10" w:name="_Int_qirRUb1y"/>
       <w:r>
         <w:t>in order to</w:t>
       </w:r>
-      <w:bookmarkEnd w:id="9"/>
+      <w:bookmarkEnd w:id="10"/>
       <w:r>
         <w:t xml:space="preserve"> escape. The game offers a variety of weaponry with various bullet effects, from electric to explosive, giving players tactical options to conquer the difficulties they face. Fuzzy logic and finite state machines are used by the AI foes in the game to create intelligent and difficult foes. The AI also utilizes </w:t>
       </w:r>
@@ -3224,11 +3352,11 @@
       <w:r>
         <w:t xml:space="preserve">Playtesting sessions with people were held from various gaming backgrounds </w:t>
       </w:r>
-      <w:bookmarkStart w:id="10" w:name="_Int_LLhqqfbC"/>
+      <w:bookmarkStart w:id="11" w:name="_Int_LLhqqfbC"/>
       <w:r>
         <w:t>in order to</w:t>
       </w:r>
-      <w:bookmarkEnd w:id="10"/>
+      <w:bookmarkEnd w:id="11"/>
       <w:r>
         <w:t xml:space="preserve"> assess the effect of the game mechanics, level design, and AI </w:t>
       </w:r>
@@ -3826,7 +3954,7 @@
       <w:pPr>
         <w:pStyle w:val="Heading1"/>
       </w:pPr>
-      <w:bookmarkStart w:id="11" w:name="_Toc133222523"/>
+      <w:bookmarkStart w:id="12" w:name="_Toc133222523"/>
       <w:r>
         <w:lastRenderedPageBreak/>
         <w:t xml:space="preserve">Evaluation </w:t>
@@ -3834,7 +3962,7 @@
       <w:r>
         <w:t>and Discussion</w:t>
       </w:r>
-      <w:bookmarkEnd w:id="11"/>
+      <w:bookmarkEnd w:id="12"/>
     </w:p>
     <w:p>
       <w:r>
@@ -4458,11 +4586,11 @@
       <w:r>
         <w:t xml:space="preserve">This was my first time using an eye tracker, so it was initially daunting. Additionally, I only had access to the eye tracker for </w:t>
       </w:r>
-      <w:bookmarkStart w:id="12" w:name="_Int_0bjgUT5y"/>
+      <w:bookmarkStart w:id="13" w:name="_Int_0bjgUT5y"/>
       <w:r>
         <w:t>a short period</w:t>
       </w:r>
-      <w:bookmarkEnd w:id="12"/>
+      <w:bookmarkEnd w:id="13"/>
       <w:r>
         <w:t xml:space="preserve"> of time near the end of my project, so I had to adapt quickly. Although Unity does not have a built-in library for eye tracking, I was able to request the SDK from the eye tracker website itself. When the eye tracker </w:t>
       </w:r>
@@ -4500,11 +4628,11 @@
       <w:r>
         <w:t xml:space="preserve">It was my first time working on a project that involved generating levels on the fly, and I saw it as </w:t>
       </w:r>
-      <w:bookmarkStart w:id="13" w:name="_Int_6JJGyjCX"/>
+      <w:bookmarkStart w:id="14" w:name="_Int_6JJGyjCX"/>
       <w:r>
         <w:t>a great opportunity</w:t>
       </w:r>
-      <w:bookmarkEnd w:id="13"/>
+      <w:bookmarkEnd w:id="14"/>
       <w:r>
         <w:t xml:space="preserve"> to try out procedural generation, which has always fascinated me. After researching various methods, including checking for </w:t>
       </w:r>
@@ -4546,11 +4674,11 @@
       <w:r>
         <w:t xml:space="preserve"> have a C# script for your inputs, which I did. I considered multiple ways to implement custom key bindings, and one approach I </w:t>
       </w:r>
-      <w:bookmarkStart w:id="14" w:name="_Int_boUj1eGI"/>
+      <w:bookmarkStart w:id="15" w:name="_Int_boUj1eGI"/>
       <w:r>
         <w:t>looked into</w:t>
       </w:r>
-      <w:bookmarkEnd w:id="14"/>
+      <w:bookmarkEnd w:id="15"/>
       <w:r>
         <w:t xml:space="preserve"> was using the Command Design Pattern. This pattern involves encapsulating individual commands as objects that can be invoked at runtime to perform specific actions associated with the controls. It seemed like a good approach, but then I discovered that I could also write my own script. However, making the rebind script work at runtime for an input system that was built from the start didn't seem possible. I found multiple tutorials and tried several of them, but none of them worked for my project, except for one. I had to rewrite the code from the tutorial to fit my project, and it took almost a week to get it sorted out. But the result was worth it.</w:t>
       </w:r>
@@ -4817,11 +4945,11 @@
       <w:r>
         <w:t xml:space="preserve"> it works out fine in the </w:t>
       </w:r>
-      <w:bookmarkStart w:id="15" w:name="_Int_kPdcSceN"/>
+      <w:bookmarkStart w:id="16" w:name="_Int_kPdcSceN"/>
       <w:r>
         <w:t>final version</w:t>
       </w:r>
-      <w:bookmarkEnd w:id="15"/>
+      <w:bookmarkEnd w:id="16"/>
       <w:r>
         <w:t xml:space="preserve"> of the game. In the </w:t>
       </w:r>
@@ -5128,6 +5256,7 @@
         <w:rPr>
           <w:b/>
           <w:bCs/>
+          <w:color w:val="FF0000"/>
           <w:sz w:val="32"/>
           <w:szCs w:val="32"/>
         </w:rPr>
@@ -5141,172 +5270,191 @@
         </w:rPr>
         <w:t>Technologies used</w:t>
       </w:r>
-    </w:p>
-    <w:p>
-      <w:r>
-        <w:t xml:space="preserve">My technologies </w:t>
-      </w:r>
-      <w:r>
-        <w:t>choice</w:t>
-      </w:r>
-      <w:r>
-        <w:t xml:space="preserve"> was perfect for me from the very start as I understood unity well as I have been working with unity for a year when I took on this </w:t>
-      </w:r>
-      <w:r>
-        <w:t>project,</w:t>
-      </w:r>
-      <w:r>
-        <w:t xml:space="preserve"> </w:t>
-      </w:r>
-      <w:r>
-        <w:t>however,</w:t>
-      </w:r>
-      <w:r>
-        <w:t xml:space="preserve"> there was still </w:t>
-      </w:r>
-      <w:r>
-        <w:t>a lot</w:t>
-      </w:r>
-      <w:r>
-        <w:t xml:space="preserve"> that I learned </w:t>
-      </w:r>
-      <w:r>
-        <w:t>throughout</w:t>
-      </w:r>
-      <w:r>
-        <w:t xml:space="preserve"> this whole project like the </w:t>
-      </w:r>
-      <w:r>
-        <w:t xml:space="preserve">runtime </w:t>
-      </w:r>
-      <w:proofErr w:type="spellStart"/>
-      <w:r>
-        <w:t>navMesh</w:t>
-      </w:r>
-      <w:proofErr w:type="spellEnd"/>
-      <w:r>
-        <w:t xml:space="preserve"> and AI </w:t>
-      </w:r>
-      <w:r>
-        <w:t>behaviour. It also uses C language which was a language I am most comfortable with. It allows me to quickly understand the tutorial I was watching and use it as a base for the features that I implemented.</w:t>
-      </w:r>
-    </w:p>
-    <w:p>
-      <w:r>
-        <w:t xml:space="preserve">Using GitHub as version controller was also </w:t>
-      </w:r>
-      <w:r>
-        <w:t>a viable choice</w:t>
-      </w:r>
-      <w:r>
-        <w:t xml:space="preserve"> as most company use GitHub as their version control. Understanding how to </w:t>
-      </w:r>
-      <w:r>
-        <w:t>push,</w:t>
-      </w:r>
-      <w:r>
-        <w:t xml:space="preserve"> what commits to write and when to p</w:t>
-      </w:r>
-      <w:r>
-        <w:t xml:space="preserve">ush was </w:t>
-      </w:r>
-      <w:r>
-        <w:t>extremely helpful</w:t>
-      </w:r>
-      <w:r>
-        <w:t xml:space="preserve"> in keeping my repository clean. It also </w:t>
-      </w:r>
-      <w:r>
-        <w:t>allows</w:t>
-      </w:r>
-      <w:r>
-        <w:t xml:space="preserve"> me to quickly get in the flow once I read the commits message as I would know what I was doing even I left the project for a couple </w:t>
-      </w:r>
-      <w:r>
-        <w:t>of days</w:t>
-      </w:r>
-      <w:r>
-        <w:t>.</w:t>
-      </w:r>
-      <w:r>
-        <w:t xml:space="preserve"> </w:t>
-      </w:r>
-    </w:p>
-    <w:p>
-      <w:r>
-        <w:t xml:space="preserve">Eye tracker was new to me and did not necessarily help in the accessibility settings of the game. The result reflected this where most of the participants did not find it to be as useful as the others. </w:t>
-      </w:r>
-      <w:r>
-        <w:t>However,</w:t>
-      </w:r>
-      <w:r>
-        <w:t xml:space="preserve"> eye trackers </w:t>
-      </w:r>
-      <w:r>
-        <w:t>have</w:t>
-      </w:r>
-      <w:r>
-        <w:t xml:space="preserve"> always been fascinating</w:t>
-      </w:r>
-      <w:r>
-        <w:t xml:space="preserve"> to me</w:t>
-      </w:r>
-      <w:r>
-        <w:t xml:space="preserve"> as the </w:t>
-      </w:r>
-      <w:r>
-        <w:t xml:space="preserve">idea of controlling or giving inputs with your eyes instead of your hand </w:t>
-      </w:r>
-      <w:r>
-        <w:t xml:space="preserve">seems to me as </w:t>
-      </w:r>
-      <w:r>
-        <w:t>a suitable alternative</w:t>
-      </w:r>
-      <w:r>
-        <w:t xml:space="preserve"> for people who has motor impairments</w:t>
-      </w:r>
-      <w:r>
-        <w:t>.</w:t>
-      </w:r>
-    </w:p>
-    <w:p>
-      <w:pPr>
-        <w:pStyle w:val="Heading1"/>
-      </w:pPr>
-      <w:bookmarkStart w:id="16" w:name="_Toc133222524"/>
-      <w:r>
-        <w:lastRenderedPageBreak/>
-        <w:t>Conclusions</w:t>
-      </w:r>
-      <w:bookmarkEnd w:id="16"/>
-    </w:p>
-    <w:p>
-      <w:r>
-        <w:t>In conclusion, the findings indicate that the visual cues, customizable controls, and accessibility settings in the game were positively received by most participants and have the potential to enhance accessibility and adaptability. However, the magnifier received mixed opinions with most participants choosing 3 as their answers which indicate indifferent.  The majority of participants recognized the importance of accessibility settings, highlighting the necessity of inclusive design in gaming.</w:t>
-      </w:r>
-    </w:p>
-    <w:p>
-      <w:r>
-        <w:t>Due to the limited number of participants in the study, resulting from time constraints and potential limitations of the questionnaire, further research is needed to address participant concerns and gather conclusive findings.</w:t>
-      </w:r>
-    </w:p>
-    <w:p>
-      <w:pPr>
+      <w:r>
         <w:rPr>
           <w:b/>
           <w:bCs/>
           <w:sz w:val="32"/>
           <w:szCs w:val="32"/>
         </w:rPr>
-      </w:pPr>
-      <w:r>
+        <w:t xml:space="preserve"> – </w:t>
+      </w:r>
+      <w:r>
+        <w:rPr>
+          <w:b/>
+          <w:bCs/>
+          <w:color w:val="FF0000"/>
+          <w:sz w:val="32"/>
+          <w:szCs w:val="32"/>
+        </w:rPr>
+        <w:t>More details, what tech I consider and not used</w:t>
+      </w:r>
+    </w:p>
+    <w:p>
+      <w:r>
+        <w:t xml:space="preserve">My technologies </w:t>
+      </w:r>
+      <w:r>
+        <w:t>choice</w:t>
+      </w:r>
+      <w:r>
+        <w:t xml:space="preserve"> was perfect for me from the very start as I understood unity well as I have been working with unity for a year when I took on this </w:t>
+      </w:r>
+      <w:r>
+        <w:t>project,</w:t>
+      </w:r>
+      <w:r>
+        <w:t xml:space="preserve"> </w:t>
+      </w:r>
+      <w:r>
+        <w:t>however,</w:t>
+      </w:r>
+      <w:r>
+        <w:t xml:space="preserve"> there was still </w:t>
+      </w:r>
+      <w:r>
+        <w:t>a lot</w:t>
+      </w:r>
+      <w:r>
+        <w:t xml:space="preserve"> that I learned </w:t>
+      </w:r>
+      <w:r>
+        <w:t>throughout</w:t>
+      </w:r>
+      <w:r>
+        <w:t xml:space="preserve"> this whole project like the </w:t>
+      </w:r>
+      <w:r>
+        <w:t xml:space="preserve">runtime </w:t>
+      </w:r>
+      <w:proofErr w:type="spellStart"/>
+      <w:r>
+        <w:t>navMesh</w:t>
+      </w:r>
+      <w:proofErr w:type="spellEnd"/>
+      <w:r>
+        <w:t xml:space="preserve"> and AI </w:t>
+      </w:r>
+      <w:r>
+        <w:t>behaviour. It also uses C language which was a language I am most comfortable with. It allows me to quickly understand the tutorial I was watching and use it as a base for the features that I implemented.</w:t>
+      </w:r>
+    </w:p>
+    <w:p>
+      <w:r>
+        <w:t xml:space="preserve">Using GitHub as version controller was also </w:t>
+      </w:r>
+      <w:r>
+        <w:t>a viable choice</w:t>
+      </w:r>
+      <w:r>
+        <w:t xml:space="preserve"> as most company use GitHub as their version control. Understanding how to </w:t>
+      </w:r>
+      <w:r>
+        <w:t>push,</w:t>
+      </w:r>
+      <w:r>
+        <w:t xml:space="preserve"> what commits to write and when to p</w:t>
+      </w:r>
+      <w:r>
+        <w:t xml:space="preserve">ush was </w:t>
+      </w:r>
+      <w:r>
+        <w:t>extremely helpful</w:t>
+      </w:r>
+      <w:r>
+        <w:t xml:space="preserve"> in keeping my repository clean. It also </w:t>
+      </w:r>
+      <w:r>
+        <w:t>allows</w:t>
+      </w:r>
+      <w:r>
+        <w:t xml:space="preserve"> me to quickly get in the flow once I read the commits message as I would know what I was doing even I left the project for a couple </w:t>
+      </w:r>
+      <w:r>
+        <w:t>of days</w:t>
+      </w:r>
+      <w:r>
+        <w:t>.</w:t>
+      </w:r>
+      <w:r>
+        <w:t xml:space="preserve"> </w:t>
+      </w:r>
+    </w:p>
+    <w:p>
+      <w:r>
+        <w:t xml:space="preserve">Eye tracker was new to me and did not necessarily help in the accessibility settings of the game. The result reflected this where most of the participants did not find it to be as useful as the others. </w:t>
+      </w:r>
+      <w:r>
+        <w:t>However,</w:t>
+      </w:r>
+      <w:r>
+        <w:t xml:space="preserve"> eye trackers </w:t>
+      </w:r>
+      <w:r>
+        <w:t>have</w:t>
+      </w:r>
+      <w:r>
+        <w:t xml:space="preserve"> always been fascinating</w:t>
+      </w:r>
+      <w:r>
+        <w:t xml:space="preserve"> to me</w:t>
+      </w:r>
+      <w:r>
+        <w:t xml:space="preserve"> as the </w:t>
+      </w:r>
+      <w:r>
+        <w:t xml:space="preserve">idea of controlling or giving inputs with your eyes instead of your hand </w:t>
+      </w:r>
+      <w:r>
+        <w:t xml:space="preserve">seems to me as </w:t>
+      </w:r>
+      <w:r>
+        <w:t>a suitable alternative</w:t>
+      </w:r>
+      <w:r>
+        <w:t xml:space="preserve"> for people who has motor impairments</w:t>
+      </w:r>
+      <w:r>
+        <w:t>.</w:t>
+      </w:r>
+    </w:p>
+    <w:p>
+      <w:pPr>
+        <w:pStyle w:val="Heading1"/>
+      </w:pPr>
+      <w:bookmarkStart w:id="17" w:name="_Toc133222524"/>
+      <w:r>
+        <w:lastRenderedPageBreak/>
+        <w:t>Conclusions</w:t>
+      </w:r>
+      <w:bookmarkEnd w:id="17"/>
+    </w:p>
+    <w:p>
+      <w:r>
+        <w:t>In conclusion, the findings indicate that the visual cues, customizable controls, and accessibility settings in the game were positively received by most participants and have the potential to enhance accessibility and adaptability. However, the magnifier received mixed opinions with most participants choosing 3 as their answers which indicate indifferent.  The majority of participants recognized the importance of accessibility settings, highlighting the necessity of inclusive design in gaming.</w:t>
+      </w:r>
+    </w:p>
+    <w:p>
+      <w:r>
+        <w:t>Due to the limited number of participants in the study, resulting from time constraints and potential limitations of the questionnaire, further research is needed to address participant concerns and gather conclusive findings.</w:t>
+      </w:r>
+    </w:p>
+    <w:p>
+      <w:pPr>
         <w:rPr>
           <w:b/>
           <w:bCs/>
           <w:sz w:val="32"/>
           <w:szCs w:val="32"/>
         </w:rPr>
+      </w:pPr>
+      <w:r>
+        <w:rPr>
+          <w:b/>
+          <w:bCs/>
+          <w:sz w:val="32"/>
+          <w:szCs w:val="32"/>
+        </w:rPr>
         <w:t>Future Work</w:t>
       </w:r>
     </w:p>
@@ -5324,7 +5472,28 @@
         <w:t xml:space="preserve">gnitive disability and one accessibility for this would be the letting the player control the pacing of the game. </w:t>
       </w:r>
     </w:p>
-    <w:bookmarkStart w:id="17" w:name="_Toc133222525" w:displacedByCustomXml="next"/>
+    <w:p>
+      <w:r>
+        <w:t xml:space="preserve">Update </w:t>
+      </w:r>
+      <w:proofErr w:type="gramStart"/>
+      <w:r>
+        <w:t>references ,</w:t>
+      </w:r>
+      <w:proofErr w:type="gramEnd"/>
+      <w:r>
+        <w:t xml:space="preserve"> first name initial after so like </w:t>
+      </w:r>
+      <w:proofErr w:type="spellStart"/>
+      <w:r>
+        <w:t>danial</w:t>
+      </w:r>
+      <w:proofErr w:type="spellEnd"/>
+      <w:r>
+        <w:t xml:space="preserve"> hakim , hakim. D</w:t>
+      </w:r>
+    </w:p>
+    <w:bookmarkStart w:id="18" w:name="_Toc133222525" w:displacedByCustomXml="next"/>
     <w:sdt>
       <w:sdtPr>
         <w:rPr>
@@ -5341,6 +5510,7 @@
           <w:docPartUnique/>
         </w:docPartObj>
       </w:sdtPr>
+      <w:sdtEndPr/>
       <w:sdtContent>
         <w:p>
           <w:pPr>
@@ -5349,13 +5519,14 @@
           <w:r>
             <w:t>References</w:t>
           </w:r>
-          <w:bookmarkEnd w:id="17"/>
+          <w:bookmarkEnd w:id="18"/>
         </w:p>
         <w:sdt>
           <w:sdtPr>
             <w:id w:val="-573587230"/>
             <w:bibliography/>
           </w:sdtPr>
+          <w:sdtEndPr/>
           <w:sdtContent>
             <w:p>
               <w:pPr>
@@ -5539,6 +5710,7 @@
                 <w:rPr>
                   <w:noProof/>
                 </w:rPr>
+                <w:lastRenderedPageBreak/>
                 <w:t xml:space="preserve">Ferreiro, E. (2019). </w:t>
               </w:r>
               <w:r>
@@ -5568,7 +5740,6 @@
                 <w:rPr>
                   <w:noProof/>
                 </w:rPr>
-                <w:lastRenderedPageBreak/>
                 <w:t xml:space="preserve">Jen Beeston, C. P. (2018). </w:t>
               </w:r>
               <w:r>
@@ -5762,6 +5933,7 @@
                 <w:rPr>
                   <w:noProof/>
                 </w:rPr>
+                <w:lastRenderedPageBreak/>
                 <w:t xml:space="preserve">Theodore Lim, B. N. (2011). </w:t>
               </w:r>
               <w:r>
@@ -5791,7 +5963,6 @@
                 <w:rPr>
                   <w:noProof/>
                 </w:rPr>
-                <w:lastRenderedPageBreak/>
                 <w:t xml:space="preserve">Villanueva, J. (2019). </w:t>
               </w:r>
               <w:r>
@@ -5864,7 +6035,7 @@
 </file>
 
 <file path=word/endnotes.xml><?xml version="1.0" encoding="utf-8"?>
-<w:endnotes xmlns:wpc="http://schemas.microsoft.com/office/word/2010/wordprocessingCanvas" xmlns:cx="http://schemas.microsoft.com/office/drawing/2014/chartex" xmlns:cx1="http://schemas.microsoft.com/office/drawing/2015/9/8/chartex" xmlns:cx2="http://schemas.microsoft.com/office/drawing/2015/10/21/chartex" xmlns:cx3="http://schemas.microsoft.com/office/drawing/2016/5/9/chartex" xmlns:cx4="http://schemas.microsoft.com/office/drawing/2016/5/10/chartex" xmlns:cx5="http://schemas.microsoft.com/office/drawing/2016/5/11/chartex" xmlns:cx6="http://schemas.microsoft.com/office/drawing/2016/5/12/chartex" xmlns:cx7="http://schemas.microsoft.com/office/drawing/2016/5/13/chartex" xmlns:cx8="http://schemas.microsoft.com/office/drawing/2016/5/14/chartex" xmlns:mc="http://schemas.openxmlformats.org/markup-compatibility/2006" xmlns:aink="http://schemas.microsoft.com/office/drawing/2016/ink" xmlns:am3d="http://schemas.microsoft.com/office/drawing/2017/model3d" xmlns:o="urn:schemas-microsoft-com:office:office" xmlns:oel="http://schemas.microsoft.com/office/2019/extlst" xmlns:r="http://schemas.openxmlformats.org/officeDocument/2006/relationships" xmlns:m="http://schemas.openxmlformats.org/officeDocument/2006/math" xmlns:v="urn:schemas-microsoft-com:vml" xmlns:wp14="http://schemas.microsoft.com/office/word/2010/wordprocessingDrawing" xmlns:wp="http://schemas.openxmlformats.org/drawingml/2006/wordprocessingDrawing" xmlns:w10="urn:schemas-microsoft-com:office:word" xmlns:w="http://schemas.openxmlformats.org/wordprocessingml/2006/main" xmlns:w14="http://schemas.microsoft.com/office/word/2010/wordml" xmlns:w15="http://schemas.microsoft.com/office/word/2012/wordml" xmlns:w16cex="http://schemas.microsoft.com/office/word/2018/wordml/cex" xmlns:w16cid="http://schemas.microsoft.com/office/word/2016/wordml/cid" xmlns:w16="http://schemas.microsoft.com/office/word/2018/wordml" xmlns:w16du="http://schemas.microsoft.com/office/word/2023/wordml/word16du" xmlns:w16sdtdh="http://schemas.microsoft.com/office/word/2020/wordml/sdtdatahash" xmlns:w16se="http://schemas.microsoft.com/office/word/2015/wordml/symex" xmlns:wpg="http://schemas.microsoft.com/office/word/2010/wordprocessingGroup" xmlns:wpi="http://schemas.microsoft.com/office/word/2010/wordprocessingInk" xmlns:wne="http://schemas.microsoft.com/office/word/2006/wordml" xmlns:wps="http://schemas.microsoft.com/office/word/2010/wordprocessingShape" mc:Ignorable="w14 w15 w16se w16cid w16 w16cex w16sdtdh wp14">
+<w:endnotes xmlns:wpc="http://schemas.microsoft.com/office/word/2010/wordprocessingCanvas" xmlns:cx="http://schemas.microsoft.com/office/drawing/2014/chartex" xmlns:cx1="http://schemas.microsoft.com/office/drawing/2015/9/8/chartex" xmlns:cx2="http://schemas.microsoft.com/office/drawing/2015/10/21/chartex" xmlns:cx3="http://schemas.microsoft.com/office/drawing/2016/5/9/chartex" xmlns:cx4="http://schemas.microsoft.com/office/drawing/2016/5/10/chartex" xmlns:cx5="http://schemas.microsoft.com/office/drawing/2016/5/11/chartex" xmlns:cx6="http://schemas.microsoft.com/office/drawing/2016/5/12/chartex" xmlns:cx7="http://schemas.microsoft.com/office/drawing/2016/5/13/chartex" xmlns:cx8="http://schemas.microsoft.com/office/drawing/2016/5/14/chartex" xmlns:mc="http://schemas.openxmlformats.org/markup-compatibility/2006" xmlns:aink="http://schemas.microsoft.com/office/drawing/2016/ink" xmlns:am3d="http://schemas.microsoft.com/office/drawing/2017/model3d" xmlns:o="urn:schemas-microsoft-com:office:office" xmlns:r="http://schemas.openxmlformats.org/officeDocument/2006/relationships" xmlns:m="http://schemas.openxmlformats.org/officeDocument/2006/math" xmlns:v="urn:schemas-microsoft-com:vml" xmlns:wp14="http://schemas.microsoft.com/office/word/2010/wordprocessingDrawing" xmlns:wp="http://schemas.openxmlformats.org/drawingml/2006/wordprocessingDrawing" xmlns:w10="urn:schemas-microsoft-com:office:word" xmlns:w="http://schemas.openxmlformats.org/wordprocessingml/2006/main" xmlns:w14="http://schemas.microsoft.com/office/word/2010/wordml" xmlns:w15="http://schemas.microsoft.com/office/word/2012/wordml" xmlns:w16cid="http://schemas.microsoft.com/office/word/2016/wordml/cid" xmlns:w16se="http://schemas.microsoft.com/office/word/2015/wordml/symex" xmlns:wpg="http://schemas.microsoft.com/office/word/2010/wordprocessingGroup" xmlns:wpi="http://schemas.microsoft.com/office/word/2010/wordprocessingInk" xmlns:wne="http://schemas.microsoft.com/office/word/2006/wordml" xmlns:wps="http://schemas.microsoft.com/office/word/2010/wordprocessingShape" mc:Ignorable="w14 w15 w16se w16cid wp14">
   <w:endnote w:type="separator" w:id="-1">
     <w:p>
       <w:pPr>
@@ -5889,7 +6060,7 @@
 </file>
 
 <file path=word/footer1.xml><?xml version="1.0" encoding="utf-8"?>
-<w:ftr xmlns:wpc="http://schemas.microsoft.com/office/word/2010/wordprocessingCanvas" xmlns:cx="http://schemas.microsoft.com/office/drawing/2014/chartex" xmlns:cx1="http://schemas.microsoft.com/office/drawing/2015/9/8/chartex" xmlns:cx2="http://schemas.microsoft.com/office/drawing/2015/10/21/chartex" xmlns:cx3="http://schemas.microsoft.com/office/drawing/2016/5/9/chartex" xmlns:cx4="http://schemas.microsoft.com/office/drawing/2016/5/10/chartex" xmlns:cx5="http://schemas.microsoft.com/office/drawing/2016/5/11/chartex" xmlns:cx6="http://schemas.microsoft.com/office/drawing/2016/5/12/chartex" xmlns:cx7="http://schemas.microsoft.com/office/drawing/2016/5/13/chartex" xmlns:cx8="http://schemas.microsoft.com/office/drawing/2016/5/14/chartex" xmlns:mc="http://schemas.openxmlformats.org/markup-compatibility/2006" xmlns:aink="http://schemas.microsoft.com/office/drawing/2016/ink" xmlns:am3d="http://schemas.microsoft.com/office/drawing/2017/model3d" xmlns:o="urn:schemas-microsoft-com:office:office" xmlns:oel="http://schemas.microsoft.com/office/2019/extlst" xmlns:r="http://schemas.openxmlformats.org/officeDocument/2006/relationships" xmlns:m="http://schemas.openxmlformats.org/officeDocument/2006/math" xmlns:v="urn:schemas-microsoft-com:vml" xmlns:wp14="http://schemas.microsoft.com/office/word/2010/wordprocessingDrawing" xmlns:wp="http://schemas.openxmlformats.org/drawingml/2006/wordprocessingDrawing" xmlns:w10="urn:schemas-microsoft-com:office:word" xmlns:w="http://schemas.openxmlformats.org/wordprocessingml/2006/main" xmlns:w14="http://schemas.microsoft.com/office/word/2010/wordml" xmlns:w15="http://schemas.microsoft.com/office/word/2012/wordml" xmlns:w16cex="http://schemas.microsoft.com/office/word/2018/wordml/cex" xmlns:w16cid="http://schemas.microsoft.com/office/word/2016/wordml/cid" xmlns:w16="http://schemas.microsoft.com/office/word/2018/wordml" xmlns:w16du="http://schemas.microsoft.com/office/word/2023/wordml/word16du" xmlns:w16sdtdh="http://schemas.microsoft.com/office/word/2020/wordml/sdtdatahash" xmlns:w16se="http://schemas.microsoft.com/office/word/2015/wordml/symex" xmlns:wpg="http://schemas.microsoft.com/office/word/2010/wordprocessingGroup" xmlns:wpi="http://schemas.microsoft.com/office/word/2010/wordprocessingInk" xmlns:wne="http://schemas.microsoft.com/office/word/2006/wordml" xmlns:wps="http://schemas.microsoft.com/office/word/2010/wordprocessingShape" mc:Ignorable="w14 w15 w16se w16cid w16 w16cex w16sdtdh wp14">
+<w:ftr xmlns:wpc="http://schemas.microsoft.com/office/word/2010/wordprocessingCanvas" xmlns:cx="http://schemas.microsoft.com/office/drawing/2014/chartex" xmlns:cx1="http://schemas.microsoft.com/office/drawing/2015/9/8/chartex" xmlns:cx2="http://schemas.microsoft.com/office/drawing/2015/10/21/chartex" xmlns:cx3="http://schemas.microsoft.com/office/drawing/2016/5/9/chartex" xmlns:cx4="http://schemas.microsoft.com/office/drawing/2016/5/10/chartex" xmlns:cx5="http://schemas.microsoft.com/office/drawing/2016/5/11/chartex" xmlns:cx6="http://schemas.microsoft.com/office/drawing/2016/5/12/chartex" xmlns:cx7="http://schemas.microsoft.com/office/drawing/2016/5/13/chartex" xmlns:cx8="http://schemas.microsoft.com/office/drawing/2016/5/14/chartex" xmlns:mc="http://schemas.openxmlformats.org/markup-compatibility/2006" xmlns:aink="http://schemas.microsoft.com/office/drawing/2016/ink" xmlns:am3d="http://schemas.microsoft.com/office/drawing/2017/model3d" xmlns:o="urn:schemas-microsoft-com:office:office" xmlns:r="http://schemas.openxmlformats.org/officeDocument/2006/relationships" xmlns:m="http://schemas.openxmlformats.org/officeDocument/2006/math" xmlns:v="urn:schemas-microsoft-com:vml" xmlns:wp14="http://schemas.microsoft.com/office/word/2010/wordprocessingDrawing" xmlns:wp="http://schemas.openxmlformats.org/drawingml/2006/wordprocessingDrawing" xmlns:w10="urn:schemas-microsoft-com:office:word" xmlns:w="http://schemas.openxmlformats.org/wordprocessingml/2006/main" xmlns:w14="http://schemas.microsoft.com/office/word/2010/wordml" xmlns:w15="http://schemas.microsoft.com/office/word/2012/wordml" xmlns:w16cid="http://schemas.microsoft.com/office/word/2016/wordml/cid" xmlns:w16se="http://schemas.microsoft.com/office/word/2015/wordml/symex" xmlns:wpg="http://schemas.microsoft.com/office/word/2010/wordprocessingGroup" xmlns:wpi="http://schemas.microsoft.com/office/word/2010/wordprocessingInk" xmlns:wne="http://schemas.microsoft.com/office/word/2006/wordml" xmlns:wps="http://schemas.microsoft.com/office/word/2010/wordprocessingShape" mc:Ignorable="w14 w15 w16se w16cid wp14">
   <w:p>
     <w:pPr>
       <w:pStyle w:val="Footer"/>
@@ -5935,7 +6106,7 @@
 </file>
 
 <file path=word/footer2.xml><?xml version="1.0" encoding="utf-8"?>
-<w:ftr xmlns:wpc="http://schemas.microsoft.com/office/word/2010/wordprocessingCanvas" xmlns:cx="http://schemas.microsoft.com/office/drawing/2014/chartex" xmlns:cx1="http://schemas.microsoft.com/office/drawing/2015/9/8/chartex" xmlns:cx2="http://schemas.microsoft.com/office/drawing/2015/10/21/chartex" xmlns:cx3="http://schemas.microsoft.com/office/drawing/2016/5/9/chartex" xmlns:cx4="http://schemas.microsoft.com/office/drawing/2016/5/10/chartex" xmlns:cx5="http://schemas.microsoft.com/office/drawing/2016/5/11/chartex" xmlns:cx6="http://schemas.microsoft.com/office/drawing/2016/5/12/chartex" xmlns:cx7="http://schemas.microsoft.com/office/drawing/2016/5/13/chartex" xmlns:cx8="http://schemas.microsoft.com/office/drawing/2016/5/14/chartex" xmlns:mc="http://schemas.openxmlformats.org/markup-compatibility/2006" xmlns:aink="http://schemas.microsoft.com/office/drawing/2016/ink" xmlns:am3d="http://schemas.microsoft.com/office/drawing/2017/model3d" xmlns:o="urn:schemas-microsoft-com:office:office" xmlns:oel="http://schemas.microsoft.com/office/2019/extlst" xmlns:r="http://schemas.openxmlformats.org/officeDocument/2006/relationships" xmlns:m="http://schemas.openxmlformats.org/officeDocument/2006/math" xmlns:v="urn:schemas-microsoft-com:vml" xmlns:wp14="http://schemas.microsoft.com/office/word/2010/wordprocessingDrawing" xmlns:wp="http://schemas.openxmlformats.org/drawingml/2006/wordprocessingDrawing" xmlns:w10="urn:schemas-microsoft-com:office:word" xmlns:w="http://schemas.openxmlformats.org/wordprocessingml/2006/main" xmlns:w14="http://schemas.microsoft.com/office/word/2010/wordml" xmlns:w15="http://schemas.microsoft.com/office/word/2012/wordml" xmlns:w16cex="http://schemas.microsoft.com/office/word/2018/wordml/cex" xmlns:w16cid="http://schemas.microsoft.com/office/word/2016/wordml/cid" xmlns:w16="http://schemas.microsoft.com/office/word/2018/wordml" xmlns:w16du="http://schemas.microsoft.com/office/word/2023/wordml/word16du" xmlns:w16sdtdh="http://schemas.microsoft.com/office/word/2020/wordml/sdtdatahash" xmlns:w16se="http://schemas.microsoft.com/office/word/2015/wordml/symex" xmlns:wpg="http://schemas.microsoft.com/office/word/2010/wordprocessingGroup" xmlns:wpi="http://schemas.microsoft.com/office/word/2010/wordprocessingInk" xmlns:wne="http://schemas.microsoft.com/office/word/2006/wordml" xmlns:wps="http://schemas.microsoft.com/office/word/2010/wordprocessingShape" mc:Ignorable="w14 w15 w16se w16cid w16 w16cex w16sdtdh wp14">
+<w:ftr xmlns:wpc="http://schemas.microsoft.com/office/word/2010/wordprocessingCanvas" xmlns:cx="http://schemas.microsoft.com/office/drawing/2014/chartex" xmlns:cx1="http://schemas.microsoft.com/office/drawing/2015/9/8/chartex" xmlns:cx2="http://schemas.microsoft.com/office/drawing/2015/10/21/chartex" xmlns:cx3="http://schemas.microsoft.com/office/drawing/2016/5/9/chartex" xmlns:cx4="http://schemas.microsoft.com/office/drawing/2016/5/10/chartex" xmlns:cx5="http://schemas.microsoft.com/office/drawing/2016/5/11/chartex" xmlns:cx6="http://schemas.microsoft.com/office/drawing/2016/5/12/chartex" xmlns:cx7="http://schemas.microsoft.com/office/drawing/2016/5/13/chartex" xmlns:cx8="http://schemas.microsoft.com/office/drawing/2016/5/14/chartex" xmlns:mc="http://schemas.openxmlformats.org/markup-compatibility/2006" xmlns:aink="http://schemas.microsoft.com/office/drawing/2016/ink" xmlns:am3d="http://schemas.microsoft.com/office/drawing/2017/model3d" xmlns:o="urn:schemas-microsoft-com:office:office" xmlns:r="http://schemas.openxmlformats.org/officeDocument/2006/relationships" xmlns:m="http://schemas.openxmlformats.org/officeDocument/2006/math" xmlns:v="urn:schemas-microsoft-com:vml" xmlns:wp14="http://schemas.microsoft.com/office/word/2010/wordprocessingDrawing" xmlns:wp="http://schemas.openxmlformats.org/drawingml/2006/wordprocessingDrawing" xmlns:w10="urn:schemas-microsoft-com:office:word" xmlns:w="http://schemas.openxmlformats.org/wordprocessingml/2006/main" xmlns:w14="http://schemas.microsoft.com/office/word/2010/wordml" xmlns:w15="http://schemas.microsoft.com/office/word/2012/wordml" xmlns:w16cid="http://schemas.microsoft.com/office/word/2016/wordml/cid" xmlns:w16se="http://schemas.microsoft.com/office/word/2015/wordml/symex" xmlns:wpg="http://schemas.microsoft.com/office/word/2010/wordprocessingGroup" xmlns:wpi="http://schemas.microsoft.com/office/word/2010/wordprocessingInk" xmlns:wne="http://schemas.microsoft.com/office/word/2006/wordml" xmlns:wps="http://schemas.microsoft.com/office/word/2010/wordprocessingShape" mc:Ignorable="w14 w15 w16se w16cid wp14">
   <w:tbl>
     <w:tblPr>
       <w:tblW w:w="0" w:type="auto"/>
@@ -5996,7 +6167,7 @@
 </file>
 
 <file path=word/footnotes.xml><?xml version="1.0" encoding="utf-8"?>
-<w:footnotes xmlns:wpc="http://schemas.microsoft.com/office/word/2010/wordprocessingCanvas" xmlns:cx="http://schemas.microsoft.com/office/drawing/2014/chartex" xmlns:cx1="http://schemas.microsoft.com/office/drawing/2015/9/8/chartex" xmlns:cx2="http://schemas.microsoft.com/office/drawing/2015/10/21/chartex" xmlns:cx3="http://schemas.microsoft.com/office/drawing/2016/5/9/chartex" xmlns:cx4="http://schemas.microsoft.com/office/drawing/2016/5/10/chartex" xmlns:cx5="http://schemas.microsoft.com/office/drawing/2016/5/11/chartex" xmlns:cx6="http://schemas.microsoft.com/office/drawing/2016/5/12/chartex" xmlns:cx7="http://schemas.microsoft.com/office/drawing/2016/5/13/chartex" xmlns:cx8="http://schemas.microsoft.com/office/drawing/2016/5/14/chartex" xmlns:mc="http://schemas.openxmlformats.org/markup-compatibility/2006" xmlns:aink="http://schemas.microsoft.com/office/drawing/2016/ink" xmlns:am3d="http://schemas.microsoft.com/office/drawing/2017/model3d" xmlns:o="urn:schemas-microsoft-com:office:office" xmlns:oel="http://schemas.microsoft.com/office/2019/extlst" xmlns:r="http://schemas.openxmlformats.org/officeDocument/2006/relationships" xmlns:m="http://schemas.openxmlformats.org/officeDocument/2006/math" xmlns:v="urn:schemas-microsoft-com:vml" xmlns:wp14="http://schemas.microsoft.com/office/word/2010/wordprocessingDrawing" xmlns:wp="http://schemas.openxmlformats.org/drawingml/2006/wordprocessingDrawing" xmlns:w10="urn:schemas-microsoft-com:office:word" xmlns:w="http://schemas.openxmlformats.org/wordprocessingml/2006/main" xmlns:w14="http://schemas.microsoft.com/office/word/2010/wordml" xmlns:w15="http://schemas.microsoft.com/office/word/2012/wordml" xmlns:w16cex="http://schemas.microsoft.com/office/word/2018/wordml/cex" xmlns:w16cid="http://schemas.microsoft.com/office/word/2016/wordml/cid" xmlns:w16="http://schemas.microsoft.com/office/word/2018/wordml" xmlns:w16du="http://schemas.microsoft.com/office/word/2023/wordml/word16du" xmlns:w16sdtdh="http://schemas.microsoft.com/office/word/2020/wordml/sdtdatahash" xmlns:w16se="http://schemas.microsoft.com/office/word/2015/wordml/symex" xmlns:wpg="http://schemas.microsoft.com/office/word/2010/wordprocessingGroup" xmlns:wpi="http://schemas.microsoft.com/office/word/2010/wordprocessingInk" xmlns:wne="http://schemas.microsoft.com/office/word/2006/wordml" xmlns:wps="http://schemas.microsoft.com/office/word/2010/wordprocessingShape" mc:Ignorable="w14 w15 w16se w16cid w16 w16cex w16sdtdh wp14">
+<w:footnotes xmlns:wpc="http://schemas.microsoft.com/office/word/2010/wordprocessingCanvas" xmlns:cx="http://schemas.microsoft.com/office/drawing/2014/chartex" xmlns:cx1="http://schemas.microsoft.com/office/drawing/2015/9/8/chartex" xmlns:cx2="http://schemas.microsoft.com/office/drawing/2015/10/21/chartex" xmlns:cx3="http://schemas.microsoft.com/office/drawing/2016/5/9/chartex" xmlns:cx4="http://schemas.microsoft.com/office/drawing/2016/5/10/chartex" xmlns:cx5="http://schemas.microsoft.com/office/drawing/2016/5/11/chartex" xmlns:cx6="http://schemas.microsoft.com/office/drawing/2016/5/12/chartex" xmlns:cx7="http://schemas.microsoft.com/office/drawing/2016/5/13/chartex" xmlns:cx8="http://schemas.microsoft.com/office/drawing/2016/5/14/chartex" xmlns:mc="http://schemas.openxmlformats.org/markup-compatibility/2006" xmlns:aink="http://schemas.microsoft.com/office/drawing/2016/ink" xmlns:am3d="http://schemas.microsoft.com/office/drawing/2017/model3d" xmlns:o="urn:schemas-microsoft-com:office:office" xmlns:r="http://schemas.openxmlformats.org/officeDocument/2006/relationships" xmlns:m="http://schemas.openxmlformats.org/officeDocument/2006/math" xmlns:v="urn:schemas-microsoft-com:vml" xmlns:wp14="http://schemas.microsoft.com/office/word/2010/wordprocessingDrawing" xmlns:wp="http://schemas.openxmlformats.org/drawingml/2006/wordprocessingDrawing" xmlns:w10="urn:schemas-microsoft-com:office:word" xmlns:w="http://schemas.openxmlformats.org/wordprocessingml/2006/main" xmlns:w14="http://schemas.microsoft.com/office/word/2010/wordml" xmlns:w15="http://schemas.microsoft.com/office/word/2012/wordml" xmlns:w16cid="http://schemas.microsoft.com/office/word/2016/wordml/cid" xmlns:w16se="http://schemas.microsoft.com/office/word/2015/wordml/symex" xmlns:wpg="http://schemas.microsoft.com/office/word/2010/wordprocessingGroup" xmlns:wpi="http://schemas.microsoft.com/office/word/2010/wordprocessingInk" xmlns:wne="http://schemas.microsoft.com/office/word/2006/wordml" xmlns:wps="http://schemas.microsoft.com/office/word/2010/wordprocessingShape" mc:Ignorable="w14 w15 w16se w16cid wp14">
   <w:footnote w:type="separator" w:id="-1">
     <w:p>
       <w:pPr>
@@ -6037,7 +6208,7 @@
 </file>
 
 <file path=word/header1.xml><?xml version="1.0" encoding="utf-8"?>
-<w:hdr xmlns:wpc="http://schemas.microsoft.com/office/word/2010/wordprocessingCanvas" xmlns:cx="http://schemas.microsoft.com/office/drawing/2014/chartex" xmlns:cx1="http://schemas.microsoft.com/office/drawing/2015/9/8/chartex" xmlns:cx2="http://schemas.microsoft.com/office/drawing/2015/10/21/chartex" xmlns:cx3="http://schemas.microsoft.com/office/drawing/2016/5/9/chartex" xmlns:cx4="http://schemas.microsoft.com/office/drawing/2016/5/10/chartex" xmlns:cx5="http://schemas.microsoft.com/office/drawing/2016/5/11/chartex" xmlns:cx6="http://schemas.microsoft.com/office/drawing/2016/5/12/chartex" xmlns:cx7="http://schemas.microsoft.com/office/drawing/2016/5/13/chartex" xmlns:cx8="http://schemas.microsoft.com/office/drawing/2016/5/14/chartex" xmlns:mc="http://schemas.openxmlformats.org/markup-compatibility/2006" xmlns:aink="http://schemas.microsoft.com/office/drawing/2016/ink" xmlns:am3d="http://schemas.microsoft.com/office/drawing/2017/model3d" xmlns:o="urn:schemas-microsoft-com:office:office" xmlns:oel="http://schemas.microsoft.com/office/2019/extlst" xmlns:r="http://schemas.openxmlformats.org/officeDocument/2006/relationships" xmlns:m="http://schemas.openxmlformats.org/officeDocument/2006/math" xmlns:v="urn:schemas-microsoft-com:vml" xmlns:wp14="http://schemas.microsoft.com/office/word/2010/wordprocessingDrawing" xmlns:wp="http://schemas.openxmlformats.org/drawingml/2006/wordprocessingDrawing" xmlns:w10="urn:schemas-microsoft-com:office:word" xmlns:w="http://schemas.openxmlformats.org/wordprocessingml/2006/main" xmlns:w14="http://schemas.microsoft.com/office/word/2010/wordml" xmlns:w15="http://schemas.microsoft.com/office/word/2012/wordml" xmlns:w16cex="http://schemas.microsoft.com/office/word/2018/wordml/cex" xmlns:w16cid="http://schemas.microsoft.com/office/word/2016/wordml/cid" xmlns:w16="http://schemas.microsoft.com/office/word/2018/wordml" xmlns:w16du="http://schemas.microsoft.com/office/word/2023/wordml/word16du" xmlns:w16sdtdh="http://schemas.microsoft.com/office/word/2020/wordml/sdtdatahash" xmlns:w16se="http://schemas.microsoft.com/office/word/2015/wordml/symex" xmlns:wpg="http://schemas.microsoft.com/office/word/2010/wordprocessingGroup" xmlns:wpi="http://schemas.microsoft.com/office/word/2010/wordprocessingInk" xmlns:wne="http://schemas.microsoft.com/office/word/2006/wordml" xmlns:wps="http://schemas.microsoft.com/office/word/2010/wordprocessingShape" mc:Ignorable="w14 w15 w16se w16cid w16 w16cex w16sdtdh wp14">
+<w:hdr xmlns:wpc="http://schemas.microsoft.com/office/word/2010/wordprocessingCanvas" xmlns:cx="http://schemas.microsoft.com/office/drawing/2014/chartex" xmlns:cx1="http://schemas.microsoft.com/office/drawing/2015/9/8/chartex" xmlns:cx2="http://schemas.microsoft.com/office/drawing/2015/10/21/chartex" xmlns:cx3="http://schemas.microsoft.com/office/drawing/2016/5/9/chartex" xmlns:cx4="http://schemas.microsoft.com/office/drawing/2016/5/10/chartex" xmlns:cx5="http://schemas.microsoft.com/office/drawing/2016/5/11/chartex" xmlns:cx6="http://schemas.microsoft.com/office/drawing/2016/5/12/chartex" xmlns:cx7="http://schemas.microsoft.com/office/drawing/2016/5/13/chartex" xmlns:cx8="http://schemas.microsoft.com/office/drawing/2016/5/14/chartex" xmlns:mc="http://schemas.openxmlformats.org/markup-compatibility/2006" xmlns:aink="http://schemas.microsoft.com/office/drawing/2016/ink" xmlns:am3d="http://schemas.microsoft.com/office/drawing/2017/model3d" xmlns:o="urn:schemas-microsoft-com:office:office" xmlns:r="http://schemas.openxmlformats.org/officeDocument/2006/relationships" xmlns:m="http://schemas.openxmlformats.org/officeDocument/2006/math" xmlns:v="urn:schemas-microsoft-com:vml" xmlns:wp14="http://schemas.microsoft.com/office/word/2010/wordprocessingDrawing" xmlns:wp="http://schemas.openxmlformats.org/drawingml/2006/wordprocessingDrawing" xmlns:w10="urn:schemas-microsoft-com:office:word" xmlns:w="http://schemas.openxmlformats.org/wordprocessingml/2006/main" xmlns:w14="http://schemas.microsoft.com/office/word/2010/wordml" xmlns:w15="http://schemas.microsoft.com/office/word/2012/wordml" xmlns:w16cid="http://schemas.microsoft.com/office/word/2016/wordml/cid" xmlns:w16se="http://schemas.microsoft.com/office/word/2015/wordml/symex" xmlns:wpg="http://schemas.microsoft.com/office/word/2010/wordprocessingGroup" xmlns:wpi="http://schemas.microsoft.com/office/word/2010/wordprocessingInk" xmlns:wne="http://schemas.microsoft.com/office/word/2006/wordml" xmlns:wps="http://schemas.microsoft.com/office/word/2010/wordprocessingShape" mc:Ignorable="w14 w15 w16se w16cid wp14">
   <w:tbl>
     <w:tblPr>
       <w:tblW w:w="0" w:type="auto"/>
@@ -6098,7 +6269,7 @@
 </file>
 
 <file path=word/header2.xml><?xml version="1.0" encoding="utf-8"?>
-<w:hdr xmlns:wpc="http://schemas.microsoft.com/office/word/2010/wordprocessingCanvas" xmlns:cx="http://schemas.microsoft.com/office/drawing/2014/chartex" xmlns:cx1="http://schemas.microsoft.com/office/drawing/2015/9/8/chartex" xmlns:cx2="http://schemas.microsoft.com/office/drawing/2015/10/21/chartex" xmlns:cx3="http://schemas.microsoft.com/office/drawing/2016/5/9/chartex" xmlns:cx4="http://schemas.microsoft.com/office/drawing/2016/5/10/chartex" xmlns:cx5="http://schemas.microsoft.com/office/drawing/2016/5/11/chartex" xmlns:cx6="http://schemas.microsoft.com/office/drawing/2016/5/12/chartex" xmlns:cx7="http://schemas.microsoft.com/office/drawing/2016/5/13/chartex" xmlns:cx8="http://schemas.microsoft.com/office/drawing/2016/5/14/chartex" xmlns:mc="http://schemas.openxmlformats.org/markup-compatibility/2006" xmlns:aink="http://schemas.microsoft.com/office/drawing/2016/ink" xmlns:am3d="http://schemas.microsoft.com/office/drawing/2017/model3d" xmlns:o="urn:schemas-microsoft-com:office:office" xmlns:oel="http://schemas.microsoft.com/office/2019/extlst" xmlns:r="http://schemas.openxmlformats.org/officeDocument/2006/relationships" xmlns:m="http://schemas.openxmlformats.org/officeDocument/2006/math" xmlns:v="urn:schemas-microsoft-com:vml" xmlns:wp14="http://schemas.microsoft.com/office/word/2010/wordprocessingDrawing" xmlns:wp="http://schemas.openxmlformats.org/drawingml/2006/wordprocessingDrawing" xmlns:w10="urn:schemas-microsoft-com:office:word" xmlns:w="http://schemas.openxmlformats.org/wordprocessingml/2006/main" xmlns:w14="http://schemas.microsoft.com/office/word/2010/wordml" xmlns:w15="http://schemas.microsoft.com/office/word/2012/wordml" xmlns:w16cex="http://schemas.microsoft.com/office/word/2018/wordml/cex" xmlns:w16cid="http://schemas.microsoft.com/office/word/2016/wordml/cid" xmlns:w16="http://schemas.microsoft.com/office/word/2018/wordml" xmlns:w16du="http://schemas.microsoft.com/office/word/2023/wordml/word16du" xmlns:w16sdtdh="http://schemas.microsoft.com/office/word/2020/wordml/sdtdatahash" xmlns:w16se="http://schemas.microsoft.com/office/word/2015/wordml/symex" xmlns:wpg="http://schemas.microsoft.com/office/word/2010/wordprocessingGroup" xmlns:wpi="http://schemas.microsoft.com/office/word/2010/wordprocessingInk" xmlns:wne="http://schemas.microsoft.com/office/word/2006/wordml" xmlns:wps="http://schemas.microsoft.com/office/word/2010/wordprocessingShape" mc:Ignorable="w14 w15 w16se w16cid w16 w16cex w16sdtdh wp14">
+<w:hdr xmlns:wpc="http://schemas.microsoft.com/office/word/2010/wordprocessingCanvas" xmlns:cx="http://schemas.microsoft.com/office/drawing/2014/chartex" xmlns:cx1="http://schemas.microsoft.com/office/drawing/2015/9/8/chartex" xmlns:cx2="http://schemas.microsoft.com/office/drawing/2015/10/21/chartex" xmlns:cx3="http://schemas.microsoft.com/office/drawing/2016/5/9/chartex" xmlns:cx4="http://schemas.microsoft.com/office/drawing/2016/5/10/chartex" xmlns:cx5="http://schemas.microsoft.com/office/drawing/2016/5/11/chartex" xmlns:cx6="http://schemas.microsoft.com/office/drawing/2016/5/12/chartex" xmlns:cx7="http://schemas.microsoft.com/office/drawing/2016/5/13/chartex" xmlns:cx8="http://schemas.microsoft.com/office/drawing/2016/5/14/chartex" xmlns:mc="http://schemas.openxmlformats.org/markup-compatibility/2006" xmlns:aink="http://schemas.microsoft.com/office/drawing/2016/ink" xmlns:am3d="http://schemas.microsoft.com/office/drawing/2017/model3d" xmlns:o="urn:schemas-microsoft-com:office:office" xmlns:r="http://schemas.openxmlformats.org/officeDocument/2006/relationships" xmlns:m="http://schemas.openxmlformats.org/officeDocument/2006/math" xmlns:v="urn:schemas-microsoft-com:vml" xmlns:wp14="http://schemas.microsoft.com/office/word/2010/wordprocessingDrawing" xmlns:wp="http://schemas.openxmlformats.org/drawingml/2006/wordprocessingDrawing" xmlns:w10="urn:schemas-microsoft-com:office:word" xmlns:w="http://schemas.openxmlformats.org/wordprocessingml/2006/main" xmlns:w14="http://schemas.microsoft.com/office/word/2010/wordml" xmlns:w15="http://schemas.microsoft.com/office/word/2012/wordml" xmlns:w16cid="http://schemas.microsoft.com/office/word/2016/wordml/cid" xmlns:w16se="http://schemas.microsoft.com/office/word/2015/wordml/symex" xmlns:wpg="http://schemas.microsoft.com/office/word/2010/wordprocessingGroup" xmlns:wpi="http://schemas.microsoft.com/office/word/2010/wordprocessingInk" xmlns:wne="http://schemas.microsoft.com/office/word/2006/wordml" xmlns:wps="http://schemas.microsoft.com/office/word/2010/wordprocessingShape" mc:Ignorable="w14 w15 w16se w16cid wp14">
   <w:tbl>
     <w:tblPr>
       <w:tblW w:w="0" w:type="auto"/>
@@ -6246,7 +6417,7 @@
 </file>
 
 <file path=word/numbering.xml><?xml version="1.0" encoding="utf-8"?>
-<w:numbering xmlns:wpc="http://schemas.microsoft.com/office/word/2010/wordprocessingCanvas" xmlns:cx="http://schemas.microsoft.com/office/drawing/2014/chartex" xmlns:cx1="http://schemas.microsoft.com/office/drawing/2015/9/8/chartex" xmlns:cx2="http://schemas.microsoft.com/office/drawing/2015/10/21/chartex" xmlns:cx3="http://schemas.microsoft.com/office/drawing/2016/5/9/chartex" xmlns:cx4="http://schemas.microsoft.com/office/drawing/2016/5/10/chartex" xmlns:cx5="http://schemas.microsoft.com/office/drawing/2016/5/11/chartex" xmlns:cx6="http://schemas.microsoft.com/office/drawing/2016/5/12/chartex" xmlns:cx7="http://schemas.microsoft.com/office/drawing/2016/5/13/chartex" xmlns:cx8="http://schemas.microsoft.com/office/drawing/2016/5/14/chartex" xmlns:mc="http://schemas.openxmlformats.org/markup-compatibility/2006" xmlns:aink="http://schemas.microsoft.com/office/drawing/2016/ink" xmlns:am3d="http://schemas.microsoft.com/office/drawing/2017/model3d" xmlns:o="urn:schemas-microsoft-com:office:office" xmlns:oel="http://schemas.microsoft.com/office/2019/extlst" xmlns:r="http://schemas.openxmlformats.org/officeDocument/2006/relationships" xmlns:m="http://schemas.openxmlformats.org/officeDocument/2006/math" xmlns:v="urn:schemas-microsoft-com:vml" xmlns:wp14="http://schemas.microsoft.com/office/word/2010/wordprocessingDrawing" xmlns:wp="http://schemas.openxmlformats.org/drawingml/2006/wordprocessingDrawing" xmlns:w10="urn:schemas-microsoft-com:office:word" xmlns:w="http://schemas.openxmlformats.org/wordprocessingml/2006/main" xmlns:w14="http://schemas.microsoft.com/office/word/2010/wordml" xmlns:w15="http://schemas.microsoft.com/office/word/2012/wordml" xmlns:w16cex="http://schemas.microsoft.com/office/word/2018/wordml/cex" xmlns:w16cid="http://schemas.microsoft.com/office/word/2016/wordml/cid" xmlns:w16="http://schemas.microsoft.com/office/word/2018/wordml" xmlns:w16du="http://schemas.microsoft.com/office/word/2023/wordml/word16du" xmlns:w16sdtdh="http://schemas.microsoft.com/office/word/2020/wordml/sdtdatahash" xmlns:w16se="http://schemas.microsoft.com/office/word/2015/wordml/symex" xmlns:wpg="http://schemas.microsoft.com/office/word/2010/wordprocessingGroup" xmlns:wpi="http://schemas.microsoft.com/office/word/2010/wordprocessingInk" xmlns:wne="http://schemas.microsoft.com/office/word/2006/wordml" xmlns:wps="http://schemas.microsoft.com/office/word/2010/wordprocessingShape" mc:Ignorable="w14 w15 w16se w16cid w16 w16cex w16sdtdh wp14">
+<w:numbering xmlns:wpc="http://schemas.microsoft.com/office/word/2010/wordprocessingCanvas" xmlns:cx="http://schemas.microsoft.com/office/drawing/2014/chartex" xmlns:cx1="http://schemas.microsoft.com/office/drawing/2015/9/8/chartex" xmlns:cx2="http://schemas.microsoft.com/office/drawing/2015/10/21/chartex" xmlns:cx3="http://schemas.microsoft.com/office/drawing/2016/5/9/chartex" xmlns:cx4="http://schemas.microsoft.com/office/drawing/2016/5/10/chartex" xmlns:cx5="http://schemas.microsoft.com/office/drawing/2016/5/11/chartex" xmlns:cx6="http://schemas.microsoft.com/office/drawing/2016/5/12/chartex" xmlns:cx7="http://schemas.microsoft.com/office/drawing/2016/5/13/chartex" xmlns:cx8="http://schemas.microsoft.com/office/drawing/2016/5/14/chartex" xmlns:mc="http://schemas.openxmlformats.org/markup-compatibility/2006" xmlns:aink="http://schemas.microsoft.com/office/drawing/2016/ink" xmlns:am3d="http://schemas.microsoft.com/office/drawing/2017/model3d" xmlns:o="urn:schemas-microsoft-com:office:office" xmlns:r="http://schemas.openxmlformats.org/officeDocument/2006/relationships" xmlns:m="http://schemas.openxmlformats.org/officeDocument/2006/math" xmlns:v="urn:schemas-microsoft-com:vml" xmlns:wp14="http://schemas.microsoft.com/office/word/2010/wordprocessingDrawing" xmlns:wp="http://schemas.openxmlformats.org/drawingml/2006/wordprocessingDrawing" xmlns:w10="urn:schemas-microsoft-com:office:word" xmlns:w="http://schemas.openxmlformats.org/wordprocessingml/2006/main" xmlns:w14="http://schemas.microsoft.com/office/word/2010/wordml" xmlns:w15="http://schemas.microsoft.com/office/word/2012/wordml" xmlns:w16cid="http://schemas.microsoft.com/office/word/2016/wordml/cid" xmlns:w16se="http://schemas.microsoft.com/office/word/2015/wordml/symex" xmlns:wpg="http://schemas.microsoft.com/office/word/2010/wordprocessingGroup" xmlns:wpi="http://schemas.microsoft.com/office/word/2010/wordprocessingInk" xmlns:wne="http://schemas.microsoft.com/office/word/2006/wordml" xmlns:wps="http://schemas.microsoft.com/office/word/2010/wordprocessingShape" mc:Ignorable="w14 w15 w16se w16cid wp14">
   <w:abstractNum w:abstractNumId="0" w15:restartNumberingAfterBreak="0">
     <w:nsid w:val="055B1CEC"/>
     <w:multiLevelType w:val="hybridMultilevel"/>
@@ -8252,53 +8423,53 @@
       </w:rPr>
     </w:lvl>
   </w:abstractNum>
-  <w:num w:numId="1" w16cid:durableId="491288651">
+  <w:num w:numId="1">
     <w:abstractNumId w:val="9"/>
   </w:num>
-  <w:num w:numId="2" w16cid:durableId="422804338">
+  <w:num w:numId="2">
     <w:abstractNumId w:val="6"/>
   </w:num>
-  <w:num w:numId="3" w16cid:durableId="1623076755">
+  <w:num w:numId="3">
     <w:abstractNumId w:val="2"/>
   </w:num>
-  <w:num w:numId="4" w16cid:durableId="1229724990">
+  <w:num w:numId="4">
     <w:abstractNumId w:val="1"/>
   </w:num>
-  <w:num w:numId="5" w16cid:durableId="1400712877">
+  <w:num w:numId="5">
     <w:abstractNumId w:val="3"/>
   </w:num>
-  <w:num w:numId="6" w16cid:durableId="1678070359">
+  <w:num w:numId="6">
     <w:abstractNumId w:val="10"/>
   </w:num>
-  <w:num w:numId="7" w16cid:durableId="1523202858">
+  <w:num w:numId="7">
     <w:abstractNumId w:val="13"/>
   </w:num>
-  <w:num w:numId="8" w16cid:durableId="1293172059">
+  <w:num w:numId="8">
     <w:abstractNumId w:val="4"/>
   </w:num>
-  <w:num w:numId="9" w16cid:durableId="1736080235">
+  <w:num w:numId="9">
     <w:abstractNumId w:val="5"/>
   </w:num>
-  <w:num w:numId="10" w16cid:durableId="459345471">
+  <w:num w:numId="10">
     <w:abstractNumId w:val="7"/>
   </w:num>
-  <w:num w:numId="11" w16cid:durableId="1221673738">
+  <w:num w:numId="11">
     <w:abstractNumId w:val="12"/>
   </w:num>
-  <w:num w:numId="12" w16cid:durableId="807165623">
+  <w:num w:numId="12">
     <w:abstractNumId w:val="8"/>
   </w:num>
-  <w:num w:numId="13" w16cid:durableId="873034803">
+  <w:num w:numId="13">
     <w:abstractNumId w:val="11"/>
   </w:num>
-  <w:num w:numId="14" w16cid:durableId="14891310">
+  <w:num w:numId="14">
     <w:abstractNumId w:val="0"/>
   </w:num>
 </w:numbering>
 </file>
 
 <file path=word/styles.xml><?xml version="1.0" encoding="utf-8"?>
-<w:styles xmlns:mc="http://schemas.openxmlformats.org/markup-compatibility/2006" xmlns:r="http://schemas.openxmlformats.org/officeDocument/2006/relationships" xmlns:w="http://schemas.openxmlformats.org/wordprocessingml/2006/main" xmlns:w14="http://schemas.microsoft.com/office/word/2010/wordml" xmlns:w15="http://schemas.microsoft.com/office/word/2012/wordml" xmlns:w16cex="http://schemas.microsoft.com/office/word/2018/wordml/cex" xmlns:w16cid="http://schemas.microsoft.com/office/word/2016/wordml/cid" xmlns:w16="http://schemas.microsoft.com/office/word/2018/wordml" xmlns:w16sdtdh="http://schemas.microsoft.com/office/word/2020/wordml/sdtdatahash" xmlns:w16se="http://schemas.microsoft.com/office/word/2015/wordml/symex" mc:Ignorable="w14 w15 w16se w16cid w16 w16cex w16sdtdh">
+<w:styles xmlns:mc="http://schemas.openxmlformats.org/markup-compatibility/2006" xmlns:r="http://schemas.openxmlformats.org/officeDocument/2006/relationships" xmlns:w="http://schemas.openxmlformats.org/wordprocessingml/2006/main" xmlns:w14="http://schemas.microsoft.com/office/word/2010/wordml" xmlns:w15="http://schemas.microsoft.com/office/word/2012/wordml" xmlns:w16cid="http://schemas.microsoft.com/office/word/2016/wordml/cid" xmlns:w16se="http://schemas.microsoft.com/office/word/2015/wordml/symex" mc:Ignorable="w14 w15 w16se w16cid">
   <w:docDefaults>
     <w:rPrDefault>
       <w:rPr>
@@ -8308,7 +8479,7 @@
     </w:rPrDefault>
     <w:pPrDefault/>
   </w:docDefaults>
-  <w:latentStyles w:defLockedState="0" w:defUIPriority="99" w:defSemiHidden="0" w:defUnhideWhenUsed="0" w:defQFormat="0" w:count="376">
+  <w:latentStyles w:defLockedState="0" w:defUIPriority="99" w:defSemiHidden="0" w:defUnhideWhenUsed="0" w:defQFormat="0" w:count="375">
     <w:lsdException w:name="Normal" w:uiPriority="0" w:qFormat="1"/>
     <w:lsdException w:name="heading 1" w:uiPriority="9" w:qFormat="1"/>
     <w:lsdException w:name="heading 2" w:semiHidden="1" w:uiPriority="9" w:unhideWhenUsed="1" w:qFormat="1"/>
@@ -8414,6 +8585,7 @@
     <w:lsdException w:name="HTML Sample" w:semiHidden="1" w:unhideWhenUsed="1"/>
     <w:lsdException w:name="HTML Typewriter" w:semiHidden="1" w:unhideWhenUsed="1"/>
     <w:lsdException w:name="HTML Variable" w:semiHidden="1" w:unhideWhenUsed="1"/>
+    <w:lsdException w:name="Normal Table" w:semiHidden="1" w:unhideWhenUsed="1"/>
     <w:lsdException w:name="annotation subject" w:semiHidden="1" w:unhideWhenUsed="1"/>
     <w:lsdException w:name="No List" w:semiHidden="1" w:unhideWhenUsed="1"/>
     <w:lsdException w:name="Outline List 1" w:semiHidden="1" w:unhideWhenUsed="1"/>
@@ -8460,8 +8632,10 @@
     <w:lsdException w:name="Table Subtle 2" w:semiHidden="1" w:unhideWhenUsed="1"/>
     <w:lsdException w:name="Table Web 1" w:semiHidden="1" w:unhideWhenUsed="1"/>
     <w:lsdException w:name="Table Web 2" w:semiHidden="1" w:unhideWhenUsed="1"/>
+    <w:lsdException w:name="Table Web 3" w:semiHidden="1" w:unhideWhenUsed="1"/>
     <w:lsdException w:name="Balloon Text" w:semiHidden="1" w:unhideWhenUsed="1"/>
     <w:lsdException w:name="Table Grid" w:uiPriority="39"/>
+    <w:lsdException w:name="Table Theme" w:semiHidden="1" w:unhideWhenUsed="1"/>
     <w:lsdException w:name="Placeholder Text" w:semiHidden="1"/>
     <w:lsdException w:name="No Spacing" w:uiPriority="1" w:qFormat="1"/>
     <w:lsdException w:name="Light Shading" w:uiPriority="60"/>
@@ -8681,7 +8855,6 @@
     <w:lsdException w:name="Smart Hyperlink" w:semiHidden="1" w:unhideWhenUsed="1"/>
     <w:lsdException w:name="Hashtag" w:semiHidden="1" w:unhideWhenUsed="1"/>
     <w:lsdException w:name="Unresolved Mention" w:semiHidden="1" w:unhideWhenUsed="1"/>
-    <w:lsdException w:name="Smart Link" w:semiHidden="1" w:unhideWhenUsed="1"/>
   </w:latentStyles>
   <w:style w:type="paragraph" w:default="1" w:styleId="Normal">
     <w:name w:val="Normal"/>
@@ -9106,7 +9279,7 @@
 </file>
 
 <file path=word/glossary/document.xml><?xml version="1.0" encoding="utf-8"?>
-<w:glossaryDocument xmlns:wpc="http://schemas.microsoft.com/office/word/2010/wordprocessingCanvas" xmlns:cx="http://schemas.microsoft.com/office/drawing/2014/chartex" xmlns:cx1="http://schemas.microsoft.com/office/drawing/2015/9/8/chartex" xmlns:cx2="http://schemas.microsoft.com/office/drawing/2015/10/21/chartex" xmlns:cx3="http://schemas.microsoft.com/office/drawing/2016/5/9/chartex" xmlns:cx4="http://schemas.microsoft.com/office/drawing/2016/5/10/chartex" xmlns:cx5="http://schemas.microsoft.com/office/drawing/2016/5/11/chartex" xmlns:cx6="http://schemas.microsoft.com/office/drawing/2016/5/12/chartex" xmlns:cx7="http://schemas.microsoft.com/office/drawing/2016/5/13/chartex" xmlns:cx8="http://schemas.microsoft.com/office/drawing/2016/5/14/chartex" xmlns:mc="http://schemas.openxmlformats.org/markup-compatibility/2006" xmlns:aink="http://schemas.microsoft.com/office/drawing/2016/ink" xmlns:am3d="http://schemas.microsoft.com/office/drawing/2017/model3d" xmlns:o="urn:schemas-microsoft-com:office:office" xmlns:oel="http://schemas.microsoft.com/office/2019/extlst" xmlns:r="http://schemas.openxmlformats.org/officeDocument/2006/relationships" xmlns:m="http://schemas.openxmlformats.org/officeDocument/2006/math" xmlns:v="urn:schemas-microsoft-com:vml" xmlns:wp14="http://schemas.microsoft.com/office/word/2010/wordprocessingDrawing" xmlns:wp="http://schemas.openxmlformats.org/drawingml/2006/wordprocessingDrawing" xmlns:w10="urn:schemas-microsoft-com:office:word" xmlns:w="http://schemas.openxmlformats.org/wordprocessingml/2006/main" xmlns:w14="http://schemas.microsoft.com/office/word/2010/wordml" xmlns:w15="http://schemas.microsoft.com/office/word/2012/wordml" xmlns:w16cex="http://schemas.microsoft.com/office/word/2018/wordml/cex" xmlns:w16cid="http://schemas.microsoft.com/office/word/2016/wordml/cid" xmlns:w16="http://schemas.microsoft.com/office/word/2018/wordml" xmlns:w16du="http://schemas.microsoft.com/office/word/2023/wordml/word16du" xmlns:w16sdtdh="http://schemas.microsoft.com/office/word/2020/wordml/sdtdatahash" xmlns:w16se="http://schemas.microsoft.com/office/word/2015/wordml/symex" xmlns:wpg="http://schemas.microsoft.com/office/word/2010/wordprocessingGroup" xmlns:wpi="http://schemas.microsoft.com/office/word/2010/wordprocessingInk" xmlns:wne="http://schemas.microsoft.com/office/word/2006/wordml" xmlns:wps="http://schemas.microsoft.com/office/word/2010/wordprocessingShape" mc:Ignorable="w14 w15 w16se w16cid w16 w16cex w16sdtdh wp14">
+<w:glossaryDocument xmlns:wpc="http://schemas.microsoft.com/office/word/2010/wordprocessingCanvas" xmlns:cx="http://schemas.microsoft.com/office/drawing/2014/chartex" xmlns:cx1="http://schemas.microsoft.com/office/drawing/2015/9/8/chartex" xmlns:cx2="http://schemas.microsoft.com/office/drawing/2015/10/21/chartex" xmlns:cx3="http://schemas.microsoft.com/office/drawing/2016/5/9/chartex" xmlns:cx4="http://schemas.microsoft.com/office/drawing/2016/5/10/chartex" xmlns:cx5="http://schemas.microsoft.com/office/drawing/2016/5/11/chartex" xmlns:cx6="http://schemas.microsoft.com/office/drawing/2016/5/12/chartex" xmlns:cx7="http://schemas.microsoft.com/office/drawing/2016/5/13/chartex" xmlns:cx8="http://schemas.microsoft.com/office/drawing/2016/5/14/chartex" xmlns:mc="http://schemas.openxmlformats.org/markup-compatibility/2006" xmlns:aink="http://schemas.microsoft.com/office/drawing/2016/ink" xmlns:am3d="http://schemas.microsoft.com/office/drawing/2017/model3d" xmlns:o="urn:schemas-microsoft-com:office:office" xmlns:r="http://schemas.openxmlformats.org/officeDocument/2006/relationships" xmlns:m="http://schemas.openxmlformats.org/officeDocument/2006/math" xmlns:v="urn:schemas-microsoft-com:vml" xmlns:wp14="http://schemas.microsoft.com/office/word/2010/wordprocessingDrawing" xmlns:wp="http://schemas.openxmlformats.org/drawingml/2006/wordprocessingDrawing" xmlns:w10="urn:schemas-microsoft-com:office:word" xmlns:w="http://schemas.openxmlformats.org/wordprocessingml/2006/main" xmlns:w14="http://schemas.microsoft.com/office/word/2010/wordml" xmlns:w15="http://schemas.microsoft.com/office/word/2012/wordml" xmlns:w16cid="http://schemas.microsoft.com/office/word/2016/wordml/cid" xmlns:w16se="http://schemas.microsoft.com/office/word/2015/wordml/symex" xmlns:wpg="http://schemas.microsoft.com/office/word/2010/wordprocessingGroup" xmlns:wpi="http://schemas.microsoft.com/office/word/2010/wordprocessingInk" xmlns:wne="http://schemas.microsoft.com/office/word/2006/wordml" xmlns:wps="http://schemas.microsoft.com/office/word/2010/wordprocessingShape" mc:Ignorable="w14 w15 w16se w16cid wp14">
   <w:docParts>
     <w:docPart>
       <w:docPartPr>
@@ -9132,7 +9305,7 @@
 </file>
 
 <file path=word/glossary/fontTable.xml><?xml version="1.0" encoding="utf-8"?>
-<w:fonts xmlns:mc="http://schemas.openxmlformats.org/markup-compatibility/2006" xmlns:r="http://schemas.openxmlformats.org/officeDocument/2006/relationships" xmlns:w="http://schemas.openxmlformats.org/wordprocessingml/2006/main" xmlns:w14="http://schemas.microsoft.com/office/word/2010/wordml" xmlns:w15="http://schemas.microsoft.com/office/word/2012/wordml" xmlns:w16cex="http://schemas.microsoft.com/office/word/2018/wordml/cex" xmlns:w16cid="http://schemas.microsoft.com/office/word/2016/wordml/cid" xmlns:w16="http://schemas.microsoft.com/office/word/2018/wordml" xmlns:w16sdtdh="http://schemas.microsoft.com/office/word/2020/wordml/sdtdatahash" xmlns:w16se="http://schemas.microsoft.com/office/word/2015/wordml/symex" mc:Ignorable="w14 w15 w16se w16cid w16 w16cex w16sdtdh">
+<w:fonts xmlns:mc="http://schemas.openxmlformats.org/markup-compatibility/2006" xmlns:r="http://schemas.openxmlformats.org/officeDocument/2006/relationships" xmlns:w="http://schemas.openxmlformats.org/wordprocessingml/2006/main" xmlns:w14="http://schemas.microsoft.com/office/word/2010/wordml" xmlns:w15="http://schemas.microsoft.com/office/word/2012/wordml" xmlns:w16cid="http://schemas.microsoft.com/office/word/2016/wordml/cid" xmlns:w16se="http://schemas.microsoft.com/office/word/2015/wordml/symex" mc:Ignorable="w14 w15 w16se w16cid">
   <w:font w:name="Symbol">
     <w:panose1 w:val="05050102010706020507"/>
     <w:charset w:val="02"/>
@@ -9179,7 +9352,7 @@
     <w:charset w:val="00"/>
     <w:family w:val="swiss"/>
     <w:pitch w:val="variable"/>
-    <w:sig w:usb0="E4002EFF" w:usb1="C200247B" w:usb2="00000009" w:usb3="00000000" w:csb0="000001FF" w:csb1="00000000"/>
+    <w:sig w:usb0="E4002EFF" w:usb1="C000247B" w:usb2="00000009" w:usb3="00000000" w:csb0="000001FF" w:csb1="00000000"/>
   </w:font>
   <w:font w:name="Yu Mincho">
     <w:charset w:val="80"/>
@@ -9199,13 +9372,13 @@
     <w:charset w:val="00"/>
     <w:family w:val="swiss"/>
     <w:pitch w:val="variable"/>
-    <w:sig w:usb0="E4002EFF" w:usb1="C200247B" w:usb2="00000009" w:usb3="00000000" w:csb0="000001FF" w:csb1="00000000"/>
+    <w:sig w:usb0="E4002EFF" w:usb1="C000247B" w:usb2="00000009" w:usb3="00000000" w:csb0="000001FF" w:csb1="00000000"/>
   </w:font>
 </w:fonts>
 </file>
 
 <file path=word/glossary/settings.xml><?xml version="1.0" encoding="utf-8"?>
-<w:settings xmlns:mc="http://schemas.openxmlformats.org/markup-compatibility/2006" xmlns:o="urn:schemas-microsoft-com:office:office" xmlns:r="http://schemas.openxmlformats.org/officeDocument/2006/relationships" xmlns:m="http://schemas.openxmlformats.org/officeDocument/2006/math" xmlns:v="urn:schemas-microsoft-com:vml" xmlns:w10="urn:schemas-microsoft-com:office:word" xmlns:w="http://schemas.openxmlformats.org/wordprocessingml/2006/main" xmlns:w14="http://schemas.microsoft.com/office/word/2010/wordml" xmlns:w15="http://schemas.microsoft.com/office/word/2012/wordml" xmlns:w16cex="http://schemas.microsoft.com/office/word/2018/wordml/cex" xmlns:w16cid="http://schemas.microsoft.com/office/word/2016/wordml/cid" xmlns:w16="http://schemas.microsoft.com/office/word/2018/wordml" xmlns:w16sdtdh="http://schemas.microsoft.com/office/word/2020/wordml/sdtdatahash" xmlns:w16se="http://schemas.microsoft.com/office/word/2015/wordml/symex" xmlns:sl="http://schemas.openxmlformats.org/schemaLibrary/2006/main" mc:Ignorable="w14 w15 w16se w16cid w16 w16cex w16sdtdh">
+<w:settings xmlns:mc="http://schemas.openxmlformats.org/markup-compatibility/2006" xmlns:o="urn:schemas-microsoft-com:office:office" xmlns:r="http://schemas.openxmlformats.org/officeDocument/2006/relationships" xmlns:m="http://schemas.openxmlformats.org/officeDocument/2006/math" xmlns:v="urn:schemas-microsoft-com:vml" xmlns:w10="urn:schemas-microsoft-com:office:word" xmlns:w="http://schemas.openxmlformats.org/wordprocessingml/2006/main" xmlns:w14="http://schemas.microsoft.com/office/word/2010/wordml" xmlns:w15="http://schemas.microsoft.com/office/word/2012/wordml" xmlns:w16cid="http://schemas.microsoft.com/office/word/2016/wordml/cid" xmlns:w16se="http://schemas.microsoft.com/office/word/2015/wordml/symex" xmlns:sl="http://schemas.openxmlformats.org/schemaLibrary/2006/main" mc:Ignorable="w14 w15 w16se w16cid">
   <w:defaultTabStop w:val="720"/>
   <w:characterSpacingControl w:val="doNotCompress"/>
   <w:compat>
@@ -9218,6 +9391,7 @@
     <w:rsid w:val="003A2811"/>
     <w:rsid w:val="00C03B4D"/>
     <w:rsid w:val="00D00876"/>
+    <w:rsid w:val="00D60DB7"/>
   </w:rsids>
   <m:mathPr>
     <m:mathFont m:val="Cambria Math"/>
@@ -9240,7 +9414,7 @@
 </file>
 
 <file path=word/glossary/styles.xml><?xml version="1.0" encoding="utf-8"?>
-<w:styles xmlns:mc="http://schemas.openxmlformats.org/markup-compatibility/2006" xmlns:r="http://schemas.openxmlformats.org/officeDocument/2006/relationships" xmlns:w="http://schemas.openxmlformats.org/wordprocessingml/2006/main" xmlns:w14="http://schemas.microsoft.com/office/word/2010/wordml" xmlns:w15="http://schemas.microsoft.com/office/word/2012/wordml" xmlns:w16cex="http://schemas.microsoft.com/office/word/2018/wordml/cex" xmlns:w16cid="http://schemas.microsoft.com/office/word/2016/wordml/cid" xmlns:w16="http://schemas.microsoft.com/office/word/2018/wordml" xmlns:w16sdtdh="http://schemas.microsoft.com/office/word/2020/wordml/sdtdatahash" xmlns:w16se="http://schemas.microsoft.com/office/word/2015/wordml/symex" mc:Ignorable="w14 w15 w16se w16cid w16 w16cex w16sdtdh">
+<w:styles xmlns:mc="http://schemas.openxmlformats.org/markup-compatibility/2006" xmlns:r="http://schemas.openxmlformats.org/officeDocument/2006/relationships" xmlns:w="http://schemas.openxmlformats.org/wordprocessingml/2006/main" xmlns:w14="http://schemas.microsoft.com/office/word/2010/wordml" xmlns:w15="http://schemas.microsoft.com/office/word/2012/wordml" xmlns:w16cid="http://schemas.microsoft.com/office/word/2016/wordml/cid" xmlns:w16se="http://schemas.microsoft.com/office/word/2015/wordml/symex" mc:Ignorable="w14 w15 w16se w16cid">
   <w:docDefaults>
     <w:rPrDefault>
       <w:rPr>
@@ -9256,7 +9430,7 @@
       </w:pPr>
     </w:pPrDefault>
   </w:docDefaults>
-  <w:latentStyles w:defLockedState="0" w:defUIPriority="99" w:defSemiHidden="0" w:defUnhideWhenUsed="0" w:defQFormat="0" w:count="376">
+  <w:latentStyles w:defLockedState="0" w:defUIPriority="99" w:defSemiHidden="0" w:defUnhideWhenUsed="0" w:defQFormat="0" w:count="375">
     <w:lsdException w:name="Normal" w:uiPriority="0" w:qFormat="1"/>
     <w:lsdException w:name="heading 1" w:uiPriority="9" w:qFormat="1"/>
     <w:lsdException w:name="heading 2" w:semiHidden="1" w:uiPriority="9" w:unhideWhenUsed="1" w:qFormat="1"/>
@@ -9362,6 +9536,7 @@
     <w:lsdException w:name="HTML Sample" w:semiHidden="1" w:unhideWhenUsed="1"/>
     <w:lsdException w:name="HTML Typewriter" w:semiHidden="1" w:unhideWhenUsed="1"/>
     <w:lsdException w:name="HTML Variable" w:semiHidden="1" w:unhideWhenUsed="1"/>
+    <w:lsdException w:name="Normal Table" w:semiHidden="1" w:unhideWhenUsed="1"/>
     <w:lsdException w:name="annotation subject" w:semiHidden="1" w:unhideWhenUsed="1"/>
     <w:lsdException w:name="No List" w:semiHidden="1" w:unhideWhenUsed="1"/>
     <w:lsdException w:name="Outline List 1" w:semiHidden="1" w:unhideWhenUsed="1"/>
@@ -9408,8 +9583,10 @@
     <w:lsdException w:name="Table Subtle 2" w:semiHidden="1" w:unhideWhenUsed="1"/>
     <w:lsdException w:name="Table Web 1" w:semiHidden="1" w:unhideWhenUsed="1"/>
     <w:lsdException w:name="Table Web 2" w:semiHidden="1" w:unhideWhenUsed="1"/>
+    <w:lsdException w:name="Table Web 3" w:semiHidden="1" w:unhideWhenUsed="1"/>
     <w:lsdException w:name="Balloon Text" w:semiHidden="1" w:unhideWhenUsed="1"/>
     <w:lsdException w:name="Table Grid" w:uiPriority="39"/>
+    <w:lsdException w:name="Table Theme" w:semiHidden="1" w:unhideWhenUsed="1"/>
     <w:lsdException w:name="Placeholder Text" w:semiHidden="1"/>
     <w:lsdException w:name="No Spacing" w:uiPriority="1" w:qFormat="1"/>
     <w:lsdException w:name="Light Shading" w:uiPriority="60"/>
@@ -9629,7 +9806,6 @@
     <w:lsdException w:name="Smart Hyperlink" w:semiHidden="1" w:unhideWhenUsed="1"/>
     <w:lsdException w:name="Hashtag" w:semiHidden="1" w:unhideWhenUsed="1"/>
     <w:lsdException w:name="Unresolved Mention" w:semiHidden="1" w:unhideWhenUsed="1"/>
-    <w:lsdException w:name="Smart Link" w:semiHidden="1" w:unhideWhenUsed="1"/>
   </w:latentStyles>
   <w:style w:type="paragraph" w:default="1" w:styleId="Normal">
     <w:name w:val="Normal"/>
@@ -9666,7 +9842,7 @@
 </file>
 
 <file path=word/glossary/webSettings.xml><?xml version="1.0" encoding="utf-8"?>
-<w:webSettings xmlns:mc="http://schemas.openxmlformats.org/markup-compatibility/2006" xmlns:r="http://schemas.openxmlformats.org/officeDocument/2006/relationships" xmlns:w="http://schemas.openxmlformats.org/wordprocessingml/2006/main" xmlns:w14="http://schemas.microsoft.com/office/word/2010/wordml" xmlns:w15="http://schemas.microsoft.com/office/word/2012/wordml" xmlns:w16cex="http://schemas.microsoft.com/office/word/2018/wordml/cex" xmlns:w16cid="http://schemas.microsoft.com/office/word/2016/wordml/cid" xmlns:w16="http://schemas.microsoft.com/office/word/2018/wordml" xmlns:w16sdtdh="http://schemas.microsoft.com/office/word/2020/wordml/sdtdatahash" xmlns:w16se="http://schemas.microsoft.com/office/word/2015/wordml/symex" mc:Ignorable="w14 w15 w16se w16cid w16 w16cex w16sdtdh"/>
+<w:webSettings xmlns:mc="http://schemas.openxmlformats.org/markup-compatibility/2006" xmlns:r="http://schemas.openxmlformats.org/officeDocument/2006/relationships" xmlns:w="http://schemas.openxmlformats.org/wordprocessingml/2006/main" xmlns:w14="http://schemas.microsoft.com/office/word/2010/wordml" xmlns:w15="http://schemas.microsoft.com/office/word/2012/wordml" xmlns:w16cid="http://schemas.microsoft.com/office/word/2016/wordml/cid" xmlns:w16se="http://schemas.microsoft.com/office/word/2015/wordml/symex" mc:Ignorable="w14 w15 w16se w16cid"/>
 </file>
 
 <file path=word/theme/theme1.xml><?xml version="1.0" encoding="utf-8"?>
@@ -9965,6 +10141,21 @@
 </file>
 
 <file path=customXml/item1.xml><?xml version="1.0" encoding="utf-8"?>
+<?mso-contentType ?>
+<FormTemplates xmlns="http://schemas.microsoft.com/sharepoint/v3/contenttype/forms">
+  <Display>DocumentLibraryForm</Display>
+  <Edit>DocumentLibraryForm</Edit>
+  <New>DocumentLibraryForm</New>
+</FormTemplates>
+</file>
+
+<file path=customXml/item2.xml><?xml version="1.0" encoding="utf-8"?>
+<p:properties xmlns:p="http://schemas.microsoft.com/office/2006/metadata/properties" xmlns:xsi="http://www.w3.org/2001/XMLSchema-instance" xmlns:pc="http://schemas.microsoft.com/office/infopath/2007/PartnerControls">
+  <documentManagement/>
+</p:properties>
+</file>
+
+<file path=customXml/item3.xml><?xml version="1.0" encoding="utf-8"?>
 <ct:contentTypeSchema xmlns:ct="http://schemas.microsoft.com/office/2006/metadata/contentType" xmlns:ma="http://schemas.microsoft.com/office/2006/metadata/properties/metaAttributes" ct:_="" ma:_="" ma:contentTypeName="Document" ma:contentTypeID="0x010100B4B3963D136B89489C303B1F134CDEFE" ma:contentTypeVersion="2" ma:contentTypeDescription="Create a new document." ma:contentTypeScope="" ma:versionID="308c9ae795ee33ed826f6ffffe232275">
   <xsd:schema xmlns:xsd="http://www.w3.org/2001/XMLSchema" xmlns:xs="http://www.w3.org/2001/XMLSchema" xmlns:p="http://schemas.microsoft.com/office/2006/metadata/properties" xmlns:ns2="3d09ae41-e7b8-4678-82ce-f613907bc86b" targetNamespace="http://schemas.microsoft.com/office/2006/metadata/properties" ma:root="true" ma:fieldsID="ae9e1e531943a4b87ea1040b939bb65d" ns2:_="">
     <xsd:import namespace="3d09ae41-e7b8-4678-82ce-f613907bc86b"/>
@@ -10094,21 +10285,6 @@
     <xs:element name="TermId" type="xs:string"/>
   </xs:schema>
 </ct:contentTypeSchema>
-</file>
-
-<file path=customXml/item2.xml><?xml version="1.0" encoding="utf-8"?>
-<p:properties xmlns:p="http://schemas.microsoft.com/office/2006/metadata/properties" xmlns:xsi="http://www.w3.org/2001/XMLSchema-instance" xmlns:pc="http://schemas.microsoft.com/office/infopath/2007/PartnerControls">
-  <documentManagement/>
-</p:properties>
-</file>
-
-<file path=customXml/item3.xml><?xml version="1.0" encoding="utf-8"?>
-<?mso-contentType ?>
-<FormTemplates xmlns="http://schemas.microsoft.com/sharepoint/v3/contenttype/forms">
-  <Display>DocumentLibraryForm</Display>
-  <Edit>DocumentLibraryForm</Edit>
-  <New>DocumentLibraryForm</New>
-</FormTemplates>
 </file>
 
 <file path=customXml/item4.xml><?xml version="1.0" encoding="utf-8"?>
@@ -10530,6 +10706,23 @@
 </file>
 
 <file path=customXml/itemProps1.xml><?xml version="1.0" encoding="utf-8"?>
+<ds:datastoreItem xmlns:ds="http://schemas.openxmlformats.org/officeDocument/2006/customXml" ds:itemID="{62938047-4573-473E-BF0E-290566D59595}">
+  <ds:schemaRefs>
+    <ds:schemaRef ds:uri="http://schemas.microsoft.com/sharepoint/v3/contenttype/forms"/>
+  </ds:schemaRefs>
+</ds:datastoreItem>
+</file>
+
+<file path=customXml/itemProps2.xml><?xml version="1.0" encoding="utf-8"?>
+<ds:datastoreItem xmlns:ds="http://schemas.openxmlformats.org/officeDocument/2006/customXml" ds:itemID="{B81975BD-F3A5-4B76-88D3-92416F194EA7}">
+  <ds:schemaRefs>
+    <ds:schemaRef ds:uri="http://schemas.microsoft.com/office/2006/metadata/properties"/>
+    <ds:schemaRef ds:uri="http://schemas.microsoft.com/office/infopath/2007/PartnerControls"/>
+  </ds:schemaRefs>
+</ds:datastoreItem>
+</file>
+
+<file path=customXml/itemProps3.xml><?xml version="1.0" encoding="utf-8"?>
 <ds:datastoreItem xmlns:ds="http://schemas.openxmlformats.org/officeDocument/2006/customXml" ds:itemID="{2565A03E-28DF-494F-BAE7-C32272330B83}">
   <ds:schemaRefs>
     <ds:schemaRef ds:uri="http://schemas.microsoft.com/office/2006/metadata/contentType"/>
@@ -10547,25 +10740,8 @@
 </ds:datastoreItem>
 </file>
 
-<file path=customXml/itemProps2.xml><?xml version="1.0" encoding="utf-8"?>
-<ds:datastoreItem xmlns:ds="http://schemas.openxmlformats.org/officeDocument/2006/customXml" ds:itemID="{B81975BD-F3A5-4B76-88D3-92416F194EA7}">
-  <ds:schemaRefs>
-    <ds:schemaRef ds:uri="http://schemas.microsoft.com/office/2006/metadata/properties"/>
-    <ds:schemaRef ds:uri="http://schemas.microsoft.com/office/infopath/2007/PartnerControls"/>
-  </ds:schemaRefs>
-</ds:datastoreItem>
-</file>
-
-<file path=customXml/itemProps3.xml><?xml version="1.0" encoding="utf-8"?>
-<ds:datastoreItem xmlns:ds="http://schemas.openxmlformats.org/officeDocument/2006/customXml" ds:itemID="{62938047-4573-473E-BF0E-290566D59595}">
-  <ds:schemaRefs>
-    <ds:schemaRef ds:uri="http://schemas.microsoft.com/sharepoint/v3/contenttype/forms"/>
-  </ds:schemaRefs>
-</ds:datastoreItem>
-</file>
-
 <file path=customXml/itemProps4.xml><?xml version="1.0" encoding="utf-8"?>
-<ds:datastoreItem xmlns:ds="http://schemas.openxmlformats.org/officeDocument/2006/customXml" ds:itemID="{0E65B57E-F96D-403A-8D3B-63CC4E4BC7FB}">
+<ds:datastoreItem xmlns:ds="http://schemas.openxmlformats.org/officeDocument/2006/customXml" ds:itemID="{53E175B0-30F9-4192-B32B-8B4A144B1E90}">
   <ds:schemaRefs>
     <ds:schemaRef ds:uri="http://schemas.openxmlformats.org/officeDocument/2006/bibliography"/>
   </ds:schemaRefs>

</xml_diff>

<commit_message>
Updated all documentation and update picture to SETU
</commit_message>
<xml_diff>
--- a/Documentation/Project_Report .docx
+++ b/Documentation/Project_Report .docx
@@ -1,6 +1,6 @@
 
 <file path=word/document.xml><?xml version="1.0" encoding="utf-8"?>
-<w:document xmlns:wpc="http://schemas.microsoft.com/office/word/2010/wordprocessingCanvas" xmlns:cx="http://schemas.microsoft.com/office/drawing/2014/chartex" xmlns:cx1="http://schemas.microsoft.com/office/drawing/2015/9/8/chartex" xmlns:cx2="http://schemas.microsoft.com/office/drawing/2015/10/21/chartex" xmlns:cx3="http://schemas.microsoft.com/office/drawing/2016/5/9/chartex" xmlns:cx4="http://schemas.microsoft.com/office/drawing/2016/5/10/chartex" xmlns:cx5="http://schemas.microsoft.com/office/drawing/2016/5/11/chartex" xmlns:cx6="http://schemas.microsoft.com/office/drawing/2016/5/12/chartex" xmlns:cx7="http://schemas.microsoft.com/office/drawing/2016/5/13/chartex" xmlns:cx8="http://schemas.microsoft.com/office/drawing/2016/5/14/chartex" xmlns:mc="http://schemas.openxmlformats.org/markup-compatibility/2006" xmlns:aink="http://schemas.microsoft.com/office/drawing/2016/ink" xmlns:am3d="http://schemas.microsoft.com/office/drawing/2017/model3d" xmlns:o="urn:schemas-microsoft-com:office:office" xmlns:r="http://schemas.openxmlformats.org/officeDocument/2006/relationships" xmlns:m="http://schemas.openxmlformats.org/officeDocument/2006/math" xmlns:v="urn:schemas-microsoft-com:vml" xmlns:wp14="http://schemas.microsoft.com/office/word/2010/wordprocessingDrawing" xmlns:wp="http://schemas.openxmlformats.org/drawingml/2006/wordprocessingDrawing" xmlns:w10="urn:schemas-microsoft-com:office:word" xmlns:w="http://schemas.openxmlformats.org/wordprocessingml/2006/main" xmlns:w14="http://schemas.microsoft.com/office/word/2010/wordml" xmlns:w15="http://schemas.microsoft.com/office/word/2012/wordml" xmlns:w16cid="http://schemas.microsoft.com/office/word/2016/wordml/cid" xmlns:w16se="http://schemas.microsoft.com/office/word/2015/wordml/symex" xmlns:wpg="http://schemas.microsoft.com/office/word/2010/wordprocessingGroup" xmlns:wpi="http://schemas.microsoft.com/office/word/2010/wordprocessingInk" xmlns:wne="http://schemas.microsoft.com/office/word/2006/wordml" xmlns:wps="http://schemas.microsoft.com/office/word/2010/wordprocessingShape" mc:Ignorable="w14 w15 w16se w16cid wp14">
+<w:document xmlns:wpc="http://schemas.microsoft.com/office/word/2010/wordprocessingCanvas" xmlns:cx="http://schemas.microsoft.com/office/drawing/2014/chartex" xmlns:cx1="http://schemas.microsoft.com/office/drawing/2015/9/8/chartex" xmlns:cx2="http://schemas.microsoft.com/office/drawing/2015/10/21/chartex" xmlns:cx3="http://schemas.microsoft.com/office/drawing/2016/5/9/chartex" xmlns:cx4="http://schemas.microsoft.com/office/drawing/2016/5/10/chartex" xmlns:cx5="http://schemas.microsoft.com/office/drawing/2016/5/11/chartex" xmlns:cx6="http://schemas.microsoft.com/office/drawing/2016/5/12/chartex" xmlns:cx7="http://schemas.microsoft.com/office/drawing/2016/5/13/chartex" xmlns:cx8="http://schemas.microsoft.com/office/drawing/2016/5/14/chartex" xmlns:mc="http://schemas.openxmlformats.org/markup-compatibility/2006" xmlns:aink="http://schemas.microsoft.com/office/drawing/2016/ink" xmlns:am3d="http://schemas.microsoft.com/office/drawing/2017/model3d" xmlns:o="urn:schemas-microsoft-com:office:office" xmlns:oel="http://schemas.microsoft.com/office/2019/extlst" xmlns:r="http://schemas.openxmlformats.org/officeDocument/2006/relationships" xmlns:m="http://schemas.openxmlformats.org/officeDocument/2006/math" xmlns:v="urn:schemas-microsoft-com:vml" xmlns:wp14="http://schemas.microsoft.com/office/word/2010/wordprocessingDrawing" xmlns:wp="http://schemas.openxmlformats.org/drawingml/2006/wordprocessingDrawing" xmlns:w10="urn:schemas-microsoft-com:office:word" xmlns:w="http://schemas.openxmlformats.org/wordprocessingml/2006/main" xmlns:w14="http://schemas.microsoft.com/office/word/2010/wordml" xmlns:w15="http://schemas.microsoft.com/office/word/2012/wordml" xmlns:w16cex="http://schemas.microsoft.com/office/word/2018/wordml/cex" xmlns:w16cid="http://schemas.microsoft.com/office/word/2016/wordml/cid" xmlns:w16="http://schemas.microsoft.com/office/word/2018/wordml" xmlns:w16du="http://schemas.microsoft.com/office/word/2023/wordml/word16du" xmlns:w16sdtdh="http://schemas.microsoft.com/office/word/2020/wordml/sdtdatahash" xmlns:w16se="http://schemas.microsoft.com/office/word/2015/wordml/symex" xmlns:wpg="http://schemas.microsoft.com/office/word/2010/wordprocessingGroup" xmlns:wpi="http://schemas.microsoft.com/office/word/2010/wordprocessingInk" xmlns:wne="http://schemas.microsoft.com/office/word/2006/wordml" xmlns:wps="http://schemas.microsoft.com/office/word/2010/wordprocessingShape" mc:Ignorable="w14 w15 w16se w16cid w16 w16cex w16sdtdh wp14">
   <w:body>
     <w:p>
       <w:pPr>
@@ -40,12 +40,13 @@
       <w:r>
         <w:rPr>
           <w:noProof/>
+          <w:szCs w:val="24"/>
         </w:rPr>
         <w:drawing>
-          <wp:inline distT="0" distB="0" distL="0" distR="0" wp14:anchorId="0838BC93" wp14:editId="691D2B48">
-            <wp:extent cx="2276475" cy="1181100"/>
+          <wp:inline distT="0" distB="0" distL="0" distR="0" wp14:anchorId="6819786B" wp14:editId="6A92A909">
+            <wp:extent cx="3086100" cy="1733550"/>
             <wp:effectExtent l="0" t="0" r="0" b="0"/>
-            <wp:docPr id="1" name="Picture 1"/>
+            <wp:docPr id="1981636360" name="Picture 1" descr="Text&#10;&#10;Description automatically generated"/>
             <wp:cNvGraphicFramePr>
               <a:graphicFrameLocks xmlns:a="http://schemas.openxmlformats.org/drawingml/2006/main" noChangeAspect="1"/>
             </wp:cNvGraphicFramePr>
@@ -53,29 +54,36 @@
               <a:graphicData uri="http://schemas.openxmlformats.org/drawingml/2006/picture">
                 <pic:pic xmlns:pic="http://schemas.openxmlformats.org/drawingml/2006/picture">
                   <pic:nvPicPr>
-                    <pic:cNvPr id="0" name="Picture 1"/>
-                    <pic:cNvPicPr/>
+                    <pic:cNvPr id="1981636360" name="Picture 1" descr="Text&#10;&#10;Description automatically generated"/>
+                    <pic:cNvPicPr>
+                      <a:picLocks noChangeAspect="1" noChangeArrowheads="1"/>
+                    </pic:cNvPicPr>
                   </pic:nvPicPr>
                   <pic:blipFill>
-                    <a:blip r:embed="rId11">
+                    <a:blip r:embed="rId11" cstate="print">
                       <a:extLst>
                         <a:ext uri="{28A0092B-C50C-407E-A947-70E740481C1C}">
                           <a14:useLocalDpi xmlns:a14="http://schemas.microsoft.com/office/drawing/2010/main" val="0"/>
                         </a:ext>
                       </a:extLst>
                     </a:blip>
+                    <a:srcRect/>
                     <a:stretch>
                       <a:fillRect/>
                     </a:stretch>
                   </pic:blipFill>
-                  <pic:spPr>
+                  <pic:spPr bwMode="auto">
                     <a:xfrm>
                       <a:off x="0" y="0"/>
-                      <a:ext cx="2276475" cy="1181100"/>
+                      <a:ext cx="3086100" cy="1733550"/>
                     </a:xfrm>
                     <a:prstGeom prst="rect">
                       <a:avLst/>
                     </a:prstGeom>
+                    <a:noFill/>
+                    <a:ln>
+                      <a:noFill/>
+                    </a:ln>
                   </pic:spPr>
                 </pic:pic>
               </a:graphicData>
@@ -172,23 +180,7 @@
           <w:sz w:val="32"/>
           <w:szCs w:val="32"/>
         </w:rPr>
-        <w:t xml:space="preserve">Muhammad Danial Hakim Bin </w:t>
-      </w:r>
-      <w:proofErr w:type="gramStart"/>
-      <w:r>
-        <w:rPr>
-          <w:sz w:val="32"/>
-          <w:szCs w:val="32"/>
-        </w:rPr>
-        <w:t>Nor</w:t>
-      </w:r>
-      <w:proofErr w:type="gramEnd"/>
-      <w:r>
-        <w:rPr>
-          <w:sz w:val="32"/>
-          <w:szCs w:val="32"/>
-        </w:rPr>
-        <w:t xml:space="preserve"> Azman</w:t>
+        <w:t>Muhammad Danial Hakim Bin Nor Azman</w:t>
       </w:r>
       <w:r>
         <w:rPr>
@@ -358,17 +350,8 @@
                       <w:sz w:val="20"/>
                       <w:szCs w:val="18"/>
                     </w:rPr>
-                    <w:t xml:space="preserve">Muhammad Danial Hakim </w:t>
+                    <w:t>Muhammad Danial Hakim Nor</w:t>
                   </w:r>
-                  <w:proofErr w:type="gramStart"/>
-                  <w:r>
-                    <w:rPr>
-                      <w:sz w:val="20"/>
-                      <w:szCs w:val="18"/>
-                    </w:rPr>
-                    <w:t>Nor</w:t>
-                  </w:r>
-                  <w:proofErr w:type="gramEnd"/>
                   <w:r>
                     <w:rPr>
                       <w:sz w:val="20"/>
@@ -381,17 +364,8 @@
                       <w:sz w:val="20"/>
                       <w:szCs w:val="18"/>
                     </w:rPr>
-                    <w:t xml:space="preserve"> </w:t>
+                    <w:t xml:space="preserve"> Azman</w:t>
                   </w:r>
-                  <w:proofErr w:type="spellStart"/>
-                  <w:r>
-                    <w:rPr>
-                      <w:sz w:val="20"/>
-                      <w:szCs w:val="18"/>
-                    </w:rPr>
-                    <w:t>Azman</w:t>
-                  </w:r>
-                  <w:proofErr w:type="spellEnd"/>
                 </w:p>
               </w:txbxContent>
             </v:textbox>
@@ -1181,6 +1155,7 @@
     <w:p>
       <w:pPr>
         <w:pStyle w:val="Heading1"/>
+        <w:jc w:val="both"/>
         <w:rPr>
           <w:sz w:val="24"/>
           <w:szCs w:val="24"/>
@@ -1205,29 +1180,25 @@
       <w:bookmarkEnd w:id="0"/>
     </w:p>
     <w:p>
-      <w:r>
-        <w:t xml:space="preserve">I am appreciative of my supervisor, </w:t>
-      </w:r>
-      <w:proofErr w:type="spellStart"/>
-      <w:r>
-        <w:t>Oisin</w:t>
-      </w:r>
-      <w:proofErr w:type="spellEnd"/>
-      <w:r>
-        <w:t xml:space="preserve"> Cawley, for his knowledgeable advice and assistance with my research project. His helpful recommendations on choosing a research paper, setting specific goals, and game accessibility concepts greatly helped my work. </w:t>
-      </w:r>
-      <w:proofErr w:type="spellStart"/>
-      <w:r>
-        <w:t>Oisin</w:t>
-      </w:r>
-      <w:proofErr w:type="spellEnd"/>
-      <w:r>
-        <w:t xml:space="preserve"> Cawley's regular meetings and constructive criticism have helped my project go more smoothly, and I value his commitment to my academic achievement.</w:t>
+      <w:pPr>
+        <w:jc w:val="both"/>
+      </w:pPr>
+      <w:r>
+        <w:t>I am appreciative of my supervisor, Oisin Cawley, for his knowledgeable advice and assistance with my research project. His helpful recommendations on choosing a research paper, setting specific goals, and game accessibility concepts greatly helped my work. Oisin Cawley's regular meetings and constructive criticism have helped my project go more smoothly, and I value his commitment to my academic achievement.</w:t>
+      </w:r>
+    </w:p>
+    <w:p>
+      <w:pPr>
+        <w:jc w:val="both"/>
+      </w:pPr>
+      <w:r>
+        <w:t>I also would like to extend my thanks to my classmates and friends who help me throughout the project by giving ideas and suggestion.</w:t>
       </w:r>
     </w:p>
     <w:p>
       <w:pPr>
         <w:pStyle w:val="Heading1"/>
+        <w:jc w:val="both"/>
         <w:rPr>
           <w:sz w:val="28"/>
           <w:szCs w:val="28"/>
@@ -1244,6 +1215,9 @@
       <w:bookmarkEnd w:id="1"/>
     </w:p>
     <w:p>
+      <w:pPr>
+        <w:jc w:val="both"/>
+      </w:pPr>
       <w:r>
         <w:t xml:space="preserve">This research paper studies the difficulties experienced by people with disabilities who play video games and the importance of accessibility. It explores the difficulties that disabled gamers encounter and </w:t>
       </w:r>
@@ -1432,17 +1406,17 @@
         <w:jc w:val="both"/>
       </w:pPr>
       <w:r>
-        <w:t>Two distinct sorts of players are well known in the gaming world. Hardcore gamers are the first category. This kind of player plays the game for hours on end to thoroughly understand the multiplayer maps and find the best locations. Additionally, they would spend time studying and memorization the combo and attack pattern to maximise the damage output. They give their all to the game they are playing. In the gaming industry, they are typically the finest of the best. Some people even make a career out of gaming and participate in e-sports. E-sports is a type of video game competition in which professionals compete and are compensated for their victories.</w:t>
+        <w:t xml:space="preserve">Two distinct sorts of players are well known in the gaming world. Hardcore gamers are the first category. This kind of player plays the game for hours on end to thoroughly understand the multiplayer maps and find the best locations. Additionally, they would spend time studying and memorization the combo and attack pattern to maximise the damage output. They give their all to the game they are playing. In the gaming industry, they are typically the finest of the best. Some people even make a career out of gaming and participate in e-sports. E-sports is a type of video game competition in which professionals compete and are </w:t>
+      </w:r>
+      <w:r>
+        <w:lastRenderedPageBreak/>
+        <w:t>compensated for their victories.</w:t>
       </w:r>
       <w:r>
         <w:t xml:space="preserve"> </w:t>
       </w:r>
       <w:r>
-        <w:t xml:space="preserve">Most gamers fall into the next category, which are casual players. Casual gamers engage in the game for entertainment and to release tension and irritation. They play video games at their own pace and take their time to enjoy them. The </w:t>
-      </w:r>
-      <w:r>
-        <w:lastRenderedPageBreak/>
-        <w:t>outcome of the game is typically not important to them because it is not the primary reason they play.</w:t>
+        <w:t>Most gamers fall into the next category, which are casual players. Casual gamers engage in the game for entertainment and to release tension and irritation. They play video games at their own pace and take their time to enjoy them. The outcome of the game is typically not important to them because it is not the primary reason they play.</w:t>
       </w:r>
       <w:r>
         <w:t xml:space="preserve"> </w:t>
@@ -1487,15 +1461,7 @@
         <w:t xml:space="preserve"> </w:t>
       </w:r>
       <w:r>
-        <w:t>Mike "</w:t>
-      </w:r>
-      <w:proofErr w:type="spellStart"/>
-      <w:r>
-        <w:t>BrolyLegs</w:t>
-      </w:r>
-      <w:proofErr w:type="spellEnd"/>
-      <w:r>
-        <w:t>" Begum would be one of the instances. Mike Begum plays with his face as a professional Street Fighter V player. Arthrogryposis, a congenital muscle disease, is his impairment and prevents him from using his hands to operate the controller</w:t>
+        <w:t>Mike "BrolyLegs" Begum would be one of the instances. Mike Begum plays with his face as a professional Street Fighter V player. Arthrogryposis, a congenital muscle disease, is his impairment and prevents him from using his hands to operate the controller</w:t>
       </w:r>
       <w:sdt>
         <w:sdtPr>
@@ -1524,7 +1490,14 @@
               <w:noProof/>
               <w:lang w:val="en-MY"/>
             </w:rPr>
-            <w:t xml:space="preserve"> (Silman, Sep 20, 2021)</w:t>
+            <w:t xml:space="preserve"> </w:t>
+          </w:r>
+          <w:r>
+            <w:rPr>
+              <w:noProof/>
+              <w:lang w:val="en-MY"/>
+            </w:rPr>
+            <w:t>(Silman, Sep 20, 2021)</w:t>
           </w:r>
           <w:r>
             <w:fldChar w:fldCharType="end"/>
@@ -1757,7 +1730,14 @@
               <w:noProof/>
               <w:lang w:val="en-MY"/>
             </w:rPr>
-            <w:t xml:space="preserve"> (Kate, 2022)</w:t>
+            <w:t xml:space="preserve"> </w:t>
+          </w:r>
+          <w:r>
+            <w:rPr>
+              <w:noProof/>
+              <w:lang w:val="en-MY"/>
+            </w:rPr>
+            <w:t>(Kate, 2022)</w:t>
           </w:r>
           <w:r>
             <w:fldChar w:fldCharType="end"/>
@@ -1820,11 +1800,11 @@
         <w:t xml:space="preserve"> </w:t>
       </w:r>
       <w:r>
-        <w:t xml:space="preserve">An eye tracker is a tool for monitoring eye movements and positions. To help other gamers understand where their focus should be when playing games and to help them enhance their understanding of the game, streamers utilize this in games to highlight their eye positions and how long their gaze is at different positions on the screen. Game sense refer to the ability to take in and process </w:t>
+        <w:t xml:space="preserve">An eye tracker is a tool for monitoring eye movements and positions. To help other gamers understand where their focus should be when playing games and to help them enhance their understanding of the </w:t>
       </w:r>
       <w:r>
         <w:lastRenderedPageBreak/>
-        <w:t>all the information necessary to make the optimal decision, including understanding where the enemy is and when to move to provide the player the best chance of winning the battle.</w:t>
+        <w:t>game, streamers utilize this in games to highlight their eye positions and how long their gaze is at different positions on the screen. Game sense refer to the ability to take in and process all the information necessary to make the optimal decision, including understanding where the enemy is and when to move to provide the player the best chance of winning the battle.</w:t>
       </w:r>
     </w:p>
     <w:p>
@@ -1983,23 +1963,7 @@
         <w:t>to</w:t>
       </w:r>
       <w:r>
-        <w:t xml:space="preserve"> using them while performing normal chores because playing games requires extreme accuracy and quick thinking. Fortunately, technology has advanced significantly, and specialized hardware like </w:t>
-      </w:r>
-      <w:proofErr w:type="spellStart"/>
-      <w:r>
-        <w:t>TrackIR</w:t>
-      </w:r>
-      <w:proofErr w:type="spellEnd"/>
-      <w:r>
-        <w:t xml:space="preserve"> or </w:t>
-      </w:r>
-      <w:proofErr w:type="spellStart"/>
-      <w:r>
-        <w:t>Tobii</w:t>
-      </w:r>
-      <w:proofErr w:type="spellEnd"/>
-      <w:r>
-        <w:t xml:space="preserve"> makes tracking quick enough to be employed in video games.</w:t>
+        <w:t xml:space="preserve"> using them while performing normal chores because playing games requires extreme accuracy and quick thinking. Fortunately, technology has advanced significantly, and specialized hardware like TrackIR or Tobii makes tracking quick enough to be employed in video games.</w:t>
       </w:r>
       <w:r>
         <w:t xml:space="preserve"> In </w:t>
@@ -2131,7 +2095,14 @@
               <w:noProof/>
               <w:lang w:val="en-MY"/>
             </w:rPr>
-            <w:t xml:space="preserve"> (João Antunes, 2018)</w:t>
+            <w:t xml:space="preserve"> </w:t>
+          </w:r>
+          <w:r>
+            <w:rPr>
+              <w:noProof/>
+              <w:lang w:val="en-MY"/>
+            </w:rPr>
+            <w:t>(João Antunes, 2018)</w:t>
           </w:r>
           <w:r>
             <w:fldChar w:fldCharType="end"/>
@@ -2179,7 +2150,14 @@
               <w:noProof/>
               <w:lang w:val="en-MY"/>
             </w:rPr>
-            <w:t xml:space="preserve"> (Tara Qadir Kaka Muhammad, 2022)</w:t>
+            <w:t xml:space="preserve"> </w:t>
+          </w:r>
+          <w:r>
+            <w:rPr>
+              <w:noProof/>
+              <w:lang w:val="en-MY"/>
+            </w:rPr>
+            <w:t>(Tara Qadir Kaka Muhammad, 2022)</w:t>
           </w:r>
           <w:r>
             <w:fldChar w:fldCharType="end"/>
@@ -2268,11 +2246,11 @@
         <w:t>students</w:t>
       </w:r>
       <w:r>
-        <w:t xml:space="preserve"> how to function more effectively, a medical team used eye trackers. They accomplish this by hiring a specialist to use augmented reality, to whom they attach an eye tracker to monitor where his eyes were directed and how long they </w:t>
+        <w:t xml:space="preserve"> how to function more effectively, a medical team </w:t>
       </w:r>
       <w:r>
         <w:lastRenderedPageBreak/>
-        <w:t>stayed there before shifting their focus. Compared to the conventional method, it enables students to learn more rapidly and with more comprehension.</w:t>
+        <w:t>used eye trackers. They accomplish this by hiring a specialist to use augmented reality, to whom they attach an eye tracker to monitor where his eyes were directed and how long they stayed there before shifting their focus. Compared to the conventional method, it enables students to learn more rapidly and with more comprehension.</w:t>
       </w:r>
       <w:r>
         <w:t xml:space="preserve"> Additionally, streamers and professional gamers use this technique to demonstrate to their audience where their gaze would be, which makes it easier for those who have trouble focusing or have a particular sort of vision impairment to know where they should be looking</w:t>
@@ -2494,7 +2472,13 @@
         <w:t>tempo,</w:t>
       </w:r>
       <w:r>
-        <w:t xml:space="preserve"> music and</w:t>
+        <w:t xml:space="preserve"> </w:t>
+      </w:r>
+      <w:r>
+        <w:t>music,</w:t>
+      </w:r>
+      <w:r>
+        <w:t xml:space="preserve"> and</w:t>
       </w:r>
       <w:r>
         <w:t xml:space="preserve"> perceived </w:t>
@@ -2649,13 +2633,16 @@
         <w:t>, it shows t</w:t>
       </w:r>
       <w:r>
-        <w:t>hat controllers have come a long way to cater to disabled gamers. The first custom controller was built by Nintendo in 1989. The device is</w:t>
+        <w:t xml:space="preserve">hat </w:t>
+      </w:r>
+      <w:r>
+        <w:lastRenderedPageBreak/>
+        <w:t>controllers have come a long way to cater to disabled gamers. The first custom controller was built by Nintendo in 1989. The device is</w:t>
       </w:r>
       <w:r>
         <w:t xml:space="preserve"> strapped to the chest and hooked to the neck of the </w:t>
       </w:r>
       <w:r>
-        <w:lastRenderedPageBreak/>
         <w:t>player. For</w:t>
       </w:r>
       <w:r>
@@ -2799,7 +2786,7 @@
             <w:rPr>
               <w:lang w:val="en-US"/>
             </w:rPr>
-            <w:instrText xml:space="preserve"> CITATION Bur02 \l 1033 </w:instrText>
+            <w:instrText xml:space="preserve">CITATION Bur02 \l 1033 </w:instrText>
           </w:r>
           <w:r>
             <w:fldChar w:fldCharType="separate"/>
@@ -2809,7 +2796,7 @@
               <w:noProof/>
               <w:lang w:val="en-US"/>
             </w:rPr>
-            <w:t>(Bureau, 2002)</w:t>
+            <w:t>(Bureau, U.S. Census, 2002)</w:t>
           </w:r>
           <w:r>
             <w:fldChar w:fldCharType="end"/>
@@ -2964,14 +2951,9 @@
       <w:r>
         <w:t xml:space="preserve"> music or even the audio cues to what is happening around them. </w:t>
       </w:r>
-      <w:bookmarkStart w:id="7" w:name="_Int_iLyZ5tGj"/>
-      <w:r>
-        <w:t>A</w:t>
-      </w:r>
-      <w:r>
-        <w:t>udio</w:t>
-      </w:r>
-      <w:bookmarkEnd w:id="7"/>
+      <w:r>
+        <w:t>Audios</w:t>
+      </w:r>
       <w:r>
         <w:t xml:space="preserve"> are usually used as the secondary cue.</w:t>
       </w:r>
@@ -3000,13 +2982,11 @@
       <w:r>
         <w:t xml:space="preserve"> ability to </w:t>
       </w:r>
-      <w:bookmarkStart w:id="8" w:name="_Int_m7bwGoiO"/>
-      <w:proofErr w:type="gramStart"/>
+      <w:bookmarkStart w:id="7" w:name="_Int_m7bwGoiO"/>
       <w:r>
         <w:t>make a decision</w:t>
       </w:r>
-      <w:bookmarkEnd w:id="8"/>
-      <w:proofErr w:type="gramEnd"/>
+      <w:bookmarkEnd w:id="7"/>
       <w:r>
         <w:t xml:space="preserve"> about how to respond in the game are affected. A learning </w:t>
       </w:r>
@@ -3196,67 +3176,8 @@
           <w:sz w:val="32"/>
           <w:szCs w:val="32"/>
         </w:rPr>
+        <w:lastRenderedPageBreak/>
         <w:br w:type="page"/>
-      </w:r>
-    </w:p>
-    <w:p>
-      <w:pPr>
-        <w:rPr>
-          <w:color w:val="FF0000"/>
-          <w:sz w:val="32"/>
-        </w:rPr>
-      </w:pPr>
-      <w:r>
-        <w:rPr>
-          <w:color w:val="FF0000"/>
-          <w:sz w:val="32"/>
-        </w:rPr>
-        <w:lastRenderedPageBreak/>
-        <w:t>Need research question.</w:t>
-      </w:r>
-      <w:r>
-        <w:rPr>
-          <w:color w:val="FF0000"/>
-          <w:sz w:val="32"/>
-        </w:rPr>
-        <w:t xml:space="preserve"> Actual </w:t>
-      </w:r>
-      <w:r>
-        <w:rPr>
-          <w:color w:val="FF0000"/>
-          <w:sz w:val="32"/>
-        </w:rPr>
-        <w:t>question,</w:t>
-      </w:r>
-      <w:r>
-        <w:rPr>
-          <w:color w:val="FF0000"/>
-          <w:sz w:val="32"/>
-        </w:rPr>
-        <w:t xml:space="preserve"> </w:t>
-      </w:r>
-      <w:r>
-        <w:rPr>
-          <w:color w:val="FF0000"/>
-          <w:sz w:val="32"/>
-        </w:rPr>
-        <w:t xml:space="preserve">what question </w:t>
-      </w:r>
-      <w:proofErr w:type="spellStart"/>
-      <w:r>
-        <w:rPr>
-          <w:color w:val="FF0000"/>
-          <w:sz w:val="32"/>
-        </w:rPr>
-        <w:t>im</w:t>
-      </w:r>
-      <w:proofErr w:type="spellEnd"/>
-      <w:r>
-        <w:rPr>
-          <w:color w:val="FF0000"/>
-          <w:sz w:val="32"/>
-        </w:rPr>
-        <w:t xml:space="preserve"> trying to answer after all those </w:t>
       </w:r>
     </w:p>
     <w:p>
@@ -3275,17 +3196,30 @@
           <w:sz w:val="32"/>
           <w:szCs w:val="32"/>
         </w:rPr>
-        <w:t>Methodology</w:t>
-      </w:r>
-      <w:bookmarkStart w:id="9" w:name="_GoBack"/>
-      <w:bookmarkEnd w:id="9"/>
-    </w:p>
-    <w:p>
-      <w:pPr>
+        <w:lastRenderedPageBreak/>
+        <w:t>Research Question</w:t>
+      </w:r>
+    </w:p>
+    <w:p>
+      <w:pPr>
+        <w:jc w:val="both"/>
+        <w:rPr>
+          <w:szCs w:val="24"/>
+        </w:rPr>
+      </w:pPr>
+      <w:r>
+        <w:rPr>
+          <w:szCs w:val="24"/>
+        </w:rPr>
+        <w:t>What are the existing accessibility features in video games, and to what extent do they effectively address the needs of disabled gamers?</w:t>
+      </w:r>
+    </w:p>
+    <w:p>
+      <w:pPr>
+        <w:jc w:val="both"/>
         <w:rPr>
           <w:b/>
           <w:bCs/>
-          <w:color w:val="FF0000"/>
           <w:sz w:val="32"/>
           <w:szCs w:val="32"/>
         </w:rPr>
@@ -3294,11 +3228,10 @@
         <w:rPr>
           <w:b/>
           <w:bCs/>
-          <w:color w:val="FF0000"/>
           <w:sz w:val="32"/>
           <w:szCs w:val="32"/>
         </w:rPr>
-        <w:t>How I plan to do the methodology.</w:t>
+        <w:t>Methodology</w:t>
       </w:r>
     </w:p>
     <w:p>
@@ -3318,7 +3251,7 @@
           <w:szCs w:val="24"/>
           <w:u w:val="single"/>
         </w:rPr>
-        <w:t>LabEscape</w:t>
+        <w:t>How I plan to carry out the research</w:t>
       </w:r>
     </w:p>
     <w:p>
@@ -3328,21 +3261,13 @@
       <w:r>
         <w:t xml:space="preserve">In the single-player FPS roguelike game LabEscape, which is set in a research facility, players must make their way through randomly generated levels populated with opponents and hazards </w:t>
       </w:r>
-      <w:bookmarkStart w:id="10" w:name="_Int_qirRUb1y"/>
+      <w:bookmarkStart w:id="8" w:name="_Int_qirRUb1y"/>
       <w:r>
         <w:t>in order to</w:t>
       </w:r>
-      <w:bookmarkEnd w:id="10"/>
-      <w:r>
-        <w:t xml:space="preserve"> escape. The game offers a variety of weaponry with various bullet effects, from electric to explosive, giving players tactical options to conquer the difficulties they face. Fuzzy logic and finite state machines are used by the AI foes in the game to create intelligent and difficult foes. The AI also utilizes </w:t>
-      </w:r>
-      <w:proofErr w:type="spellStart"/>
-      <w:r>
-        <w:t>Navmesh</w:t>
-      </w:r>
-      <w:proofErr w:type="spellEnd"/>
-      <w:r>
-        <w:t xml:space="preserve"> for navigation, enabling them to move across the environment in an organic and responsive manner. This helps them adapt to the dynamic nature of the game's randomly generated stages.</w:t>
+      <w:bookmarkEnd w:id="8"/>
+      <w:r>
+        <w:t xml:space="preserve"> escape. The game offers a variety of weaponry with various bullet effects, from electric to explosive, giving players tactical options to conquer the difficulties they face. Fuzzy logic and finite state machines are used by the AI foes in the game to create intelligent and difficult foes. The AI also utilizes Navmesh for navigation, enabling them to move across the environment in an organic and responsive manner. This helps them adapt to the dynamic nature of the game's randomly generated stages.</w:t>
       </w:r>
     </w:p>
     <w:p>
@@ -3352,11 +3277,11 @@
       <w:r>
         <w:t xml:space="preserve">Playtesting sessions with people were held from various gaming backgrounds </w:t>
       </w:r>
-      <w:bookmarkStart w:id="11" w:name="_Int_LLhqqfbC"/>
+      <w:bookmarkStart w:id="9" w:name="_Int_LLhqqfbC"/>
       <w:r>
         <w:t>in order to</w:t>
       </w:r>
-      <w:bookmarkEnd w:id="11"/>
+      <w:bookmarkEnd w:id="9"/>
       <w:r>
         <w:t xml:space="preserve"> assess the effect of the game mechanics, level design, and AI </w:t>
       </w:r>
@@ -3381,7 +3306,64 @@
     </w:p>
     <w:p>
       <w:pPr>
+        <w:jc w:val="both"/>
+      </w:pPr>
+      <w:r>
+        <w:t>I planned to have the p</w:t>
+      </w:r>
+      <w:r>
+        <w:t>lay</w:t>
+      </w:r>
+      <w:r>
+        <w:t xml:space="preserve">testing session </w:t>
+      </w:r>
+      <w:r>
+        <w:t>by having</w:t>
+      </w:r>
+      <w:r>
+        <w:t xml:space="preserve"> participant play the game without the accessibility settings and then replay the game with the settings on to see if makes a </w:t>
+      </w:r>
+      <w:r>
+        <w:t>different. My</w:t>
+      </w:r>
+      <w:r>
+        <w:t xml:space="preserve"> target participant would also be </w:t>
+      </w:r>
+      <w:r>
+        <w:t>people with disabilities.</w:t>
+      </w:r>
+      <w:r>
+        <w:t xml:space="preserve"> During my play testing </w:t>
+      </w:r>
+      <w:r>
+        <w:t>session,</w:t>
+      </w:r>
+      <w:r>
+        <w:t xml:space="preserve"> some of the participants did not have any disabilities but were given limitation </w:t>
+      </w:r>
+      <w:r>
+        <w:t>such as playing with one hand</w:t>
+      </w:r>
+      <w:r>
+        <w:t>.</w:t>
+      </w:r>
+      <w:r>
+        <w:t xml:space="preserve"> Some </w:t>
+      </w:r>
+      <w:r>
+        <w:t>participants</w:t>
+      </w:r>
+      <w:r>
+        <w:t xml:space="preserve"> also only play the game once with the accessibility settings on which could affect their experience </w:t>
+      </w:r>
+      <w:r>
+        <w:t>of playing the game.</w:t>
+      </w:r>
+    </w:p>
+    <w:p>
+      <w:pPr>
         <w:spacing w:after="0" w:line="240" w:lineRule="auto"/>
+        <w:jc w:val="both"/>
         <w:rPr>
           <w:b/>
           <w:bCs/>
@@ -3401,6 +3383,7 @@
     </w:p>
     <w:p>
       <w:pPr>
+        <w:jc w:val="both"/>
         <w:rPr>
           <w:b/>
           <w:bCs/>
@@ -3557,6 +3540,7 @@
     <w:p>
       <w:pPr>
         <w:spacing w:after="0" w:line="240" w:lineRule="auto"/>
+        <w:jc w:val="both"/>
         <w:rPr>
           <w:b/>
           <w:bCs/>
@@ -3574,6 +3558,7 @@
     </w:p>
     <w:p>
       <w:pPr>
+        <w:jc w:val="both"/>
         <w:rPr>
           <w:b/>
           <w:bCs/>
@@ -3660,6 +3645,7 @@
     </w:p>
     <w:p>
       <w:pPr>
+        <w:jc w:val="both"/>
         <w:rPr>
           <w:b/>
           <w:bCs/>
@@ -3772,6 +3758,7 @@
     </w:p>
     <w:p>
       <w:pPr>
+        <w:jc w:val="both"/>
         <w:rPr>
           <w:b/>
           <w:bCs/>
@@ -3788,6 +3775,9 @@
       </w:r>
     </w:p>
     <w:p>
+      <w:pPr>
+        <w:jc w:val="both"/>
+      </w:pPr>
       <w:r>
         <w:t>To evaluate the effectiveness of visual cues in my game, I used the following guidelines as criteria: highlighting important objects, clear indicators for progress/objectives, and visual information for players with visual impairments. I included questions in my questionnaire that asked participants to rate the effectiveness of these visual cues on a scale of 1 to 5, where 1 represents "</w:t>
       </w:r>
@@ -3805,6 +3795,9 @@
       </w:r>
     </w:p>
     <w:p>
+      <w:pPr>
+        <w:jc w:val="both"/>
+      </w:pPr>
       <w:r>
         <w:rPr>
           <w:b/>
@@ -3815,6 +3808,9 @@
       </w:r>
     </w:p>
     <w:p>
+      <w:pPr>
+        <w:jc w:val="both"/>
+      </w:pPr>
       <w:r>
         <w:t>To assess the customization options for controls in my game, I used the following guidelines as criteria: remapping buttons/keys, and alternative input methods for comfortable and effective control for players with diverse physical abilities. I included questions in my questionnaire that asked participants to rate the ease of use and effectiveness of these customization options on a scale of 1 to 5, where 1 represents "</w:t>
       </w:r>
@@ -3832,6 +3828,9 @@
       </w:r>
     </w:p>
     <w:p>
+      <w:pPr>
+        <w:jc w:val="both"/>
+      </w:pPr>
       <w:r>
         <w:rPr>
           <w:b/>
@@ -3842,6 +3841,9 @@
       </w:r>
     </w:p>
     <w:p>
+      <w:pPr>
+        <w:jc w:val="both"/>
+      </w:pPr>
       <w:r>
         <w:t>To evaluate the ease of use and benefit of the magnifier for zoom functionality in my game for players with visual impairments, I included questions in my questionnaire that asked participants to rate their experience with using the magnifier for zoom on a scale of 1 to 5, where 1 represents "not easy to use/ineffective" and 5 represents "highly easy to use/effective."</w:t>
       </w:r>
@@ -3954,7 +3956,7 @@
       <w:pPr>
         <w:pStyle w:val="Heading1"/>
       </w:pPr>
-      <w:bookmarkStart w:id="12" w:name="_Toc133222523"/>
+      <w:bookmarkStart w:id="10" w:name="_Toc133222523"/>
       <w:r>
         <w:lastRenderedPageBreak/>
         <w:t xml:space="preserve">Evaluation </w:t>
@@ -3962,7 +3964,7 @@
       <w:r>
         <w:t>and Discussion</w:t>
       </w:r>
-      <w:bookmarkEnd w:id="12"/>
+      <w:bookmarkEnd w:id="10"/>
     </w:p>
     <w:p>
       <w:r>
@@ -4014,6 +4016,9 @@
       </w:r>
     </w:p>
     <w:p>
+      <w:pPr>
+        <w:jc w:val="both"/>
+      </w:pPr>
       <w:r>
         <w:t xml:space="preserve">Based on the feedback gathered from participants, 5 out of 9 gave a rating </w:t>
       </w:r>
@@ -4034,6 +4039,9 @@
       </w:r>
     </w:p>
     <w:p>
+      <w:pPr>
+        <w:jc w:val="both"/>
+      </w:pPr>
       <w:r>
         <w:rPr>
           <w:noProof/>
@@ -4083,6 +4091,9 @@
       </w:r>
     </w:p>
     <w:p>
+      <w:pPr>
+        <w:jc w:val="both"/>
+      </w:pPr>
       <w:r>
         <w:t xml:space="preserve">Majority of the participants </w:t>
       </w:r>
@@ -4171,6 +4182,9 @@
       </w:r>
     </w:p>
     <w:p>
+      <w:pPr>
+        <w:jc w:val="both"/>
+      </w:pPr>
       <w:r>
         <w:t xml:space="preserve">Based on the provided </w:t>
       </w:r>
@@ -4221,6 +4235,9 @@
       </w:r>
     </w:p>
     <w:p>
+      <w:pPr>
+        <w:jc w:val="both"/>
+      </w:pPr>
       <w:r>
         <w:rPr>
           <w:noProof/>
@@ -4270,6 +4287,9 @@
       </w:r>
     </w:p>
     <w:p>
+      <w:pPr>
+        <w:jc w:val="both"/>
+      </w:pPr>
       <w:r>
         <w:t xml:space="preserve">Based on the given </w:t>
       </w:r>
@@ -4346,6 +4366,9 @@
       </w:r>
     </w:p>
     <w:p>
+      <w:pPr>
+        <w:jc w:val="both"/>
+      </w:pPr>
       <w:r>
         <w:t>The difficulty level of the game was rated low by the majority</w:t>
       </w:r>
@@ -4378,6 +4401,9 @@
       </w:r>
     </w:p>
     <w:p>
+      <w:pPr>
+        <w:jc w:val="both"/>
+      </w:pPr>
       <w:r>
         <w:rPr>
           <w:noProof/>
@@ -4427,6 +4453,9 @@
       </w:r>
     </w:p>
     <w:p>
+      <w:pPr>
+        <w:jc w:val="both"/>
+      </w:pPr>
       <w:r>
         <w:t xml:space="preserve">Based on the </w:t>
       </w:r>
@@ -4512,6 +4541,7 @@
     </w:p>
     <w:p>
       <w:pPr>
+        <w:jc w:val="both"/>
         <w:rPr>
           <w:szCs w:val="24"/>
         </w:rPr>
@@ -4528,6 +4558,7 @@
     </w:p>
     <w:p>
       <w:pPr>
+        <w:jc w:val="both"/>
         <w:rPr>
           <w:b/>
           <w:bCs/>
@@ -4547,6 +4578,7 @@
     </w:p>
     <w:p>
       <w:pPr>
+        <w:jc w:val="both"/>
         <w:rPr>
           <w:b/>
           <w:bCs/>
@@ -4583,14 +4615,17 @@
       </w:r>
     </w:p>
     <w:p>
+      <w:pPr>
+        <w:jc w:val="both"/>
+      </w:pPr>
       <w:r>
         <w:t xml:space="preserve">This was my first time using an eye tracker, so it was initially daunting. Additionally, I only had access to the eye tracker for </w:t>
       </w:r>
-      <w:bookmarkStart w:id="13" w:name="_Int_0bjgUT5y"/>
+      <w:bookmarkStart w:id="11" w:name="_Int_0bjgUT5y"/>
       <w:r>
         <w:t>a short period</w:t>
       </w:r>
-      <w:bookmarkEnd w:id="13"/>
+      <w:bookmarkEnd w:id="11"/>
       <w:r>
         <w:t xml:space="preserve"> of time near the end of my project, so I had to adapt quickly. Although Unity does not have a built-in library for eye tracking, I was able to request the SDK from the eye tracker website itself. When the eye tracker </w:t>
       </w:r>
@@ -4609,6 +4644,7 @@
     </w:p>
     <w:p>
       <w:pPr>
+        <w:jc w:val="both"/>
         <w:rPr>
           <w:b/>
           <w:bCs/>
@@ -4625,14 +4661,17 @@
       </w:r>
     </w:p>
     <w:p>
+      <w:pPr>
+        <w:jc w:val="both"/>
+      </w:pPr>
       <w:r>
         <w:t xml:space="preserve">It was my first time working on a project that involved generating levels on the fly, and I saw it as </w:t>
       </w:r>
-      <w:bookmarkStart w:id="14" w:name="_Int_6JJGyjCX"/>
+      <w:bookmarkStart w:id="12" w:name="_Int_6JJGyjCX"/>
       <w:r>
         <w:t>a great opportunity</w:t>
       </w:r>
-      <w:bookmarkEnd w:id="14"/>
+      <w:bookmarkEnd w:id="12"/>
       <w:r>
         <w:t xml:space="preserve"> to try out procedural generation, which has always fascinated me. After researching various methods, including checking for </w:t>
       </w:r>
@@ -4649,6 +4688,7 @@
     </w:p>
     <w:p>
       <w:pPr>
+        <w:jc w:val="both"/>
         <w:rPr>
           <w:b/>
           <w:bCs/>
@@ -4665,6 +4705,9 @@
       </w:r>
     </w:p>
     <w:p>
+      <w:pPr>
+        <w:jc w:val="both"/>
+      </w:pPr>
       <w:r>
         <w:t xml:space="preserve">Unity has a built-in system that can automatically rebind keys for you, but it only works if you </w:t>
       </w:r>
@@ -4674,17 +4717,18 @@
       <w:r>
         <w:t xml:space="preserve"> have a C# script for your inputs, which I did. I considered multiple ways to implement custom key bindings, and one approach I </w:t>
       </w:r>
-      <w:bookmarkStart w:id="15" w:name="_Int_boUj1eGI"/>
+      <w:bookmarkStart w:id="13" w:name="_Int_boUj1eGI"/>
       <w:r>
         <w:t>looked into</w:t>
       </w:r>
-      <w:bookmarkEnd w:id="15"/>
+      <w:bookmarkEnd w:id="13"/>
       <w:r>
         <w:t xml:space="preserve"> was using the Command Design Pattern. This pattern involves encapsulating individual commands as objects that can be invoked at runtime to perform specific actions associated with the controls. It seemed like a good approach, but then I discovered that I could also write my own script. However, making the rebind script work at runtime for an input system that was built from the start didn't seem possible. I found multiple tutorials and tried several of them, but none of them worked for my project, except for one. I had to rewrite the code from the tutorial to fit my project, and it took almost a week to get it sorted out. But the result was worth it.</w:t>
       </w:r>
     </w:p>
     <w:p>
       <w:pPr>
+        <w:jc w:val="both"/>
         <w:rPr>
           <w:b/>
           <w:bCs/>
@@ -4704,6 +4748,7 @@
     </w:p>
     <w:p>
       <w:pPr>
+        <w:jc w:val="both"/>
         <w:rPr>
           <w:b/>
           <w:bCs/>
@@ -4720,6 +4765,9 @@
       </w:r>
     </w:p>
     <w:p>
+      <w:pPr>
+        <w:jc w:val="both"/>
+      </w:pPr>
       <w:r>
         <w:t xml:space="preserve">The way I approach this project for the research was </w:t>
       </w:r>
@@ -4776,6 +4824,9 @@
       </w:r>
     </w:p>
     <w:p>
+      <w:pPr>
+        <w:jc w:val="both"/>
+      </w:pPr>
       <w:r>
         <w:t>After having my research done, my goal for the project was much clearer and from there the progress was smooth as I know what to do, however, I did face a couple of technical difficulties</w:t>
       </w:r>
@@ -4784,6 +4835,9 @@
       </w:r>
     </w:p>
     <w:p>
+      <w:pPr>
+        <w:jc w:val="both"/>
+      </w:pPr>
       <w:r>
         <w:rPr>
           <w:b/>
@@ -4797,6 +4851,9 @@
       </w:r>
     </w:p>
     <w:p>
+      <w:pPr>
+        <w:jc w:val="both"/>
+      </w:pPr>
       <w:r>
         <w:t>There are multiple ways to create a magnifier in Unity. The first way I found was to make a shader graph however my skills in creating a shader are quite limited as we only work with shader multiple times in my third year. Creating a shader was complicated for me but I</w:t>
       </w:r>
@@ -4817,6 +4874,9 @@
       </w:r>
     </w:p>
     <w:p>
+      <w:pPr>
+        <w:jc w:val="both"/>
+      </w:pPr>
       <w:r>
         <w:lastRenderedPageBreak/>
         <w:t xml:space="preserve">The second steps </w:t>
@@ -4844,6 +4904,9 @@
       </w:r>
     </w:p>
     <w:p>
+      <w:pPr>
+        <w:jc w:val="both"/>
+      </w:pPr>
       <w:r>
         <w:t xml:space="preserve">The last method that was unity new feature was that to put on a texture that represented what the camera is seeing on a game object </w:t>
       </w:r>
@@ -4930,6 +4993,9 @@
       </w:r>
     </w:p>
     <w:p>
+      <w:pPr>
+        <w:jc w:val="both"/>
+      </w:pPr>
       <w:r>
         <w:t xml:space="preserve">After </w:t>
       </w:r>
@@ -4945,11 +5011,11 @@
       <w:r>
         <w:t xml:space="preserve"> it works out fine in the </w:t>
       </w:r>
-      <w:bookmarkStart w:id="16" w:name="_Int_kPdcSceN"/>
+      <w:bookmarkStart w:id="14" w:name="_Int_kPdcSceN"/>
       <w:r>
         <w:t>final version</w:t>
       </w:r>
-      <w:bookmarkEnd w:id="16"/>
+      <w:bookmarkEnd w:id="14"/>
       <w:r>
         <w:t xml:space="preserve"> of the game. In the </w:t>
       </w:r>
@@ -4971,6 +5037,7 @@
     </w:p>
     <w:p>
       <w:pPr>
+        <w:jc w:val="both"/>
         <w:rPr>
           <w:b/>
           <w:bCs/>
@@ -4987,6 +5054,9 @@
       </w:r>
     </w:p>
     <w:p>
+      <w:pPr>
+        <w:jc w:val="both"/>
+      </w:pPr>
       <w:r>
         <w:t xml:space="preserve">Due to time </w:t>
       </w:r>
@@ -5008,6 +5078,7 @@
     </w:p>
     <w:p>
       <w:pPr>
+        <w:jc w:val="both"/>
         <w:rPr>
           <w:b/>
           <w:bCs/>
@@ -5024,6 +5095,9 @@
       </w:r>
     </w:p>
     <w:p>
+      <w:pPr>
+        <w:jc w:val="both"/>
+      </w:pPr>
       <w:r>
         <w:t xml:space="preserve">In the game I </w:t>
       </w:r>
@@ -5057,6 +5131,7 @@
     </w:p>
     <w:p>
       <w:pPr>
+        <w:jc w:val="both"/>
         <w:rPr>
           <w:b/>
           <w:bCs/>
@@ -5119,6 +5194,9 @@
       </w:r>
     </w:p>
     <w:p>
+      <w:pPr>
+        <w:jc w:val="both"/>
+      </w:pPr>
       <w:r>
         <w:t xml:space="preserve">If I can restart and do it </w:t>
       </w:r>
@@ -5139,6 +5217,9 @@
       </w:r>
     </w:p>
     <w:p>
+      <w:pPr>
+        <w:jc w:val="both"/>
+      </w:pPr>
       <w:r>
         <w:lastRenderedPageBreak/>
         <w:t>I would also try to make a viable version of the game</w:t>
@@ -5176,6 +5257,7 @@
     </w:p>
     <w:p>
       <w:pPr>
+        <w:jc w:val="both"/>
         <w:rPr>
           <w:b/>
           <w:bCs/>
@@ -5192,6 +5274,9 @@
       </w:r>
     </w:p>
     <w:p>
+      <w:pPr>
+        <w:jc w:val="both"/>
+      </w:pPr>
       <w:r>
         <w:t xml:space="preserve">I would advise to start as early as possible and make sure your goal is clear. Having multiple goals is bad as the point of your research can be in disarray and would confuse you halfway through the project. When starting your </w:t>
       </w:r>
@@ -5242,34 +5327,31 @@
       </w:r>
     </w:p>
     <w:p>
+      <w:pPr>
+        <w:jc w:val="both"/>
+      </w:pPr>
       <w:r>
         <w:t xml:space="preserve">Start designing your game and implement the accessibility from the start as changing your game to implement these features could affect the flow of your game. It could also break some of your game features as it did with mine. </w:t>
       </w:r>
     </w:p>
     <w:p>
+      <w:pPr>
+        <w:jc w:val="both"/>
+      </w:pPr>
       <w:r>
         <w:t xml:space="preserve">Take a calculated risk and try out new things as this is your opportunity to work on your own project rather than having some kind of guideline and requirements. </w:t>
       </w:r>
     </w:p>
     <w:p>
       <w:pPr>
-        <w:rPr>
-          <w:b/>
-          <w:bCs/>
-          <w:color w:val="FF0000"/>
-          <w:sz w:val="32"/>
-          <w:szCs w:val="32"/>
-        </w:rPr>
-      </w:pPr>
-      <w:r>
+        <w:jc w:val="both"/>
         <w:rPr>
           <w:b/>
           <w:bCs/>
           <w:sz w:val="32"/>
           <w:szCs w:val="32"/>
         </w:rPr>
-        <w:t>Technologies used</w:t>
-      </w:r>
+      </w:pPr>
       <w:r>
         <w:rPr>
           <w:b/>
@@ -5277,188 +5359,423 @@
           <w:sz w:val="32"/>
           <w:szCs w:val="32"/>
         </w:rPr>
-        <w:t xml:space="preserve"> – </w:t>
-      </w:r>
-      <w:r>
-        <w:rPr>
-          <w:b/>
-          <w:bCs/>
-          <w:color w:val="FF0000"/>
-          <w:sz w:val="32"/>
-          <w:szCs w:val="32"/>
-        </w:rPr>
-        <w:t>More details, what tech I consider and not used</w:t>
-      </w:r>
-    </w:p>
-    <w:p>
-      <w:r>
-        <w:t xml:space="preserve">My technologies </w:t>
-      </w:r>
-      <w:r>
-        <w:t>choice</w:t>
-      </w:r>
-      <w:r>
-        <w:t xml:space="preserve"> was perfect for me from the very start as I understood unity well as I have been working with unity for a year when I took on this </w:t>
-      </w:r>
-      <w:r>
-        <w:t>project,</w:t>
-      </w:r>
-      <w:r>
-        <w:t xml:space="preserve"> </w:t>
-      </w:r>
-      <w:r>
-        <w:t>however,</w:t>
-      </w:r>
-      <w:r>
-        <w:t xml:space="preserve"> there was still </w:t>
-      </w:r>
-      <w:r>
-        <w:t>a lot</w:t>
-      </w:r>
-      <w:r>
-        <w:t xml:space="preserve"> that I learned </w:t>
-      </w:r>
-      <w:r>
-        <w:t>throughout</w:t>
-      </w:r>
-      <w:r>
-        <w:t xml:space="preserve"> this whole project like the </w:t>
-      </w:r>
-      <w:r>
-        <w:t xml:space="preserve">runtime </w:t>
-      </w:r>
-      <w:proofErr w:type="spellStart"/>
-      <w:r>
-        <w:t>navMesh</w:t>
-      </w:r>
-      <w:proofErr w:type="spellEnd"/>
-      <w:r>
-        <w:t xml:space="preserve"> and AI </w:t>
-      </w:r>
-      <w:r>
-        <w:t>behaviour. It also uses C language which was a language I am most comfortable with. It allows me to quickly understand the tutorial I was watching and use it as a base for the features that I implemented.</w:t>
-      </w:r>
-    </w:p>
-    <w:p>
-      <w:r>
-        <w:t xml:space="preserve">Using GitHub as version controller was also </w:t>
-      </w:r>
-      <w:r>
-        <w:t>a viable choice</w:t>
-      </w:r>
-      <w:r>
-        <w:t xml:space="preserve"> as most company use GitHub as their version control. Understanding how to </w:t>
-      </w:r>
-      <w:r>
-        <w:t>push,</w:t>
-      </w:r>
-      <w:r>
-        <w:t xml:space="preserve"> what commits to write and when to p</w:t>
-      </w:r>
-      <w:r>
-        <w:t xml:space="preserve">ush was </w:t>
-      </w:r>
-      <w:r>
-        <w:t>extremely helpful</w:t>
-      </w:r>
-      <w:r>
-        <w:t xml:space="preserve"> in keeping my repository clean. It also </w:t>
-      </w:r>
-      <w:r>
-        <w:t>allows</w:t>
-      </w:r>
-      <w:r>
-        <w:t xml:space="preserve"> me to quickly get in the flow once I read the commits message as I would know what I was doing even I left the project for a couple </w:t>
-      </w:r>
-      <w:r>
-        <w:t>of days</w:t>
-      </w:r>
-      <w:r>
-        <w:t>.</w:t>
-      </w:r>
-      <w:r>
-        <w:t xml:space="preserve"> </w:t>
-      </w:r>
-    </w:p>
-    <w:p>
-      <w:r>
-        <w:t xml:space="preserve">Eye tracker was new to me and did not necessarily help in the accessibility settings of the game. The result reflected this where most of the participants did not find it to be as useful as the others. </w:t>
-      </w:r>
-      <w:r>
-        <w:t>However,</w:t>
-      </w:r>
-      <w:r>
-        <w:t xml:space="preserve"> eye trackers </w:t>
-      </w:r>
-      <w:r>
-        <w:t>have</w:t>
-      </w:r>
-      <w:r>
-        <w:t xml:space="preserve"> always been fascinating</w:t>
-      </w:r>
-      <w:r>
-        <w:t xml:space="preserve"> to me</w:t>
-      </w:r>
-      <w:r>
-        <w:t xml:space="preserve"> as the </w:t>
-      </w:r>
-      <w:r>
-        <w:t xml:space="preserve">idea of controlling or giving inputs with your eyes instead of your hand </w:t>
-      </w:r>
-      <w:r>
-        <w:t xml:space="preserve">seems to me as </w:t>
-      </w:r>
-      <w:r>
-        <w:t>a suitable alternative</w:t>
-      </w:r>
-      <w:r>
-        <w:t xml:space="preserve"> for people who has motor impairments</w:t>
-      </w:r>
-      <w:r>
-        <w:t>.</w:t>
-      </w:r>
-    </w:p>
-    <w:p>
-      <w:pPr>
-        <w:pStyle w:val="Heading1"/>
-      </w:pPr>
-      <w:bookmarkStart w:id="17" w:name="_Toc133222524"/>
-      <w:r>
-        <w:lastRenderedPageBreak/>
-        <w:t>Conclusions</w:t>
-      </w:r>
-      <w:bookmarkEnd w:id="17"/>
-    </w:p>
-    <w:p>
-      <w:r>
-        <w:t>In conclusion, the findings indicate that the visual cues, customizable controls, and accessibility settings in the game were positively received by most participants and have the potential to enhance accessibility and adaptability. However, the magnifier received mixed opinions with most participants choosing 3 as their answers which indicate indifferent.  The majority of participants recognized the importance of accessibility settings, highlighting the necessity of inclusive design in gaming.</w:t>
-      </w:r>
-    </w:p>
-    <w:p>
-      <w:r>
-        <w:t>Due to the limited number of participants in the study, resulting from time constraints and potential limitations of the questionnaire, further research is needed to address participant concerns and gather conclusive findings.</w:t>
-      </w:r>
-    </w:p>
-    <w:p>
-      <w:pPr>
+        <w:t xml:space="preserve">Technologies </w:t>
+      </w:r>
+      <w:r>
         <w:rPr>
           <w:b/>
           <w:bCs/>
           <w:sz w:val="32"/>
           <w:szCs w:val="32"/>
         </w:rPr>
-      </w:pPr>
-      <w:r>
+        <w:t>used.</w:t>
+      </w:r>
+    </w:p>
+    <w:p>
+      <w:pPr>
+        <w:jc w:val="both"/>
+        <w:rPr>
+          <w:szCs w:val="24"/>
+        </w:rPr>
+      </w:pPr>
+      <w:r>
+        <w:rPr>
+          <w:szCs w:val="24"/>
+        </w:rPr>
+        <w:t xml:space="preserve">Before I start to code my </w:t>
+      </w:r>
+      <w:r>
+        <w:rPr>
+          <w:szCs w:val="24"/>
+        </w:rPr>
+        <w:t>project,</w:t>
+      </w:r>
+      <w:r>
+        <w:rPr>
+          <w:szCs w:val="24"/>
+        </w:rPr>
+        <w:t xml:space="preserve"> I considered using </w:t>
+      </w:r>
+      <w:r>
+        <w:t>SFML</w:t>
+      </w:r>
+      <w:r>
+        <w:rPr>
+          <w:szCs w:val="24"/>
+        </w:rPr>
+        <w:t xml:space="preserve"> </w:t>
+      </w:r>
+      <w:r>
+        <w:rPr>
+          <w:szCs w:val="24"/>
+        </w:rPr>
+        <w:t xml:space="preserve">as I have </w:t>
+      </w:r>
+      <w:r>
+        <w:rPr>
+          <w:szCs w:val="24"/>
+        </w:rPr>
+        <w:t xml:space="preserve">more experience with </w:t>
+      </w:r>
+      <w:r>
+        <w:t>SFML</w:t>
+      </w:r>
+      <w:r>
+        <w:rPr>
+          <w:szCs w:val="24"/>
+        </w:rPr>
+        <w:t xml:space="preserve"> </w:t>
+      </w:r>
+      <w:r>
+        <w:rPr>
+          <w:szCs w:val="24"/>
+        </w:rPr>
+        <w:t xml:space="preserve">when developing game </w:t>
+      </w:r>
+      <w:r>
+        <w:rPr>
+          <w:szCs w:val="24"/>
+        </w:rPr>
+        <w:t>compared</w:t>
+      </w:r>
+      <w:r>
+        <w:rPr>
+          <w:szCs w:val="24"/>
+        </w:rPr>
+        <w:t xml:space="preserve"> to Unity. </w:t>
+      </w:r>
+      <w:r>
+        <w:rPr>
+          <w:szCs w:val="24"/>
+        </w:rPr>
+        <w:t>However,</w:t>
+      </w:r>
+      <w:r>
+        <w:rPr>
+          <w:szCs w:val="24"/>
+        </w:rPr>
+        <w:t xml:space="preserve"> Unity </w:t>
+      </w:r>
+      <w:r>
+        <w:rPr>
+          <w:szCs w:val="24"/>
+        </w:rPr>
+        <w:t>has</w:t>
+      </w:r>
+      <w:r>
+        <w:rPr>
+          <w:szCs w:val="24"/>
+        </w:rPr>
+        <w:t xml:space="preserve"> inbuilt tools that makes game creation easier while </w:t>
+      </w:r>
+      <w:r>
+        <w:t>SFML</w:t>
+      </w:r>
+      <w:r>
+        <w:rPr>
+          <w:szCs w:val="24"/>
+        </w:rPr>
+        <w:t xml:space="preserve"> </w:t>
+      </w:r>
+      <w:r>
+        <w:rPr>
+          <w:szCs w:val="24"/>
+        </w:rPr>
+        <w:t xml:space="preserve">would require more manual coding. </w:t>
+      </w:r>
+      <w:r>
+        <w:rPr>
+          <w:szCs w:val="24"/>
+        </w:rPr>
+        <w:t xml:space="preserve">As for my project is focuses more on the research </w:t>
+      </w:r>
+      <w:r>
+        <w:rPr>
+          <w:szCs w:val="24"/>
+        </w:rPr>
+        <w:t>part,</w:t>
+      </w:r>
+      <w:r>
+        <w:rPr>
+          <w:szCs w:val="24"/>
+        </w:rPr>
+        <w:t xml:space="preserve"> I decided to save time on the game creation as much as I can. </w:t>
+      </w:r>
+    </w:p>
+    <w:p>
+      <w:pPr>
+        <w:jc w:val="both"/>
+      </w:pPr>
+      <w:r>
+        <w:t xml:space="preserve">My technologies </w:t>
+      </w:r>
+      <w:r>
+        <w:t>choice</w:t>
+      </w:r>
+      <w:r>
+        <w:t xml:space="preserve"> was perfect for me from the very start as I understood unity well as I have been working with unity for a year when I took on this </w:t>
+      </w:r>
+      <w:r>
+        <w:t>project,</w:t>
+      </w:r>
+      <w:r>
+        <w:t xml:space="preserve"> </w:t>
+      </w:r>
+      <w:r>
+        <w:t>however,</w:t>
+      </w:r>
+      <w:r>
+        <w:t xml:space="preserve"> there was still </w:t>
+      </w:r>
+      <w:r>
+        <w:t>a lot</w:t>
+      </w:r>
+      <w:r>
+        <w:t xml:space="preserve"> that I learned </w:t>
+      </w:r>
+      <w:r>
+        <w:t>throughout</w:t>
+      </w:r>
+      <w:r>
+        <w:t xml:space="preserve"> this whole project like the </w:t>
+      </w:r>
+      <w:r>
+        <w:t xml:space="preserve">runtime navMesh and AI </w:t>
+      </w:r>
+      <w:r>
+        <w:t>behaviour. It also uses C</w:t>
+      </w:r>
+      <w:r>
+        <w:t>#</w:t>
+      </w:r>
+      <w:r>
+        <w:t xml:space="preserve"> language which was a language I am most comfortable with</w:t>
+      </w:r>
+      <w:r>
+        <w:t xml:space="preserve"> after C++ due to my previous experiences with SFML</w:t>
+      </w:r>
+      <w:r>
+        <w:t>. It allows me to quickly understand the tutorial I was watching and use it as a base for the features that I implemented.</w:t>
+      </w:r>
+    </w:p>
+    <w:p>
+      <w:pPr>
+        <w:jc w:val="both"/>
+      </w:pPr>
+      <w:r>
+        <w:t xml:space="preserve">Using GitHub as version controller was also </w:t>
+      </w:r>
+      <w:r>
+        <w:t>a viable choice</w:t>
+      </w:r>
+      <w:r>
+        <w:t xml:space="preserve"> as most company use GitHub as their version control. Understanding how to </w:t>
+      </w:r>
+      <w:r>
+        <w:t>push,</w:t>
+      </w:r>
+      <w:r>
+        <w:t xml:space="preserve"> what commits to write and when to p</w:t>
+      </w:r>
+      <w:r>
+        <w:t xml:space="preserve">ush was </w:t>
+      </w:r>
+      <w:r>
+        <w:t>extremely helpful</w:t>
+      </w:r>
+      <w:r>
+        <w:t xml:space="preserve"> in keeping my repository clean. It also </w:t>
+      </w:r>
+      <w:r>
+        <w:t>allows</w:t>
+      </w:r>
+      <w:r>
+        <w:t xml:space="preserve"> me to quickly get in the flow once I read the commits message as I would know what I was doing even I left the project for a couple </w:t>
+      </w:r>
+      <w:r>
+        <w:t>of days</w:t>
+      </w:r>
+      <w:r>
+        <w:t>.</w:t>
+      </w:r>
+      <w:r>
+        <w:t xml:space="preserve"> </w:t>
+      </w:r>
+    </w:p>
+    <w:p>
+      <w:pPr>
+        <w:jc w:val="both"/>
+      </w:pPr>
+      <w:r>
+        <w:t xml:space="preserve">Eye tracker was new to me and did not necessarily help in the accessibility settings of the game. The result reflected this where most of the participants did not find it to be as useful as the others. </w:t>
+      </w:r>
+      <w:r>
+        <w:t>However,</w:t>
+      </w:r>
+      <w:r>
+        <w:t xml:space="preserve"> eye trackers </w:t>
+      </w:r>
+      <w:r>
+        <w:t>have</w:t>
+      </w:r>
+      <w:r>
+        <w:t xml:space="preserve"> always been fascinating</w:t>
+      </w:r>
+      <w:r>
+        <w:t xml:space="preserve"> to me</w:t>
+      </w:r>
+      <w:r>
+        <w:t xml:space="preserve"> as the </w:t>
+      </w:r>
+      <w:r>
+        <w:t xml:space="preserve">idea of </w:t>
+      </w:r>
+      <w:r>
+        <w:lastRenderedPageBreak/>
+        <w:t xml:space="preserve">controlling or giving inputs with your eyes instead of your hand </w:t>
+      </w:r>
+      <w:r>
+        <w:t xml:space="preserve">seems to me as </w:t>
+      </w:r>
+      <w:r>
+        <w:t>a suitable alternative</w:t>
+      </w:r>
+      <w:r>
+        <w:t xml:space="preserve"> for people who has motor impairments</w:t>
+      </w:r>
+      <w:r>
+        <w:t>.</w:t>
+      </w:r>
+      <w:r>
+        <w:t xml:space="preserve"> </w:t>
+      </w:r>
+      <w:r>
+        <w:t>Tobii Pro Nano</w:t>
+      </w:r>
+      <w:r>
+        <w:t xml:space="preserve"> is the eye tracker that I used for my research paper. It is small in size and </w:t>
+      </w:r>
+      <w:r>
+        <w:t xml:space="preserve">can easily connect to my personal computer without </w:t>
+      </w:r>
+      <w:r>
+        <w:t>many</w:t>
+      </w:r>
+      <w:r>
+        <w:t xml:space="preserve"> issues. </w:t>
+      </w:r>
+      <w:r>
+        <w:t xml:space="preserve">It </w:t>
+      </w:r>
+      <w:r>
+        <w:t>does</w:t>
+      </w:r>
+      <w:r>
+        <w:t xml:space="preserve"> need some adjustment to track my eyes properly at the </w:t>
+      </w:r>
+      <w:r>
+        <w:t>start,</w:t>
+      </w:r>
+      <w:r>
+        <w:t xml:space="preserve"> </w:t>
+      </w:r>
+      <w:r>
+        <w:t>however,</w:t>
+      </w:r>
+      <w:r>
+        <w:t xml:space="preserve"> once I have configured it to my </w:t>
+      </w:r>
+      <w:r>
+        <w:t>needs,</w:t>
+      </w:r>
+      <w:r>
+        <w:t xml:space="preserve"> it works fine for me.</w:t>
+      </w:r>
+      <w:r>
+        <w:t xml:space="preserve"> </w:t>
+      </w:r>
+      <w:r>
+        <w:t xml:space="preserve">The other eye tracker I was considering was the Tobii Pro Glasses </w:t>
+      </w:r>
+      <w:r>
+        <w:t>3,</w:t>
+      </w:r>
+      <w:r>
+        <w:t xml:space="preserve"> which </w:t>
+      </w:r>
+      <w:r>
+        <w:t xml:space="preserve">is a wearable eye tracker. It </w:t>
+      </w:r>
+      <w:r>
+        <w:t>allows</w:t>
+      </w:r>
+      <w:r>
+        <w:t xml:space="preserve"> for more natural movement and track the user’s eyes more accurately. </w:t>
+      </w:r>
+      <w:r>
+        <w:t>However,</w:t>
+      </w:r>
+      <w:r>
+        <w:t xml:space="preserve"> it cost a lot more </w:t>
+      </w:r>
+      <w:r>
+        <w:t>and, in the end,</w:t>
+      </w:r>
+      <w:r>
+        <w:t xml:space="preserve"> I decided to go for the Tobii Pro Nano.</w:t>
+      </w:r>
+    </w:p>
+    <w:p>
+      <w:pPr>
+        <w:pStyle w:val="Heading1"/>
+        <w:jc w:val="both"/>
+      </w:pPr>
+      <w:bookmarkStart w:id="15" w:name="_Toc133222524"/>
+      <w:r>
+        <w:t>Conclusions</w:t>
+      </w:r>
+      <w:bookmarkEnd w:id="15"/>
+    </w:p>
+    <w:p>
+      <w:pPr>
+        <w:jc w:val="both"/>
+      </w:pPr>
+      <w:r>
+        <w:t>In conclusion, the findings indicate that the visual cues, customizable controls, and accessibility settings in the game were positively received by most participants and have the potential to enhance accessibility and adaptability. However, the magnifier received mixed opinions with most participants choosing 3 as their answers which indicate indifferent.  The majority of participants recognized the importance of accessibility settings, highlighting the necessity of inclusive design in gaming.</w:t>
+      </w:r>
+    </w:p>
+    <w:p>
+      <w:pPr>
+        <w:jc w:val="both"/>
+      </w:pPr>
+      <w:r>
+        <w:t>Due to the limited number of participants in the study, resulting from time constraints and potential limitations of the questionnaire, further research is needed to address participant concerns and gather conclusive findings.</w:t>
+      </w:r>
+    </w:p>
+    <w:p>
+      <w:pPr>
+        <w:jc w:val="both"/>
         <w:rPr>
           <w:b/>
           <w:bCs/>
           <w:sz w:val="32"/>
           <w:szCs w:val="32"/>
         </w:rPr>
+      </w:pPr>
+      <w:r>
+        <w:rPr>
+          <w:b/>
+          <w:bCs/>
+          <w:sz w:val="32"/>
+          <w:szCs w:val="32"/>
+        </w:rPr>
         <w:t>Future Work</w:t>
       </w:r>
     </w:p>
     <w:p>
+      <w:pPr>
+        <w:jc w:val="both"/>
+      </w:pPr>
       <w:r>
         <w:t xml:space="preserve">There are more types of disability and </w:t>
       </w:r>
@@ -5472,28 +5789,7 @@
         <w:t xml:space="preserve">gnitive disability and one accessibility for this would be the letting the player control the pacing of the game. </w:t>
       </w:r>
     </w:p>
-    <w:p>
-      <w:r>
-        <w:t xml:space="preserve">Update </w:t>
-      </w:r>
-      <w:proofErr w:type="gramStart"/>
-      <w:r>
-        <w:t>references ,</w:t>
-      </w:r>
-      <w:proofErr w:type="gramEnd"/>
-      <w:r>
-        <w:t xml:space="preserve"> first name initial after so like </w:t>
-      </w:r>
-      <w:proofErr w:type="spellStart"/>
-      <w:r>
-        <w:t>danial</w:t>
-      </w:r>
-      <w:proofErr w:type="spellEnd"/>
-      <w:r>
-        <w:t xml:space="preserve"> hakim , hakim. D</w:t>
-      </w:r>
-    </w:p>
-    <w:bookmarkStart w:id="18" w:name="_Toc133222525" w:displacedByCustomXml="next"/>
+    <w:bookmarkStart w:id="16" w:name="_Toc133222525" w:displacedByCustomXml="next"/>
     <w:sdt>
       <w:sdtPr>
         <w:rPr>
@@ -5519,7 +5815,7 @@
           <w:r>
             <w:t>References</w:t>
           </w:r>
-          <w:bookmarkEnd w:id="18"/>
+          <w:bookmarkEnd w:id="16"/>
         </w:p>
         <w:sdt>
           <w:sdtPr>
@@ -5550,7 +5846,25 @@
                 <w:rPr>
                   <w:noProof/>
                 </w:rPr>
-                <w:t xml:space="preserve">Bei Yuan, E. F. (Apr 2, 2010). </w:t>
+                <w:t>Yuan.B,</w:t>
+              </w:r>
+              <w:r>
+                <w:rPr>
+                  <w:noProof/>
+                </w:rPr>
+                <w:t xml:space="preserve"> Folmer.K</w:t>
+              </w:r>
+              <w:r>
+                <w:rPr>
+                  <w:noProof/>
+                </w:rPr>
+                <w:t>,et al.</w:t>
+              </w:r>
+              <w:r>
+                <w:rPr>
+                  <w:noProof/>
+                </w:rPr>
+                <w:t xml:space="preserve"> (Apr 2, 2010). </w:t>
               </w:r>
               <w:r>
                 <w:rPr>
@@ -5608,7 +5922,37 @@
                 <w:rPr>
                   <w:noProof/>
                 </w:rPr>
-                <w:t xml:space="preserve">Charlene Jennett a, A. L. (2008). </w:t>
+                <w:t>Jennet.C</w:t>
+              </w:r>
+              <w:r>
+                <w:rPr>
+                  <w:noProof/>
+                </w:rPr>
+                <w:t>, A</w:t>
+              </w:r>
+              <w:r>
+                <w:rPr>
+                  <w:noProof/>
+                </w:rPr>
+                <w:t>nna</w:t>
+              </w:r>
+              <w:r>
+                <w:rPr>
+                  <w:noProof/>
+                </w:rPr>
+                <w:t>. L.</w:t>
+              </w:r>
+              <w:r>
+                <w:rPr>
+                  <w:noProof/>
+                </w:rPr>
+                <w:t>,et al</w:t>
+              </w:r>
+              <w:r>
+                <w:rPr>
+                  <w:noProof/>
+                </w:rPr>
+                <w:t xml:space="preserve"> (2008). </w:t>
               </w:r>
               <w:r>
                 <w:rPr>
@@ -5637,7 +5981,43 @@
                 <w:rPr>
                   <w:noProof/>
                 </w:rPr>
-                <w:t xml:space="preserve">Dario Maggiorini, M. G. (2019). </w:t>
+                <w:t>Maggiorini</w:t>
+              </w:r>
+              <w:r>
+                <w:rPr>
+                  <w:noProof/>
+                </w:rPr>
+                <w:t>. D</w:t>
+              </w:r>
+              <w:r>
+                <w:rPr>
+                  <w:noProof/>
+                </w:rPr>
+                <w:t xml:space="preserve">, </w:t>
+              </w:r>
+              <w:r>
+                <w:rPr>
+                  <w:noProof/>
+                </w:rPr>
+                <w:t>Granato.M</w:t>
+              </w:r>
+              <w:r>
+                <w:rPr>
+                  <w:noProof/>
+                </w:rPr>
+                <w:t>.</w:t>
+              </w:r>
+              <w:r>
+                <w:rPr>
+                  <w:noProof/>
+                </w:rPr>
+                <w:t>et al</w:t>
+              </w:r>
+              <w:r>
+                <w:rPr>
+                  <w:noProof/>
+                </w:rPr>
+                <w:t xml:space="preserve"> (2019). </w:t>
               </w:r>
               <w:r>
                 <w:rPr>
@@ -5666,7 +6046,44 @@
                 <w:rPr>
                   <w:noProof/>
                 </w:rPr>
-                <w:t xml:space="preserve">Denise N. Nogueira, F. R. (2012). </w:t>
+                <w:lastRenderedPageBreak/>
+                <w:t>Nogueira</w:t>
+              </w:r>
+              <w:r>
+                <w:rPr>
+                  <w:noProof/>
+                </w:rPr>
+                <w:t>.D.N</w:t>
+              </w:r>
+              <w:r>
+                <w:rPr>
+                  <w:noProof/>
+                </w:rPr>
+                <w:t xml:space="preserve">, </w:t>
+              </w:r>
+              <w:r>
+                <w:rPr>
+                  <w:noProof/>
+                </w:rPr>
+                <w:t>Flavio.R</w:t>
+              </w:r>
+              <w:r>
+                <w:rPr>
+                  <w:noProof/>
+                </w:rPr>
+                <w:t>.</w:t>
+              </w:r>
+              <w:r>
+                <w:rPr>
+                  <w:noProof/>
+                </w:rPr>
+                <w:t>et al</w:t>
+              </w:r>
+              <w:r>
+                <w:rPr>
+                  <w:noProof/>
+                </w:rPr>
+                <w:t xml:space="preserve"> (2012). </w:t>
               </w:r>
               <w:r>
                 <w:rPr>
@@ -5710,7 +6127,6 @@
                 <w:rPr>
                   <w:noProof/>
                 </w:rPr>
-                <w:lastRenderedPageBreak/>
                 <w:t xml:space="preserve">Ferreiro, E. (2019). </w:t>
               </w:r>
               <w:r>
@@ -5740,7 +6156,25 @@
                 <w:rPr>
                   <w:noProof/>
                 </w:rPr>
-                <w:t xml:space="preserve">Jen Beeston, C. P. (2018). </w:t>
+                <w:t>Beestone.J</w:t>
+              </w:r>
+              <w:r>
+                <w:rPr>
+                  <w:noProof/>
+                </w:rPr>
+                <w:t xml:space="preserve">, </w:t>
+              </w:r>
+              <w:r>
+                <w:rPr>
+                  <w:noProof/>
+                </w:rPr>
+                <w:t>Power.C,et al</w:t>
+              </w:r>
+              <w:r>
+                <w:rPr>
+                  <w:noProof/>
+                </w:rPr>
+                <w:t xml:space="preserve"> (2018). </w:t>
               </w:r>
               <w:r>
                 <w:rPr>
@@ -5769,7 +6203,31 @@
                 <w:rPr>
                   <w:noProof/>
                 </w:rPr>
-                <w:t>João Antunes, P. S. (2018, May 7). A Study on the Use of Eye Tracking to Adapt Gameplay and Procedural Content Generation in First-Person Shooter Games. Retrieved from https://www.mdpi.com/2414-4088/2/2/23/pdf</w:t>
+                <w:t>Antunes</w:t>
+              </w:r>
+              <w:r>
+                <w:rPr>
+                  <w:noProof/>
+                </w:rPr>
+                <w:t>.J</w:t>
+              </w:r>
+              <w:r>
+                <w:rPr>
+                  <w:noProof/>
+                </w:rPr>
+                <w:t>, S</w:t>
+              </w:r>
+              <w:r>
+                <w:rPr>
+                  <w:noProof/>
+                </w:rPr>
+                <w:t>atana.P, et al</w:t>
+              </w:r>
+              <w:r>
+                <w:rPr>
+                  <w:noProof/>
+                </w:rPr>
+                <w:t xml:space="preserve"> (2018, May 7). A Study on the Use of Eye Tracking to Adapt Gameplay and Procedural Content Generation in First-Person Shooter Games. Retrieved from https://www.mdpi.com/2414-4088/2/2/23/pdf</w:t>
               </w:r>
             </w:p>
             <w:p>
@@ -5784,7 +6242,31 @@
                 <w:rPr>
                   <w:noProof/>
                 </w:rPr>
-                <w:t>Jorge De Greef, V. P. (2018). Evaluating the Benefit of Assistive AR Technology through Eye Tracking in a Surgical Simulation System. Retrieved from https://lirias.kuleuven.be/retrieve/520081</w:t>
+                <w:t>Greef</w:t>
+              </w:r>
+              <w:r>
+                <w:rPr>
+                  <w:noProof/>
+                </w:rPr>
+                <w:t>.J.D</w:t>
+              </w:r>
+              <w:r>
+                <w:rPr>
+                  <w:noProof/>
+                </w:rPr>
+                <w:t xml:space="preserve">, </w:t>
+              </w:r>
+              <w:r>
+                <w:rPr>
+                  <w:noProof/>
+                </w:rPr>
+                <w:t>Poliakov.V,et al</w:t>
+              </w:r>
+              <w:r>
+                <w:rPr>
+                  <w:noProof/>
+                </w:rPr>
+                <w:t xml:space="preserve"> (2018). Evaluating the Benefit of Assistive AR Technology through Eye Tracking in a Surgical Simulation System. Retrieved from https://lirias.kuleuven.be/retrieve/520081</w:t>
               </w:r>
             </w:p>
             <w:p>
@@ -5829,7 +6311,43 @@
                 <w:rPr>
                   <w:noProof/>
                 </w:rPr>
-                <w:t xml:space="preserve">Kevin Bierre, J. C. (2005). </w:t>
+                <w:t>Bierre</w:t>
+              </w:r>
+              <w:r>
+                <w:rPr>
+                  <w:noProof/>
+                </w:rPr>
+                <w:t>.K</w:t>
+              </w:r>
+              <w:r>
+                <w:rPr>
+                  <w:noProof/>
+                </w:rPr>
+                <w:t>, J</w:t>
+              </w:r>
+              <w:r>
+                <w:rPr>
+                  <w:noProof/>
+                </w:rPr>
+                <w:t>onathan</w:t>
+              </w:r>
+              <w:r>
+                <w:rPr>
+                  <w:noProof/>
+                </w:rPr>
+                <w:t>. C</w:t>
+              </w:r>
+              <w:r>
+                <w:rPr>
+                  <w:noProof/>
+                </w:rPr>
+                <w:t>, et al</w:t>
+              </w:r>
+              <w:r>
+                <w:rPr>
+                  <w:noProof/>
+                </w:rPr>
+                <w:t xml:space="preserve"> (2005). </w:t>
               </w:r>
               <w:r>
                 <w:rPr>
@@ -5858,7 +6376,25 @@
                 <w:rPr>
                   <w:noProof/>
                 </w:rPr>
-                <w:t xml:space="preserve">Lucia Aiello. (2019). Digital Skill Evolution in an Industrial Relationship Professional Figure in Online Communities. Retrieved from https://www.igi-global.com/gateway/article/full-text-pdf/234350 </w:t>
+                <w:t>Aiello.</w:t>
+              </w:r>
+              <w:r>
+                <w:rPr>
+                  <w:noProof/>
+                </w:rPr>
+                <w:t>L</w:t>
+              </w:r>
+              <w:r>
+                <w:rPr>
+                  <w:noProof/>
+                </w:rPr>
+                <w:t>.</w:t>
+              </w:r>
+              <w:r>
+                <w:rPr>
+                  <w:noProof/>
+                </w:rPr>
+                <w:t xml:space="preserve"> (2019). Digital Skill Evolution in an Industrial Relationship Professional Figure in Online Communities. Retrieved from https://www.igi-global.com/gateway/article/full-text-pdf/234350 </w:t>
               </w:r>
             </w:p>
             <w:p>
@@ -5873,7 +6409,31 @@
                 <w:rPr>
                   <w:noProof/>
                 </w:rPr>
-                <w:t>Mark Brown, S. L. (2020). Designing for Disability: Evaluating the State of Accessibility Design in Video Games. Retrieved from https://journals.sagepub.com/doi/full/10.1177/1555412020971500?journalCode=gaca</w:t>
+                <w:t>Brown</w:t>
+              </w:r>
+              <w:r>
+                <w:rPr>
+                  <w:noProof/>
+                </w:rPr>
+                <w:t>.M</w:t>
+              </w:r>
+              <w:r>
+                <w:rPr>
+                  <w:noProof/>
+                </w:rPr>
+                <w:t xml:space="preserve">, </w:t>
+              </w:r>
+              <w:r>
+                <w:rPr>
+                  <w:noProof/>
+                </w:rPr>
+                <w:t>LaRell.S,et al.</w:t>
+              </w:r>
+              <w:r>
+                <w:rPr>
+                  <w:noProof/>
+                </w:rPr>
+                <w:t xml:space="preserve"> (2020). Designing for Disability: Evaluating the State of Accessibility Design in Video Games. Retrieved from https://journals.sagepub.com/doi/full/10.1177/1555412020971500?journalCode=gaca</w:t>
               </w:r>
             </w:p>
             <w:p>
@@ -5903,6 +6463,7 @@
                 <w:rPr>
                   <w:noProof/>
                 </w:rPr>
+                <w:lastRenderedPageBreak/>
                 <w:t>Silman, J. (Sep 20, 2021). BrolyLegs on Video Game Accessibility: “We’ve Seen Progress, but Must Continue the Fight”. Retrieved from https://compete.playstation.com/en-ie/all/articles/brolylegs-on-video-game-accessibility-weve-seen-progress-but-must-continue-the-fight?filterNewsO=type.Guides&amp;validatedAge=true</w:t>
               </w:r>
             </w:p>
@@ -5918,7 +6479,37 @@
                 <w:rPr>
                   <w:noProof/>
                 </w:rPr>
-                <w:t>Tara Qadir Kaka Muhammad, H. O. (2022, April 4). Eye Tracking Technique for Controlling Computer Game Objects. Retrieved from http://65.21.159.25/index.php/uhdjst/article/view/903/683</w:t>
+                <w:t>Muhammad</w:t>
+              </w:r>
+              <w:r>
+                <w:rPr>
+                  <w:noProof/>
+                </w:rPr>
+                <w:t>.T.Q.K</w:t>
+              </w:r>
+              <w:r>
+                <w:rPr>
+                  <w:noProof/>
+                </w:rPr>
+                <w:t xml:space="preserve">, </w:t>
+              </w:r>
+              <w:r>
+                <w:rPr>
+                  <w:noProof/>
+                </w:rPr>
+                <w:t>O</w:t>
+              </w:r>
+              <w:r>
+                <w:rPr>
+                  <w:noProof/>
+                </w:rPr>
+                <w:t>thman.H, et al.</w:t>
+              </w:r>
+              <w:r>
+                <w:rPr>
+                  <w:noProof/>
+                </w:rPr>
+                <w:t xml:space="preserve"> (2022, April 4). Eye Tracking Technique for Controlling Computer Game Objects. Retrieved from http://65.21.159.25/index.php/uhdjst/article/view/903/683</w:t>
               </w:r>
             </w:p>
             <w:p>
@@ -5933,8 +6524,31 @@
                 <w:rPr>
                   <w:noProof/>
                 </w:rPr>
-                <w:lastRenderedPageBreak/>
-                <w:t xml:space="preserve">Theodore Lim, B. N. (2011). </w:t>
+                <w:t>Lim</w:t>
+              </w:r>
+              <w:r>
+                <w:rPr>
+                  <w:noProof/>
+                </w:rPr>
+                <w:t>.T</w:t>
+              </w:r>
+              <w:r>
+                <w:rPr>
+                  <w:noProof/>
+                </w:rPr>
+                <w:t xml:space="preserve">, </w:t>
+              </w:r>
+              <w:r>
+                <w:rPr>
+                  <w:noProof/>
+                </w:rPr>
+                <w:t>Nardi.B</w:t>
+              </w:r>
+              <w:r>
+                <w:rPr>
+                  <w:noProof/>
+                </w:rPr>
+                <w:t xml:space="preserve">. (2011). </w:t>
               </w:r>
               <w:r>
                 <w:rPr>
@@ -6035,7 +6649,7 @@
 </file>
 
 <file path=word/endnotes.xml><?xml version="1.0" encoding="utf-8"?>
-<w:endnotes xmlns:wpc="http://schemas.microsoft.com/office/word/2010/wordprocessingCanvas" xmlns:cx="http://schemas.microsoft.com/office/drawing/2014/chartex" xmlns:cx1="http://schemas.microsoft.com/office/drawing/2015/9/8/chartex" xmlns:cx2="http://schemas.microsoft.com/office/drawing/2015/10/21/chartex" xmlns:cx3="http://schemas.microsoft.com/office/drawing/2016/5/9/chartex" xmlns:cx4="http://schemas.microsoft.com/office/drawing/2016/5/10/chartex" xmlns:cx5="http://schemas.microsoft.com/office/drawing/2016/5/11/chartex" xmlns:cx6="http://schemas.microsoft.com/office/drawing/2016/5/12/chartex" xmlns:cx7="http://schemas.microsoft.com/office/drawing/2016/5/13/chartex" xmlns:cx8="http://schemas.microsoft.com/office/drawing/2016/5/14/chartex" xmlns:mc="http://schemas.openxmlformats.org/markup-compatibility/2006" xmlns:aink="http://schemas.microsoft.com/office/drawing/2016/ink" xmlns:am3d="http://schemas.microsoft.com/office/drawing/2017/model3d" xmlns:o="urn:schemas-microsoft-com:office:office" xmlns:r="http://schemas.openxmlformats.org/officeDocument/2006/relationships" xmlns:m="http://schemas.openxmlformats.org/officeDocument/2006/math" xmlns:v="urn:schemas-microsoft-com:vml" xmlns:wp14="http://schemas.microsoft.com/office/word/2010/wordprocessingDrawing" xmlns:wp="http://schemas.openxmlformats.org/drawingml/2006/wordprocessingDrawing" xmlns:w10="urn:schemas-microsoft-com:office:word" xmlns:w="http://schemas.openxmlformats.org/wordprocessingml/2006/main" xmlns:w14="http://schemas.microsoft.com/office/word/2010/wordml" xmlns:w15="http://schemas.microsoft.com/office/word/2012/wordml" xmlns:w16cid="http://schemas.microsoft.com/office/word/2016/wordml/cid" xmlns:w16se="http://schemas.microsoft.com/office/word/2015/wordml/symex" xmlns:wpg="http://schemas.microsoft.com/office/word/2010/wordprocessingGroup" xmlns:wpi="http://schemas.microsoft.com/office/word/2010/wordprocessingInk" xmlns:wne="http://schemas.microsoft.com/office/word/2006/wordml" xmlns:wps="http://schemas.microsoft.com/office/word/2010/wordprocessingShape" mc:Ignorable="w14 w15 w16se w16cid wp14">
+<w:endnotes xmlns:wpc="http://schemas.microsoft.com/office/word/2010/wordprocessingCanvas" xmlns:cx="http://schemas.microsoft.com/office/drawing/2014/chartex" xmlns:cx1="http://schemas.microsoft.com/office/drawing/2015/9/8/chartex" xmlns:cx2="http://schemas.microsoft.com/office/drawing/2015/10/21/chartex" xmlns:cx3="http://schemas.microsoft.com/office/drawing/2016/5/9/chartex" xmlns:cx4="http://schemas.microsoft.com/office/drawing/2016/5/10/chartex" xmlns:cx5="http://schemas.microsoft.com/office/drawing/2016/5/11/chartex" xmlns:cx6="http://schemas.microsoft.com/office/drawing/2016/5/12/chartex" xmlns:cx7="http://schemas.microsoft.com/office/drawing/2016/5/13/chartex" xmlns:cx8="http://schemas.microsoft.com/office/drawing/2016/5/14/chartex" xmlns:mc="http://schemas.openxmlformats.org/markup-compatibility/2006" xmlns:aink="http://schemas.microsoft.com/office/drawing/2016/ink" xmlns:am3d="http://schemas.microsoft.com/office/drawing/2017/model3d" xmlns:o="urn:schemas-microsoft-com:office:office" xmlns:oel="http://schemas.microsoft.com/office/2019/extlst" xmlns:r="http://schemas.openxmlformats.org/officeDocument/2006/relationships" xmlns:m="http://schemas.openxmlformats.org/officeDocument/2006/math" xmlns:v="urn:schemas-microsoft-com:vml" xmlns:wp14="http://schemas.microsoft.com/office/word/2010/wordprocessingDrawing" xmlns:wp="http://schemas.openxmlformats.org/drawingml/2006/wordprocessingDrawing" xmlns:w10="urn:schemas-microsoft-com:office:word" xmlns:w="http://schemas.openxmlformats.org/wordprocessingml/2006/main" xmlns:w14="http://schemas.microsoft.com/office/word/2010/wordml" xmlns:w15="http://schemas.microsoft.com/office/word/2012/wordml" xmlns:w16cex="http://schemas.microsoft.com/office/word/2018/wordml/cex" xmlns:w16cid="http://schemas.microsoft.com/office/word/2016/wordml/cid" xmlns:w16="http://schemas.microsoft.com/office/word/2018/wordml" xmlns:w16du="http://schemas.microsoft.com/office/word/2023/wordml/word16du" xmlns:w16sdtdh="http://schemas.microsoft.com/office/word/2020/wordml/sdtdatahash" xmlns:w16se="http://schemas.microsoft.com/office/word/2015/wordml/symex" xmlns:wpg="http://schemas.microsoft.com/office/word/2010/wordprocessingGroup" xmlns:wpi="http://schemas.microsoft.com/office/word/2010/wordprocessingInk" xmlns:wne="http://schemas.microsoft.com/office/word/2006/wordml" xmlns:wps="http://schemas.microsoft.com/office/word/2010/wordprocessingShape" mc:Ignorable="w14 w15 w16se w16cid w16 w16cex w16sdtdh wp14">
   <w:endnote w:type="separator" w:id="-1">
     <w:p>
       <w:pPr>
@@ -6060,7 +6674,7 @@
 </file>
 
 <file path=word/footer1.xml><?xml version="1.0" encoding="utf-8"?>
-<w:ftr xmlns:wpc="http://schemas.microsoft.com/office/word/2010/wordprocessingCanvas" xmlns:cx="http://schemas.microsoft.com/office/drawing/2014/chartex" xmlns:cx1="http://schemas.microsoft.com/office/drawing/2015/9/8/chartex" xmlns:cx2="http://schemas.microsoft.com/office/drawing/2015/10/21/chartex" xmlns:cx3="http://schemas.microsoft.com/office/drawing/2016/5/9/chartex" xmlns:cx4="http://schemas.microsoft.com/office/drawing/2016/5/10/chartex" xmlns:cx5="http://schemas.microsoft.com/office/drawing/2016/5/11/chartex" xmlns:cx6="http://schemas.microsoft.com/office/drawing/2016/5/12/chartex" xmlns:cx7="http://schemas.microsoft.com/office/drawing/2016/5/13/chartex" xmlns:cx8="http://schemas.microsoft.com/office/drawing/2016/5/14/chartex" xmlns:mc="http://schemas.openxmlformats.org/markup-compatibility/2006" xmlns:aink="http://schemas.microsoft.com/office/drawing/2016/ink" xmlns:am3d="http://schemas.microsoft.com/office/drawing/2017/model3d" xmlns:o="urn:schemas-microsoft-com:office:office" xmlns:r="http://schemas.openxmlformats.org/officeDocument/2006/relationships" xmlns:m="http://schemas.openxmlformats.org/officeDocument/2006/math" xmlns:v="urn:schemas-microsoft-com:vml" xmlns:wp14="http://schemas.microsoft.com/office/word/2010/wordprocessingDrawing" xmlns:wp="http://schemas.openxmlformats.org/drawingml/2006/wordprocessingDrawing" xmlns:w10="urn:schemas-microsoft-com:office:word" xmlns:w="http://schemas.openxmlformats.org/wordprocessingml/2006/main" xmlns:w14="http://schemas.microsoft.com/office/word/2010/wordml" xmlns:w15="http://schemas.microsoft.com/office/word/2012/wordml" xmlns:w16cid="http://schemas.microsoft.com/office/word/2016/wordml/cid" xmlns:w16se="http://schemas.microsoft.com/office/word/2015/wordml/symex" xmlns:wpg="http://schemas.microsoft.com/office/word/2010/wordprocessingGroup" xmlns:wpi="http://schemas.microsoft.com/office/word/2010/wordprocessingInk" xmlns:wne="http://schemas.microsoft.com/office/word/2006/wordml" xmlns:wps="http://schemas.microsoft.com/office/word/2010/wordprocessingShape" mc:Ignorable="w14 w15 w16se w16cid wp14">
+<w:ftr xmlns:wpc="http://schemas.microsoft.com/office/word/2010/wordprocessingCanvas" xmlns:cx="http://schemas.microsoft.com/office/drawing/2014/chartex" xmlns:cx1="http://schemas.microsoft.com/office/drawing/2015/9/8/chartex" xmlns:cx2="http://schemas.microsoft.com/office/drawing/2015/10/21/chartex" xmlns:cx3="http://schemas.microsoft.com/office/drawing/2016/5/9/chartex" xmlns:cx4="http://schemas.microsoft.com/office/drawing/2016/5/10/chartex" xmlns:cx5="http://schemas.microsoft.com/office/drawing/2016/5/11/chartex" xmlns:cx6="http://schemas.microsoft.com/office/drawing/2016/5/12/chartex" xmlns:cx7="http://schemas.microsoft.com/office/drawing/2016/5/13/chartex" xmlns:cx8="http://schemas.microsoft.com/office/drawing/2016/5/14/chartex" xmlns:mc="http://schemas.openxmlformats.org/markup-compatibility/2006" xmlns:aink="http://schemas.microsoft.com/office/drawing/2016/ink" xmlns:am3d="http://schemas.microsoft.com/office/drawing/2017/model3d" xmlns:o="urn:schemas-microsoft-com:office:office" xmlns:oel="http://schemas.microsoft.com/office/2019/extlst" xmlns:r="http://schemas.openxmlformats.org/officeDocument/2006/relationships" xmlns:m="http://schemas.openxmlformats.org/officeDocument/2006/math" xmlns:v="urn:schemas-microsoft-com:vml" xmlns:wp14="http://schemas.microsoft.com/office/word/2010/wordprocessingDrawing" xmlns:wp="http://schemas.openxmlformats.org/drawingml/2006/wordprocessingDrawing" xmlns:w10="urn:schemas-microsoft-com:office:word" xmlns:w="http://schemas.openxmlformats.org/wordprocessingml/2006/main" xmlns:w14="http://schemas.microsoft.com/office/word/2010/wordml" xmlns:w15="http://schemas.microsoft.com/office/word/2012/wordml" xmlns:w16cex="http://schemas.microsoft.com/office/word/2018/wordml/cex" xmlns:w16cid="http://schemas.microsoft.com/office/word/2016/wordml/cid" xmlns:w16="http://schemas.microsoft.com/office/word/2018/wordml" xmlns:w16du="http://schemas.microsoft.com/office/word/2023/wordml/word16du" xmlns:w16sdtdh="http://schemas.microsoft.com/office/word/2020/wordml/sdtdatahash" xmlns:w16se="http://schemas.microsoft.com/office/word/2015/wordml/symex" xmlns:wpg="http://schemas.microsoft.com/office/word/2010/wordprocessingGroup" xmlns:wpi="http://schemas.microsoft.com/office/word/2010/wordprocessingInk" xmlns:wne="http://schemas.microsoft.com/office/word/2006/wordml" xmlns:wps="http://schemas.microsoft.com/office/word/2010/wordprocessingShape" mc:Ignorable="w14 w15 w16se w16cid w16 w16cex w16sdtdh wp14">
   <w:p>
     <w:pPr>
       <w:pStyle w:val="Footer"/>
@@ -6106,7 +6720,7 @@
 </file>
 
 <file path=word/footer2.xml><?xml version="1.0" encoding="utf-8"?>
-<w:ftr xmlns:wpc="http://schemas.microsoft.com/office/word/2010/wordprocessingCanvas" xmlns:cx="http://schemas.microsoft.com/office/drawing/2014/chartex" xmlns:cx1="http://schemas.microsoft.com/office/drawing/2015/9/8/chartex" xmlns:cx2="http://schemas.microsoft.com/office/drawing/2015/10/21/chartex" xmlns:cx3="http://schemas.microsoft.com/office/drawing/2016/5/9/chartex" xmlns:cx4="http://schemas.microsoft.com/office/drawing/2016/5/10/chartex" xmlns:cx5="http://schemas.microsoft.com/office/drawing/2016/5/11/chartex" xmlns:cx6="http://schemas.microsoft.com/office/drawing/2016/5/12/chartex" xmlns:cx7="http://schemas.microsoft.com/office/drawing/2016/5/13/chartex" xmlns:cx8="http://schemas.microsoft.com/office/drawing/2016/5/14/chartex" xmlns:mc="http://schemas.openxmlformats.org/markup-compatibility/2006" xmlns:aink="http://schemas.microsoft.com/office/drawing/2016/ink" xmlns:am3d="http://schemas.microsoft.com/office/drawing/2017/model3d" xmlns:o="urn:schemas-microsoft-com:office:office" xmlns:r="http://schemas.openxmlformats.org/officeDocument/2006/relationships" xmlns:m="http://schemas.openxmlformats.org/officeDocument/2006/math" xmlns:v="urn:schemas-microsoft-com:vml" xmlns:wp14="http://schemas.microsoft.com/office/word/2010/wordprocessingDrawing" xmlns:wp="http://schemas.openxmlformats.org/drawingml/2006/wordprocessingDrawing" xmlns:w10="urn:schemas-microsoft-com:office:word" xmlns:w="http://schemas.openxmlformats.org/wordprocessingml/2006/main" xmlns:w14="http://schemas.microsoft.com/office/word/2010/wordml" xmlns:w15="http://schemas.microsoft.com/office/word/2012/wordml" xmlns:w16cid="http://schemas.microsoft.com/office/word/2016/wordml/cid" xmlns:w16se="http://schemas.microsoft.com/office/word/2015/wordml/symex" xmlns:wpg="http://schemas.microsoft.com/office/word/2010/wordprocessingGroup" xmlns:wpi="http://schemas.microsoft.com/office/word/2010/wordprocessingInk" xmlns:wne="http://schemas.microsoft.com/office/word/2006/wordml" xmlns:wps="http://schemas.microsoft.com/office/word/2010/wordprocessingShape" mc:Ignorable="w14 w15 w16se w16cid wp14">
+<w:ftr xmlns:wpc="http://schemas.microsoft.com/office/word/2010/wordprocessingCanvas" xmlns:cx="http://schemas.microsoft.com/office/drawing/2014/chartex" xmlns:cx1="http://schemas.microsoft.com/office/drawing/2015/9/8/chartex" xmlns:cx2="http://schemas.microsoft.com/office/drawing/2015/10/21/chartex" xmlns:cx3="http://schemas.microsoft.com/office/drawing/2016/5/9/chartex" xmlns:cx4="http://schemas.microsoft.com/office/drawing/2016/5/10/chartex" xmlns:cx5="http://schemas.microsoft.com/office/drawing/2016/5/11/chartex" xmlns:cx6="http://schemas.microsoft.com/office/drawing/2016/5/12/chartex" xmlns:cx7="http://schemas.microsoft.com/office/drawing/2016/5/13/chartex" xmlns:cx8="http://schemas.microsoft.com/office/drawing/2016/5/14/chartex" xmlns:mc="http://schemas.openxmlformats.org/markup-compatibility/2006" xmlns:aink="http://schemas.microsoft.com/office/drawing/2016/ink" xmlns:am3d="http://schemas.microsoft.com/office/drawing/2017/model3d" xmlns:o="urn:schemas-microsoft-com:office:office" xmlns:oel="http://schemas.microsoft.com/office/2019/extlst" xmlns:r="http://schemas.openxmlformats.org/officeDocument/2006/relationships" xmlns:m="http://schemas.openxmlformats.org/officeDocument/2006/math" xmlns:v="urn:schemas-microsoft-com:vml" xmlns:wp14="http://schemas.microsoft.com/office/word/2010/wordprocessingDrawing" xmlns:wp="http://schemas.openxmlformats.org/drawingml/2006/wordprocessingDrawing" xmlns:w10="urn:schemas-microsoft-com:office:word" xmlns:w="http://schemas.openxmlformats.org/wordprocessingml/2006/main" xmlns:w14="http://schemas.microsoft.com/office/word/2010/wordml" xmlns:w15="http://schemas.microsoft.com/office/word/2012/wordml" xmlns:w16cex="http://schemas.microsoft.com/office/word/2018/wordml/cex" xmlns:w16cid="http://schemas.microsoft.com/office/word/2016/wordml/cid" xmlns:w16="http://schemas.microsoft.com/office/word/2018/wordml" xmlns:w16du="http://schemas.microsoft.com/office/word/2023/wordml/word16du" xmlns:w16sdtdh="http://schemas.microsoft.com/office/word/2020/wordml/sdtdatahash" xmlns:w16se="http://schemas.microsoft.com/office/word/2015/wordml/symex" xmlns:wpg="http://schemas.microsoft.com/office/word/2010/wordprocessingGroup" xmlns:wpi="http://schemas.microsoft.com/office/word/2010/wordprocessingInk" xmlns:wne="http://schemas.microsoft.com/office/word/2006/wordml" xmlns:wps="http://schemas.microsoft.com/office/word/2010/wordprocessingShape" mc:Ignorable="w14 w15 w16se w16cid w16 w16cex w16sdtdh wp14">
   <w:tbl>
     <w:tblPr>
       <w:tblW w:w="0" w:type="auto"/>
@@ -6167,7 +6781,7 @@
 </file>
 
 <file path=word/footnotes.xml><?xml version="1.0" encoding="utf-8"?>
-<w:footnotes xmlns:wpc="http://schemas.microsoft.com/office/word/2010/wordprocessingCanvas" xmlns:cx="http://schemas.microsoft.com/office/drawing/2014/chartex" xmlns:cx1="http://schemas.microsoft.com/office/drawing/2015/9/8/chartex" xmlns:cx2="http://schemas.microsoft.com/office/drawing/2015/10/21/chartex" xmlns:cx3="http://schemas.microsoft.com/office/drawing/2016/5/9/chartex" xmlns:cx4="http://schemas.microsoft.com/office/drawing/2016/5/10/chartex" xmlns:cx5="http://schemas.microsoft.com/office/drawing/2016/5/11/chartex" xmlns:cx6="http://schemas.microsoft.com/office/drawing/2016/5/12/chartex" xmlns:cx7="http://schemas.microsoft.com/office/drawing/2016/5/13/chartex" xmlns:cx8="http://schemas.microsoft.com/office/drawing/2016/5/14/chartex" xmlns:mc="http://schemas.openxmlformats.org/markup-compatibility/2006" xmlns:aink="http://schemas.microsoft.com/office/drawing/2016/ink" xmlns:am3d="http://schemas.microsoft.com/office/drawing/2017/model3d" xmlns:o="urn:schemas-microsoft-com:office:office" xmlns:r="http://schemas.openxmlformats.org/officeDocument/2006/relationships" xmlns:m="http://schemas.openxmlformats.org/officeDocument/2006/math" xmlns:v="urn:schemas-microsoft-com:vml" xmlns:wp14="http://schemas.microsoft.com/office/word/2010/wordprocessingDrawing" xmlns:wp="http://schemas.openxmlformats.org/drawingml/2006/wordprocessingDrawing" xmlns:w10="urn:schemas-microsoft-com:office:word" xmlns:w="http://schemas.openxmlformats.org/wordprocessingml/2006/main" xmlns:w14="http://schemas.microsoft.com/office/word/2010/wordml" xmlns:w15="http://schemas.microsoft.com/office/word/2012/wordml" xmlns:w16cid="http://schemas.microsoft.com/office/word/2016/wordml/cid" xmlns:w16se="http://schemas.microsoft.com/office/word/2015/wordml/symex" xmlns:wpg="http://schemas.microsoft.com/office/word/2010/wordprocessingGroup" xmlns:wpi="http://schemas.microsoft.com/office/word/2010/wordprocessingInk" xmlns:wne="http://schemas.microsoft.com/office/word/2006/wordml" xmlns:wps="http://schemas.microsoft.com/office/word/2010/wordprocessingShape" mc:Ignorable="w14 w15 w16se w16cid wp14">
+<w:footnotes xmlns:wpc="http://schemas.microsoft.com/office/word/2010/wordprocessingCanvas" xmlns:cx="http://schemas.microsoft.com/office/drawing/2014/chartex" xmlns:cx1="http://schemas.microsoft.com/office/drawing/2015/9/8/chartex" xmlns:cx2="http://schemas.microsoft.com/office/drawing/2015/10/21/chartex" xmlns:cx3="http://schemas.microsoft.com/office/drawing/2016/5/9/chartex" xmlns:cx4="http://schemas.microsoft.com/office/drawing/2016/5/10/chartex" xmlns:cx5="http://schemas.microsoft.com/office/drawing/2016/5/11/chartex" xmlns:cx6="http://schemas.microsoft.com/office/drawing/2016/5/12/chartex" xmlns:cx7="http://schemas.microsoft.com/office/drawing/2016/5/13/chartex" xmlns:cx8="http://schemas.microsoft.com/office/drawing/2016/5/14/chartex" xmlns:mc="http://schemas.openxmlformats.org/markup-compatibility/2006" xmlns:aink="http://schemas.microsoft.com/office/drawing/2016/ink" xmlns:am3d="http://schemas.microsoft.com/office/drawing/2017/model3d" xmlns:o="urn:schemas-microsoft-com:office:office" xmlns:oel="http://schemas.microsoft.com/office/2019/extlst" xmlns:r="http://schemas.openxmlformats.org/officeDocument/2006/relationships" xmlns:m="http://schemas.openxmlformats.org/officeDocument/2006/math" xmlns:v="urn:schemas-microsoft-com:vml" xmlns:wp14="http://schemas.microsoft.com/office/word/2010/wordprocessingDrawing" xmlns:wp="http://schemas.openxmlformats.org/drawingml/2006/wordprocessingDrawing" xmlns:w10="urn:schemas-microsoft-com:office:word" xmlns:w="http://schemas.openxmlformats.org/wordprocessingml/2006/main" xmlns:w14="http://schemas.microsoft.com/office/word/2010/wordml" xmlns:w15="http://schemas.microsoft.com/office/word/2012/wordml" xmlns:w16cex="http://schemas.microsoft.com/office/word/2018/wordml/cex" xmlns:w16cid="http://schemas.microsoft.com/office/word/2016/wordml/cid" xmlns:w16="http://schemas.microsoft.com/office/word/2018/wordml" xmlns:w16du="http://schemas.microsoft.com/office/word/2023/wordml/word16du" xmlns:w16sdtdh="http://schemas.microsoft.com/office/word/2020/wordml/sdtdatahash" xmlns:w16se="http://schemas.microsoft.com/office/word/2015/wordml/symex" xmlns:wpg="http://schemas.microsoft.com/office/word/2010/wordprocessingGroup" xmlns:wpi="http://schemas.microsoft.com/office/word/2010/wordprocessingInk" xmlns:wne="http://schemas.microsoft.com/office/word/2006/wordml" xmlns:wps="http://schemas.microsoft.com/office/word/2010/wordprocessingShape" mc:Ignorable="w14 w15 w16se w16cid w16 w16cex w16sdtdh wp14">
   <w:footnote w:type="separator" w:id="-1">
     <w:p>
       <w:pPr>
@@ -6208,7 +6822,7 @@
 </file>
 
 <file path=word/header1.xml><?xml version="1.0" encoding="utf-8"?>
-<w:hdr xmlns:wpc="http://schemas.microsoft.com/office/word/2010/wordprocessingCanvas" xmlns:cx="http://schemas.microsoft.com/office/drawing/2014/chartex" xmlns:cx1="http://schemas.microsoft.com/office/drawing/2015/9/8/chartex" xmlns:cx2="http://schemas.microsoft.com/office/drawing/2015/10/21/chartex" xmlns:cx3="http://schemas.microsoft.com/office/drawing/2016/5/9/chartex" xmlns:cx4="http://schemas.microsoft.com/office/drawing/2016/5/10/chartex" xmlns:cx5="http://schemas.microsoft.com/office/drawing/2016/5/11/chartex" xmlns:cx6="http://schemas.microsoft.com/office/drawing/2016/5/12/chartex" xmlns:cx7="http://schemas.microsoft.com/office/drawing/2016/5/13/chartex" xmlns:cx8="http://schemas.microsoft.com/office/drawing/2016/5/14/chartex" xmlns:mc="http://schemas.openxmlformats.org/markup-compatibility/2006" xmlns:aink="http://schemas.microsoft.com/office/drawing/2016/ink" xmlns:am3d="http://schemas.microsoft.com/office/drawing/2017/model3d" xmlns:o="urn:schemas-microsoft-com:office:office" xmlns:r="http://schemas.openxmlformats.org/officeDocument/2006/relationships" xmlns:m="http://schemas.openxmlformats.org/officeDocument/2006/math" xmlns:v="urn:schemas-microsoft-com:vml" xmlns:wp14="http://schemas.microsoft.com/office/word/2010/wordprocessingDrawing" xmlns:wp="http://schemas.openxmlformats.org/drawingml/2006/wordprocessingDrawing" xmlns:w10="urn:schemas-microsoft-com:office:word" xmlns:w="http://schemas.openxmlformats.org/wordprocessingml/2006/main" xmlns:w14="http://schemas.microsoft.com/office/word/2010/wordml" xmlns:w15="http://schemas.microsoft.com/office/word/2012/wordml" xmlns:w16cid="http://schemas.microsoft.com/office/word/2016/wordml/cid" xmlns:w16se="http://schemas.microsoft.com/office/word/2015/wordml/symex" xmlns:wpg="http://schemas.microsoft.com/office/word/2010/wordprocessingGroup" xmlns:wpi="http://schemas.microsoft.com/office/word/2010/wordprocessingInk" xmlns:wne="http://schemas.microsoft.com/office/word/2006/wordml" xmlns:wps="http://schemas.microsoft.com/office/word/2010/wordprocessingShape" mc:Ignorable="w14 w15 w16se w16cid wp14">
+<w:hdr xmlns:wpc="http://schemas.microsoft.com/office/word/2010/wordprocessingCanvas" xmlns:cx="http://schemas.microsoft.com/office/drawing/2014/chartex" xmlns:cx1="http://schemas.microsoft.com/office/drawing/2015/9/8/chartex" xmlns:cx2="http://schemas.microsoft.com/office/drawing/2015/10/21/chartex" xmlns:cx3="http://schemas.microsoft.com/office/drawing/2016/5/9/chartex" xmlns:cx4="http://schemas.microsoft.com/office/drawing/2016/5/10/chartex" xmlns:cx5="http://schemas.microsoft.com/office/drawing/2016/5/11/chartex" xmlns:cx6="http://schemas.microsoft.com/office/drawing/2016/5/12/chartex" xmlns:cx7="http://schemas.microsoft.com/office/drawing/2016/5/13/chartex" xmlns:cx8="http://schemas.microsoft.com/office/drawing/2016/5/14/chartex" xmlns:mc="http://schemas.openxmlformats.org/markup-compatibility/2006" xmlns:aink="http://schemas.microsoft.com/office/drawing/2016/ink" xmlns:am3d="http://schemas.microsoft.com/office/drawing/2017/model3d" xmlns:o="urn:schemas-microsoft-com:office:office" xmlns:oel="http://schemas.microsoft.com/office/2019/extlst" xmlns:r="http://schemas.openxmlformats.org/officeDocument/2006/relationships" xmlns:m="http://schemas.openxmlformats.org/officeDocument/2006/math" xmlns:v="urn:schemas-microsoft-com:vml" xmlns:wp14="http://schemas.microsoft.com/office/word/2010/wordprocessingDrawing" xmlns:wp="http://schemas.openxmlformats.org/drawingml/2006/wordprocessingDrawing" xmlns:w10="urn:schemas-microsoft-com:office:word" xmlns:w="http://schemas.openxmlformats.org/wordprocessingml/2006/main" xmlns:w14="http://schemas.microsoft.com/office/word/2010/wordml" xmlns:w15="http://schemas.microsoft.com/office/word/2012/wordml" xmlns:w16cex="http://schemas.microsoft.com/office/word/2018/wordml/cex" xmlns:w16cid="http://schemas.microsoft.com/office/word/2016/wordml/cid" xmlns:w16="http://schemas.microsoft.com/office/word/2018/wordml" xmlns:w16du="http://schemas.microsoft.com/office/word/2023/wordml/word16du" xmlns:w16sdtdh="http://schemas.microsoft.com/office/word/2020/wordml/sdtdatahash" xmlns:w16se="http://schemas.microsoft.com/office/word/2015/wordml/symex" xmlns:wpg="http://schemas.microsoft.com/office/word/2010/wordprocessingGroup" xmlns:wpi="http://schemas.microsoft.com/office/word/2010/wordprocessingInk" xmlns:wne="http://schemas.microsoft.com/office/word/2006/wordml" xmlns:wps="http://schemas.microsoft.com/office/word/2010/wordprocessingShape" mc:Ignorable="w14 w15 w16se w16cid w16 w16cex w16sdtdh wp14">
   <w:tbl>
     <w:tblPr>
       <w:tblW w:w="0" w:type="auto"/>
@@ -6269,7 +6883,7 @@
 </file>
 
 <file path=word/header2.xml><?xml version="1.0" encoding="utf-8"?>
-<w:hdr xmlns:wpc="http://schemas.microsoft.com/office/word/2010/wordprocessingCanvas" xmlns:cx="http://schemas.microsoft.com/office/drawing/2014/chartex" xmlns:cx1="http://schemas.microsoft.com/office/drawing/2015/9/8/chartex" xmlns:cx2="http://schemas.microsoft.com/office/drawing/2015/10/21/chartex" xmlns:cx3="http://schemas.microsoft.com/office/drawing/2016/5/9/chartex" xmlns:cx4="http://schemas.microsoft.com/office/drawing/2016/5/10/chartex" xmlns:cx5="http://schemas.microsoft.com/office/drawing/2016/5/11/chartex" xmlns:cx6="http://schemas.microsoft.com/office/drawing/2016/5/12/chartex" xmlns:cx7="http://schemas.microsoft.com/office/drawing/2016/5/13/chartex" xmlns:cx8="http://schemas.microsoft.com/office/drawing/2016/5/14/chartex" xmlns:mc="http://schemas.openxmlformats.org/markup-compatibility/2006" xmlns:aink="http://schemas.microsoft.com/office/drawing/2016/ink" xmlns:am3d="http://schemas.microsoft.com/office/drawing/2017/model3d" xmlns:o="urn:schemas-microsoft-com:office:office" xmlns:r="http://schemas.openxmlformats.org/officeDocument/2006/relationships" xmlns:m="http://schemas.openxmlformats.org/officeDocument/2006/math" xmlns:v="urn:schemas-microsoft-com:vml" xmlns:wp14="http://schemas.microsoft.com/office/word/2010/wordprocessingDrawing" xmlns:wp="http://schemas.openxmlformats.org/drawingml/2006/wordprocessingDrawing" xmlns:w10="urn:schemas-microsoft-com:office:word" xmlns:w="http://schemas.openxmlformats.org/wordprocessingml/2006/main" xmlns:w14="http://schemas.microsoft.com/office/word/2010/wordml" xmlns:w15="http://schemas.microsoft.com/office/word/2012/wordml" xmlns:w16cid="http://schemas.microsoft.com/office/word/2016/wordml/cid" xmlns:w16se="http://schemas.microsoft.com/office/word/2015/wordml/symex" xmlns:wpg="http://schemas.microsoft.com/office/word/2010/wordprocessingGroup" xmlns:wpi="http://schemas.microsoft.com/office/word/2010/wordprocessingInk" xmlns:wne="http://schemas.microsoft.com/office/word/2006/wordml" xmlns:wps="http://schemas.microsoft.com/office/word/2010/wordprocessingShape" mc:Ignorable="w14 w15 w16se w16cid wp14">
+<w:hdr xmlns:wpc="http://schemas.microsoft.com/office/word/2010/wordprocessingCanvas" xmlns:cx="http://schemas.microsoft.com/office/drawing/2014/chartex" xmlns:cx1="http://schemas.microsoft.com/office/drawing/2015/9/8/chartex" xmlns:cx2="http://schemas.microsoft.com/office/drawing/2015/10/21/chartex" xmlns:cx3="http://schemas.microsoft.com/office/drawing/2016/5/9/chartex" xmlns:cx4="http://schemas.microsoft.com/office/drawing/2016/5/10/chartex" xmlns:cx5="http://schemas.microsoft.com/office/drawing/2016/5/11/chartex" xmlns:cx6="http://schemas.microsoft.com/office/drawing/2016/5/12/chartex" xmlns:cx7="http://schemas.microsoft.com/office/drawing/2016/5/13/chartex" xmlns:cx8="http://schemas.microsoft.com/office/drawing/2016/5/14/chartex" xmlns:mc="http://schemas.openxmlformats.org/markup-compatibility/2006" xmlns:aink="http://schemas.microsoft.com/office/drawing/2016/ink" xmlns:am3d="http://schemas.microsoft.com/office/drawing/2017/model3d" xmlns:o="urn:schemas-microsoft-com:office:office" xmlns:oel="http://schemas.microsoft.com/office/2019/extlst" xmlns:r="http://schemas.openxmlformats.org/officeDocument/2006/relationships" xmlns:m="http://schemas.openxmlformats.org/officeDocument/2006/math" xmlns:v="urn:schemas-microsoft-com:vml" xmlns:wp14="http://schemas.microsoft.com/office/word/2010/wordprocessingDrawing" xmlns:wp="http://schemas.openxmlformats.org/drawingml/2006/wordprocessingDrawing" xmlns:w10="urn:schemas-microsoft-com:office:word" xmlns:w="http://schemas.openxmlformats.org/wordprocessingml/2006/main" xmlns:w14="http://schemas.microsoft.com/office/word/2010/wordml" xmlns:w15="http://schemas.microsoft.com/office/word/2012/wordml" xmlns:w16cex="http://schemas.microsoft.com/office/word/2018/wordml/cex" xmlns:w16cid="http://schemas.microsoft.com/office/word/2016/wordml/cid" xmlns:w16="http://schemas.microsoft.com/office/word/2018/wordml" xmlns:w16du="http://schemas.microsoft.com/office/word/2023/wordml/word16du" xmlns:w16sdtdh="http://schemas.microsoft.com/office/word/2020/wordml/sdtdatahash" xmlns:w16se="http://schemas.microsoft.com/office/word/2015/wordml/symex" xmlns:wpg="http://schemas.microsoft.com/office/word/2010/wordprocessingGroup" xmlns:wpi="http://schemas.microsoft.com/office/word/2010/wordprocessingInk" xmlns:wne="http://schemas.microsoft.com/office/word/2006/wordml" xmlns:wps="http://schemas.microsoft.com/office/word/2010/wordprocessingShape" mc:Ignorable="w14 w15 w16se w16cid w16 w16cex w16sdtdh wp14">
   <w:tbl>
     <w:tblPr>
       <w:tblW w:w="0" w:type="auto"/>
@@ -6401,13 +7015,10 @@
     <int2:bookmark int2:bookmarkName="_Int_m7bwGoiO" int2:invalidationBookmarkName="" int2:hashCode="sJ0IuCSomVftAu" int2:id="zC40PDz0">
       <int2:state int2:value="Rejected" int2:type="AugLoop_Text_Critique"/>
     </int2:bookmark>
-    <int2:bookmark int2:bookmarkName="_Int_iLyZ5tGj" int2:invalidationBookmarkName="" int2:hashCode="rNrCBfXiTLdRE8" int2:id="nqGHixbm">
+    <int2:bookmark int2:bookmarkName="_Int_SyCXSudG" int2:invalidationBookmarkName="" int2:hashCode="cgylsQ8cRYAYcQ" int2:id="6Jd5hU1r">
       <int2:state int2:value="Rejected" int2:type="AugLoop_Text_Critique"/>
     </int2:bookmark>
     <int2:bookmark int2:bookmarkName="_Int_y7A2srPK" int2:invalidationBookmarkName="" int2:hashCode="6eqm/3gnj6yH0F" int2:id="kz9n8gfB">
-      <int2:state int2:value="Rejected" int2:type="AugLoop_Text_Critique"/>
-    </int2:bookmark>
-    <int2:bookmark int2:bookmarkName="_Int_SyCXSudG" int2:invalidationBookmarkName="" int2:hashCode="cgylsQ8cRYAYcQ" int2:id="6Jd5hU1r">
       <int2:state int2:value="Rejected" int2:type="AugLoop_Text_Critique"/>
     </int2:bookmark>
   </int2:observations>
@@ -6417,7 +7028,7 @@
 </file>
 
 <file path=word/numbering.xml><?xml version="1.0" encoding="utf-8"?>
-<w:numbering xmlns:wpc="http://schemas.microsoft.com/office/word/2010/wordprocessingCanvas" xmlns:cx="http://schemas.microsoft.com/office/drawing/2014/chartex" xmlns:cx1="http://schemas.microsoft.com/office/drawing/2015/9/8/chartex" xmlns:cx2="http://schemas.microsoft.com/office/drawing/2015/10/21/chartex" xmlns:cx3="http://schemas.microsoft.com/office/drawing/2016/5/9/chartex" xmlns:cx4="http://schemas.microsoft.com/office/drawing/2016/5/10/chartex" xmlns:cx5="http://schemas.microsoft.com/office/drawing/2016/5/11/chartex" xmlns:cx6="http://schemas.microsoft.com/office/drawing/2016/5/12/chartex" xmlns:cx7="http://schemas.microsoft.com/office/drawing/2016/5/13/chartex" xmlns:cx8="http://schemas.microsoft.com/office/drawing/2016/5/14/chartex" xmlns:mc="http://schemas.openxmlformats.org/markup-compatibility/2006" xmlns:aink="http://schemas.microsoft.com/office/drawing/2016/ink" xmlns:am3d="http://schemas.microsoft.com/office/drawing/2017/model3d" xmlns:o="urn:schemas-microsoft-com:office:office" xmlns:r="http://schemas.openxmlformats.org/officeDocument/2006/relationships" xmlns:m="http://schemas.openxmlformats.org/officeDocument/2006/math" xmlns:v="urn:schemas-microsoft-com:vml" xmlns:wp14="http://schemas.microsoft.com/office/word/2010/wordprocessingDrawing" xmlns:wp="http://schemas.openxmlformats.org/drawingml/2006/wordprocessingDrawing" xmlns:w10="urn:schemas-microsoft-com:office:word" xmlns:w="http://schemas.openxmlformats.org/wordprocessingml/2006/main" xmlns:w14="http://schemas.microsoft.com/office/word/2010/wordml" xmlns:w15="http://schemas.microsoft.com/office/word/2012/wordml" xmlns:w16cid="http://schemas.microsoft.com/office/word/2016/wordml/cid" xmlns:w16se="http://schemas.microsoft.com/office/word/2015/wordml/symex" xmlns:wpg="http://schemas.microsoft.com/office/word/2010/wordprocessingGroup" xmlns:wpi="http://schemas.microsoft.com/office/word/2010/wordprocessingInk" xmlns:wne="http://schemas.microsoft.com/office/word/2006/wordml" xmlns:wps="http://schemas.microsoft.com/office/word/2010/wordprocessingShape" mc:Ignorable="w14 w15 w16se w16cid wp14">
+<w:numbering xmlns:wpc="http://schemas.microsoft.com/office/word/2010/wordprocessingCanvas" xmlns:cx="http://schemas.microsoft.com/office/drawing/2014/chartex" xmlns:cx1="http://schemas.microsoft.com/office/drawing/2015/9/8/chartex" xmlns:cx2="http://schemas.microsoft.com/office/drawing/2015/10/21/chartex" xmlns:cx3="http://schemas.microsoft.com/office/drawing/2016/5/9/chartex" xmlns:cx4="http://schemas.microsoft.com/office/drawing/2016/5/10/chartex" xmlns:cx5="http://schemas.microsoft.com/office/drawing/2016/5/11/chartex" xmlns:cx6="http://schemas.microsoft.com/office/drawing/2016/5/12/chartex" xmlns:cx7="http://schemas.microsoft.com/office/drawing/2016/5/13/chartex" xmlns:cx8="http://schemas.microsoft.com/office/drawing/2016/5/14/chartex" xmlns:mc="http://schemas.openxmlformats.org/markup-compatibility/2006" xmlns:aink="http://schemas.microsoft.com/office/drawing/2016/ink" xmlns:am3d="http://schemas.microsoft.com/office/drawing/2017/model3d" xmlns:o="urn:schemas-microsoft-com:office:office" xmlns:oel="http://schemas.microsoft.com/office/2019/extlst" xmlns:r="http://schemas.openxmlformats.org/officeDocument/2006/relationships" xmlns:m="http://schemas.openxmlformats.org/officeDocument/2006/math" xmlns:v="urn:schemas-microsoft-com:vml" xmlns:wp14="http://schemas.microsoft.com/office/word/2010/wordprocessingDrawing" xmlns:wp="http://schemas.openxmlformats.org/drawingml/2006/wordprocessingDrawing" xmlns:w10="urn:schemas-microsoft-com:office:word" xmlns:w="http://schemas.openxmlformats.org/wordprocessingml/2006/main" xmlns:w14="http://schemas.microsoft.com/office/word/2010/wordml" xmlns:w15="http://schemas.microsoft.com/office/word/2012/wordml" xmlns:w16cex="http://schemas.microsoft.com/office/word/2018/wordml/cex" xmlns:w16cid="http://schemas.microsoft.com/office/word/2016/wordml/cid" xmlns:w16="http://schemas.microsoft.com/office/word/2018/wordml" xmlns:w16du="http://schemas.microsoft.com/office/word/2023/wordml/word16du" xmlns:w16sdtdh="http://schemas.microsoft.com/office/word/2020/wordml/sdtdatahash" xmlns:w16se="http://schemas.microsoft.com/office/word/2015/wordml/symex" xmlns:wpg="http://schemas.microsoft.com/office/word/2010/wordprocessingGroup" xmlns:wpi="http://schemas.microsoft.com/office/word/2010/wordprocessingInk" xmlns:wne="http://schemas.microsoft.com/office/word/2006/wordml" xmlns:wps="http://schemas.microsoft.com/office/word/2010/wordprocessingShape" mc:Ignorable="w14 w15 w16se w16cid w16 w16cex w16sdtdh wp14">
   <w:abstractNum w:abstractNumId="0" w15:restartNumberingAfterBreak="0">
     <w:nsid w:val="055B1CEC"/>
     <w:multiLevelType w:val="hybridMultilevel"/>
@@ -8423,53 +9034,53 @@
       </w:rPr>
     </w:lvl>
   </w:abstractNum>
-  <w:num w:numId="1">
+  <w:num w:numId="1" w16cid:durableId="491288651">
     <w:abstractNumId w:val="9"/>
   </w:num>
-  <w:num w:numId="2">
+  <w:num w:numId="2" w16cid:durableId="422804338">
     <w:abstractNumId w:val="6"/>
   </w:num>
-  <w:num w:numId="3">
+  <w:num w:numId="3" w16cid:durableId="1623076755">
     <w:abstractNumId w:val="2"/>
   </w:num>
-  <w:num w:numId="4">
+  <w:num w:numId="4" w16cid:durableId="1229724990">
     <w:abstractNumId w:val="1"/>
   </w:num>
-  <w:num w:numId="5">
+  <w:num w:numId="5" w16cid:durableId="1400712877">
     <w:abstractNumId w:val="3"/>
   </w:num>
-  <w:num w:numId="6">
+  <w:num w:numId="6" w16cid:durableId="1678070359">
     <w:abstractNumId w:val="10"/>
   </w:num>
-  <w:num w:numId="7">
+  <w:num w:numId="7" w16cid:durableId="1523202858">
     <w:abstractNumId w:val="13"/>
   </w:num>
-  <w:num w:numId="8">
+  <w:num w:numId="8" w16cid:durableId="1293172059">
     <w:abstractNumId w:val="4"/>
   </w:num>
-  <w:num w:numId="9">
+  <w:num w:numId="9" w16cid:durableId="1736080235">
     <w:abstractNumId w:val="5"/>
   </w:num>
-  <w:num w:numId="10">
+  <w:num w:numId="10" w16cid:durableId="459345471">
     <w:abstractNumId w:val="7"/>
   </w:num>
-  <w:num w:numId="11">
+  <w:num w:numId="11" w16cid:durableId="1221673738">
     <w:abstractNumId w:val="12"/>
   </w:num>
-  <w:num w:numId="12">
+  <w:num w:numId="12" w16cid:durableId="807165623">
     <w:abstractNumId w:val="8"/>
   </w:num>
-  <w:num w:numId="13">
+  <w:num w:numId="13" w16cid:durableId="873034803">
     <w:abstractNumId w:val="11"/>
   </w:num>
-  <w:num w:numId="14">
+  <w:num w:numId="14" w16cid:durableId="14891310">
     <w:abstractNumId w:val="0"/>
   </w:num>
 </w:numbering>
 </file>
 
 <file path=word/styles.xml><?xml version="1.0" encoding="utf-8"?>
-<w:styles xmlns:mc="http://schemas.openxmlformats.org/markup-compatibility/2006" xmlns:r="http://schemas.openxmlformats.org/officeDocument/2006/relationships" xmlns:w="http://schemas.openxmlformats.org/wordprocessingml/2006/main" xmlns:w14="http://schemas.microsoft.com/office/word/2010/wordml" xmlns:w15="http://schemas.microsoft.com/office/word/2012/wordml" xmlns:w16cid="http://schemas.microsoft.com/office/word/2016/wordml/cid" xmlns:w16se="http://schemas.microsoft.com/office/word/2015/wordml/symex" mc:Ignorable="w14 w15 w16se w16cid">
+<w:styles xmlns:mc="http://schemas.openxmlformats.org/markup-compatibility/2006" xmlns:r="http://schemas.openxmlformats.org/officeDocument/2006/relationships" xmlns:w="http://schemas.openxmlformats.org/wordprocessingml/2006/main" xmlns:w14="http://schemas.microsoft.com/office/word/2010/wordml" xmlns:w15="http://schemas.microsoft.com/office/word/2012/wordml" xmlns:w16cex="http://schemas.microsoft.com/office/word/2018/wordml/cex" xmlns:w16cid="http://schemas.microsoft.com/office/word/2016/wordml/cid" xmlns:w16="http://schemas.microsoft.com/office/word/2018/wordml" xmlns:w16sdtdh="http://schemas.microsoft.com/office/word/2020/wordml/sdtdatahash" xmlns:w16se="http://schemas.microsoft.com/office/word/2015/wordml/symex" mc:Ignorable="w14 w15 w16se w16cid w16 w16cex w16sdtdh">
   <w:docDefaults>
     <w:rPrDefault>
       <w:rPr>
@@ -8479,7 +9090,7 @@
     </w:rPrDefault>
     <w:pPrDefault/>
   </w:docDefaults>
-  <w:latentStyles w:defLockedState="0" w:defUIPriority="99" w:defSemiHidden="0" w:defUnhideWhenUsed="0" w:defQFormat="0" w:count="375">
+  <w:latentStyles w:defLockedState="0" w:defUIPriority="99" w:defSemiHidden="0" w:defUnhideWhenUsed="0" w:defQFormat="0" w:count="376">
     <w:lsdException w:name="Normal" w:uiPriority="0" w:qFormat="1"/>
     <w:lsdException w:name="heading 1" w:uiPriority="9" w:qFormat="1"/>
     <w:lsdException w:name="heading 2" w:semiHidden="1" w:uiPriority="9" w:unhideWhenUsed="1" w:qFormat="1"/>
@@ -8855,6 +9466,7 @@
     <w:lsdException w:name="Smart Hyperlink" w:semiHidden="1" w:unhideWhenUsed="1"/>
     <w:lsdException w:name="Hashtag" w:semiHidden="1" w:unhideWhenUsed="1"/>
     <w:lsdException w:name="Unresolved Mention" w:semiHidden="1" w:unhideWhenUsed="1"/>
+    <w:lsdException w:name="Smart Link" w:semiHidden="1" w:unhideWhenUsed="1"/>
   </w:latentStyles>
   <w:style w:type="paragraph" w:default="1" w:styleId="Normal">
     <w:name w:val="Normal"/>
@@ -9279,7 +9891,7 @@
 </file>
 
 <file path=word/glossary/document.xml><?xml version="1.0" encoding="utf-8"?>
-<w:glossaryDocument xmlns:wpc="http://schemas.microsoft.com/office/word/2010/wordprocessingCanvas" xmlns:cx="http://schemas.microsoft.com/office/drawing/2014/chartex" xmlns:cx1="http://schemas.microsoft.com/office/drawing/2015/9/8/chartex" xmlns:cx2="http://schemas.microsoft.com/office/drawing/2015/10/21/chartex" xmlns:cx3="http://schemas.microsoft.com/office/drawing/2016/5/9/chartex" xmlns:cx4="http://schemas.microsoft.com/office/drawing/2016/5/10/chartex" xmlns:cx5="http://schemas.microsoft.com/office/drawing/2016/5/11/chartex" xmlns:cx6="http://schemas.microsoft.com/office/drawing/2016/5/12/chartex" xmlns:cx7="http://schemas.microsoft.com/office/drawing/2016/5/13/chartex" xmlns:cx8="http://schemas.microsoft.com/office/drawing/2016/5/14/chartex" xmlns:mc="http://schemas.openxmlformats.org/markup-compatibility/2006" xmlns:aink="http://schemas.microsoft.com/office/drawing/2016/ink" xmlns:am3d="http://schemas.microsoft.com/office/drawing/2017/model3d" xmlns:o="urn:schemas-microsoft-com:office:office" xmlns:r="http://schemas.openxmlformats.org/officeDocument/2006/relationships" xmlns:m="http://schemas.openxmlformats.org/officeDocument/2006/math" xmlns:v="urn:schemas-microsoft-com:vml" xmlns:wp14="http://schemas.microsoft.com/office/word/2010/wordprocessingDrawing" xmlns:wp="http://schemas.openxmlformats.org/drawingml/2006/wordprocessingDrawing" xmlns:w10="urn:schemas-microsoft-com:office:word" xmlns:w="http://schemas.openxmlformats.org/wordprocessingml/2006/main" xmlns:w14="http://schemas.microsoft.com/office/word/2010/wordml" xmlns:w15="http://schemas.microsoft.com/office/word/2012/wordml" xmlns:w16cid="http://schemas.microsoft.com/office/word/2016/wordml/cid" xmlns:w16se="http://schemas.microsoft.com/office/word/2015/wordml/symex" xmlns:wpg="http://schemas.microsoft.com/office/word/2010/wordprocessingGroup" xmlns:wpi="http://schemas.microsoft.com/office/word/2010/wordprocessingInk" xmlns:wne="http://schemas.microsoft.com/office/word/2006/wordml" xmlns:wps="http://schemas.microsoft.com/office/word/2010/wordprocessingShape" mc:Ignorable="w14 w15 w16se w16cid wp14">
+<w:glossaryDocument xmlns:wpc="http://schemas.microsoft.com/office/word/2010/wordprocessingCanvas" xmlns:cx="http://schemas.microsoft.com/office/drawing/2014/chartex" xmlns:cx1="http://schemas.microsoft.com/office/drawing/2015/9/8/chartex" xmlns:cx2="http://schemas.microsoft.com/office/drawing/2015/10/21/chartex" xmlns:cx3="http://schemas.microsoft.com/office/drawing/2016/5/9/chartex" xmlns:cx4="http://schemas.microsoft.com/office/drawing/2016/5/10/chartex" xmlns:cx5="http://schemas.microsoft.com/office/drawing/2016/5/11/chartex" xmlns:cx6="http://schemas.microsoft.com/office/drawing/2016/5/12/chartex" xmlns:cx7="http://schemas.microsoft.com/office/drawing/2016/5/13/chartex" xmlns:cx8="http://schemas.microsoft.com/office/drawing/2016/5/14/chartex" xmlns:mc="http://schemas.openxmlformats.org/markup-compatibility/2006" xmlns:aink="http://schemas.microsoft.com/office/drawing/2016/ink" xmlns:am3d="http://schemas.microsoft.com/office/drawing/2017/model3d" xmlns:o="urn:schemas-microsoft-com:office:office" xmlns:oel="http://schemas.microsoft.com/office/2019/extlst" xmlns:r="http://schemas.openxmlformats.org/officeDocument/2006/relationships" xmlns:m="http://schemas.openxmlformats.org/officeDocument/2006/math" xmlns:v="urn:schemas-microsoft-com:vml" xmlns:wp14="http://schemas.microsoft.com/office/word/2010/wordprocessingDrawing" xmlns:wp="http://schemas.openxmlformats.org/drawingml/2006/wordprocessingDrawing" xmlns:w10="urn:schemas-microsoft-com:office:word" xmlns:w="http://schemas.openxmlformats.org/wordprocessingml/2006/main" xmlns:w14="http://schemas.microsoft.com/office/word/2010/wordml" xmlns:w15="http://schemas.microsoft.com/office/word/2012/wordml" xmlns:w16cex="http://schemas.microsoft.com/office/word/2018/wordml/cex" xmlns:w16cid="http://schemas.microsoft.com/office/word/2016/wordml/cid" xmlns:w16="http://schemas.microsoft.com/office/word/2018/wordml" xmlns:w16du="http://schemas.microsoft.com/office/word/2023/wordml/word16du" xmlns:w16sdtdh="http://schemas.microsoft.com/office/word/2020/wordml/sdtdatahash" xmlns:w16se="http://schemas.microsoft.com/office/word/2015/wordml/symex" xmlns:wpg="http://schemas.microsoft.com/office/word/2010/wordprocessingGroup" xmlns:wpi="http://schemas.microsoft.com/office/word/2010/wordprocessingInk" xmlns:wne="http://schemas.microsoft.com/office/word/2006/wordml" xmlns:wps="http://schemas.microsoft.com/office/word/2010/wordprocessingShape" mc:Ignorable="w14 w15 w16se w16cid w16 w16cex w16sdtdh wp14">
   <w:docParts>
     <w:docPart>
       <w:docPartPr>
@@ -9305,7 +9917,7 @@
 </file>
 
 <file path=word/glossary/fontTable.xml><?xml version="1.0" encoding="utf-8"?>
-<w:fonts xmlns:mc="http://schemas.openxmlformats.org/markup-compatibility/2006" xmlns:r="http://schemas.openxmlformats.org/officeDocument/2006/relationships" xmlns:w="http://schemas.openxmlformats.org/wordprocessingml/2006/main" xmlns:w14="http://schemas.microsoft.com/office/word/2010/wordml" xmlns:w15="http://schemas.microsoft.com/office/word/2012/wordml" xmlns:w16cid="http://schemas.microsoft.com/office/word/2016/wordml/cid" xmlns:w16se="http://schemas.microsoft.com/office/word/2015/wordml/symex" mc:Ignorable="w14 w15 w16se w16cid">
+<w:fonts xmlns:mc="http://schemas.openxmlformats.org/markup-compatibility/2006" xmlns:r="http://schemas.openxmlformats.org/officeDocument/2006/relationships" xmlns:w="http://schemas.openxmlformats.org/wordprocessingml/2006/main" xmlns:w14="http://schemas.microsoft.com/office/word/2010/wordml" xmlns:w15="http://schemas.microsoft.com/office/word/2012/wordml" xmlns:w16cex="http://schemas.microsoft.com/office/word/2018/wordml/cex" xmlns:w16cid="http://schemas.microsoft.com/office/word/2016/wordml/cid" xmlns:w16="http://schemas.microsoft.com/office/word/2018/wordml" xmlns:w16sdtdh="http://schemas.microsoft.com/office/word/2020/wordml/sdtdatahash" xmlns:w16se="http://schemas.microsoft.com/office/word/2015/wordml/symex" mc:Ignorable="w14 w15 w16se w16cid w16 w16cex w16sdtdh">
   <w:font w:name="Symbol">
     <w:panose1 w:val="05050102010706020507"/>
     <w:charset w:val="02"/>
@@ -9352,7 +9964,7 @@
     <w:charset w:val="00"/>
     <w:family w:val="swiss"/>
     <w:pitch w:val="variable"/>
-    <w:sig w:usb0="E4002EFF" w:usb1="C000247B" w:usb2="00000009" w:usb3="00000000" w:csb0="000001FF" w:csb1="00000000"/>
+    <w:sig w:usb0="E4002EFF" w:usb1="C200247B" w:usb2="00000009" w:usb3="00000000" w:csb0="000001FF" w:csb1="00000000"/>
   </w:font>
   <w:font w:name="Yu Mincho">
     <w:charset w:val="80"/>
@@ -9372,13 +9984,13 @@
     <w:charset w:val="00"/>
     <w:family w:val="swiss"/>
     <w:pitch w:val="variable"/>
-    <w:sig w:usb0="E4002EFF" w:usb1="C000247B" w:usb2="00000009" w:usb3="00000000" w:csb0="000001FF" w:csb1="00000000"/>
+    <w:sig w:usb0="E4002EFF" w:usb1="C200247B" w:usb2="00000009" w:usb3="00000000" w:csb0="000001FF" w:csb1="00000000"/>
   </w:font>
 </w:fonts>
 </file>
 
 <file path=word/glossary/settings.xml><?xml version="1.0" encoding="utf-8"?>
-<w:settings xmlns:mc="http://schemas.openxmlformats.org/markup-compatibility/2006" xmlns:o="urn:schemas-microsoft-com:office:office" xmlns:r="http://schemas.openxmlformats.org/officeDocument/2006/relationships" xmlns:m="http://schemas.openxmlformats.org/officeDocument/2006/math" xmlns:v="urn:schemas-microsoft-com:vml" xmlns:w10="urn:schemas-microsoft-com:office:word" xmlns:w="http://schemas.openxmlformats.org/wordprocessingml/2006/main" xmlns:w14="http://schemas.microsoft.com/office/word/2010/wordml" xmlns:w15="http://schemas.microsoft.com/office/word/2012/wordml" xmlns:w16cid="http://schemas.microsoft.com/office/word/2016/wordml/cid" xmlns:w16se="http://schemas.microsoft.com/office/word/2015/wordml/symex" xmlns:sl="http://schemas.openxmlformats.org/schemaLibrary/2006/main" mc:Ignorable="w14 w15 w16se w16cid">
+<w:settings xmlns:mc="http://schemas.openxmlformats.org/markup-compatibility/2006" xmlns:o="urn:schemas-microsoft-com:office:office" xmlns:r="http://schemas.openxmlformats.org/officeDocument/2006/relationships" xmlns:m="http://schemas.openxmlformats.org/officeDocument/2006/math" xmlns:v="urn:schemas-microsoft-com:vml" xmlns:w10="urn:schemas-microsoft-com:office:word" xmlns:w="http://schemas.openxmlformats.org/wordprocessingml/2006/main" xmlns:w14="http://schemas.microsoft.com/office/word/2010/wordml" xmlns:w15="http://schemas.microsoft.com/office/word/2012/wordml" xmlns:w16cex="http://schemas.microsoft.com/office/word/2018/wordml/cex" xmlns:w16cid="http://schemas.microsoft.com/office/word/2016/wordml/cid" xmlns:w16="http://schemas.microsoft.com/office/word/2018/wordml" xmlns:w16sdtdh="http://schemas.microsoft.com/office/word/2020/wordml/sdtdatahash" xmlns:w16se="http://schemas.microsoft.com/office/word/2015/wordml/symex" xmlns:sl="http://schemas.openxmlformats.org/schemaLibrary/2006/main" mc:Ignorable="w14 w15 w16se w16cid w16 w16cex w16sdtdh">
   <w:defaultTabStop w:val="720"/>
   <w:characterSpacingControl w:val="doNotCompress"/>
   <w:compat>
@@ -9391,7 +10003,6 @@
     <w:rsid w:val="003A2811"/>
     <w:rsid w:val="00C03B4D"/>
     <w:rsid w:val="00D00876"/>
-    <w:rsid w:val="00D60DB7"/>
   </w:rsids>
   <m:mathPr>
     <m:mathFont m:val="Cambria Math"/>
@@ -9414,7 +10025,7 @@
 </file>
 
 <file path=word/glossary/styles.xml><?xml version="1.0" encoding="utf-8"?>
-<w:styles xmlns:mc="http://schemas.openxmlformats.org/markup-compatibility/2006" xmlns:r="http://schemas.openxmlformats.org/officeDocument/2006/relationships" xmlns:w="http://schemas.openxmlformats.org/wordprocessingml/2006/main" xmlns:w14="http://schemas.microsoft.com/office/word/2010/wordml" xmlns:w15="http://schemas.microsoft.com/office/word/2012/wordml" xmlns:w16cid="http://schemas.microsoft.com/office/word/2016/wordml/cid" xmlns:w16se="http://schemas.microsoft.com/office/word/2015/wordml/symex" mc:Ignorable="w14 w15 w16se w16cid">
+<w:styles xmlns:mc="http://schemas.openxmlformats.org/markup-compatibility/2006" xmlns:r="http://schemas.openxmlformats.org/officeDocument/2006/relationships" xmlns:w="http://schemas.openxmlformats.org/wordprocessingml/2006/main" xmlns:w14="http://schemas.microsoft.com/office/word/2010/wordml" xmlns:w15="http://schemas.microsoft.com/office/word/2012/wordml" xmlns:w16cex="http://schemas.microsoft.com/office/word/2018/wordml/cex" xmlns:w16cid="http://schemas.microsoft.com/office/word/2016/wordml/cid" xmlns:w16="http://schemas.microsoft.com/office/word/2018/wordml" xmlns:w16sdtdh="http://schemas.microsoft.com/office/word/2020/wordml/sdtdatahash" xmlns:w16se="http://schemas.microsoft.com/office/word/2015/wordml/symex" mc:Ignorable="w14 w15 w16se w16cid w16 w16cex w16sdtdh">
   <w:docDefaults>
     <w:rPrDefault>
       <w:rPr>
@@ -9430,7 +10041,7 @@
       </w:pPr>
     </w:pPrDefault>
   </w:docDefaults>
-  <w:latentStyles w:defLockedState="0" w:defUIPriority="99" w:defSemiHidden="0" w:defUnhideWhenUsed="0" w:defQFormat="0" w:count="375">
+  <w:latentStyles w:defLockedState="0" w:defUIPriority="99" w:defSemiHidden="0" w:defUnhideWhenUsed="0" w:defQFormat="0" w:count="376">
     <w:lsdException w:name="Normal" w:uiPriority="0" w:qFormat="1"/>
     <w:lsdException w:name="heading 1" w:uiPriority="9" w:qFormat="1"/>
     <w:lsdException w:name="heading 2" w:semiHidden="1" w:uiPriority="9" w:unhideWhenUsed="1" w:qFormat="1"/>
@@ -9806,6 +10417,7 @@
     <w:lsdException w:name="Smart Hyperlink" w:semiHidden="1" w:unhideWhenUsed="1"/>
     <w:lsdException w:name="Hashtag" w:semiHidden="1" w:unhideWhenUsed="1"/>
     <w:lsdException w:name="Unresolved Mention" w:semiHidden="1" w:unhideWhenUsed="1"/>
+    <w:lsdException w:name="Smart Link" w:semiHidden="1" w:unhideWhenUsed="1"/>
   </w:latentStyles>
   <w:style w:type="paragraph" w:default="1" w:styleId="Normal">
     <w:name w:val="Normal"/>
@@ -9842,7 +10454,7 @@
 </file>
 
 <file path=word/glossary/webSettings.xml><?xml version="1.0" encoding="utf-8"?>
-<w:webSettings xmlns:mc="http://schemas.openxmlformats.org/markup-compatibility/2006" xmlns:r="http://schemas.openxmlformats.org/officeDocument/2006/relationships" xmlns:w="http://schemas.openxmlformats.org/wordprocessingml/2006/main" xmlns:w14="http://schemas.microsoft.com/office/word/2010/wordml" xmlns:w15="http://schemas.microsoft.com/office/word/2012/wordml" xmlns:w16cid="http://schemas.microsoft.com/office/word/2016/wordml/cid" xmlns:w16se="http://schemas.microsoft.com/office/word/2015/wordml/symex" mc:Ignorable="w14 w15 w16se w16cid"/>
+<w:webSettings xmlns:mc="http://schemas.openxmlformats.org/markup-compatibility/2006" xmlns:r="http://schemas.openxmlformats.org/officeDocument/2006/relationships" xmlns:w="http://schemas.openxmlformats.org/wordprocessingml/2006/main" xmlns:w14="http://schemas.microsoft.com/office/word/2010/wordml" xmlns:w15="http://schemas.microsoft.com/office/word/2012/wordml" xmlns:w16cex="http://schemas.microsoft.com/office/word/2018/wordml/cex" xmlns:w16cid="http://schemas.microsoft.com/office/word/2016/wordml/cid" xmlns:w16="http://schemas.microsoft.com/office/word/2018/wordml" xmlns:w16sdtdh="http://schemas.microsoft.com/office/word/2020/wordml/sdtdatahash" xmlns:w16se="http://schemas.microsoft.com/office/word/2015/wordml/symex" mc:Ignorable="w14 w15 w16se w16cid w16 w16cex w16sdtdh"/>
 </file>
 
 <file path=word/theme/theme1.xml><?xml version="1.0" encoding="utf-8"?>
@@ -10141,21 +10753,12 @@
 </file>
 
 <file path=customXml/item1.xml><?xml version="1.0" encoding="utf-8"?>
-<?mso-contentType ?>
-<FormTemplates xmlns="http://schemas.microsoft.com/sharepoint/v3/contenttype/forms">
-  <Display>DocumentLibraryForm</Display>
-  <Edit>DocumentLibraryForm</Edit>
-  <New>DocumentLibraryForm</New>
-</FormTemplates>
-</file>
-
-<file path=customXml/item2.xml><?xml version="1.0" encoding="utf-8"?>
 <p:properties xmlns:p="http://schemas.microsoft.com/office/2006/metadata/properties" xmlns:xsi="http://www.w3.org/2001/XMLSchema-instance" xmlns:pc="http://schemas.microsoft.com/office/infopath/2007/PartnerControls">
   <documentManagement/>
 </p:properties>
 </file>
 
-<file path=customXml/item3.xml><?xml version="1.0" encoding="utf-8"?>
+<file path=customXml/item2.xml><?xml version="1.0" encoding="utf-8"?>
 <ct:contentTypeSchema xmlns:ct="http://schemas.microsoft.com/office/2006/metadata/contentType" xmlns:ma="http://schemas.microsoft.com/office/2006/metadata/properties/metaAttributes" ct:_="" ma:_="" ma:contentTypeName="Document" ma:contentTypeID="0x010100B4B3963D136B89489C303B1F134CDEFE" ma:contentTypeVersion="2" ma:contentTypeDescription="Create a new document." ma:contentTypeScope="" ma:versionID="308c9ae795ee33ed826f6ffffe232275">
   <xsd:schema xmlns:xsd="http://www.w3.org/2001/XMLSchema" xmlns:xs="http://www.w3.org/2001/XMLSchema" xmlns:p="http://schemas.microsoft.com/office/2006/metadata/properties" xmlns:ns2="3d09ae41-e7b8-4678-82ce-f613907bc86b" targetNamespace="http://schemas.microsoft.com/office/2006/metadata/properties" ma:root="true" ma:fieldsID="ae9e1e531943a4b87ea1040b939bb65d" ns2:_="">
     <xsd:import namespace="3d09ae41-e7b8-4678-82ce-f613907bc86b"/>
@@ -10285,6 +10888,15 @@
     <xs:element name="TermId" type="xs:string"/>
   </xs:schema>
 </ct:contentTypeSchema>
+</file>
+
+<file path=customXml/item3.xml><?xml version="1.0" encoding="utf-8"?>
+<?mso-contentType ?>
+<FormTemplates xmlns="http://schemas.microsoft.com/sharepoint/v3/contenttype/forms">
+  <Display>DocumentLibraryForm</Display>
+  <Edit>DocumentLibraryForm</Edit>
+  <New>DocumentLibraryForm</New>
+</FormTemplates>
 </file>
 
 <file path=customXml/item4.xml><?xml version="1.0" encoding="utf-8"?>
@@ -10685,16 +11297,10 @@
   <b:Source>
     <b:Tag>Bur02</b:Tag>
     <b:SourceType>Report</b:SourceType>
-    <b:Guid>{05108BA7-F735-422B-B049-84585A6D281B}</b:Guid>
+    <b:Guid>{814A18BF-339F-4B36-9E2F-0998EF33F62A}</b:Guid>
     <b:Author>
       <b:Author>
-        <b:NameList>
-          <b:Person>
-            <b:Last>Bureau</b:Last>
-            <b:First>U.S.</b:First>
-            <b:Middle>Census</b:Middle>
-          </b:Person>
-        </b:NameList>
+        <b:Corporate>Bureau, U.S. Census</b:Corporate>
       </b:Author>
     </b:Author>
     <b:Title>Americans with disabilities</b:Title>
@@ -10706,14 +11312,6 @@
 </file>
 
 <file path=customXml/itemProps1.xml><?xml version="1.0" encoding="utf-8"?>
-<ds:datastoreItem xmlns:ds="http://schemas.openxmlformats.org/officeDocument/2006/customXml" ds:itemID="{62938047-4573-473E-BF0E-290566D59595}">
-  <ds:schemaRefs>
-    <ds:schemaRef ds:uri="http://schemas.microsoft.com/sharepoint/v3/contenttype/forms"/>
-  </ds:schemaRefs>
-</ds:datastoreItem>
-</file>
-
-<file path=customXml/itemProps2.xml><?xml version="1.0" encoding="utf-8"?>
 <ds:datastoreItem xmlns:ds="http://schemas.openxmlformats.org/officeDocument/2006/customXml" ds:itemID="{B81975BD-F3A5-4B76-88D3-92416F194EA7}">
   <ds:schemaRefs>
     <ds:schemaRef ds:uri="http://schemas.microsoft.com/office/2006/metadata/properties"/>
@@ -10722,7 +11320,7 @@
 </ds:datastoreItem>
 </file>
 
-<file path=customXml/itemProps3.xml><?xml version="1.0" encoding="utf-8"?>
+<file path=customXml/itemProps2.xml><?xml version="1.0" encoding="utf-8"?>
 <ds:datastoreItem xmlns:ds="http://schemas.openxmlformats.org/officeDocument/2006/customXml" ds:itemID="{2565A03E-28DF-494F-BAE7-C32272330B83}">
   <ds:schemaRefs>
     <ds:schemaRef ds:uri="http://schemas.microsoft.com/office/2006/metadata/contentType"/>
@@ -10740,8 +11338,16 @@
 </ds:datastoreItem>
 </file>
 
+<file path=customXml/itemProps3.xml><?xml version="1.0" encoding="utf-8"?>
+<ds:datastoreItem xmlns:ds="http://schemas.openxmlformats.org/officeDocument/2006/customXml" ds:itemID="{62938047-4573-473E-BF0E-290566D59595}">
+  <ds:schemaRefs>
+    <ds:schemaRef ds:uri="http://schemas.microsoft.com/sharepoint/v3/contenttype/forms"/>
+  </ds:schemaRefs>
+</ds:datastoreItem>
+</file>
+
 <file path=customXml/itemProps4.xml><?xml version="1.0" encoding="utf-8"?>
-<ds:datastoreItem xmlns:ds="http://schemas.openxmlformats.org/officeDocument/2006/customXml" ds:itemID="{53E175B0-30F9-4192-B32B-8B4A144B1E90}">
+<ds:datastoreItem xmlns:ds="http://schemas.openxmlformats.org/officeDocument/2006/customXml" ds:itemID="{E231B88A-E2CD-4F67-9342-2840F57CE314}">
   <ds:schemaRefs>
     <ds:schemaRef ds:uri="http://schemas.openxmlformats.org/officeDocument/2006/bibliography"/>
   </ds:schemaRefs>

</xml_diff>